<commit_message>
Lots of FYP updates! Figures in FYP
</commit_message>
<xml_diff>
--- a/Grad School/FYP/Birman_FYP.docx
+++ b/Grad School/FYP/Birman_FYP.docx
@@ -4,7 +4,192 @@
   <w:body>
     <w:p>
       <w:pPr>
-        <w:jc w:val="both"/>
+        <w:jc w:val="center"/>
+        <w:rPr>
+          <w:b/>
+        </w:rPr>
+      </w:pPr>
+    </w:p>
+    <w:p>
+      <w:pPr>
+        <w:jc w:val="center"/>
+        <w:rPr>
+          <w:b/>
+        </w:rPr>
+      </w:pPr>
+    </w:p>
+    <w:p>
+      <w:pPr>
+        <w:jc w:val="center"/>
+        <w:rPr>
+          <w:b/>
+        </w:rPr>
+      </w:pPr>
+    </w:p>
+    <w:p>
+      <w:pPr>
+        <w:jc w:val="center"/>
+        <w:rPr>
+          <w:b/>
+        </w:rPr>
+      </w:pPr>
+    </w:p>
+    <w:p>
+      <w:pPr>
+        <w:jc w:val="center"/>
+        <w:rPr>
+          <w:b/>
+        </w:rPr>
+      </w:pPr>
+    </w:p>
+    <w:p>
+      <w:pPr>
+        <w:jc w:val="center"/>
+        <w:rPr>
+          <w:b/>
+        </w:rPr>
+      </w:pPr>
+    </w:p>
+    <w:p>
+      <w:pPr>
+        <w:jc w:val="center"/>
+        <w:rPr>
+          <w:b/>
+        </w:rPr>
+      </w:pPr>
+    </w:p>
+    <w:p>
+      <w:pPr>
+        <w:jc w:val="center"/>
+        <w:rPr>
+          <w:b/>
+        </w:rPr>
+      </w:pPr>
+    </w:p>
+    <w:p>
+      <w:pPr>
+        <w:jc w:val="center"/>
+        <w:rPr>
+          <w:b/>
+        </w:rPr>
+      </w:pPr>
+    </w:p>
+    <w:p>
+      <w:pPr>
+        <w:jc w:val="center"/>
+        <w:rPr>
+          <w:b/>
+        </w:rPr>
+      </w:pPr>
+    </w:p>
+    <w:p>
+      <w:pPr>
+        <w:jc w:val="center"/>
+        <w:rPr>
+          <w:b/>
+        </w:rPr>
+      </w:pPr>
+    </w:p>
+    <w:p>
+      <w:pPr>
+        <w:jc w:val="center"/>
+        <w:rPr>
+          <w:b/>
+        </w:rPr>
+      </w:pPr>
+    </w:p>
+    <w:p>
+      <w:pPr>
+        <w:jc w:val="center"/>
+        <w:rPr>
+          <w:b/>
+        </w:rPr>
+      </w:pPr>
+      <w:r>
+        <w:rPr>
+          <w:b/>
+        </w:rPr>
+        <w:t xml:space="preserve">Interactions Between Feature Representations are </w:t>
+      </w:r>
+    </w:p>
+    <w:p>
+      <w:pPr>
+        <w:jc w:val="center"/>
+        <w:rPr>
+          <w:b/>
+        </w:rPr>
+      </w:pPr>
+      <w:r>
+        <w:rPr>
+          <w:b/>
+        </w:rPr>
+        <w:t>Well Predicted by a Hier</w:t>
+      </w:r>
+      <w:r>
+        <w:rPr>
+          <w:b/>
+        </w:rPr>
+        <w:t>archical Model of Visual Cortex</w:t>
+      </w:r>
+    </w:p>
+    <w:p>
+      <w:pPr>
+        <w:jc w:val="center"/>
+        <w:rPr>
+          <w:b/>
+        </w:rPr>
+      </w:pPr>
+      <w:r>
+        <w:rPr>
+          <w:b/>
+        </w:rPr>
+        <w:t>Or</w:t>
+      </w:r>
+    </w:p>
+    <w:p>
+      <w:pPr>
+        <w:jc w:val="center"/>
+        <w:rPr>
+          <w:b/>
+        </w:rPr>
+      </w:pPr>
+      <w:r>
+        <w:rPr>
+          <w:b/>
+        </w:rPr>
+        <w:t>Neural Substr</w:t>
+      </w:r>
+      <w:r>
+        <w:rPr>
+          <w:b/>
+        </w:rPr>
+        <w:t>ates of Attention and Awareness</w:t>
+      </w:r>
+    </w:p>
+    <w:p>
+      <w:pPr>
+        <w:jc w:val="both"/>
+      </w:pPr>
+    </w:p>
+    <w:p>
+      <w:pPr>
+        <w:jc w:val="both"/>
+      </w:pPr>
+    </w:p>
+    <w:p>
+      <w:pPr>
+        <w:jc w:val="right"/>
+      </w:pPr>
+    </w:p>
+    <w:p>
+      <w:pPr>
+        <w:jc w:val="right"/>
+      </w:pPr>
+    </w:p>
+    <w:p/>
+    <w:p>
+      <w:pPr>
+        <w:jc w:val="right"/>
         <w:rPr>
           <w:b/>
         </w:rPr>
@@ -18,63 +203,39 @@
     </w:p>
     <w:p>
       <w:pPr>
-        <w:jc w:val="both"/>
-        <w:rPr>
-          <w:b/>
-        </w:rPr>
-      </w:pPr>
-      <w:r>
-        <w:rPr>
-          <w:b/>
-        </w:rPr>
-        <w:t>Interactions Between Feature Representations are Well Predicted by a Hierarchical Model of Visual Cortex.</w:t>
-      </w:r>
-    </w:p>
-    <w:p>
-      <w:pPr>
-        <w:jc w:val="both"/>
-        <w:rPr>
-          <w:b/>
-        </w:rPr>
-      </w:pPr>
-      <w:r>
-        <w:rPr>
-          <w:b/>
-        </w:rPr>
-        <w:t>Or</w:t>
-      </w:r>
-    </w:p>
-    <w:p>
-      <w:pPr>
-        <w:jc w:val="both"/>
-        <w:rPr>
-          <w:b/>
-        </w:rPr>
-      </w:pPr>
-      <w:proofErr w:type="gramStart"/>
-      <w:r>
-        <w:rPr>
-          <w:b/>
-        </w:rPr>
-        <w:t>Neural Substrates of Attention and Awareness.</w:t>
-      </w:r>
-      <w:proofErr w:type="gramEnd"/>
-    </w:p>
-    <w:p>
-      <w:pPr>
-        <w:jc w:val="both"/>
-      </w:pPr>
-      <w:r>
-        <w:t>Dan Birman, PI: Justin Gardner</w:t>
-      </w:r>
-    </w:p>
-    <w:p>
-      <w:pPr>
-        <w:jc w:val="both"/>
-        <w:rPr>
-          <w:b/>
-        </w:rPr>
-      </w:pPr>
+        <w:jc w:val="right"/>
+      </w:pPr>
+      <w:r>
+        <w:t>Daniel Birman</w:t>
+      </w:r>
+    </w:p>
+    <w:p>
+      <w:pPr>
+        <w:jc w:val="right"/>
+      </w:pPr>
+      <w:r>
+        <w:t>Adviser</w:t>
+      </w:r>
+      <w:r>
+        <w:t xml:space="preserve"> – </w:t>
+      </w:r>
+      <w:r>
+        <w:t>Justin Gardner</w:t>
+      </w:r>
+    </w:p>
+    <w:p>
+      <w:pPr>
+        <w:jc w:val="right"/>
+      </w:pPr>
+      <w:r>
+        <w:t>Second Reader –</w:t>
+      </w:r>
+      <w:r>
+        <w:t xml:space="preserve"> </w:t>
+      </w:r>
+      <w:r>
+        <w:t xml:space="preserve">Tony Norcia </w:t>
+      </w:r>
     </w:p>
     <w:p>
       <w:pPr>
@@ -90,6 +251,7 @@
           <w:sz w:val="24"/>
           <w:szCs w:val="24"/>
         </w:rPr>
+        <w:lastRenderedPageBreak/>
         <w:t>Introduction</w:t>
       </w:r>
     </w:p>
@@ -253,61 +415,304 @@
       <w:r>
         <w:t xml:space="preserve"> </w:t>
       </w:r>
+      <w:r>
+        <w:t>Only certain types of attentional modulations may modify the neural activity responsible for scene recognition</w:t>
+      </w:r>
+      <w:r>
+        <w:t xml:space="preserve">. For example, attending to motion appears to result in diminished awareness of scene gist </w:t>
+      </w:r>
+      <w:r>
+        <w:fldChar w:fldCharType="begin"/>
+      </w:r>
+      <w:r>
+        <w:instrText xml:space="preserve"> ADDIN ZOTERO_ITEM CSL_CITATION {"citationID":"15ce1crhfv","properties":{"formattedCitation":"(Cohen, Alvarez, &amp; Nakayama, 2011)","plainCitation":"(Cohen, Alvarez, &amp; Nakayama, 2011)"},"citationItems":[{"id":67,"uris":["http://zotero.org/users/2176449/items/F72EU5QP"],"uri":["http://zotero.org/users/2176449/items/F72EU5QP"],"itemData":{"id":67,"type":"article-journal","title":"Natural-scene perception requires attention.","container-title":"Psychological science","page":"1165-72","volume":"22","issue":"9","abstract":"Is visual attention required for visual consciousness? In the past decade, many researchers have claimed that awareness can arise in the absence of attention. This claim is largely based on the notion that natural scene (or \"gist\") perception occurs without attention. This article presents evidence against this idea. We show that when observers perform a variety of demanding, sustained-attention tasks, inattentional blindness occurs for natural scenes. In addition, scene perception is impaired under dual-task conditions, but only when the primary task is sufficiently demanding. This finding suggests that previous studies that have been interpreted as demonstrating scene perception without attention failed to fully engage attention and that natural-scene perception does indeed require attention. Thus, natural-scene perception is not a preattentive process and cannot be used to support the idea of awareness without attention.","DOI":"10.1177/0956797611419168","author":[{"family":"Cohen","given":"Michael a"},{"family":"Alvarez","given":"George a"},{"family":"Nakayama","given":"Ken"}],"issued":{"date-parts":[["2011",9]]}}}],"schema":"https://github.com/citation-style-language/schema/raw/master/csl-citation.json"} </w:instrText>
+      </w:r>
+      <w:r>
+        <w:fldChar w:fldCharType="separate"/>
+      </w:r>
+      <w:r>
+        <w:rPr>
+          <w:rFonts w:ascii="Calibri" w:hAnsi="Calibri"/>
+        </w:rPr>
+        <w:t>(Cohen, Alvarez, &amp; Nakayama, 2011)</w:t>
+      </w:r>
+      <w:r>
+        <w:fldChar w:fldCharType="end"/>
+      </w:r>
+      <w:r>
+        <w:t>, while attending to other features may not cause inattentional blindness. We propose that this feature-specific hypothesis may depend crucially on the layout of visual cortex. Our hypothesis is that modifying a neural representation through spatial or feature-based attention is only detrimental to awareness</w:t>
+      </w:r>
+      <w:r>
+        <w:t xml:space="preserve"> of other features</w:t>
+      </w:r>
+      <w:r>
+        <w:t xml:space="preserve"> when there are direct connections between the relevant neural representations. Contrast </w:t>
+      </w:r>
+      <w:r>
+        <w:t>is</w:t>
+      </w:r>
+      <w:r>
+        <w:t xml:space="preserve"> well specified by neural activity in th</w:t>
+      </w:r>
+      <w:r>
+        <w:t>e earliest cortical visual area,</w:t>
+      </w:r>
+      <w:r>
+        <w:t xml:space="preserve"> V1. The human MT+ complex on the other hand is less sensitive to contrast, but considerably more sensitive to the presence or absence of motion in a stimulus. We propose to test our hypothesis by measuring behavioral and neural activity related to the representations of contrast and motion when participants are cued to </w:t>
+      </w:r>
+      <w:r>
+        <w:t>a</w:t>
+      </w:r>
+      <w:r>
+        <w:t xml:space="preserve"> feature.</w:t>
+      </w:r>
+      <w:r>
+        <w:t xml:space="preserve"> Our hypothesis predicts that attention to contrast will be detrimental to the perception </w:t>
+      </w:r>
+      <w:r>
+        <w:t xml:space="preserve">of motion, but not vice versa. </w:t>
+      </w:r>
+    </w:p>
+    <w:p>
+      <w:pPr>
+        <w:jc w:val="both"/>
+      </w:pPr>
+      <w:r>
+        <w:t xml:space="preserve">A number of theories have now been put forward about the functional implementation of top-down attention. In the early visual areas in humans for example there is evidence that attention acts as a form of either response gain </w:t>
+      </w:r>
+      <w:r>
+        <w:fldChar w:fldCharType="begin"/>
+      </w:r>
+      <w:r>
+        <w:instrText xml:space="preserve"> ADDIN ZOTERO_ITEM CSL_CITATION {"citationID":"2dd8t678mq","properties":{"formattedCitation":"(Itthipuripat, Ester, Deering, &amp; Serences, 2014)","plainCitation":"(Itthipuripat, Ester, Deering, &amp; Serences, 2014)"},"citationItems":[{"id":83,"uris":["http://zotero.org/users/2176449/items/GG2ADKKD"],"uri":["http://zotero.org/users/2176449/items/GG2ADKKD"],"itemData":{"id":83,"type":"article-journal","title":"Sensory Gain Outperforms Efficient Readout Mechanisms in Predicting Attention-Related Improvements in Behavior","container-title":"Journal of Neuroscience","page":"13384-13398","volume":"34","issue":"40","DOI":"10.1523/JNEUROSCI.2277-14.2014","author":[{"family":"Itthipuripat","given":"S."},{"family":"Ester","given":"E. F."},{"family":"Deering","given":"S."},{"family":"Serences","given":"J. T."}],"issued":{"date-parts":[["2014",10]]}}}],"schema":"https://github.com/citation-style-language/schema/raw/master/csl-citation.json"} </w:instrText>
+      </w:r>
+      <w:r>
+        <w:fldChar w:fldCharType="separate"/>
+      </w:r>
+      <w:r>
+        <w:rPr>
+          <w:noProof/>
+        </w:rPr>
+        <w:t>(Itthipuripat, Ester, Deering, &amp; Serences, 2014)</w:t>
+      </w:r>
+      <w:r>
+        <w:fldChar w:fldCharType="end"/>
+      </w:r>
+      <w:r>
+        <w:t xml:space="preserve"> or a kind of selective gating of activations </w:t>
+      </w:r>
+      <w:r>
+        <w:fldChar w:fldCharType="begin"/>
+      </w:r>
+      <w:r>
+        <w:instrText xml:space="preserve"> ADDIN ZOTERO_ITEM CSL_CITATION {"citationID":"o1240eil7","properties":{"formattedCitation":"(Pestilli, Carrasco, Heeger, &amp; Gardner, 2011)","plainCitation":"(Pestilli, Carrasco, Heeger, &amp; Gardner, 2011)"},"citationItems":[{"id":47,"uris":["http://zotero.org/users/2176449/items/BJIUWIKG"],"uri":["http://zotero.org/users/2176449/items/BJIUWIKG"],"itemData":{"id":47,"type":"article-journal","title":"Attentional enhancement via selection and pooling of early sensory responses in human visual cortex.","container-title":"Neuron","page":"832-46","volume":"72","issue":"5","abstract":"The computational processes by which attention improves behavioral performance were characterized by measuring visual cortical activity with functional magnetic resonance imaging as humans performed a contrast-discrimination task with focal and distributed attention. Focal attention yielded robust improvements in behavioral performance accompanied by increases in cortical responses. Quantitative analysis revealed that if performance were limited only by the sensitivity of the measured sensory signals, the improvements in behavioral performance would have corresponded to an unrealistically large reduction in response variability. Instead, behavioral performance was well characterized by a pooling and selection process for which the largest sensory responses, those most strongly modulated by attention, dominated the perceptual decision. This characterization predicts that high-contrast distracters that evoke large responses should negatively impact behavioral performance. We tested and confirmed this prediction. We conclude that attention enhanced behavioral performance predominantly by enabling efficient selection of the behaviorally relevant sensory signals.","DOI":"10.1016/j.neuron.2011.09.025","author":[{"family":"Pestilli","given":"Franco"},{"family":"Carrasco","given":"Marisa"},{"family":"Heeger","given":"David J"},{"family":"Gardner","given":"Justin L"}],"issued":{"date-parts":[["2011",12]]}}}],"schema":"https://github.com/citation-style-language/schema/raw/master/csl-citation.json"} </w:instrText>
+      </w:r>
+      <w:r>
+        <w:fldChar w:fldCharType="separate"/>
+      </w:r>
+      <w:r>
+        <w:rPr>
+          <w:noProof/>
+        </w:rPr>
+        <w:t>(Pestilli, Carrasco, Heeger, &amp; Gardner, 2011)</w:t>
+      </w:r>
+      <w:r>
+        <w:fldChar w:fldCharType="end"/>
+      </w:r>
+      <w:r>
+        <w:t xml:space="preserve">. But little is known about how attention impacts downstream processes. Attentional load theory </w:t>
+      </w:r>
+      <w:r>
+        <w:fldChar w:fldCharType="begin"/>
+      </w:r>
+      <w:r>
+        <w:instrText xml:space="preserve"> ADDIN ZOTERO_ITEM CSL_CITATION {"citationID":"jmg1fb6ou","properties":{"formattedCitation":"(Lavie, 2014)","plainCitation":"(Lavie, 2014)"},"citationItems":[{"id":12,"uris":["http://zotero.org/users/2176449/items/4DMF96MP"],"uri":["http://zotero.org/users/2176449/items/4DMF96MP"],"itemData":{"id":12,"type":"article-journal","title":"Blinded by the load: attention, awareness and the role of perceptual load","container-title":"… of the Royal …","issue":"March","URL":"http://rstb.royalsocietypublishing.org/content/369/1641/20130205.short","author":[{"family":"Lavie","given":"Nilli"}],"issued":{"date-parts":[["2014"]]}}}],"schema":"https://github.com/citation-style-language/schema/raw/master/csl-citation.json"} </w:instrText>
+      </w:r>
+      <w:r>
+        <w:fldChar w:fldCharType="separate"/>
+      </w:r>
+      <w:r>
+        <w:rPr>
+          <w:noProof/>
+        </w:rPr>
+        <w:t>(see e.g. Lavie, 2014)</w:t>
+      </w:r>
+      <w:r>
+        <w:fldChar w:fldCharType="end"/>
+      </w:r>
+      <w:r>
+        <w:t xml:space="preserve"> for example predicts that ‘perceptual load’ acts as a gating function to awareness. When load is high, only attended features will reach awareness, and vice versa. Our hypothesis here is in line with this general architecture. In line with the neurophysiological evidence of attention as a neural modulator we believe that the gating of awareness can be understood as a function of interactions between neural populations. Although attention may not explicitly modify “unattended” neural representations there may nevertheless be </w:t>
+      </w:r>
       <w:proofErr w:type="gramStart"/>
       <w:r>
-        <w:t>The neural activity responsible for scene recognition may be modified only by certain types of attentional modulations</w:t>
+        <w:t>cross-talk</w:t>
       </w:r>
       <w:proofErr w:type="gramEnd"/>
       <w:r>
-        <w:t xml:space="preserve">. For example, attending to motion appears to result in diminished awareness of scene gist </w:t>
+        <w:t xml:space="preserve"> due to reciprocal connections across cortex. In visual cortex, where the majority of connections are feed-forward in a hierarchical structure, this hypothesis makes a specific and testable prediction: attention to hierarchically ‘higher’ features should not impact the awareness of hierarchically ‘lower’ features, to the extent that attention is limited to modulating specific neural representations. </w:t>
+      </w:r>
+      <w:r>
+        <w:t xml:space="preserve">We approached this problem by designing an experiment in which we could measure, behaviorally, the effect of attention on unattended stimuli. Simultaneously we collected functional magnetic resonance imaging (fMRI) measurements of the blood-oxygenation level dependent (BOLD) response. There is evidence that for low-level features such as contrast the BOLD response captures the entire variance in </w:t>
+      </w:r>
+      <w:r>
+        <w:lastRenderedPageBreak/>
+        <w:t xml:space="preserve">behavioral performance on simple discrimination tasks </w:t>
       </w:r>
       <w:r>
         <w:fldChar w:fldCharType="begin"/>
       </w:r>
       <w:r>
-        <w:instrText xml:space="preserve"> ADDIN ZOTERO_ITEM CSL_CITATION {"citationID":"15ce1crhfv","properties":{"formattedCitation":"(Cohen, Alvarez, &amp; Nakayama, 2011)","plainCitation":"(Cohen, Alvarez, &amp; Nakayama, 2011)"},"citationItems":[{"id":67,"uris":["http://zotero.org/users/2176449/items/F72EU5QP"],"uri":["http://zotero.org/users/2176449/items/F72EU5QP"],"itemData":{"id":67,"type":"article-journal","title":"Natural-scene perception requires attention.","container-title":"Psychological science","page":"1165-72","volume":"22","issue":"9","abstract":"Is visual attention required for visual consciousness? In the past decade, many researchers have claimed that awareness can arise in the absence of attention. This claim is largely based on the notion that natural scene (or \"gist\") perception occurs without attention. This article presents evidence against this idea. We show that when observers perform a variety of demanding, sustained-attention tasks, inattentional blindness occurs for natural scenes. In addition, scene perception is impaired under dual-task conditions, but only when the primary task is sufficiently demanding. This finding suggests that previous studies that have been interpreted as demonstrating scene perception without attention failed to fully engage attention and that natural-scene perception does indeed require attention. Thus, natural-scene perception is not a preattentive process and cannot be used to support the idea of awareness without attention.","DOI":"10.1177/0956797611419168","author":[{"family":"Cohen","given":"Michael a"},{"family":"Alvarez","given":"George a"},{"family":"Nakayama","given":"Ken"}],"issued":{"date-parts":[["2011",9]]}}}],"schema":"https://github.com/citation-style-language/schema/raw/master/csl-citation.json"} </w:instrText>
+        <w:instrText xml:space="preserve"> ADDIN ZOTERO_ITEM CSL_CITATION {"citationID":"101jksq1on","properties":{"formattedCitation":"(Hara &amp; Gardner, 2014; Pestilli et al., 2011)","plainCitation":"(Hara &amp; Gardner, 2014; Pestilli et al., 2011)"},"citationItems":[{"id":76,"uris":["http://zotero.org/users/2176449/items/G2FPUVMX"],"uri":["http://zotero.org/users/2176449/items/G2FPUVMX"],"itemData":{"id":76,"type":"article-journal","title":"Encoding of graded changes in spatial specificity of prior cues in human visual cortex.","container-title":"Journal of neurophysiology","abstract":"Prior information about the relevance of spatial locations can vary in specificity; a single location, a subset of locations or all locations may be of potential importance. Using a contrast-discrimination task with 4 possible targets, we asked whether performance benefits are graded with the spatial specificity of a prior cue and whether we could quantitatively account for behavioral performance with cortical activity changes measured by blood oxygenation level dependent (BOLD) imaging. Thus we changed the prior probability that each location contained the target from 100 to 50 to 25% by cueing in advance 1, 2 or 4 of the possible locations. We found that behavioral performance (discrimination thresholds) improved in a graded fashion with spatial specificity. However, concurrently measured cortical responses from retinotopically-defined visual areas were not strictly graded; response magnitude decreased when all four locations were cued (25% prior probability) relative to the 100 and 50% prior probability conditions, but no significant difference in response magnitude was found between the 100 and 50% prior probability conditions for either cued or uncued locations. Also, while cueing locations increased responses relative to non-cueing, this cue-sensitivity was not graded with prior probability. Further, contrast-sensitivity of cortical responses, which could improve contrast discrimination performance, was not graded. Instead, an efficient-selection model showed that even if sensory responses do not strictly scale with prior probability, selection of sensory responses by weighting larger responses more can result in graded behavioral performance benefits with increasing spatial specificity of prior information.","URL":"http://www.ncbi.nlm.nih.gov/pubmed/25185808","DOI":"10.1152/jn.00729.2013","author":[{"family":"Hara","given":"Yuko"},{"family":"Gardner","given":"Justin L"}],"issued":{"date-parts":[["2014",9]]}}},{"id":47,"uris":["http://zotero.org/users/2176449/items/BJIUWIKG"],"uri":["http://zotero.org/users/2176449/items/BJIUWIKG"],"itemData":{"id":47,"type":"article-journal","title":"Attentional enhancement via selection and pooling of early sensory responses in human visual cortex.","container-title":"Neuron","page":"832-46","volume":"72","issue":"5","abstract":"The computational processes by which attention improves behavioral performance were characterized by measuring visual cortical activity with functional magnetic resonance imaging as humans performed a contrast-discrimination task with focal and distributed attention. Focal attention yielded robust improvements in behavioral performance accompanied by increases in cortical responses. Quantitative analysis revealed that if performance were limited only by the sensitivity of the measured sensory signals, the improvements in behavioral performance would have corresponded to an unrealistically large reduction in response variability. Instead, behavioral performance was well characterized by a pooling and selection process for which the largest sensory responses, those most strongly modulated by attention, dominated the perceptual decision. This characterization predicts that high-contrast distracters that evoke large responses should negatively impact behavioral performance. We tested and confirmed this prediction. We conclude that attention enhanced behavioral performance predominantly by enabling efficient selection of the behaviorally relevant sensory signals.","DOI":"10.1016/j.neuron.2011.09.025","author":[{"family":"Pestilli","given":"Franco"},{"family":"Carrasco","given":"Marisa"},{"family":"Heeger","given":"David J"},{"family":"Gardner","given":"Justin L"}],"issued":{"date-parts":[["2011",12]]}}}],"schema":"https://github.com/citation-style-language/schema/raw/master/csl-citation.json"} </w:instrText>
       </w:r>
       <w:r>
         <w:fldChar w:fldCharType="separate"/>
       </w:r>
       <w:r>
         <w:rPr>
-          <w:rFonts w:ascii="Calibri" w:hAnsi="Calibri"/>
-        </w:rPr>
-        <w:t>(Cohen, Alvarez, &amp; Nakayama, 2011)</w:t>
+          <w:noProof/>
+        </w:rPr>
+        <w:t>(Hara &amp; Gardner, 2014; Pestilli et al., 2011)</w:t>
       </w:r>
       <w:r>
         <w:fldChar w:fldCharType="end"/>
       </w:r>
       <w:r>
-        <w:t>, while attending to other features may not cause in-attentional blindness. We propose that this feature-specific hypothesis may depend crucially on the layout of visual cortex. Our hypothesis is that modifying a neural representation through spatial or feature-based attention is only detrimental to awareness</w:t>
-      </w:r>
-      <w:r>
-        <w:t xml:space="preserve"> of other features</w:t>
-      </w:r>
-      <w:r>
-        <w:t xml:space="preserve"> when there are direct connections between the relevant neural representations. Contrast </w:t>
-      </w:r>
-      <w:r>
-        <w:t>is</w:t>
-      </w:r>
-      <w:r>
-        <w:t xml:space="preserve"> well specified by neural activity in th</w:t>
-      </w:r>
-      <w:r>
-        <w:t>e earliest cortical visual area,</w:t>
-      </w:r>
-      <w:r>
-        <w:t xml:space="preserve"> V1. The human MT+ complex on the other hand is less sensitive to contrast, but considerably more sensitive to the presence or absence of motion in a stimulus. We propose to test our hypothesis by measuring behavioral and neural activity related to the representations of contrast and motion when participants are cued to </w:t>
-      </w:r>
-      <w:r>
-        <w:t>a</w:t>
-      </w:r>
-      <w:r>
-        <w:t xml:space="preserve"> feature.</w:t>
-      </w:r>
-      <w:r>
-        <w:t xml:space="preserve"> Our hypothesis predicts that attention to contrast will be detrimental to the perception of motion, but not vice versa.  </w:t>
+        <w:t xml:space="preserve">. By recording both of these measurements we can therefore set up a computational model that predicts the magnitude of behavioral change expected for any change in neural response. Not only do we expect asymmetrical relationship in behavior, </w:t>
+      </w:r>
+      <w:proofErr w:type="gramStart"/>
+      <w:r>
+        <w:t>but</w:t>
+      </w:r>
+      <w:proofErr w:type="gramEnd"/>
+      <w:r>
+        <w:t xml:space="preserve"> we expect to be able to explain the variance in this relationship according to a similar asymmetrical relationship in the neural responses. </w:t>
+      </w:r>
+    </w:p>
+    <w:p>
+      <w:pPr>
+        <w:jc w:val="both"/>
+      </w:pPr>
+      <w:r>
+        <w:t xml:space="preserve">Our behavioral task design resembles work that has been done on “dual task” experiments, in particular the extensive line of literature on inattentional blindness </w:t>
+      </w:r>
+      <w:r>
+        <w:fldChar w:fldCharType="begin"/>
+      </w:r>
+      <w:r>
+        <w:instrText xml:space="preserve"> ADDIN ZOTERO_ITEM CSL_CITATION {"citationID":"2alpjahud1","properties":{"formattedCitation":"(Mack, Arien &amp; Rock, Irvin, 1998)","plainCitation":"(Mack, Arien &amp; Rock, Irvin, 1998)"},"citationItems":[{"id":69,"uris":["http://zotero.org/users/2176449/items/FC6SF7S7"],"uri":["http://zotero.org/users/2176449/items/FC6SF7S7"],"itemData":{"id":69,"type":"book","title":"Inattentional Blindness.","publisher":"The MIT Press","author":[{"family":"Mack, Arien","given":""},{"family":"Rock, Irvin","given":""}],"issued":{"date-parts":[["1998"]]}}}],"schema":"https://github.com/citation-style-language/schema/raw/master/csl-citation.json"} </w:instrText>
+      </w:r>
+      <w:r>
+        <w:fldChar w:fldCharType="separate"/>
+      </w:r>
+      <w:r>
+        <w:rPr>
+          <w:noProof/>
+        </w:rPr>
+        <w:t>(Mack, Arien &amp; Rock, Irvin, 1998)</w:t>
+      </w:r>
+      <w:r>
+        <w:fldChar w:fldCharType="end"/>
+      </w:r>
+      <w:r>
+        <w:t>.</w:t>
+      </w:r>
+      <w:r>
+        <w:t xml:space="preserve"> ***TODO***</w:t>
+      </w:r>
+    </w:p>
+    <w:p>
+      <w:pPr>
+        <w:jc w:val="both"/>
+      </w:pPr>
+      <w:r>
+        <w:t>We view attention</w:t>
+      </w:r>
+      <w:r>
+        <w:t xml:space="preserve"> in visual space</w:t>
+      </w:r>
+      <w:r>
+        <w:t xml:space="preserve"> as a local context-dependent modulation of neural activit</w:t>
+      </w:r>
+      <w:r>
+        <w:t xml:space="preserve">y in precise regions of visual cortex. In contrast, visual awareness appears to be a downstream property of neural activation that is dependent on activations in visual cortex. </w:t>
+      </w:r>
+      <w:r>
+        <w:t xml:space="preserve">Based on these relatively </w:t>
+      </w:r>
+      <w:r>
+        <w:t>well-established</w:t>
+      </w:r>
+      <w:r>
+        <w:t xml:space="preserve"> assumptions we predict that any asymmetries in how attention interacts with awareness should be well predicted by the topology and interconnections in cortex. For example, the unexpected result that scene gist is abolished by motion </w:t>
+      </w:r>
+      <w:r>
+        <w:fldChar w:fldCharType="begin"/>
+      </w:r>
+      <w:r>
+        <w:instrText xml:space="preserve"> ADDIN ZOTERO_ITEM CSL_CITATION {"citationID":"1mk3q1uuoc","properties":{"formattedCitation":"(Cohen et al., 2011)","plainCitation":"(Cohen et al., 2011)"},"citationItems":[{"id":67,"uris":["http://zotero.org/users/2176449/items/F72EU5QP"],"uri":["http://zotero.org/users/2176449/items/F72EU5QP"],"itemData":{"id":67,"type":"article-journal","title":"Natural-scene perception requires attention.","container-title":"Psychological science","page":"1165-72","volume":"22","issue":"9","abstract":"Is visual attention required for visual consciousness? In the past decade, many researchers have claimed that awareness can arise in the absence of attention. This claim is largely based on the notion that natural scene (or \"gist\") perception occurs without attention. This article presents evidence against this idea. We show that when observers perform a variety of demanding, sustained-attention tasks, inattentional blindness occurs for natural scenes. In addition, scene perception is impaired under dual-task conditions, but only when the primary task is sufficiently demanding. This finding suggests that previous studies that have been interpreted as demonstrating scene perception without attention failed to fully engage attention and that natural-scene perception does indeed require attention. Thus, natural-scene perception is not a preattentive process and cannot be used to support the idea of awareness without attention.","DOI":"10.1177/0956797611419168","author":[{"family":"Cohen","given":"Michael a"},{"family":"Alvarez","given":"George a"},{"family":"Nakayama","given":"Ken"}],"issued":{"date-parts":[["2011",9]]}}}],"schema":"https://github.com/citation-style-language/schema/raw/master/csl-citation.json"} </w:instrText>
+      </w:r>
+      <w:r>
+        <w:fldChar w:fldCharType="separate"/>
+      </w:r>
+      <w:r>
+        <w:rPr>
+          <w:noProof/>
+        </w:rPr>
+        <w:t>(Cohen et al., 2011)</w:t>
+      </w:r>
+      <w:r>
+        <w:fldChar w:fldCharType="end"/>
+      </w:r>
+      <w:r>
+        <w:t xml:space="preserve"> but not by other demanding attentional tasks </w:t>
+      </w:r>
+      <w:r>
+        <w:fldChar w:fldCharType="begin"/>
+      </w:r>
+      <w:r>
+        <w:instrText xml:space="preserve"> ADDIN ZOTERO_ITEM CSL_CITATION {"citationID":"1gkjl1v9a2","properties":{"formattedCitation":"(Li et al., 2002)","plainCitation":"(Li et al., 2002)"},"citationItems":[{"id":"4dnJCBMZ/Zv7aBgWj","uris":["http://www.mendeley.com/documents/?uuid=74ca1560-2d03-4f9d-b236-cdc30cd37c67"],"uri":["http://www.mendeley.com/documents/?uuid=74ca1560-2d03-4f9d-b236-cdc30cd37c67"],"itemData":{"DOI":"10.1073/pnas.092277599","ISSN":"0027-8424","PMID":"12077298","abstract":"What can we see when we do not pay attention? It is well known that we can be \"blind\" even to major aspects of natural scenes when we attend elsewhere. The only tasks that do not need attention appear to be carried out in the early stages of the visual system. Contrary to this common belief, we report that subjects can rapidly detect animals or vehicles in briefly presented novel natural scenes while simultaneously performing another attentionally demanding task. By comparison, they are unable to discriminate large T's from L's, or bisected two-color disks from their mirror images under the same conditions. We conclude that some visual tasks associated with \"high-level\" cortical areas may proceed in the near absence of attention.","author":[{"dropping-particle":"","family":"Li","given":"Fei Fei","non-dropping-particle":"","parse-names":false,"suffix":""},{"dropping-particle":"","family":"VanRullen","given":"Rufin","non-dropping-particle":"","parse-names":false,"suffix":""},{"dropping-particle":"","family":"Koch","given":"Christof","non-dropping-particle":"","parse-names":false,"suffix":""},{"dropping-particle":"","family":"Perona","given":"Pietro","non-dropping-particle":"","parse-names":false,"suffix":""}],"container-title":"Proceedings of the National Academy of Sciences of the United States of America","id":"4dnJCBMZ/Zv7aBgWj","issue":"14","issued":{"year":2002,"month":7,"day":9},"page":"9596-601","title":"Rapid natural scene categorization in the near absence of attention.","type":"article-journal","volume":"99","page-first":"9596","container-title-short":"Proc. Natl. Acad. Sci. U. S. A."}}],"schema":"https://github.com/citation-style-language/schema/raw/master/csl-citation.json"} </w:instrText>
+      </w:r>
+      <w:r>
+        <w:fldChar w:fldCharType="separate"/>
+      </w:r>
+      <w:r>
+        <w:rPr>
+          <w:noProof/>
+        </w:rPr>
+        <w:t>(Li et al., 2002)</w:t>
+      </w:r>
+      <w:r>
+        <w:fldChar w:fldCharType="end"/>
+      </w:r>
+      <w:r>
+        <w:t xml:space="preserve"> may be explained by the interconnections between the regions that underlie scene recognition and those that are responsible for representing motion. Based on this hypothesis we predicted that in a task where contrast and motion coherence are set </w:t>
+      </w:r>
+      <w:r>
+        <w:t>up,</w:t>
+      </w:r>
+      <w:r>
+        <w:t xml:space="preserve"> as opposing features performance </w:t>
+      </w:r>
+      <w:r>
+        <w:t>would</w:t>
+      </w:r>
+      <w:r>
+        <w:t xml:space="preserve"> be asymmetrically reduced on motion judgments when participants are cued to attend to contrast. We expect that this relationship will be precisely explained by the variability, due to attention, in neural responses captured by the BOLD response in contrast and motion responsive regions of visual cortex.</w:t>
+      </w:r>
+      <w:r>
+        <w:t xml:space="preserve"> Understanding this process and characterizing this asymmetrical </w:t>
+      </w:r>
+      <w:r>
+        <w:t xml:space="preserve">relationship will help us understand the role of attention in visual cortex and its interactions with downstream processes. An architectural constraint such as the one we have outlined here would have impacts not only on visual awareness but </w:t>
+      </w:r>
+      <w:r>
+        <w:t xml:space="preserve">also </w:t>
+      </w:r>
+      <w:r>
+        <w:t xml:space="preserve">on memory, cognitive control, </w:t>
+      </w:r>
+      <w:r>
+        <w:t xml:space="preserve">learning, and on any other downstream processes that the brain computes. </w:t>
       </w:r>
     </w:p>
     <w:p>
@@ -384,90 +789,192 @@
         <w:t xml:space="preserve">Four human subjects (all male, ages 24-34) participated in the experiment. All subjects performed the behavioral experiment and one participant performed the functional MRI experiment. </w:t>
       </w:r>
       <w:r>
-        <w:t xml:space="preserve">Subjects in the behavioral experiment performed one training session to become accustomed to the task, four to eight </w:t>
+        <w:t xml:space="preserve">Subjects in the behavioral experiment performed one training session to become accustomed to the task, four to eight control runs (65 trials each), and between </w:t>
+      </w:r>
+      <w:r>
+        <w:t xml:space="preserve">5 and </w:t>
+      </w:r>
+      <w:r>
+        <w:t>1</w:t>
+      </w:r>
+      <w:r>
+        <w:t>8</w:t>
+      </w:r>
+      <w:r>
+        <w:t xml:space="preserve"> task runs (100 trials each, 15% miscued). Subjects in the functional experiment performed a retinotopic mapping (1 </w:t>
+      </w:r>
+      <w:proofErr w:type="spellStart"/>
+      <w:r>
+        <w:t>hr</w:t>
+      </w:r>
+      <w:proofErr w:type="spellEnd"/>
+      <w:r>
+        <w:t xml:space="preserve">, consisting of ten 4 minute scans) and four to five sessions of the main experiment (2 </w:t>
+      </w:r>
+      <w:proofErr w:type="spellStart"/>
+      <w:r>
+        <w:t>hrs</w:t>
+      </w:r>
+      <w:proofErr w:type="spellEnd"/>
+      <w:r>
+        <w:t xml:space="preserve"> each, consisting of ten 7 minute scans).  </w:t>
+      </w:r>
+    </w:p>
+    <w:p>
+      <w:pPr>
+        <w:autoSpaceDE w:val="0"/>
+        <w:autoSpaceDN w:val="0"/>
+        <w:adjustRightInd w:val="0"/>
+        <w:spacing w:after="0"/>
+        <w:jc w:val="both"/>
+        <w:rPr>
+          <w:b/>
+        </w:rPr>
+      </w:pPr>
+    </w:p>
+    <w:p>
+      <w:pPr>
+        <w:autoSpaceDE w:val="0"/>
+        <w:autoSpaceDN w:val="0"/>
+        <w:adjustRightInd w:val="0"/>
+        <w:spacing w:after="0"/>
+        <w:jc w:val="both"/>
+        <w:rPr>
+          <w:b/>
+        </w:rPr>
+      </w:pPr>
+      <w:r>
+        <w:rPr>
+          <w:b/>
+        </w:rPr>
+        <w:t>Experimental Task</w:t>
+      </w:r>
+    </w:p>
+    <w:p>
+      <w:pPr>
+        <w:autoSpaceDE w:val="0"/>
+        <w:autoSpaceDN w:val="0"/>
+        <w:adjustRightInd w:val="0"/>
+        <w:spacing w:after="0"/>
+        <w:jc w:val="both"/>
+        <w:rPr>
+          <w:b/>
+        </w:rPr>
+      </w:pPr>
+    </w:p>
+    <w:p>
+      <w:pPr>
+        <w:autoSpaceDE w:val="0"/>
+        <w:autoSpaceDN w:val="0"/>
+        <w:adjustRightInd w:val="0"/>
+        <w:spacing w:after="0"/>
+        <w:jc w:val="both"/>
+      </w:pPr>
+      <w:r>
+        <w:t xml:space="preserve">Subjects performed a two-alternative forced choice </w:t>
+      </w:r>
+      <w:r>
+        <w:t xml:space="preserve">contrast or motion </w:t>
+      </w:r>
+      <w:r>
+        <w:t xml:space="preserve">discrimination task. </w:t>
+      </w:r>
+      <w:r>
+        <w:t xml:space="preserve">On each trial participants were shown two patches of dots and asked to report which had a </w:t>
+      </w:r>
+      <w:r>
+        <w:t xml:space="preserve">higher apparent contrast or motion coherence. </w:t>
+      </w:r>
+      <w:r>
+        <w:t>Participants were cu</w:t>
+      </w:r>
+      <w:r>
+        <w:t xml:space="preserve">ed on each run to attend selectively to one of the two features. </w:t>
+      </w:r>
+      <w:r>
+        <w:t xml:space="preserve">Each dot patch was shown for 750 </w:t>
+      </w:r>
+      <w:proofErr w:type="spellStart"/>
+      <w:r>
+        <w:t>ms</w:t>
+      </w:r>
+      <w:proofErr w:type="spellEnd"/>
+      <w:r>
+        <w:t xml:space="preserve"> and followed by a 250 </w:t>
+      </w:r>
+      <w:proofErr w:type="spellStart"/>
+      <w:r>
+        <w:t>ms</w:t>
+      </w:r>
+      <w:proofErr w:type="spellEnd"/>
+      <w:r>
+        <w:t xml:space="preserve"> mask, generated by flashing random checkerboards at 55% contrast at 40hz. A random inter stimulus interval followed for between 200 and 500 </w:t>
+      </w:r>
+      <w:proofErr w:type="spellStart"/>
+      <w:r>
+        <w:t>ms</w:t>
+      </w:r>
+      <w:proofErr w:type="spellEnd"/>
+      <w:r>
+        <w:t xml:space="preserve"> after which the fixation </w:t>
+      </w:r>
+      <w:proofErr w:type="gramStart"/>
+      <w:r>
+        <w:t>cross turned</w:t>
+      </w:r>
+      <w:proofErr w:type="gramEnd"/>
+      <w:r>
+        <w:t xml:space="preserve"> white, indicating that the response period was starting. Participants had 1 second to respond. Each trial was followed by a random inter-trial-interval of 300 to 500 </w:t>
+      </w:r>
+      <w:proofErr w:type="spellStart"/>
+      <w:r>
+        <w:t>ms.</w:t>
+      </w:r>
+      <w:proofErr w:type="spellEnd"/>
+      <w:r>
+        <w:t xml:space="preserve"> Participants fixated a central cross (1 </w:t>
+      </w:r>
+      <w:proofErr w:type="spellStart"/>
+      <w:r>
+        <w:t>deg</w:t>
+      </w:r>
+      <w:proofErr w:type="spellEnd"/>
+      <w:r>
+        <w:t xml:space="preserve"> x 1 </w:t>
+      </w:r>
+      <w:proofErr w:type="spellStart"/>
+      <w:r>
+        <w:t>deg</w:t>
+      </w:r>
+      <w:proofErr w:type="spellEnd"/>
+      <w:r>
+        <w:t xml:space="preserve"> visual angle, 1 pixel wide, </w:t>
+      </w:r>
+      <w:proofErr w:type="gramStart"/>
+      <w:r>
+        <w:t>luminance ?</w:t>
+      </w:r>
+      <w:proofErr w:type="gramEnd"/>
+      <w:r>
+        <w:t>!). During control runs participants were cued to attend to either motion or contrast and responded about the cued feature. On task runs participants</w:t>
+      </w:r>
+      <w:r>
+        <w:t xml:space="preserve"> were informed after stimulus presentation that they should respond about the miscued feature. These </w:t>
+      </w:r>
+      <w:proofErr w:type="gramStart"/>
+      <w:r>
+        <w:t>task miscued</w:t>
+      </w:r>
+      <w:proofErr w:type="gramEnd"/>
+      <w:r>
+        <w:t xml:space="preserve"> trials occurred 15% of the time and were interspersed pseudo-randomly</w:t>
+      </w:r>
+      <w:r>
+        <w:t xml:space="preserve">. The trial timing was modified during scanning to improve estimation of </w:t>
       </w:r>
       <w:r>
         <w:lastRenderedPageBreak/>
-        <w:t xml:space="preserve">control runs (65 trials each), and between 12 and 24 task runs (100 trials each, 15% miscued). Subjects in the functional experiment performed a retinotopic mapping (1 </w:t>
-      </w:r>
-      <w:proofErr w:type="spellStart"/>
-      <w:r>
-        <w:t>hr</w:t>
-      </w:r>
-      <w:proofErr w:type="spellEnd"/>
-      <w:r>
-        <w:t xml:space="preserve">, consisting of ten 4 minute scans) and four to five sessions of the main experiment (2 </w:t>
-      </w:r>
-      <w:proofErr w:type="spellStart"/>
-      <w:r>
-        <w:t>hrs</w:t>
-      </w:r>
-      <w:proofErr w:type="spellEnd"/>
-      <w:r>
-        <w:t xml:space="preserve"> each, consisting of ten 7 minute scans).  </w:t>
-      </w:r>
-    </w:p>
-    <w:p>
-      <w:pPr>
-        <w:autoSpaceDE w:val="0"/>
-        <w:autoSpaceDN w:val="0"/>
-        <w:adjustRightInd w:val="0"/>
-        <w:spacing w:after="0"/>
-        <w:jc w:val="both"/>
-        <w:rPr>
-          <w:b/>
-        </w:rPr>
-      </w:pPr>
-    </w:p>
-    <w:p>
-      <w:pPr>
-        <w:autoSpaceDE w:val="0"/>
-        <w:autoSpaceDN w:val="0"/>
-        <w:adjustRightInd w:val="0"/>
-        <w:spacing w:after="0"/>
-        <w:jc w:val="both"/>
-        <w:rPr>
-          <w:b/>
-        </w:rPr>
-      </w:pPr>
-      <w:r>
-        <w:rPr>
-          <w:b/>
-        </w:rPr>
-        <w:t>Experimental Task</w:t>
-      </w:r>
-    </w:p>
-    <w:p>
-      <w:pPr>
-        <w:autoSpaceDE w:val="0"/>
-        <w:autoSpaceDN w:val="0"/>
-        <w:adjustRightInd w:val="0"/>
-        <w:spacing w:after="0"/>
-        <w:jc w:val="both"/>
-        <w:rPr>
-          <w:b/>
-        </w:rPr>
-      </w:pPr>
-    </w:p>
-    <w:p>
-      <w:pPr>
-        <w:autoSpaceDE w:val="0"/>
-        <w:autoSpaceDN w:val="0"/>
-        <w:adjustRightInd w:val="0"/>
-        <w:spacing w:after="0"/>
-        <w:jc w:val="both"/>
-      </w:pPr>
-      <w:r>
-        <w:t xml:space="preserve">Subjects performed a two-alternative forced choice discrimination task. </w:t>
-      </w:r>
-      <w:r>
-        <w:t xml:space="preserve">On each trial participants were shown two patches of dots and asked to report which had a </w:t>
-      </w:r>
-      <w:r>
-        <w:t xml:space="preserve">higher apparent contrast or motion coherence. </w:t>
-      </w:r>
-      <w:r>
-        <w:t xml:space="preserve">Each dot patch was shown for 750 </w:t>
+        <w:t xml:space="preserve">the hemodynamic response, stimulus: 750 </w:t>
       </w:r>
       <w:proofErr w:type="spellStart"/>
       <w:r>
@@ -475,7 +982,7 @@
       </w:r>
       <w:proofErr w:type="spellEnd"/>
       <w:r>
-        <w:t xml:space="preserve"> and followed by a 250 </w:t>
+        <w:t xml:space="preserve">, mask: 250 </w:t>
       </w:r>
       <w:proofErr w:type="spellStart"/>
       <w:r>
@@ -483,7 +990,7 @@
       </w:r>
       <w:proofErr w:type="spellEnd"/>
       <w:r>
-        <w:t xml:space="preserve"> mask, generated by flashing random checkerboards at 55% contrast at 40hz. A random inter stimulus interval followed for between 200 and 500 </w:t>
+        <w:t xml:space="preserve">, ISI: 200-1000 </w:t>
       </w:r>
       <w:proofErr w:type="spellStart"/>
       <w:r>
@@ -491,15 +998,23 @@
       </w:r>
       <w:proofErr w:type="spellEnd"/>
       <w:r>
-        <w:t xml:space="preserve"> after which the fixation </w:t>
-      </w:r>
-      <w:proofErr w:type="gramStart"/>
-      <w:r>
-        <w:t>cross turned</w:t>
-      </w:r>
-      <w:proofErr w:type="gramEnd"/>
-      <w:r>
-        <w:t xml:space="preserve"> white, indicating that the response period was starting. Participants had 1 second to respond. Each trial was followed by a random inter-trial-interval of 300 to 500 </w:t>
+        <w:t xml:space="preserve">, </w:t>
+      </w:r>
+      <w:proofErr w:type="spellStart"/>
+      <w:r>
+        <w:t>resp</w:t>
+      </w:r>
+      <w:proofErr w:type="spellEnd"/>
+      <w:r>
+        <w:t xml:space="preserve">: 1000 </w:t>
+      </w:r>
+      <w:proofErr w:type="spellStart"/>
+      <w:r>
+        <w:t>ms</w:t>
+      </w:r>
+      <w:proofErr w:type="spellEnd"/>
+      <w:r>
+        <w:t xml:space="preserve">, ITI: 2000-10000 </w:t>
       </w:r>
       <w:proofErr w:type="spellStart"/>
       <w:r>
@@ -507,185 +1022,111 @@
       </w:r>
       <w:proofErr w:type="spellEnd"/>
       <w:r>
-        <w:t xml:space="preserve"> Participants fixated a central cross (1 </w:t>
-      </w:r>
-      <w:proofErr w:type="spellStart"/>
-      <w:r>
-        <w:t>deg</w:t>
-      </w:r>
-      <w:proofErr w:type="spellEnd"/>
-      <w:r>
-        <w:t xml:space="preserve"> x 1 </w:t>
-      </w:r>
-      <w:proofErr w:type="spellStart"/>
-      <w:r>
-        <w:t>deg</w:t>
-      </w:r>
-      <w:proofErr w:type="spellEnd"/>
-      <w:r>
-        <w:t xml:space="preserve"> visual angle, 1 pixel wide, </w:t>
-      </w:r>
-      <w:proofErr w:type="gramStart"/>
-      <w:r>
-        <w:t>luminance ?</w:t>
-      </w:r>
-      <w:proofErr w:type="gramEnd"/>
-      <w:r>
-        <w:t xml:space="preserve">!). During control runs participants were cued to attend to either motion or contrast and responded about the cued feature. On task runs participants responded about the miscued feature on 15% of trials. The trial timing was modified during scanning to improve estimation of the hemodynamic response, stimulus: 750 </w:t>
-      </w:r>
-      <w:proofErr w:type="spellStart"/>
-      <w:r>
-        <w:t>ms</w:t>
-      </w:r>
-      <w:proofErr w:type="spellEnd"/>
-      <w:r>
-        <w:t xml:space="preserve">, mask: 250 </w:t>
-      </w:r>
-      <w:proofErr w:type="spellStart"/>
-      <w:r>
-        <w:t>ms</w:t>
-      </w:r>
-      <w:proofErr w:type="spellEnd"/>
-      <w:r>
-        <w:t xml:space="preserve">, ISI: 200-1000 </w:t>
-      </w:r>
-      <w:proofErr w:type="spellStart"/>
-      <w:r>
-        <w:t>ms</w:t>
-      </w:r>
-      <w:proofErr w:type="spellEnd"/>
-      <w:r>
-        <w:t xml:space="preserve">, </w:t>
-      </w:r>
-      <w:proofErr w:type="spellStart"/>
-      <w:r>
-        <w:t>resp</w:t>
-      </w:r>
-      <w:proofErr w:type="spellEnd"/>
-      <w:r>
-        <w:t xml:space="preserve">: 1000 </w:t>
-      </w:r>
-      <w:proofErr w:type="spellStart"/>
-      <w:r>
-        <w:t>ms</w:t>
-      </w:r>
-      <w:proofErr w:type="spellEnd"/>
-      <w:r>
-        <w:t xml:space="preserve">, ITI: 2000-10000 </w:t>
-      </w:r>
-      <w:proofErr w:type="spellStart"/>
-      <w:r>
-        <w:t>ms.</w:t>
-      </w:r>
-      <w:proofErr w:type="spellEnd"/>
+        <w:t xml:space="preserve"> During the behavioral experiment the screen updated at 100 </w:t>
+      </w:r>
+      <w:proofErr w:type="spellStart"/>
+      <w:r>
+        <w:t>hz</w:t>
+      </w:r>
+      <w:proofErr w:type="spellEnd"/>
+      <w:r>
+        <w:t xml:space="preserve"> and at 60 </w:t>
+      </w:r>
+      <w:proofErr w:type="spellStart"/>
+      <w:r>
+        <w:t>hz</w:t>
+      </w:r>
+      <w:proofErr w:type="spellEnd"/>
+      <w:r>
+        <w:t xml:space="preserve"> during scanning.  </w:t>
+      </w:r>
+    </w:p>
+    <w:p>
+      <w:pPr>
+        <w:autoSpaceDE w:val="0"/>
+        <w:autoSpaceDN w:val="0"/>
+        <w:adjustRightInd w:val="0"/>
+        <w:spacing w:after="0"/>
+        <w:jc w:val="both"/>
+      </w:pPr>
+      <w:r>
+        <w:t xml:space="preserve">The dot patches appeared left and right of fixation, extending from 3.5 to 11 degrees horizontally and from -5 to 5 degrees vertically. The patches were displayed on a gray background (50% luminance) on a monitor </w:t>
+      </w:r>
+      <w:r>
+        <w:t>with a</w:t>
+      </w:r>
+      <w:r>
+        <w:t xml:space="preserve"> linearized luminance scale. Each patch contained 1000 dots, half of which were darker than the background and half of which were equally brighter.</w:t>
+      </w:r>
+      <w:r>
+        <w:t xml:space="preserve"> Each dot was 4 x 4 pixels on the screen.</w:t>
+      </w:r>
+      <w:r>
+        <w:t xml:space="preserve"> The luminance difference between the dots and the background was defined as C / 2, where C is the contrast</w:t>
+      </w:r>
+      <w:r>
+        <w:t xml:space="preserve"> (0 to 1)</w:t>
+      </w:r>
+      <w:r>
+        <w:t xml:space="preserve"> on the current trial.</w:t>
+      </w:r>
+      <w:r>
+        <w:t xml:space="preserve"> A percentage of the dots, M, </w:t>
+      </w:r>
+      <w:r>
+        <w:t>moved horizontally either right or left (</w:t>
+      </w:r>
+      <w:r>
+        <w:t>randomly chosen on each trial) while the remaining 1 – M dots had random angles. M therefore reflects the motion coherence of the dot patch. All dots moved at a consis</w:t>
+      </w:r>
+      <w:r>
+        <w:t>tent speed of 3.25 degrees / s.</w:t>
+      </w:r>
+    </w:p>
+    <w:p>
+      <w:pPr>
+        <w:autoSpaceDE w:val="0"/>
+        <w:autoSpaceDN w:val="0"/>
+        <w:adjustRightInd w:val="0"/>
+        <w:spacing w:after="0"/>
+        <w:jc w:val="both"/>
+      </w:pPr>
+      <w:r>
+        <w:t xml:space="preserve">Contrast and motion discrimination performance was tested at a single pedestal intensity. Contrast was tested at 60% and motion coherence was tested at 10%. Both features were crossed such that neither feature was informative about the strength of the other feature on any given trial.  For each feature a 1-up-3-down staircase (??) was used to set the increments in contrast or motion coherence that was added to the pedestal contrast </w:t>
+      </w:r>
+      <w:r>
+        <w:t xml:space="preserve">on the target side. The independent staircases balanced task difficulty across the features so that subjects were always performing the task at a near-threshold level, eliminating any potential confound with task difficulty between conditions. </w:t>
+      </w:r>
+      <w:r>
+        <w:t xml:space="preserve">During control runs pedestal values of 20/40/60/80% contrast and 0/10/20/40% coherence were used to allow estimation of the BOLD response across a larger range of feature intensities. For each pedestal an independent staircase was computed to maintain task difficulty near threshold. Pedestals were pseudo-randomly interleaved across trials. </w:t>
+      </w:r>
+    </w:p>
+    <w:p>
+      <w:pPr>
+        <w:autoSpaceDE w:val="0"/>
+        <w:autoSpaceDN w:val="0"/>
+        <w:adjustRightInd w:val="0"/>
+        <w:spacing w:after="0"/>
+        <w:jc w:val="both"/>
+      </w:pPr>
+    </w:p>
+    <w:p>
+      <w:pPr>
+        <w:autoSpaceDE w:val="0"/>
+        <w:autoSpaceDN w:val="0"/>
+        <w:adjustRightInd w:val="0"/>
+        <w:spacing w:after="0"/>
+        <w:jc w:val="both"/>
+      </w:pPr>
+      <w:r>
+        <w:rPr>
+          <w:b/>
+        </w:rPr>
+        <w:t>Stimulus Presentation</w:t>
+      </w:r>
       <w:r>
         <w:t xml:space="preserve"> </w:t>
       </w:r>
-      <w:proofErr w:type="gramStart"/>
-      <w:r>
-        <w:t>During</w:t>
-      </w:r>
-      <w:proofErr w:type="gramEnd"/>
-      <w:r>
-        <w:t xml:space="preserve"> the behavioral experiment the screen updated at 100 </w:t>
-      </w:r>
-      <w:proofErr w:type="spellStart"/>
-      <w:r>
-        <w:t>hz</w:t>
-      </w:r>
-      <w:proofErr w:type="spellEnd"/>
-      <w:r>
-        <w:t xml:space="preserve"> and at 60 </w:t>
-      </w:r>
-      <w:proofErr w:type="spellStart"/>
-      <w:r>
-        <w:t>hz</w:t>
-      </w:r>
-      <w:proofErr w:type="spellEnd"/>
-      <w:r>
-        <w:t xml:space="preserve"> during scanning.  </w:t>
-      </w:r>
-    </w:p>
-    <w:p>
-      <w:pPr>
-        <w:autoSpaceDE w:val="0"/>
-        <w:autoSpaceDN w:val="0"/>
-        <w:adjustRightInd w:val="0"/>
-        <w:spacing w:after="0"/>
-        <w:jc w:val="both"/>
-      </w:pPr>
-      <w:r>
-        <w:t xml:space="preserve">The dot patches appeared left and right of fixation, extending from 3.5 to 11 degrees horizontally and from -5 to 5 degrees vertically. The patches were displayed on a gray background (50% luminance) on a monitor </w:t>
-      </w:r>
-      <w:r>
-        <w:t>with a</w:t>
-      </w:r>
-      <w:r>
-        <w:t xml:space="preserve"> linearized luminance scale. Each patch contained 1000 dots, half of which were darker than the background and half of which were equally brighter. The luminance difference between the dots and the background was defined as C / 2, where C is the contrast</w:t>
-      </w:r>
-      <w:r>
-        <w:t xml:space="preserve"> (0 to 1)</w:t>
-      </w:r>
-      <w:r>
-        <w:t xml:space="preserve"> on the current trial.</w:t>
-      </w:r>
-      <w:r>
-        <w:t xml:space="preserve"> A percentage of the dots, M, </w:t>
-      </w:r>
-      <w:r>
-        <w:t>moved horizontally either right or left (</w:t>
-      </w:r>
-      <w:r>
-        <w:t>randomly chosen on each trial) while the remaining 1 – M dots had random angles. M therefore reflects the motion coherence of the dot patch. All dots moved at a consis</w:t>
-      </w:r>
-      <w:r>
-        <w:t>tent speed of 3.25 degrees / s.</w:t>
-      </w:r>
-    </w:p>
-    <w:p>
-      <w:pPr>
-        <w:autoSpaceDE w:val="0"/>
-        <w:autoSpaceDN w:val="0"/>
-        <w:adjustRightInd w:val="0"/>
-        <w:spacing w:after="0"/>
-        <w:jc w:val="both"/>
-      </w:pPr>
-      <w:r>
-        <w:t xml:space="preserve">Contrast and motion discrimination performance was tested at a single pedestal intensity. Contrast was tested at 60% and motion coherence was tested at 10%. Both features were crossed such that neither feature was informative about the strength of the other feature on any given trial.  For each feature a 1-up-3-down staircase (??) was used to set the increments in contrast or motion coherence that was added to the pedestal contrast </w:t>
-      </w:r>
-      <w:r>
-        <w:t xml:space="preserve">on the target side. The independent staircases balanced task difficulty across the features so that subjects were always performing the task at a near-threshold level, eliminating any potential confound with task difficulty between conditions. </w:t>
-      </w:r>
-      <w:r>
-        <w:t xml:space="preserve">During control runs pedestal values of 20/40/60/80% contrast and 0/10/20/40% coherence were used to allow estimation of the BOLD response across a larger range of feature intensities. For each pedestal an independent staircase was computed to maintain task difficulty near threshold. Pedestals were pseudo-randomly interleaved across trials. </w:t>
-      </w:r>
-    </w:p>
-    <w:p>
-      <w:pPr>
-        <w:autoSpaceDE w:val="0"/>
-        <w:autoSpaceDN w:val="0"/>
-        <w:adjustRightInd w:val="0"/>
-        <w:spacing w:after="0"/>
-        <w:jc w:val="both"/>
-      </w:pPr>
-    </w:p>
-    <w:p>
-      <w:pPr>
-        <w:autoSpaceDE w:val="0"/>
-        <w:autoSpaceDN w:val="0"/>
-        <w:adjustRightInd w:val="0"/>
-        <w:spacing w:after="0"/>
-        <w:jc w:val="both"/>
-      </w:pPr>
-      <w:r>
-        <w:rPr>
-          <w:b/>
-        </w:rPr>
-        <w:t>Stimulus Presentation</w:t>
-      </w:r>
-      <w:r>
-        <w:t xml:space="preserve"> </w:t>
-      </w:r>
     </w:p>
     <w:p>
       <w:pPr>
@@ -721,11 +1162,7 @@
       </w:r>
       <w:proofErr w:type="spellEnd"/>
       <w:r>
-        <w:t xml:space="preserve"> Technologies) with a resolution of 1920 x 1200 pixels and a 100 Hz refresh rate at a distance of (?) cm from the </w:t>
-      </w:r>
-      <w:r>
-        <w:lastRenderedPageBreak/>
-        <w:t xml:space="preserve">subject’s eyes to obtain a field of view </w:t>
+        <w:t xml:space="preserve"> Technologies) with a resolution of 1920 x 1200 pixels and a 100 Hz refresh rate at a distance of (?) cm from the subject’s eyes to obtain a field of view </w:t>
       </w:r>
       <w:proofErr w:type="gramStart"/>
       <w:r>
@@ -846,7 +1283,11 @@
       </w:r>
       <w:proofErr w:type="spellEnd"/>
       <w:r>
-        <w:t xml:space="preserve"> system recorded corneal reflections of an external infrared light source and tracked the center of the pupil. A brief calibration was performed before each 5-minute run. Eye tracking setup was successful for all sessions. The calibration data was used to perform an affine transformation of the acquired eye tracking data to the position of the eye in degrees of visual angle.</w:t>
+        <w:t xml:space="preserve"> system recorded corneal reflections of an external infrared light source and tracked the center of the pupil. A brief calibration was performed before each 5-minute run. Eye tracking setup was successful for all sessions. The calibration data was used to perform an </w:t>
+      </w:r>
+      <w:r>
+        <w:lastRenderedPageBreak/>
+        <w:t>affine transformation of the acquired eye tracking data to the position of the eye in degrees of visual angle.</w:t>
       </w:r>
     </w:p>
     <w:p>
@@ -1073,7 +1514,33 @@
         <w:fldChar w:fldCharType="end"/>
       </w:r>
       <w:r>
-        <w:t>. By running multiple staircases we were able to compute the variability of the threshold across runs</w:t>
+        <w:t>. By running multiple staircases we were able to</w:t>
+      </w:r>
+      <w:r>
+        <w:t xml:space="preserve"> compute the variability of these functions across runs.</w:t>
+      </w:r>
+    </w:p>
+    <w:p>
+      <w:pPr>
+        <w:autoSpaceDE w:val="0"/>
+        <w:autoSpaceDN w:val="0"/>
+        <w:adjustRightInd w:val="0"/>
+        <w:spacing w:after="0"/>
+        <w:jc w:val="both"/>
+      </w:pPr>
+      <w:r>
+        <w:t>For each participant we estimated</w:t>
+      </w:r>
+      <w:r>
+        <w:t xml:space="preserve"> </w:t>
+      </w:r>
+      <w:proofErr w:type="gramStart"/>
+      <w:r>
+        <w:t>their</w:t>
+      </w:r>
+      <w:proofErr w:type="gramEnd"/>
+      <w:r>
+        <w:t xml:space="preserve"> discrimination functions for control runs, task cued trials, and task miscued trials.  </w:t>
       </w:r>
     </w:p>
     <w:p>
@@ -1124,7 +1591,6 @@
         <w:jc w:val="both"/>
       </w:pPr>
       <w:r>
-        <w:lastRenderedPageBreak/>
         <w:t xml:space="preserve">MRI data were acquired on a GE Discovery MR 750 on a Nova Medical 32ch head coil. Retinotopy experiments were collected on a Nova Medical 16ch visual array. </w:t>
       </w:r>
       <w:r>
@@ -1467,6 +1933,99 @@
         <w:rPr>
           <w:b/>
         </w:rPr>
+        <w:t>Functional Motion Localizer</w:t>
+      </w:r>
+    </w:p>
+    <w:p>
+      <w:pPr>
+        <w:autoSpaceDE w:val="0"/>
+        <w:autoSpaceDN w:val="0"/>
+        <w:adjustRightInd w:val="0"/>
+        <w:spacing w:after="0"/>
+        <w:jc w:val="both"/>
+      </w:pPr>
+    </w:p>
+    <w:p>
+      <w:pPr>
+        <w:autoSpaceDE w:val="0"/>
+        <w:autoSpaceDN w:val="0"/>
+        <w:adjustRightInd w:val="0"/>
+        <w:spacing w:after="0"/>
+        <w:jc w:val="both"/>
+      </w:pPr>
+      <w:r>
+        <w:t xml:space="preserve">In addition to </w:t>
+      </w:r>
+      <w:proofErr w:type="spellStart"/>
+      <w:r>
+        <w:t>retinotopic</w:t>
+      </w:r>
+      <w:proofErr w:type="spellEnd"/>
+      <w:r>
+        <w:t xml:space="preserve"> mapping of the visual field we identified regions that were responsive to optic flow motion with a functional localizer sequence. This localizer sequences oscillates every 12 s between an optic flow stimulus (with direction reversals every 0.5 s) and a noisy motion stimulus, where each optic flow dot’s motion vector in 3-d space is rotated randomly on each frame. We identified </w:t>
+      </w:r>
+      <w:proofErr w:type="spellStart"/>
+      <w:r>
+        <w:t>hMT</w:t>
+      </w:r>
+      <w:proofErr w:type="spellEnd"/>
+      <w:r>
+        <w:t xml:space="preserve">+ in our </w:t>
+      </w:r>
+      <w:proofErr w:type="spellStart"/>
+      <w:r>
+        <w:t>retinotopic</w:t>
+      </w:r>
+      <w:proofErr w:type="spellEnd"/>
+      <w:r>
+        <w:t xml:space="preserve"> maps via established procedures </w:t>
+      </w:r>
+      <w:r>
+        <w:fldChar w:fldCharType="begin"/>
+      </w:r>
+      <w:r>
+        <w:instrText xml:space="preserve"> ADDIN ZOTERO_ITEM CSL_CITATION {"citationID":"nqivim5pn","properties":{"formattedCitation":"(Wandell, Dumoulin, &amp; Brewer, 2007)","plainCitation":"(Wandell, Dumoulin, &amp; Brewer, 2007)"},"citationItems":[{"id":419,"uris":["http://zotero.org/users/2176449/items/B9MB4ZZB"],"uri":["http://zotero.org/users/2176449/items/B9MB4ZZB"],"itemData":{"id":419,"type":"article-journal","title":"Visual Field Maps in Human Cortex","container-title":"Neuron","page":"366-383","volume":"56","issue":"2","source":"CrossRef","DOI":"10.1016/j.neuron.2007.10.012","ISSN":"08966273","language":"en","author":[{"family":"Wandell","given":"Brian A."},{"family":"Dumoulin","given":"Serge O."},{"family":"Brewer","given":"Alyssa A."}],"issued":{"date-parts":[["2007",10]]},"accessed":{"date-parts":[["2015",5,28]]}}}],"schema":"https://github.com/citation-style-language/schema/raw/master/csl-citation.json"} </w:instrText>
+      </w:r>
+      <w:r>
+        <w:fldChar w:fldCharType="separate"/>
+      </w:r>
+      <w:r>
+        <w:rPr>
+          <w:noProof/>
+        </w:rPr>
+        <w:t>(Wandell, Dumoulin, &amp; Brewer, 2007)</w:t>
+      </w:r>
+      <w:r>
+        <w:fldChar w:fldCharType="end"/>
+      </w:r>
+      <w:r>
+        <w:t xml:space="preserve">, as well as with our functional localizer and found significant overlap between voxels identified with each procedure. </w:t>
+      </w:r>
+      <w:r>
+        <w:t xml:space="preserve">See Figure X for additional information. </w:t>
+      </w:r>
+    </w:p>
+    <w:p>
+      <w:pPr>
+        <w:autoSpaceDE w:val="0"/>
+        <w:autoSpaceDN w:val="0"/>
+        <w:adjustRightInd w:val="0"/>
+        <w:spacing w:after="0"/>
+        <w:jc w:val="both"/>
+      </w:pPr>
+    </w:p>
+    <w:p>
+      <w:pPr>
+        <w:autoSpaceDE w:val="0"/>
+        <w:autoSpaceDN w:val="0"/>
+        <w:adjustRightInd w:val="0"/>
+        <w:spacing w:after="0"/>
+        <w:jc w:val="both"/>
+      </w:pPr>
+      <w:r>
+        <w:rPr>
+          <w:b/>
+        </w:rPr>
         <w:t>Feature-response Functions</w:t>
       </w:r>
     </w:p>
@@ -1491,6 +2050,7 @@
         <w:jc w:val="both"/>
       </w:pPr>
       <w:r>
+        <w:lastRenderedPageBreak/>
         <w:tab/>
         <w:t xml:space="preserve">To compute the feature-response functions, a </w:t>
       </w:r>
@@ -1524,184 +2084,643 @@
         <w:t xml:space="preserve">) was used to determine the mean hemodynamic response to each dot patch in the contralateral visual cortex. The average time-course in each </w:t>
       </w:r>
       <w:r>
-        <w:t xml:space="preserve">visual area for each grating location was computed and the response following stimulus presentations for 20 s was calculated, assuming linear </w:t>
-      </w:r>
-      <w:r>
+        <w:t xml:space="preserve">visual area for each grating location was computed and the response following stimulus presentations for </w:t>
+      </w:r>
+      <w:r>
+        <w:t>15</w:t>
+      </w:r>
+      <w:r>
+        <w:t xml:space="preserve"> s was calculated, assuming linear summation for responses that temporally overlapped. These responses were calculated separately for each combination of feature (contrast, motion coherence) and cueing condition (cued, miscued) at every intensity increment, rounded to the nearest 10%. This resulted in 36 total conditions (contrast: 8 intensities x 2 cueing + coherence: 10 intensities x 2 cueing). A gamma function was fit to </w:t>
+      </w:r>
+      <w:r>
+        <w:t>each</w:t>
+      </w:r>
+      <w:r>
+        <w:t xml:space="preserve"> de</w:t>
+      </w:r>
+      <w:r>
+        <w:t>-</w:t>
+      </w:r>
+      <w:r>
+        <w:t xml:space="preserve">convolved response and the amplitude of this function determined the magnitude of response. These response magnitudes were then plotted as a function of stimulus intensity to yield the </w:t>
+      </w:r>
+      <w:r>
+        <w:t>feature</w:t>
+      </w:r>
+      <w:r>
+        <w:t>-response function for each visual area and cue condition.</w:t>
+      </w:r>
+      <w:r>
+        <w:t xml:space="preserve"> These feature-response functions were then fit to the Naka-Rushton equation </w:t>
+      </w:r>
+    </w:p>
+    <w:p>
+      <w:pPr>
+        <w:autoSpaceDE w:val="0"/>
+        <w:autoSpaceDN w:val="0"/>
+        <w:adjustRightInd w:val="0"/>
+        <w:spacing w:after="0"/>
+        <w:jc w:val="both"/>
+      </w:pPr>
+    </w:p>
+    <w:p>
+      <w:pPr>
+        <w:autoSpaceDE w:val="0"/>
+        <w:autoSpaceDN w:val="0"/>
+        <w:adjustRightInd w:val="0"/>
+        <w:spacing w:after="0"/>
+        <w:jc w:val="both"/>
+        <w:rPr>
+          <w:b/>
+        </w:rPr>
+      </w:pPr>
+    </w:p>
+    <w:p>
+      <w:pPr>
+        <w:autoSpaceDE w:val="0"/>
+        <w:autoSpaceDN w:val="0"/>
+        <w:adjustRightInd w:val="0"/>
+        <w:spacing w:after="0"/>
+        <w:jc w:val="both"/>
+      </w:pPr>
+      <w:r>
+        <w:rPr>
+          <w:b/>
+        </w:rPr>
+        <w:t>Results</w:t>
+      </w:r>
+    </w:p>
+    <w:p>
+      <w:pPr>
+        <w:autoSpaceDE w:val="0"/>
+        <w:autoSpaceDN w:val="0"/>
+        <w:adjustRightInd w:val="0"/>
+        <w:spacing w:after="0"/>
+        <w:jc w:val="both"/>
+      </w:pPr>
+    </w:p>
+    <w:p>
+      <w:pPr>
+        <w:autoSpaceDE w:val="0"/>
+        <w:autoSpaceDN w:val="0"/>
+        <w:adjustRightInd w:val="0"/>
+        <w:spacing w:after="0"/>
+        <w:jc w:val="both"/>
+      </w:pPr>
+      <w:r>
+        <w:t xml:space="preserve">Participants in our experiment performed a two-alternative forced choice discrimination. Subjects compared two patches of dots and responded about which patch they perceived as having the higher contrast or motion coherence, depending on the run. Each participant performed control runs during which they were only asked to discriminate one of the two features, as well as task runs where on 15% of trials the subjects were told, after stimulus presentation, to respond about the un-cued feature. </w:t>
+      </w:r>
+      <w:r>
+        <w:t xml:space="preserve">Subjects performed training runs for one to two hours or until their contrast and coherence thresholds stabilized. We found that subjects were able to immediately perform the contrast task at near maximal performance, but took between 30 and 180 minutes to learn and perform the coherence discrimination task successfully. Subjects then completed as many runs of type as possible, alternating between control runs where they were told that no miscued trials would occur, and task </w:t>
+      </w:r>
+      <w:r>
+        <w:t>runs that</w:t>
+      </w:r>
+      <w:r>
+        <w:t xml:space="preserve"> included miscued trials.  In total subjects performed 793, 821, 679, and 681 trials (subjects 300, 302, 25, 21, respectively). Subject 300 additionally performed </w:t>
+      </w:r>
+      <w:r>
+        <w:t xml:space="preserve">~1300 trials during scanning in 26 runs. </w:t>
+      </w:r>
+    </w:p>
+    <w:p>
+      <w:pPr>
+        <w:jc w:val="both"/>
+      </w:pPr>
+      <w:r>
+        <w:t>Figure 1 shows the estimated thresholds for each participant during each of the different run conditions estimated across all of the staircases that were run for that participant.</w:t>
+      </w:r>
+      <w:r>
+        <w:t xml:space="preserve"> We expected two notable patterns to emerge in these data: (1) performance on each task should be equal during control runs and task cued trials, when participants are attending to one feature and responding about that feature, (2) performance on task miscued trials should be significantly lower (i.e. a higher discrimination threshold) than in either of the other conditions. We expected (1) to be true only if participants were not “splitting” their attention between tasks during the task cued condition. The weaker performance of subjects 21 and 302 on task cued trials for coherence, for example, suggests that they did split their attention to some extent. We expected (2) to be true based on the large wealth of dual-task experiments that show that attention enhances performance on visual perception tasks. Our results corroborate these findings and show that when participants are miscued about the relevant response type this reduces their ability to respond correctly. This result is most pronounced for coherence, but quantitative comparisons cannot be made between tasks in this plot. We chose to normalize the results by the performance in the control runs to better estimate </w:t>
+      </w:r>
+    </w:p>
+    <w:p>
+      <w:pPr>
+        <w:jc w:val="both"/>
+      </w:pPr>
+    </w:p>
+    <w:p>
+      <w:pPr>
+        <w:rPr>
+          <w:b/>
+        </w:rPr>
+      </w:pPr>
+      <w:r>
+        <w:rPr>
+          <w:b/>
+        </w:rPr>
+        <w:t>Discussion</w:t>
+      </w:r>
+    </w:p>
+    <w:p/>
+    <w:p>
+      <w:r>
+        <w:t xml:space="preserve">Our hypothesis </w:t>
+      </w:r>
+      <w:r>
+        <w:t>is</w:t>
+      </w:r>
+      <w:r>
+        <w:t xml:space="preserve"> that </w:t>
+      </w:r>
+      <w:r>
+        <w:t xml:space="preserve">the hierarchical organization in visual cortex is sufficient to predict the asymmetrical interactions that can occur between features in visual tasks. For example, it is well known that under demanding </w:t>
+      </w:r>
+      <w:r>
+        <w:t>attention</w:t>
+      </w:r>
+      <w:r>
+        <w:t xml:space="preserve"> conditions our ability to report the ‘gist’ of a scene remains largely unimpaired </w:t>
+      </w:r>
+      <w:r>
+        <w:fldChar w:fldCharType="begin"/>
+      </w:r>
+      <w:r>
+        <w:instrText xml:space="preserve"> ADDIN ZOTERO_ITEM CSL_CITATION {"citationID":"2c7fem2boi","properties":{"formattedCitation":"(Li et al., 2002)","plainCitation":"(Li et al., 2002)"},"citationItems":[{"id":"4dnJCBMZ/Zv7aBgWj","uris":["http://www.mendeley.com/documents/?uuid=74ca1560-2d03-4f9d-b236-cdc30cd37c67"],"uri":["http://www.mendeley.com/documents/?uuid=74ca1560-2d03-4f9d-b236-cdc30cd37c67"],"itemData":{"DOI":"10.1073/pnas.092277599","ISSN":"0027-8424","PMID":"12077298","abstract":"What can we see when we do not pay attention? It is well known that we can be \"blind\" even to major aspects of natural scenes when we attend elsewhere. The only tasks that do not need attention appear to be carried out in the early stages of the visual system. Contrary to this common belief, we report that subjects can rapidly detect animals or vehicles in briefly presented novel natural scenes while simultaneously performing another attentionally demanding task. By comparison, they are unable to discriminate large T's from L's, or bisected two-color disks from their mirror images under the same conditions. We conclude that some visual tasks associated with \"high-level\" cortical areas may proceed in the near absence of attention.","author":[{"dropping-particle":"","family":"Li","given":"Fei Fei","non-dropping-particle":"","parse-names":false,"suffix":""},{"dropping-particle":"","family":"VanRullen","given":"Rufin","non-dropping-particle":"","parse-names":false,"suffix":""},{"dropping-particle":"","family":"Koch","given":"Christof","non-dropping-particle":"","parse-names":false,"suffix":""},{"dropping-particle":"","family":"Perona","given":"Pietro","non-dropping-particle":"","parse-names":false,"suffix":""}],"container-title":"Proceedings of the National Academy of Sciences of the United States of America","id":"4dnJCBMZ/Zv7aBgWj","issue":"14","issued":{"year":2002,"month":7,"day":9},"page":"9596-601","title":"Rapid natural scene categorization in the near absence of attention.","type":"article-journal","volume":"99","page-first":"9596","container-title-short":"Proc. Natl. Acad. Sci. U. S. A."}}],"schema":"https://github.com/citation-style-language/schema/raw/master/csl-citation.json"} </w:instrText>
+      </w:r>
+      <w:r>
+        <w:fldChar w:fldCharType="separate"/>
+      </w:r>
+      <w:r>
+        <w:rPr>
+          <w:noProof/>
+        </w:rPr>
+        <w:t>(Li et al., 2002)</w:t>
+      </w:r>
+      <w:r>
+        <w:fldChar w:fldCharType="end"/>
+      </w:r>
+      <w:r>
+        <w:t xml:space="preserve">. But this effect breaks down under specific experimental conditions, for example when the attention demanding task requires motion tracking </w:t>
+      </w:r>
+      <w:r>
+        <w:fldChar w:fldCharType="begin"/>
+      </w:r>
+      <w:r>
+        <w:instrText xml:space="preserve"> ADDIN ZOTERO_ITEM CSL_CITATION {"citationID":"2mqsga75hm","properties":{"formattedCitation":"(Cohen et al., 2011, p. 201)","plainCitation":"(Cohen et al., 2011, p. 201)"},"citationItems":[{"id":67,"uris":["http://zotero.org/users/2176449/items/F72EU5QP"],"uri":["http://zotero.org/users/2176449/items/F72EU5QP"],"itemData":{"id":67,"type":"article-journal","title":"Natural-scene perception requires attention.","container-title":"Psychological science","page":"1165-72","volume":"22","issue":"9","abstract":"Is visual attention required for visual consciousness? In the past decade, many researchers have claimed that awareness can arise in the absence of attention. This claim is largely based on the notion that natural scene (or \"gist\") perception occurs without attention. This article presents evidence against this idea. We show that when observers perform a variety of demanding, sustained-attention tasks, inattentional blindness occurs for natural scenes. In addition, scene perception is impaired under dual-task conditions, but only when the primary task is sufficiently demanding. This finding suggests that previous studies that have been interpreted as demonstrating scene perception without attention failed to fully engage attention and that natural-scene perception does indeed require attention. Thus, natural-scene perception is not a preattentive process and cannot be used to support the idea of awareness without attention.","DOI":"10.1177/0956797611419168","author":[{"family":"Cohen","given":"Michael a"},{"family":"Alvarez","given":"George a"},{"family":"Nakayama","given":"Ken"}],"issued":{"date-parts":[["2011",9]]}},"locator":"201"}],"schema":"https://github.com/citation-style-language/schema/raw/master/csl-citation.json"} </w:instrText>
+      </w:r>
+      <w:r>
+        <w:fldChar w:fldCharType="separate"/>
+      </w:r>
+      <w:r>
+        <w:rPr>
+          <w:noProof/>
+        </w:rPr>
+        <w:t>(Cohen et al., 2011, p. 201)</w:t>
+      </w:r>
+      <w:r>
+        <w:fldChar w:fldCharType="end"/>
+      </w:r>
+      <w:r>
+        <w:t xml:space="preserve">. We propose that reconciling these results requires an understanding of how neural activity in visual cortex is interconnected. </w:t>
+      </w:r>
+      <w:r>
+        <w:t>In our design we asked participants to report responses abo</w:t>
+      </w:r>
+      <w:r>
+        <w:t xml:space="preserve">ut a single feature, either stimulus contrast or motion coherence, while simultaneously manipulating the intensities of both features. This allowed us to estimate the impact of being cued and asked to respond about different features (task: miscued), compared to responding about the cued feature. We found behavioral results that supported our hypothesis, showing that miscuing coherence is more detrimental to performance than miscuing contrast. We recorded BOLD responses in visual cortex to investigate whether specific voxel populations might be predictive of this asymmetrical cueing relationship. We found </w:t>
+      </w:r>
+      <w:proofErr w:type="gramStart"/>
+      <w:r>
+        <w:t>that ?</w:t>
+      </w:r>
+      <w:proofErr w:type="gramEnd"/>
+      <w:r>
+        <w:t>?!? I don’t know</w:t>
+      </w:r>
+      <w:proofErr w:type="gramStart"/>
+      <w:r>
+        <w:t>!?!?</w:t>
+      </w:r>
+      <w:proofErr w:type="gramEnd"/>
+    </w:p>
+    <w:p>
+      <w:r>
+        <w:t xml:space="preserve"> </w:t>
+      </w:r>
+    </w:p>
+    <w:p>
+      <w:r>
+        <w:br w:type="page"/>
+      </w:r>
+    </w:p>
+    <w:p>
+      <w:r>
+        <w:rPr>
+          <w:noProof/>
+        </w:rPr>
         <w:lastRenderedPageBreak/>
-        <w:t xml:space="preserve">summation for responses that temporally overlapped. These responses were calculated separately for each combination of feature (contrast, motion coherence) and cueing condition (cued, miscued) at every intensity increment, rounded to the nearest 10%. This resulted in 36 total conditions (contrast: 8 intensities x 2 cueing + coherence: 10 intensities x 2 cueing). A gamma function was fit to this </w:t>
-      </w:r>
-      <w:proofErr w:type="spellStart"/>
-      <w:r>
-        <w:t>deconvolved</w:t>
-      </w:r>
-      <w:proofErr w:type="spellEnd"/>
-      <w:r>
-        <w:t xml:space="preserve"> response and the amplitude of this function determined the magnitude of response. These response magnitudes were then plotted as a function of stimulus intensity to yield the contrast-response function for each visual area and cue condition.</w:t>
-      </w:r>
-    </w:p>
-    <w:p>
-      <w:pPr>
-        <w:autoSpaceDE w:val="0"/>
-        <w:autoSpaceDN w:val="0"/>
-        <w:adjustRightInd w:val="0"/>
-        <w:spacing w:after="0"/>
-        <w:jc w:val="both"/>
-      </w:pPr>
-    </w:p>
-    <w:p>
-      <w:pPr>
-        <w:autoSpaceDE w:val="0"/>
-        <w:autoSpaceDN w:val="0"/>
-        <w:adjustRightInd w:val="0"/>
-        <w:spacing w:after="0"/>
-        <w:jc w:val="both"/>
-        <w:rPr>
-          <w:b/>
-        </w:rPr>
-      </w:pPr>
-    </w:p>
-    <w:p>
-      <w:pPr>
-        <w:autoSpaceDE w:val="0"/>
-        <w:autoSpaceDN w:val="0"/>
-        <w:adjustRightInd w:val="0"/>
-        <w:spacing w:after="0"/>
-        <w:jc w:val="both"/>
-      </w:pPr>
-      <w:r>
-        <w:rPr>
-          <w:b/>
-        </w:rPr>
-        <w:t>Results</w:t>
-      </w:r>
-    </w:p>
-    <w:p>
-      <w:pPr>
-        <w:autoSpaceDE w:val="0"/>
-        <w:autoSpaceDN w:val="0"/>
-        <w:adjustRightInd w:val="0"/>
-        <w:spacing w:after="0"/>
-        <w:jc w:val="both"/>
-      </w:pPr>
-    </w:p>
-    <w:p>
-      <w:pPr>
-        <w:autoSpaceDE w:val="0"/>
-        <w:autoSpaceDN w:val="0"/>
-        <w:adjustRightInd w:val="0"/>
-        <w:spacing w:after="0"/>
-        <w:jc w:val="both"/>
-      </w:pPr>
+        <w:drawing>
+          <wp:inline distT="0" distB="0" distL="0" distR="0" wp14:anchorId="4AEBAEB9" wp14:editId="3BE66D13">
+            <wp:extent cx="5939155" cy="4161790"/>
+            <wp:effectExtent l="0" t="0" r="4445" b="0"/>
+            <wp:docPr id="3" name="Picture 3" descr="rainbowRaid:Users:dan:proj:att_awe:analysis:figures:behav:multi_plot.pdf"/>
+            <wp:cNvGraphicFramePr>
+              <a:graphicFrameLocks xmlns:a="http://schemas.openxmlformats.org/drawingml/2006/main" noChangeAspect="1"/>
+            </wp:cNvGraphicFramePr>
+            <a:graphic xmlns:a="http://schemas.openxmlformats.org/drawingml/2006/main">
+              <a:graphicData uri="http://schemas.openxmlformats.org/drawingml/2006/picture">
+                <pic:pic xmlns:pic="http://schemas.openxmlformats.org/drawingml/2006/picture">
+                  <pic:nvPicPr>
+                    <pic:cNvPr id="0" name="Picture 3" descr="rainbowRaid:Users:dan:proj:att_awe:analysis:figures:behav:multi_plot.pdf"/>
+                    <pic:cNvPicPr>
+                      <a:picLocks noChangeAspect="1" noChangeArrowheads="1"/>
+                    </pic:cNvPicPr>
+                  </pic:nvPicPr>
+                  <pic:blipFill>
+                    <a:blip r:embed="rId8">
+                      <a:extLst>
+                        <a:ext uri="{28A0092B-C50C-407E-A947-70E740481C1C}">
+                          <a14:useLocalDpi xmlns:a14="http://schemas.microsoft.com/office/drawing/2010/main" val="0"/>
+                        </a:ext>
+                      </a:extLst>
+                    </a:blip>
+                    <a:srcRect/>
+                    <a:stretch>
+                      <a:fillRect/>
+                    </a:stretch>
+                  </pic:blipFill>
+                  <pic:spPr bwMode="auto">
+                    <a:xfrm>
+                      <a:off x="0" y="0"/>
+                      <a:ext cx="5939155" cy="4161790"/>
+                    </a:xfrm>
+                    <a:prstGeom prst="rect">
+                      <a:avLst/>
+                    </a:prstGeom>
+                    <a:noFill/>
+                    <a:ln>
+                      <a:noFill/>
+                    </a:ln>
+                  </pic:spPr>
+                </pic:pic>
+              </a:graphicData>
+            </a:graphic>
+          </wp:inline>
+        </w:drawing>
+      </w:r>
+    </w:p>
+    <w:p>
+      <w:r>
+        <w:rPr>
+          <w:b/>
+        </w:rPr>
+        <w:t xml:space="preserve">Figure </w:t>
+      </w:r>
+      <w:r>
+        <w:rPr>
+          <w:b/>
+        </w:rPr>
+        <w:t>X</w:t>
+      </w:r>
+    </w:p>
+    <w:p>
+      <w:r>
+        <w:t>Estimated Discrimination Thresholds Across Participants</w:t>
+      </w:r>
+    </w:p>
+    <w:p>
+      <w:pPr>
+        <w:rPr>
+          <w:b/>
+        </w:rPr>
+      </w:pPr>
+    </w:p>
+    <w:p>
+      <w:pPr>
+        <w:rPr>
+          <w:b/>
+        </w:rPr>
+      </w:pPr>
+      <w:r>
+        <w:rPr>
+          <w:b/>
+          <w:noProof/>
+        </w:rPr>
+        <w:lastRenderedPageBreak/>
+        <w:drawing>
+          <wp:inline distT="0" distB="0" distL="0" distR="0" wp14:anchorId="3679631F" wp14:editId="75E39B25">
+            <wp:extent cx="5922010" cy="3776980"/>
+            <wp:effectExtent l="0" t="0" r="0" b="7620"/>
+            <wp:docPr id="8" name="Picture 8" descr="rainbowRaid:Users:dan:proj:att_awe:analysis:figures:behav:300_inset.pdf"/>
+            <wp:cNvGraphicFramePr>
+              <a:graphicFrameLocks xmlns:a="http://schemas.openxmlformats.org/drawingml/2006/main" noChangeAspect="1"/>
+            </wp:cNvGraphicFramePr>
+            <a:graphic xmlns:a="http://schemas.openxmlformats.org/drawingml/2006/main">
+              <a:graphicData uri="http://schemas.openxmlformats.org/drawingml/2006/picture">
+                <pic:pic xmlns:pic="http://schemas.openxmlformats.org/drawingml/2006/picture">
+                  <pic:nvPicPr>
+                    <pic:cNvPr id="0" name="Picture 8" descr="rainbowRaid:Users:dan:proj:att_awe:analysis:figures:behav:300_inset.pdf"/>
+                    <pic:cNvPicPr>
+                      <a:picLocks noChangeAspect="1" noChangeArrowheads="1"/>
+                    </pic:cNvPicPr>
+                  </pic:nvPicPr>
+                  <pic:blipFill>
+                    <a:blip r:embed="rId9">
+                      <a:extLst>
+                        <a:ext uri="{28A0092B-C50C-407E-A947-70E740481C1C}">
+                          <a14:useLocalDpi xmlns:a14="http://schemas.microsoft.com/office/drawing/2010/main" val="0"/>
+                        </a:ext>
+                      </a:extLst>
+                    </a:blip>
+                    <a:srcRect/>
+                    <a:stretch>
+                      <a:fillRect/>
+                    </a:stretch>
+                  </pic:blipFill>
+                  <pic:spPr bwMode="auto">
+                    <a:xfrm>
+                      <a:off x="0" y="0"/>
+                      <a:ext cx="5922010" cy="3776980"/>
+                    </a:xfrm>
+                    <a:prstGeom prst="rect">
+                      <a:avLst/>
+                    </a:prstGeom>
+                    <a:noFill/>
+                    <a:ln>
+                      <a:noFill/>
+                    </a:ln>
+                  </pic:spPr>
+                </pic:pic>
+              </a:graphicData>
+            </a:graphic>
+          </wp:inline>
+        </w:drawing>
+      </w:r>
+    </w:p>
+    <w:p>
+      <w:r>
+        <w:rPr>
+          <w:b/>
+        </w:rPr>
+        <w:t>Figure Z</w:t>
+      </w:r>
+    </w:p>
+    <w:p>
+      <w:r>
+        <w:t xml:space="preserve">Normalized discrimination functions, averaged across participants. </w:t>
+      </w:r>
+    </w:p>
+    <w:p>
+      <w:pPr>
+        <w:rPr>
+          <w:b/>
+        </w:rPr>
+      </w:pPr>
+      <w:r>
+        <w:rPr>
+          <w:b/>
+          <w:noProof/>
+        </w:rPr>
+        <w:lastRenderedPageBreak/>
+        <w:drawing>
+          <wp:inline distT="0" distB="0" distL="0" distR="0" wp14:anchorId="583A7DA3" wp14:editId="07D4A1AB">
+            <wp:extent cx="5939155" cy="5221605"/>
+            <wp:effectExtent l="0" t="0" r="4445" b="10795"/>
+            <wp:docPr id="7" name="Picture 7" descr="rainbowRaid:Users:dan:proj:att_awe:analysis:figures:roi:left_hemisphere_ROIs.pdf"/>
+            <wp:cNvGraphicFramePr>
+              <a:graphicFrameLocks xmlns:a="http://schemas.openxmlformats.org/drawingml/2006/main" noChangeAspect="1"/>
+            </wp:cNvGraphicFramePr>
+            <a:graphic xmlns:a="http://schemas.openxmlformats.org/drawingml/2006/main">
+              <a:graphicData uri="http://schemas.openxmlformats.org/drawingml/2006/picture">
+                <pic:pic xmlns:pic="http://schemas.openxmlformats.org/drawingml/2006/picture">
+                  <pic:nvPicPr>
+                    <pic:cNvPr id="0" name="Picture 7" descr="rainbowRaid:Users:dan:proj:att_awe:analysis:figures:roi:left_hemisphere_ROIs.pdf"/>
+                    <pic:cNvPicPr>
+                      <a:picLocks noChangeAspect="1" noChangeArrowheads="1"/>
+                    </pic:cNvPicPr>
+                  </pic:nvPicPr>
+                  <pic:blipFill>
+                    <a:blip r:embed="rId10">
+                      <a:extLst>
+                        <a:ext uri="{28A0092B-C50C-407E-A947-70E740481C1C}">
+                          <a14:useLocalDpi xmlns:a14="http://schemas.microsoft.com/office/drawing/2010/main" val="0"/>
+                        </a:ext>
+                      </a:extLst>
+                    </a:blip>
+                    <a:srcRect/>
+                    <a:stretch>
+                      <a:fillRect/>
+                    </a:stretch>
+                  </pic:blipFill>
+                  <pic:spPr bwMode="auto">
+                    <a:xfrm>
+                      <a:off x="0" y="0"/>
+                      <a:ext cx="5939155" cy="5221605"/>
+                    </a:xfrm>
+                    <a:prstGeom prst="rect">
+                      <a:avLst/>
+                    </a:prstGeom>
+                    <a:noFill/>
+                    <a:ln>
+                      <a:noFill/>
+                    </a:ln>
+                  </pic:spPr>
+                </pic:pic>
+              </a:graphicData>
+            </a:graphic>
+          </wp:inline>
+        </w:drawing>
+      </w:r>
+    </w:p>
+    <w:p>
+      <w:r>
+        <w:rPr>
+          <w:b/>
+        </w:rPr>
+        <w:t>Figure Y</w:t>
+      </w:r>
+    </w:p>
+    <w:p>
+      <w:pPr>
+        <w:rPr>
+          <w:b/>
+        </w:rPr>
+      </w:pPr>
+      <w:proofErr w:type="gramStart"/>
+      <w:r>
+        <w:t>Surface Visualization of Left Hemisphere Regions of Interest (ROIs).</w:t>
+      </w:r>
+      <w:proofErr w:type="gramEnd"/>
+      <w:r>
+        <w:t xml:space="preserve"> Regions were first defined retinotopically on a flattened visualization of the left hemisphere occipital cortex according to established criteria </w:t>
+      </w:r>
+      <w:r>
+        <w:fldChar w:fldCharType="begin"/>
+      </w:r>
+      <w:r>
+        <w:instrText xml:space="preserve"> ADDIN ZOTERO_ITEM CSL_CITATION {"citationID":"2k2c7sbldt","properties":{"formattedCitation":"(Wandell et al., 2007)","plainCitation":"(Wandell et al., 2007)"},"citationItems":[{"id":419,"uris":["http://zotero.org/users/2176449/items/B9MB4ZZB"],"uri":["http://zotero.org/users/2176449/items/B9MB4ZZB"],"itemData":{"id":419,"type":"article-journal","title":"Visual Field Maps in Human Cortex","container-title":"Neuron","page":"366-383","volume":"56","issue":"2","source":"CrossRef","DOI":"10.1016/j.neuron.2007.10.012","ISSN":"08966273","language":"en","author":[{"family":"Wandell","given":"Brian A."},{"family":"Dumoulin","given":"Serge O."},{"family":"Brewer","given":"Alyssa A."}],"issued":{"date-parts":[["2007",10]]},"accessed":{"date-parts":[["2015",5,28]]}}}],"schema":"https://github.com/citation-style-language/schema/raw/master/csl-citation.json"} </w:instrText>
+      </w:r>
+      <w:r>
+        <w:fldChar w:fldCharType="separate"/>
+      </w:r>
+      <w:r>
+        <w:rPr>
+          <w:noProof/>
+        </w:rPr>
+        <w:t>(Wandell et al., 2007)</w:t>
+      </w:r>
+      <w:r>
+        <w:fldChar w:fldCharType="end"/>
+      </w:r>
+      <w:r>
+        <w:t>. First, a population receptive field model was fit to the voxels in occipital cortex. Second, visual areas were defined according to the polar angle flips at visual area boundaries. Voxels were then projected onto an inflated surface for visualization. Area MT was also defined according to a functional localizer</w:t>
+      </w:r>
+      <w:r>
+        <w:t xml:space="preserve"> by correlating BOLD activation to a 12 s ON, 12 s OFF motion stimulus with a sinusoidal wave. Area </w:t>
+      </w:r>
+      <w:proofErr w:type="spellStart"/>
+      <w:r>
+        <w:t>hMT</w:t>
+      </w:r>
+      <w:proofErr w:type="spellEnd"/>
+      <w:r>
+        <w:t xml:space="preserve">+ was identified by restricting voxel activations to an R^2 value of greater than 0.1 and excluding voxels in the retinotopically defined early visual areas (V1, V2, and V3). </w:t>
+      </w:r>
+    </w:p>
+    <w:p>
+      <w:pPr>
+        <w:rPr>
+          <w:b/>
+        </w:rPr>
+      </w:pPr>
+      <w:r>
+        <w:rPr>
+          <w:b/>
+        </w:rPr>
+        <w:br w:type="page"/>
+      </w:r>
       <w:bookmarkStart w:id="0" w:name="_GoBack"/>
       <w:bookmarkEnd w:id="0"/>
     </w:p>
     <w:p>
       <w:pPr>
-        <w:jc w:val="both"/>
-      </w:pPr>
-    </w:p>
-    <w:p>
-      <w:pPr>
-        <w:rPr>
-          <w:b/>
-        </w:rPr>
-      </w:pPr>
-      <w:r>
-        <w:rPr>
-          <w:b/>
-        </w:rPr>
-        <w:t>Discussion</w:t>
-      </w:r>
-    </w:p>
-    <w:p/>
-    <w:p>
-      <w:r>
-        <w:t xml:space="preserve">Our hypothesis </w:t>
-      </w:r>
-      <w:r>
-        <w:t>is</w:t>
-      </w:r>
-      <w:r>
-        <w:t xml:space="preserve"> that </w:t>
-      </w:r>
-      <w:r>
-        <w:t xml:space="preserve">the hierarchical organization in visual cortex is sufficient to predict the asymmetrical interactions that can occur between features in visual tasks. For example, it is well known that under demanding </w:t>
-      </w:r>
-      <w:r>
-        <w:t>attention</w:t>
-      </w:r>
-      <w:r>
-        <w:t xml:space="preserve"> conditions our ability to report the ‘gist’ of a scene remains largely unimpaired </w:t>
-      </w:r>
-      <w:r>
-        <w:fldChar w:fldCharType="begin"/>
-      </w:r>
-      <w:r>
-        <w:instrText xml:space="preserve"> ADDIN ZOTERO_ITEM CSL_CITATION {"citationID":"2c7fem2boi","properties":{"formattedCitation":"(Li et al., 2002)","plainCitation":"(Li et al., 2002)"},"citationItems":[{"id":"4dnJCBMZ/Zv7aBgWj","uris":["http://www.mendeley.com/documents/?uuid=74ca1560-2d03-4f9d-b236-cdc30cd37c67"],"uri":["http://www.mendeley.com/documents/?uuid=74ca1560-2d03-4f9d-b236-cdc30cd37c67"],"itemData":{"DOI":"10.1073/pnas.092277599","ISSN":"0027-8424","PMID":"12077298","abstract":"What can we see when we do not pay attention? It is well known that we can be \"blind\" even to major aspects of natural scenes when we attend elsewhere. The only tasks that do not need attention appear to be carried out in the early stages of the visual system. Contrary to this common belief, we report that subjects can rapidly detect animals or vehicles in briefly presented novel natural scenes while simultaneously performing another attentionally demanding task. By comparison, they are unable to discriminate large T's from L's, or bisected two-color disks from their mirror images under the same conditions. We conclude that some visual tasks associated with \"high-level\" cortical areas may proceed in the near absence of attention.","author":[{"dropping-particle":"","family":"Li","given":"Fei Fei","non-dropping-particle":"","parse-names":false,"suffix":""},{"dropping-particle":"","family":"VanRullen","given":"Rufin","non-dropping-particle":"","parse-names":false,"suffix":""},{"dropping-particle":"","family":"Koch","given":"Christof","non-dropping-particle":"","parse-names":false,"suffix":""},{"dropping-particle":"","family":"Perona","given":"Pietro","non-dropping-particle":"","parse-names":false,"suffix":""}],"container-title":"Proceedings of the National Academy of Sciences of the United States of America","id":"4dnJCBMZ/Zv7aBgWj","issue":"14","issued":{"year":2002,"month":7,"day":9},"page":"9596-601","title":"Rapid natural scene categorization in the near absence of attention.","type":"article-journal","volume":"99","page-first":"9596","container-title-short":"Proc. Natl. Acad. Sci. U. S. A."}}],"schema":"https://github.com/citation-style-language/schema/raw/master/csl-citation.json"} </w:instrText>
-      </w:r>
-      <w:r>
-        <w:fldChar w:fldCharType="separate"/>
-      </w:r>
-      <w:r>
-        <w:rPr>
+        <w:rPr>
+          <w:b/>
+        </w:rPr>
+      </w:pPr>
+      <w:r>
+        <w:rPr>
+          <w:b/>
           <w:noProof/>
         </w:rPr>
-        <w:t>(Li et al., 2002)</w:t>
-      </w:r>
-      <w:r>
-        <w:fldChar w:fldCharType="end"/>
-      </w:r>
-      <w:r>
-        <w:t xml:space="preserve">. But this effect breaks down under specific experimental conditions, for example when the attention demanding task requires motion tracking </w:t>
-      </w:r>
-      <w:r>
-        <w:fldChar w:fldCharType="begin"/>
-      </w:r>
-      <w:r>
-        <w:instrText xml:space="preserve"> ADDIN ZOTERO_ITEM CSL_CITATION {"citationID":"2mqsga75hm","properties":{"formattedCitation":"(Cohen et al., 2011, p. 201)","plainCitation":"(Cohen et al., 2011, p. 201)"},"citationItems":[{"id":67,"uris":["http://zotero.org/users/2176449/items/F72EU5QP"],"uri":["http://zotero.org/users/2176449/items/F72EU5QP"],"itemData":{"id":67,"type":"article-journal","title":"Natural-scene perception requires attention.","container-title":"Psychological science","page":"1165-72","volume":"22","issue":"9","abstract":"Is visual attention required for visual consciousness? In the past decade, many researchers have claimed that awareness can arise in the absence of attention. This claim is largely based on the notion that natural scene (or \"gist\") perception occurs without attention. This article presents evidence against this idea. We show that when observers perform a variety of demanding, sustained-attention tasks, inattentional blindness occurs for natural scenes. In addition, scene perception is impaired under dual-task conditions, but only when the primary task is sufficiently demanding. This finding suggests that previous studies that have been interpreted as demonstrating scene perception without attention failed to fully engage attention and that natural-scene perception does indeed require attention. Thus, natural-scene perception is not a preattentive process and cannot be used to support the idea of awareness without attention.","DOI":"10.1177/0956797611419168","author":[{"family":"Cohen","given":"Michael a"},{"family":"Alvarez","given":"George a"},{"family":"Nakayama","given":"Ken"}],"issued":{"date-parts":[["2011",9]]}},"locator":"201"}],"schema":"https://github.com/citation-style-language/schema/raw/master/csl-citation.json"} </w:instrText>
-      </w:r>
-      <w:r>
-        <w:fldChar w:fldCharType="separate"/>
-      </w:r>
-      <w:r>
-        <w:rPr>
-          <w:noProof/>
-        </w:rPr>
-        <w:t>(Cohen et al., 2011, p. 201)</w:t>
-      </w:r>
-      <w:r>
-        <w:fldChar w:fldCharType="end"/>
-      </w:r>
-      <w:r>
-        <w:t xml:space="preserve">. We propose that reconciling these results requires an understanding of how neural activity in visual cortex is interconnected. </w:t>
-      </w:r>
-      <w:r>
-        <w:t>In our design we asked participants to report responses abo</w:t>
-      </w:r>
-      <w:r>
-        <w:t xml:space="preserve">ut a single feature, either stimulus contrast or motion coherence, while simultaneously manipulating the intensities of both features. This allowed us to estimate the impact of being cued and asked to respond about different features (task: miscued), compared to responding about the cued feature. We found behavioral results that supported our hypothesis, showing that miscuing coherence is more detrimental to performance than miscuing contrast. We recorded BOLD responses in visual cortex to investigate whether specific voxel populations might be predictive of this asymmetrical cueing relationship. We found </w:t>
-      </w:r>
-      <w:proofErr w:type="gramStart"/>
-      <w:r>
-        <w:t>that ?</w:t>
-      </w:r>
-      <w:proofErr w:type="gramEnd"/>
-      <w:r>
-        <w:t>?!? I don’t know</w:t>
-      </w:r>
-      <w:proofErr w:type="gramStart"/>
-      <w:r>
-        <w:t>!?!?</w:t>
-      </w:r>
-      <w:proofErr w:type="gramEnd"/>
-    </w:p>
-    <w:p>
-      <w:r>
-        <w:t xml:space="preserve"> </w:t>
-      </w:r>
-    </w:p>
-    <w:p>
-      <w:r>
+        <w:drawing>
+          <wp:inline distT="0" distB="0" distL="0" distR="0" wp14:anchorId="39733C5F" wp14:editId="52C1D5F2">
+            <wp:extent cx="5939155" cy="3178810"/>
+            <wp:effectExtent l="0" t="0" r="4445" b="0"/>
+            <wp:docPr id="9" name="Picture 9" descr="rainbowRaid:Users:dan:proj:att_awe:analysis:figures:roi:l_activation_rel_rois.png"/>
+            <wp:cNvGraphicFramePr>
+              <a:graphicFrameLocks xmlns:a="http://schemas.openxmlformats.org/drawingml/2006/main" noChangeAspect="1"/>
+            </wp:cNvGraphicFramePr>
+            <a:graphic xmlns:a="http://schemas.openxmlformats.org/drawingml/2006/main">
+              <a:graphicData uri="http://schemas.openxmlformats.org/drawingml/2006/picture">
+                <pic:pic xmlns:pic="http://schemas.openxmlformats.org/drawingml/2006/picture">
+                  <pic:nvPicPr>
+                    <pic:cNvPr id="0" name="Picture 9" descr="rainbowRaid:Users:dan:proj:att_awe:analysis:figures:roi:l_activation_rel_rois.png"/>
+                    <pic:cNvPicPr>
+                      <a:picLocks noChangeAspect="1" noChangeArrowheads="1"/>
+                    </pic:cNvPicPr>
+                  </pic:nvPicPr>
+                  <pic:blipFill>
+                    <a:blip r:embed="rId11">
+                      <a:extLst>
+                        <a:ext uri="{28A0092B-C50C-407E-A947-70E740481C1C}">
+                          <a14:useLocalDpi xmlns:a14="http://schemas.microsoft.com/office/drawing/2010/main" val="0"/>
+                        </a:ext>
+                      </a:extLst>
+                    </a:blip>
+                    <a:srcRect/>
+                    <a:stretch>
+                      <a:fillRect/>
+                    </a:stretch>
+                  </pic:blipFill>
+                  <pic:spPr bwMode="auto">
+                    <a:xfrm>
+                      <a:off x="0" y="0"/>
+                      <a:ext cx="5939155" cy="3178810"/>
+                    </a:xfrm>
+                    <a:prstGeom prst="rect">
+                      <a:avLst/>
+                    </a:prstGeom>
+                    <a:noFill/>
+                    <a:ln>
+                      <a:noFill/>
+                    </a:ln>
+                  </pic:spPr>
+                </pic:pic>
+              </a:graphicData>
+            </a:graphic>
+          </wp:inline>
+        </w:drawing>
+      </w:r>
+    </w:p>
+    <w:p>
+      <w:pPr>
+        <w:rPr>
+          <w:b/>
+        </w:rPr>
+      </w:pPr>
+      <w:r>
+        <w:rPr>
+          <w:b/>
+        </w:rPr>
+        <w:lastRenderedPageBreak/>
+        <w:t>Figure W</w:t>
+      </w:r>
+    </w:p>
+    <w:p>
+      <w:pPr>
+        <w:rPr>
+          <w:b/>
+        </w:rPr>
+      </w:pPr>
+      <w:r>
+        <w:t xml:space="preserve">Event-Related </w:t>
+      </w:r>
+      <w:proofErr w:type="spellStart"/>
+      <w:r>
+        <w:t>Deconvolutions</w:t>
+      </w:r>
+      <w:proofErr w:type="spellEnd"/>
+      <w:r>
+        <w:t xml:space="preserve"> Displayed on Flattened ROIs. After performing the event-related </w:t>
+      </w:r>
+      <w:proofErr w:type="spellStart"/>
+      <w:r>
+        <w:t>deconvolution</w:t>
+      </w:r>
+      <w:proofErr w:type="spellEnd"/>
+      <w:r>
+        <w:t xml:space="preserve"> (see Methods) all voxels surviving an R^2 threshold of 0.2 are shown relative to the anatomically defined V1 and </w:t>
+      </w:r>
+      <w:proofErr w:type="spellStart"/>
+      <w:r>
+        <w:t>hMT</w:t>
+      </w:r>
+      <w:proofErr w:type="spellEnd"/>
+      <w:r>
+        <w:t xml:space="preserve">+ ROIs in a left hemisphere occipital cortex flat map. </w:t>
+      </w:r>
+      <w:proofErr w:type="spellStart"/>
+      <w:r>
+        <w:t>Heatmap</w:t>
+      </w:r>
+      <w:proofErr w:type="spellEnd"/>
+      <w:r>
+        <w:t xml:space="preserve"> colors indicate R^2 values across the region. Note that the screen display was a rectangle approximately 3 to 11 degrees eccentric from fixation, extending 5 degrees above and </w:t>
+      </w:r>
+      <w:proofErr w:type="spellStart"/>
+      <w:r>
+        <w:t>belowt</w:t>
+      </w:r>
+      <w:proofErr w:type="spellEnd"/>
+      <w:r>
+        <w:t xml:space="preserve"> he midline.</w:t>
+      </w:r>
+      <w:r>
+        <w:rPr>
+          <w:b/>
+        </w:rPr>
         <w:br w:type="page"/>
       </w:r>
     </w:p>
@@ -1710,7 +2729,6 @@
         <w:rPr>
           <w:b/>
         </w:rPr>
-        <w:lastRenderedPageBreak/>
         <w:t>References</w:t>
       </w:r>
     </w:p>
@@ -1914,7 +2932,7 @@
         <w:rPr>
           <w:rFonts w:ascii="Calibri"/>
         </w:rPr>
-        <w:t xml:space="preserve">Koch, C., &amp; Tsuchiya, N. (2007). Attention and consciousness: two distinct brain processes. </w:t>
+        <w:t xml:space="preserve">Hara, Y., &amp; Gardner, J. L. (2014). Encoding of graded changes in spatial specificity of prior cues in human visual cortex. </w:t>
       </w:r>
       <w:proofErr w:type="gramStart"/>
       <w:r>
@@ -1923,13 +2941,84 @@
           <w:i/>
           <w:iCs/>
         </w:rPr>
-        <w:t>Trends in Cognitive Sciences</w:t>
-      </w:r>
-      <w:r>
-        <w:rPr>
-          <w:rFonts w:ascii="Calibri"/>
-        </w:rPr>
-        <w:t xml:space="preserve">, </w:t>
+        <w:t>Journal of Neurophysiology</w:t>
+      </w:r>
+      <w:r>
+        <w:rPr>
+          <w:rFonts w:ascii="Calibri"/>
+        </w:rPr>
+        <w:t>.</w:t>
+      </w:r>
+      <w:proofErr w:type="gramEnd"/>
+      <w:r>
+        <w:rPr>
+          <w:rFonts w:ascii="Calibri"/>
+        </w:rPr>
+        <w:t xml:space="preserve"> http://doi.org/10.1152/jn.00729.2013</w:t>
+      </w:r>
+    </w:p>
+    <w:p>
+      <w:pPr>
+        <w:pStyle w:val="Bibliography"/>
+        <w:rPr>
+          <w:rFonts w:ascii="Calibri"/>
+        </w:rPr>
+      </w:pPr>
+      <w:proofErr w:type="spellStart"/>
+      <w:r>
+        <w:rPr>
+          <w:rFonts w:ascii="Calibri"/>
+        </w:rPr>
+        <w:t>Itthipuripat</w:t>
+      </w:r>
+      <w:proofErr w:type="spellEnd"/>
+      <w:r>
+        <w:rPr>
+          <w:rFonts w:ascii="Calibri"/>
+        </w:rPr>
+        <w:t xml:space="preserve">, S., Ester, E. F., </w:t>
+      </w:r>
+      <w:proofErr w:type="spellStart"/>
+      <w:r>
+        <w:rPr>
+          <w:rFonts w:ascii="Calibri"/>
+        </w:rPr>
+        <w:t>Deering</w:t>
+      </w:r>
+      <w:proofErr w:type="spellEnd"/>
+      <w:r>
+        <w:rPr>
+          <w:rFonts w:ascii="Calibri"/>
+        </w:rPr>
+        <w:t xml:space="preserve">, S., &amp; </w:t>
+      </w:r>
+      <w:proofErr w:type="spellStart"/>
+      <w:r>
+        <w:rPr>
+          <w:rFonts w:ascii="Calibri"/>
+        </w:rPr>
+        <w:t>Serences</w:t>
+      </w:r>
+      <w:proofErr w:type="spellEnd"/>
+      <w:r>
+        <w:rPr>
+          <w:rFonts w:ascii="Calibri"/>
+        </w:rPr>
+        <w:t xml:space="preserve">, J. T. (2014). </w:t>
+      </w:r>
+      <w:proofErr w:type="gramStart"/>
+      <w:r>
+        <w:rPr>
+          <w:rFonts w:ascii="Calibri"/>
+        </w:rPr>
+        <w:t>Sensory Gain Outperforms Efficient Readout Mechanisms in Predicting Attention-Related Improvements in Behavior.</w:t>
+      </w:r>
+      <w:proofErr w:type="gramEnd"/>
+      <w:r>
+        <w:rPr>
+          <w:rFonts w:ascii="Calibri"/>
+        </w:rPr>
+        <w:t xml:space="preserve"> </w:t>
       </w:r>
       <w:r>
         <w:rPr>
@@ -1937,56 +3026,13 @@
           <w:i/>
           <w:iCs/>
         </w:rPr>
-        <w:t>11</w:t>
-      </w:r>
-      <w:r>
-        <w:rPr>
-          <w:rFonts w:ascii="Calibri"/>
-        </w:rPr>
-        <w:t>(1).</w:t>
-      </w:r>
-      <w:proofErr w:type="gramEnd"/>
-      <w:r>
-        <w:rPr>
-          <w:rFonts w:ascii="Calibri"/>
-        </w:rPr>
-        <w:t xml:space="preserve"> http://doi.org/10.1016/j.tics.2006.10.012</w:t>
-      </w:r>
-    </w:p>
-    <w:p>
-      <w:pPr>
-        <w:pStyle w:val="Bibliography"/>
-        <w:rPr>
-          <w:rFonts w:ascii="Calibri"/>
-        </w:rPr>
-      </w:pPr>
-      <w:proofErr w:type="spellStart"/>
-      <w:r>
-        <w:rPr>
-          <w:rFonts w:ascii="Calibri"/>
-        </w:rPr>
-        <w:t>Kontsevich</w:t>
-      </w:r>
-      <w:proofErr w:type="spellEnd"/>
-      <w:r>
-        <w:rPr>
-          <w:rFonts w:ascii="Calibri"/>
-        </w:rPr>
-        <w:t xml:space="preserve">, L. L., &amp; Tyler, C. W. (1999). </w:t>
-      </w:r>
-      <w:proofErr w:type="gramStart"/>
-      <w:r>
-        <w:rPr>
-          <w:rFonts w:ascii="Calibri"/>
-        </w:rPr>
-        <w:t>Bayesian adaptive estimation of psychometric slope and threshold.</w:t>
-      </w:r>
-      <w:proofErr w:type="gramEnd"/>
-      <w:r>
-        <w:rPr>
-          <w:rFonts w:ascii="Calibri"/>
-        </w:rPr>
-        <w:t xml:space="preserve"> </w:t>
+        <w:t>Journal of Neuroscience</w:t>
+      </w:r>
+      <w:r>
+        <w:rPr>
+          <w:rFonts w:ascii="Calibri"/>
+        </w:rPr>
+        <w:t xml:space="preserve">, </w:t>
       </w:r>
       <w:r>
         <w:rPr>
@@ -1994,98 +3040,99 @@
           <w:i/>
           <w:iCs/>
         </w:rPr>
-        <w:t>Vision Research</w:t>
-      </w:r>
-      <w:r>
-        <w:rPr>
-          <w:rFonts w:ascii="Calibri"/>
-        </w:rPr>
-        <w:t xml:space="preserve">, </w:t>
-      </w:r>
+        <w:t>34</w:t>
+      </w:r>
+      <w:r>
+        <w:rPr>
+          <w:rFonts w:ascii="Calibri"/>
+        </w:rPr>
+        <w:t>(40), 13384–13398. http://doi.org/10.1523/JNEUROSCI.2277-14.2014</w:t>
+      </w:r>
+    </w:p>
+    <w:p>
+      <w:pPr>
+        <w:pStyle w:val="Bibliography"/>
+        <w:rPr>
+          <w:rFonts w:ascii="Calibri"/>
+        </w:rPr>
+      </w:pPr>
+      <w:r>
+        <w:rPr>
+          <w:rFonts w:ascii="Calibri"/>
+        </w:rPr>
+        <w:t xml:space="preserve">Koch, C., &amp; Tsuchiya, N. (2007). Attention and consciousness: two distinct brain processes. </w:t>
+      </w:r>
+      <w:proofErr w:type="gramStart"/>
       <w:r>
         <w:rPr>
           <w:rFonts w:ascii="Calibri"/>
           <w:i/>
           <w:iCs/>
         </w:rPr>
-        <w:t>39</w:t>
-      </w:r>
-      <w:r>
-        <w:rPr>
-          <w:rFonts w:ascii="Calibri"/>
-        </w:rPr>
-        <w:t>(16), 2729–2737.</w:t>
-      </w:r>
-    </w:p>
-    <w:p>
-      <w:pPr>
-        <w:pStyle w:val="Bibliography"/>
-        <w:rPr>
-          <w:rFonts w:ascii="Calibri"/>
-        </w:rPr>
-      </w:pPr>
-      <w:r>
-        <w:rPr>
-          <w:rFonts w:ascii="Calibri"/>
-        </w:rPr>
-        <w:t xml:space="preserve">Li, F. F., </w:t>
-      </w:r>
-      <w:proofErr w:type="spellStart"/>
-      <w:r>
-        <w:rPr>
-          <w:rFonts w:ascii="Calibri"/>
-        </w:rPr>
-        <w:t>VanRullen</w:t>
-      </w:r>
-      <w:proofErr w:type="spellEnd"/>
-      <w:r>
-        <w:rPr>
-          <w:rFonts w:ascii="Calibri"/>
-        </w:rPr>
-        <w:t xml:space="preserve">, R., Koch, C., &amp; </w:t>
-      </w:r>
-      <w:proofErr w:type="spellStart"/>
-      <w:r>
-        <w:rPr>
-          <w:rFonts w:ascii="Calibri"/>
-        </w:rPr>
-        <w:t>Perona</w:t>
-      </w:r>
-      <w:proofErr w:type="spellEnd"/>
-      <w:r>
-        <w:rPr>
-          <w:rFonts w:ascii="Calibri"/>
-        </w:rPr>
-        <w:t xml:space="preserve">, P. (2002). </w:t>
-      </w:r>
-      <w:proofErr w:type="gramStart"/>
-      <w:r>
-        <w:rPr>
-          <w:rFonts w:ascii="Calibri"/>
-        </w:rPr>
-        <w:t>Rapid natural scene categorization in the near absence of attention.</w:t>
-      </w:r>
-      <w:proofErr w:type="gramEnd"/>
-      <w:r>
-        <w:rPr>
-          <w:rFonts w:ascii="Calibri"/>
-        </w:rPr>
-        <w:t xml:space="preserve"> </w:t>
-      </w:r>
-      <w:proofErr w:type="gramStart"/>
+        <w:t>Trends in Cognitive Sciences</w:t>
+      </w:r>
+      <w:r>
+        <w:rPr>
+          <w:rFonts w:ascii="Calibri"/>
+        </w:rPr>
+        <w:t xml:space="preserve">, </w:t>
+      </w:r>
       <w:r>
         <w:rPr>
           <w:rFonts w:ascii="Calibri"/>
           <w:i/>
           <w:iCs/>
         </w:rPr>
-        <w:t>Proceedings of the National Academy of Sciences of the United States of America</w:t>
-      </w:r>
-      <w:r>
-        <w:rPr>
-          <w:rFonts w:ascii="Calibri"/>
-        </w:rPr>
-        <w:t xml:space="preserve">, </w:t>
+        <w:t>11</w:t>
+      </w:r>
+      <w:r>
+        <w:rPr>
+          <w:rFonts w:ascii="Calibri"/>
+        </w:rPr>
+        <w:t>(1).</w:t>
+      </w:r>
+      <w:proofErr w:type="gramEnd"/>
+      <w:r>
+        <w:rPr>
+          <w:rFonts w:ascii="Calibri"/>
+        </w:rPr>
+        <w:t xml:space="preserve"> http://doi.org/10.1016/j.tics.2006.10.012</w:t>
+      </w:r>
+    </w:p>
+    <w:p>
+      <w:pPr>
+        <w:pStyle w:val="Bibliography"/>
+        <w:rPr>
+          <w:rFonts w:ascii="Calibri"/>
+        </w:rPr>
+      </w:pPr>
+      <w:proofErr w:type="spellStart"/>
+      <w:r>
+        <w:rPr>
+          <w:rFonts w:ascii="Calibri"/>
+        </w:rPr>
+        <w:t>Kontsevich</w:t>
+      </w:r>
+      <w:proofErr w:type="spellEnd"/>
+      <w:r>
+        <w:rPr>
+          <w:rFonts w:ascii="Calibri"/>
+        </w:rPr>
+        <w:t xml:space="preserve">, L. L., &amp; Tyler, C. W. (1999). </w:t>
+      </w:r>
+      <w:proofErr w:type="gramStart"/>
+      <w:r>
+        <w:rPr>
+          <w:rFonts w:ascii="Calibri"/>
+        </w:rPr>
+        <w:t>Bayesian adaptive estimation of psychometric slope and threshold.</w:t>
+      </w:r>
+      <w:proofErr w:type="gramEnd"/>
+      <w:r>
+        <w:rPr>
+          <w:rFonts w:ascii="Calibri"/>
+        </w:rPr>
+        <w:t xml:space="preserve"> </w:t>
       </w:r>
       <w:r>
         <w:rPr>
@@ -2093,165 +3140,316 @@
           <w:i/>
           <w:iCs/>
         </w:rPr>
-        <w:t>99</w:t>
-      </w:r>
-      <w:r>
-        <w:rPr>
-          <w:rFonts w:ascii="Calibri"/>
-        </w:rPr>
-        <w:t>(14), 9596–601.</w:t>
-      </w:r>
-      <w:proofErr w:type="gramEnd"/>
-      <w:r>
-        <w:rPr>
-          <w:rFonts w:ascii="Calibri"/>
-        </w:rPr>
-        <w:t xml:space="preserve"> http://doi.org/10.1073/pnas.092277599</w:t>
-      </w:r>
-    </w:p>
-    <w:p>
-      <w:pPr>
-        <w:pStyle w:val="Bibliography"/>
-        <w:rPr>
-          <w:rFonts w:ascii="Calibri"/>
-        </w:rPr>
-      </w:pPr>
-      <w:r>
-        <w:rPr>
-          <w:rFonts w:ascii="Calibri"/>
-        </w:rPr>
-        <w:t xml:space="preserve">Mack, </w:t>
-      </w:r>
-      <w:proofErr w:type="spellStart"/>
-      <w:r>
-        <w:rPr>
-          <w:rFonts w:ascii="Calibri"/>
-        </w:rPr>
-        <w:t>Arien</w:t>
-      </w:r>
-      <w:proofErr w:type="spellEnd"/>
-      <w:r>
-        <w:rPr>
-          <w:rFonts w:ascii="Calibri"/>
-        </w:rPr>
-        <w:t>, &amp; Rock, Irvin. (1998)</w:t>
-      </w:r>
-      <w:proofErr w:type="gramStart"/>
-      <w:r>
-        <w:rPr>
-          <w:rFonts w:ascii="Calibri"/>
-        </w:rPr>
-        <w:t xml:space="preserve">. </w:t>
-      </w:r>
-      <w:proofErr w:type="spellStart"/>
+        <w:t>Vision Research</w:t>
+      </w:r>
+      <w:r>
+        <w:rPr>
+          <w:rFonts w:ascii="Calibri"/>
+        </w:rPr>
+        <w:t xml:space="preserve">, </w:t>
+      </w:r>
       <w:r>
         <w:rPr>
           <w:rFonts w:ascii="Calibri"/>
           <w:i/>
           <w:iCs/>
         </w:rPr>
-        <w:t>Inattentional</w:t>
-      </w:r>
-      <w:proofErr w:type="spellEnd"/>
+        <w:t>39</w:t>
+      </w:r>
+      <w:r>
+        <w:rPr>
+          <w:rFonts w:ascii="Calibri"/>
+        </w:rPr>
+        <w:t>(16), 2729–2737.</w:t>
+      </w:r>
+    </w:p>
+    <w:p>
+      <w:pPr>
+        <w:pStyle w:val="Bibliography"/>
+        <w:rPr>
+          <w:rFonts w:ascii="Calibri"/>
+        </w:rPr>
+      </w:pPr>
+      <w:proofErr w:type="spellStart"/>
+      <w:proofErr w:type="gramStart"/>
+      <w:r>
+        <w:rPr>
+          <w:rFonts w:ascii="Calibri"/>
+        </w:rPr>
+        <w:t>Lavie</w:t>
+      </w:r>
+      <w:proofErr w:type="spellEnd"/>
+      <w:r>
+        <w:rPr>
+          <w:rFonts w:ascii="Calibri"/>
+        </w:rPr>
+        <w:t>, N. (2014).</w:t>
+      </w:r>
+      <w:proofErr w:type="gramEnd"/>
+      <w:r>
+        <w:rPr>
+          <w:rFonts w:ascii="Calibri"/>
+        </w:rPr>
+        <w:t xml:space="preserve"> Blinded by the load: attention, awareness and the role of perceptual load. </w:t>
+      </w:r>
       <w:r>
         <w:rPr>
           <w:rFonts w:ascii="Calibri"/>
           <w:i/>
           <w:iCs/>
         </w:rPr>
-        <w:t xml:space="preserve"> Blindness.</w:t>
-      </w:r>
-      <w:proofErr w:type="gramEnd"/>
-      <w:r>
-        <w:rPr>
-          <w:rFonts w:ascii="Calibri"/>
-        </w:rPr>
-        <w:t xml:space="preserve"> The MIT Press.</w:t>
-      </w:r>
-    </w:p>
-    <w:p>
-      <w:pPr>
-        <w:pStyle w:val="Bibliography"/>
-        <w:rPr>
-          <w:rFonts w:ascii="Calibri"/>
-        </w:rPr>
-      </w:pPr>
-      <w:proofErr w:type="spellStart"/>
-      <w:r>
-        <w:rPr>
-          <w:rFonts w:ascii="Calibri"/>
-        </w:rPr>
-        <w:t>Nestares</w:t>
-      </w:r>
-      <w:proofErr w:type="spellEnd"/>
-      <w:r>
-        <w:rPr>
-          <w:rFonts w:ascii="Calibri"/>
-        </w:rPr>
-        <w:t xml:space="preserve">, O., &amp; </w:t>
-      </w:r>
-      <w:proofErr w:type="spellStart"/>
-      <w:r>
-        <w:rPr>
-          <w:rFonts w:ascii="Calibri"/>
-        </w:rPr>
-        <w:t>Heeger</w:t>
-      </w:r>
-      <w:proofErr w:type="spellEnd"/>
-      <w:r>
-        <w:rPr>
-          <w:rFonts w:ascii="Calibri"/>
-        </w:rPr>
-        <w:t xml:space="preserve">, D. J. (2000). </w:t>
+        <w:t xml:space="preserve">… </w:t>
       </w:r>
       <w:proofErr w:type="gramStart"/>
-      <w:r>
-        <w:rPr>
-          <w:rFonts w:ascii="Calibri"/>
-        </w:rPr>
-        <w:t xml:space="preserve">Robust </w:t>
-      </w:r>
-      <w:proofErr w:type="spellStart"/>
-      <w:r>
-        <w:rPr>
-          <w:rFonts w:ascii="Calibri"/>
-        </w:rPr>
-        <w:t>multiresolution</w:t>
-      </w:r>
-      <w:proofErr w:type="spellEnd"/>
-      <w:r>
-        <w:rPr>
-          <w:rFonts w:ascii="Calibri"/>
-        </w:rPr>
-        <w:t xml:space="preserve"> alignment of MRI brain volumes.</w:t>
-      </w:r>
-      <w:proofErr w:type="gramEnd"/>
-      <w:r>
-        <w:rPr>
-          <w:rFonts w:ascii="Calibri"/>
-        </w:rPr>
-        <w:t xml:space="preserve"> </w:t>
-      </w:r>
       <w:r>
         <w:rPr>
           <w:rFonts w:ascii="Calibri"/>
           <w:i/>
           <w:iCs/>
         </w:rPr>
-        <w:t>Magnetic Resonance in Medicine</w:t>
-      </w:r>
-      <w:r>
-        <w:rPr>
-          <w:rFonts w:ascii="Calibri"/>
-        </w:rPr>
-        <w:t xml:space="preserve">, </w:t>
-      </w:r>
+        <w:t>of</w:t>
+      </w:r>
+      <w:proofErr w:type="gramEnd"/>
       <w:r>
         <w:rPr>
           <w:rFonts w:ascii="Calibri"/>
           <w:i/>
           <w:iCs/>
         </w:rPr>
+        <w:t xml:space="preserve"> the Royal …</w:t>
+      </w:r>
+      <w:r>
+        <w:rPr>
+          <w:rFonts w:ascii="Calibri"/>
+        </w:rPr>
+        <w:t>, (March). Retrieved from http://rstb.royalsocietypublishing.org/content/369/1641/20130205.short</w:t>
+      </w:r>
+    </w:p>
+    <w:p>
+      <w:pPr>
+        <w:pStyle w:val="Bibliography"/>
+        <w:rPr>
+          <w:rFonts w:ascii="Calibri"/>
+        </w:rPr>
+      </w:pPr>
+      <w:r>
+        <w:rPr>
+          <w:rFonts w:ascii="Calibri"/>
+        </w:rPr>
+        <w:t xml:space="preserve">Li, F. F., </w:t>
+      </w:r>
+      <w:proofErr w:type="spellStart"/>
+      <w:r>
+        <w:rPr>
+          <w:rFonts w:ascii="Calibri"/>
+        </w:rPr>
+        <w:t>VanRullen</w:t>
+      </w:r>
+      <w:proofErr w:type="spellEnd"/>
+      <w:r>
+        <w:rPr>
+          <w:rFonts w:ascii="Calibri"/>
+        </w:rPr>
+        <w:t xml:space="preserve">, R., Koch, C., &amp; </w:t>
+      </w:r>
+      <w:proofErr w:type="spellStart"/>
+      <w:r>
+        <w:rPr>
+          <w:rFonts w:ascii="Calibri"/>
+        </w:rPr>
+        <w:t>Perona</w:t>
+      </w:r>
+      <w:proofErr w:type="spellEnd"/>
+      <w:r>
+        <w:rPr>
+          <w:rFonts w:ascii="Calibri"/>
+        </w:rPr>
+        <w:t xml:space="preserve">, P. (2002). </w:t>
+      </w:r>
+      <w:proofErr w:type="gramStart"/>
+      <w:r>
+        <w:rPr>
+          <w:rFonts w:ascii="Calibri"/>
+        </w:rPr>
+        <w:t>Rapid natural scene categorization in the near absence of attention.</w:t>
+      </w:r>
+      <w:proofErr w:type="gramEnd"/>
+      <w:r>
+        <w:rPr>
+          <w:rFonts w:ascii="Calibri"/>
+        </w:rPr>
+        <w:t xml:space="preserve"> </w:t>
+      </w:r>
+      <w:proofErr w:type="gramStart"/>
+      <w:r>
+        <w:rPr>
+          <w:rFonts w:ascii="Calibri"/>
+          <w:i/>
+          <w:iCs/>
+        </w:rPr>
+        <w:t>Proceedings of the National Academy of Sciences of the United States of America</w:t>
+      </w:r>
+      <w:r>
+        <w:rPr>
+          <w:rFonts w:ascii="Calibri"/>
+        </w:rPr>
+        <w:t xml:space="preserve">, </w:t>
+      </w:r>
+      <w:r>
+        <w:rPr>
+          <w:rFonts w:ascii="Calibri"/>
+          <w:i/>
+          <w:iCs/>
+        </w:rPr>
+        <w:t>99</w:t>
+      </w:r>
+      <w:r>
+        <w:rPr>
+          <w:rFonts w:ascii="Calibri"/>
+        </w:rPr>
+        <w:t>(14), 9596–601.</w:t>
+      </w:r>
+      <w:proofErr w:type="gramEnd"/>
+      <w:r>
+        <w:rPr>
+          <w:rFonts w:ascii="Calibri"/>
+        </w:rPr>
+        <w:t xml:space="preserve"> http://doi.org/10.1073/pnas.092277599</w:t>
+      </w:r>
+    </w:p>
+    <w:p>
+      <w:pPr>
+        <w:pStyle w:val="Bibliography"/>
+        <w:rPr>
+          <w:rFonts w:ascii="Calibri"/>
+        </w:rPr>
+      </w:pPr>
+      <w:r>
+        <w:rPr>
+          <w:rFonts w:ascii="Calibri"/>
+        </w:rPr>
+        <w:t xml:space="preserve">Mack, </w:t>
+      </w:r>
+      <w:proofErr w:type="spellStart"/>
+      <w:r>
+        <w:rPr>
+          <w:rFonts w:ascii="Calibri"/>
+        </w:rPr>
+        <w:t>Arien</w:t>
+      </w:r>
+      <w:proofErr w:type="spellEnd"/>
+      <w:r>
+        <w:rPr>
+          <w:rFonts w:ascii="Calibri"/>
+        </w:rPr>
+        <w:t>, &amp; Rock, Irvin. (1998)</w:t>
+      </w:r>
+      <w:proofErr w:type="gramStart"/>
+      <w:r>
+        <w:rPr>
+          <w:rFonts w:ascii="Calibri"/>
+        </w:rPr>
+        <w:t xml:space="preserve">. </w:t>
+      </w:r>
+      <w:r>
+        <w:rPr>
+          <w:rFonts w:ascii="Calibri"/>
+          <w:i/>
+          <w:iCs/>
+        </w:rPr>
+        <w:t>Inattentional Blindness.</w:t>
+      </w:r>
+      <w:proofErr w:type="gramEnd"/>
+      <w:r>
+        <w:rPr>
+          <w:rFonts w:ascii="Calibri"/>
+        </w:rPr>
+        <w:t xml:space="preserve"> The MIT Press.</w:t>
+      </w:r>
+    </w:p>
+    <w:p>
+      <w:pPr>
+        <w:pStyle w:val="Bibliography"/>
+        <w:rPr>
+          <w:rFonts w:ascii="Calibri"/>
+        </w:rPr>
+      </w:pPr>
+      <w:proofErr w:type="spellStart"/>
+      <w:r>
+        <w:rPr>
+          <w:rFonts w:ascii="Calibri"/>
+        </w:rPr>
+        <w:t>Nestares</w:t>
+      </w:r>
+      <w:proofErr w:type="spellEnd"/>
+      <w:r>
+        <w:rPr>
+          <w:rFonts w:ascii="Calibri"/>
+        </w:rPr>
+        <w:t xml:space="preserve">, O., &amp; </w:t>
+      </w:r>
+      <w:proofErr w:type="spellStart"/>
+      <w:r>
+        <w:rPr>
+          <w:rFonts w:ascii="Calibri"/>
+        </w:rPr>
+        <w:t>Heeger</w:t>
+      </w:r>
+      <w:proofErr w:type="spellEnd"/>
+      <w:r>
+        <w:rPr>
+          <w:rFonts w:ascii="Calibri"/>
+        </w:rPr>
+        <w:t xml:space="preserve">, D. J. (2000). </w:t>
+      </w:r>
+      <w:proofErr w:type="gramStart"/>
+      <w:r>
+        <w:rPr>
+          <w:rFonts w:ascii="Calibri"/>
+        </w:rPr>
+        <w:t xml:space="preserve">Robust </w:t>
+      </w:r>
+      <w:proofErr w:type="spellStart"/>
+      <w:r>
+        <w:rPr>
+          <w:rFonts w:ascii="Calibri"/>
+        </w:rPr>
+        <w:t>multiresolution</w:t>
+      </w:r>
+      <w:proofErr w:type="spellEnd"/>
+      <w:r>
+        <w:rPr>
+          <w:rFonts w:ascii="Calibri"/>
+        </w:rPr>
+        <w:t xml:space="preserve"> alignment of MRI brain volumes.</w:t>
+      </w:r>
+      <w:proofErr w:type="gramEnd"/>
+      <w:r>
+        <w:rPr>
+          <w:rFonts w:ascii="Calibri"/>
+        </w:rPr>
+        <w:t xml:space="preserve"> </w:t>
+      </w:r>
+      <w:r>
+        <w:rPr>
+          <w:rFonts w:ascii="Calibri"/>
+          <w:i/>
+          <w:iCs/>
+        </w:rPr>
+        <w:t>Magnetic Resonance in Medicine</w:t>
+      </w:r>
+      <w:r>
+        <w:rPr>
+          <w:rFonts w:ascii="Calibri"/>
+        </w:rPr>
+        <w:t xml:space="preserve">, </w:t>
+      </w:r>
+      <w:r>
+        <w:rPr>
+          <w:rFonts w:ascii="Calibri"/>
+          <w:i/>
+          <w:iCs/>
+        </w:rPr>
         <w:t>43</w:t>
       </w:r>
       <w:r>
@@ -2259,6 +3457,186 @@
           <w:rFonts w:ascii="Calibri"/>
         </w:rPr>
         <w:t>(5), 705–715.</w:t>
+      </w:r>
+    </w:p>
+    <w:p>
+      <w:pPr>
+        <w:pStyle w:val="Bibliography"/>
+        <w:rPr>
+          <w:rFonts w:ascii="Calibri"/>
+        </w:rPr>
+      </w:pPr>
+      <w:proofErr w:type="spellStart"/>
+      <w:proofErr w:type="gramStart"/>
+      <w:r>
+        <w:rPr>
+          <w:rFonts w:ascii="Calibri"/>
+        </w:rPr>
+        <w:t>Pestilli</w:t>
+      </w:r>
+      <w:proofErr w:type="spellEnd"/>
+      <w:r>
+        <w:rPr>
+          <w:rFonts w:ascii="Calibri"/>
+        </w:rPr>
+        <w:t xml:space="preserve">, F., Carrasco, M., </w:t>
+      </w:r>
+      <w:proofErr w:type="spellStart"/>
+      <w:r>
+        <w:rPr>
+          <w:rFonts w:ascii="Calibri"/>
+        </w:rPr>
+        <w:t>Heeger</w:t>
+      </w:r>
+      <w:proofErr w:type="spellEnd"/>
+      <w:r>
+        <w:rPr>
+          <w:rFonts w:ascii="Calibri"/>
+        </w:rPr>
+        <w:t>, D. J., &amp; Gardner, J. L. (2011).</w:t>
+      </w:r>
+      <w:proofErr w:type="gramEnd"/>
+      <w:r>
+        <w:rPr>
+          <w:rFonts w:ascii="Calibri"/>
+        </w:rPr>
+        <w:t xml:space="preserve"> </w:t>
+      </w:r>
+      <w:proofErr w:type="gramStart"/>
+      <w:r>
+        <w:rPr>
+          <w:rFonts w:ascii="Calibri"/>
+        </w:rPr>
+        <w:t>Attentional enhancement via selection and pooling of early sensory responses in human visual cortex.</w:t>
+      </w:r>
+      <w:proofErr w:type="gramEnd"/>
+      <w:r>
+        <w:rPr>
+          <w:rFonts w:ascii="Calibri"/>
+        </w:rPr>
+        <w:t xml:space="preserve"> </w:t>
+      </w:r>
+      <w:proofErr w:type="gramStart"/>
+      <w:r>
+        <w:rPr>
+          <w:rFonts w:ascii="Calibri"/>
+          <w:i/>
+          <w:iCs/>
+        </w:rPr>
+        <w:t>Neuron</w:t>
+      </w:r>
+      <w:r>
+        <w:rPr>
+          <w:rFonts w:ascii="Calibri"/>
+        </w:rPr>
+        <w:t xml:space="preserve">, </w:t>
+      </w:r>
+      <w:r>
+        <w:rPr>
+          <w:rFonts w:ascii="Calibri"/>
+          <w:i/>
+          <w:iCs/>
+        </w:rPr>
+        <w:t>72</w:t>
+      </w:r>
+      <w:r>
+        <w:rPr>
+          <w:rFonts w:ascii="Calibri"/>
+        </w:rPr>
+        <w:t>(5), 832–46.</w:t>
+      </w:r>
+      <w:proofErr w:type="gramEnd"/>
+      <w:r>
+        <w:rPr>
+          <w:rFonts w:ascii="Calibri"/>
+        </w:rPr>
+        <w:t xml:space="preserve"> http://doi.org/10.1016/j.neuron.2011.09.025</w:t>
+      </w:r>
+    </w:p>
+    <w:p>
+      <w:pPr>
+        <w:pStyle w:val="Bibliography"/>
+        <w:rPr>
+          <w:rFonts w:ascii="Calibri"/>
+        </w:rPr>
+      </w:pPr>
+      <w:proofErr w:type="spellStart"/>
+      <w:proofErr w:type="gramStart"/>
+      <w:r>
+        <w:rPr>
+          <w:rFonts w:ascii="Calibri"/>
+        </w:rPr>
+        <w:t>Wandell</w:t>
+      </w:r>
+      <w:proofErr w:type="spellEnd"/>
+      <w:r>
+        <w:rPr>
+          <w:rFonts w:ascii="Calibri"/>
+        </w:rPr>
+        <w:t xml:space="preserve">, B. A., </w:t>
+      </w:r>
+      <w:proofErr w:type="spellStart"/>
+      <w:r>
+        <w:rPr>
+          <w:rFonts w:ascii="Calibri"/>
+        </w:rPr>
+        <w:t>Dumoulin</w:t>
+      </w:r>
+      <w:proofErr w:type="spellEnd"/>
+      <w:r>
+        <w:rPr>
+          <w:rFonts w:ascii="Calibri"/>
+        </w:rPr>
+        <w:t>, S. O., &amp; Brewer, A. A. (2007).</w:t>
+      </w:r>
+      <w:proofErr w:type="gramEnd"/>
+      <w:r>
+        <w:rPr>
+          <w:rFonts w:ascii="Calibri"/>
+        </w:rPr>
+        <w:t xml:space="preserve"> </w:t>
+      </w:r>
+      <w:proofErr w:type="gramStart"/>
+      <w:r>
+        <w:rPr>
+          <w:rFonts w:ascii="Calibri"/>
+        </w:rPr>
+        <w:t>Visual Field Maps in Human Cortex.</w:t>
+      </w:r>
+      <w:proofErr w:type="gramEnd"/>
+      <w:r>
+        <w:rPr>
+          <w:rFonts w:ascii="Calibri"/>
+        </w:rPr>
+        <w:t xml:space="preserve"> </w:t>
+      </w:r>
+      <w:r>
+        <w:rPr>
+          <w:rFonts w:ascii="Calibri"/>
+          <w:i/>
+          <w:iCs/>
+        </w:rPr>
+        <w:t>Neuron</w:t>
+      </w:r>
+      <w:r>
+        <w:rPr>
+          <w:rFonts w:ascii="Calibri"/>
+        </w:rPr>
+        <w:t xml:space="preserve">, </w:t>
+      </w:r>
+      <w:r>
+        <w:rPr>
+          <w:rFonts w:ascii="Calibri"/>
+          <w:i/>
+          <w:iCs/>
+        </w:rPr>
+        <w:t>56</w:t>
+      </w:r>
+      <w:r>
+        <w:rPr>
+          <w:rFonts w:ascii="Calibri"/>
+        </w:rPr>
+        <w:t>(2), 366–383. http://doi.org/10.1016/j.neuron.2007.10.012</w:t>
       </w:r>
     </w:p>
     <w:p>
@@ -3423,7 +4801,7 @@
 </file>
 
 <file path=customXml/itemProps1.xml><?xml version="1.0" encoding="utf-8"?>
-<ds:datastoreItem xmlns:ds="http://schemas.openxmlformats.org/officeDocument/2006/customXml" ds:itemID="{C5DF97C3-FD7A-C841-98FE-E39C6BAB1711}">
+<ds:datastoreItem xmlns:ds="http://schemas.openxmlformats.org/officeDocument/2006/customXml" ds:itemID="{9A7915C6-7BB8-2C4E-916C-DB91482D481C}">
   <ds:schemaRefs>
     <ds:schemaRef ds:uri="http://schemas.openxmlformats.org/officeDocument/2006/bibliography"/>
   </ds:schemaRefs>

</xml_diff>

<commit_message>
end of saturday writing session
</commit_message>
<xml_diff>
--- a/Grad School/FYP/Birman_FYP.docx
+++ b/Grad School/FYP/Birman_FYP.docx
@@ -257,6 +257,7 @@
     </w:p>
     <w:p>
       <w:pPr>
+        <w:ind w:firstLine="720"/>
         <w:jc w:val="both"/>
       </w:pPr>
       <w:r>
@@ -392,7 +393,7 @@
         <w:fldChar w:fldCharType="begin"/>
       </w:r>
       <w:r>
-        <w:instrText xml:space="preserve"> ADDIN ZOTERO_ITEM CSL_CITATION {"citationID":"t6ni7un62","properties":{"formattedCitation":"(Mack, Arien &amp; Rock, Irvin, 1998)","plainCitation":"(Mack, Arien &amp; Rock, Irvin, 1998)"},"citationItems":[{"id":69,"uris":["http://zotero.org/users/2176449/items/FC6SF7S7"],"uri":["http://zotero.org/users/2176449/items/FC6SF7S7"],"itemData":{"id":69,"type":"book","title":"Inattentional Blindness.","publisher":"The MIT Press","author":[{"family":"Mack, Arien","given":""},{"family":"Rock, Irvin","given":""}],"issued":{"date-parts":[["1998"]]}}}],"schema":"https://github.com/citation-style-language/schema/raw/master/csl-citation.json"} </w:instrText>
+        <w:instrText xml:space="preserve"> ADDIN ZOTERO_ITEM CSL_CITATION {"citationID":"t6ni7un62","properties":{"formattedCitation":"(Mack, Arien &amp; Rock, Irvin, 1998)","plainCitation":"(Mack, Arien &amp; Rock, Irvin, 1998)"},"citationItems":[{"id":65,"uris":["http://zotero.org/users/2176449/items/FC6SF7S7"],"uri":["http://zotero.org/users/2176449/items/FC6SF7S7"],"itemData":{"id":65,"type":"book","title":"Inattentional Blindness.","publisher":"The MIT Press","author":[{"family":"Mack, Arien","given":""},{"family":"Rock, Irvin","given":""}],"issued":{"date-parts":[["1998"]]}}}],"schema":"https://github.com/citation-style-language/schema/raw/master/csl-citation.json"} </w:instrText>
       </w:r>
       <w:r>
         <w:fldChar w:fldCharType="separate"/>
@@ -475,6 +476,7 @@
     </w:p>
     <w:p>
       <w:pPr>
+        <w:ind w:firstLine="720"/>
         <w:jc w:val="both"/>
       </w:pPr>
       <w:r>
@@ -544,11 +546,11 @@
         <w:t xml:space="preserve"> for example predicts that ‘perceptual load’ acts as a gating function to awareness. When load is high, only attended features will reach awareness, and vice versa. Our hypothesis here is in line with this general architecture. In line with the neurophysiological evidence of attention as a neural modulator we believe that the gating of awareness can be understood as a function of interactions between neural populations. Although attention may not explicitly modify “unattended” neural representations there may nevertheless be cross-talk due to reciprocal connections across cortex. In visual cortex, where the majority of connections are feed-forward in a hierarchical structure, this hypothesis makes a specific and testable prediction: attention to hierarchically ‘higher’ features should not impact the awareness of hierarchically ‘lower’ features, to the extent that attention is limited to modulating specific neural representations. </w:t>
       </w:r>
       <w:r>
-        <w:t xml:space="preserve">We approached this problem by designing an experiment in which we could measure, behaviorally, the effect of attention on unattended stimuli. Simultaneously we collected functional magnetic resonance imaging (fMRI) measurements of the blood-oxygenation level dependent (BOLD) response. There is evidence that for low-level features such as contrast the BOLD response captures the entire variance in </w:t>
+        <w:t xml:space="preserve">We approached this problem by designing an experiment in which we could measure, behaviorally, the effect of attention on unattended stimuli. Simultaneously we collected functional magnetic resonance imaging (fMRI) measurements of the blood-oxygenation level dependent (BOLD) </w:t>
       </w:r>
       <w:r>
         <w:lastRenderedPageBreak/>
-        <w:t xml:space="preserve">behavioral performance on simple discrimination tasks </w:t>
+        <w:t xml:space="preserve">response. There is evidence that for low-level features such as contrast the BOLD response captures the entire variance in behavioral performance on simple discrimination tasks </w:t>
       </w:r>
       <w:r>
         <w:fldChar w:fldCharType="begin"/>
@@ -574,16 +576,25 @@
     </w:p>
     <w:p>
       <w:pPr>
+        <w:ind w:firstLine="720"/>
         <w:jc w:val="both"/>
       </w:pPr>
       <w:r>
-        <w:t xml:space="preserve">Our behavioral task design resembles work that has been done on “dual task” experiments, in particular the extensive line of literature on inattentional blindness </w:t>
+        <w:t xml:space="preserve">Our behavioral task design resembles work that has been done on “dual task” experiments, in particular the extensive line of literature on </w:t>
+      </w:r>
+      <w:proofErr w:type="spellStart"/>
+      <w:r>
+        <w:t>inattentional</w:t>
+      </w:r>
+      <w:proofErr w:type="spellEnd"/>
+      <w:r>
+        <w:t xml:space="preserve"> blindness </w:t>
       </w:r>
       <w:r>
         <w:fldChar w:fldCharType="begin"/>
       </w:r>
       <w:r>
-        <w:instrText xml:space="preserve"> ADDIN ZOTERO_ITEM CSL_CITATION {"citationID":"2alpjahud1","properties":{"formattedCitation":"(Mack, Arien &amp; Rock, Irvin, 1998)","plainCitation":"(Mack, Arien &amp; Rock, Irvin, 1998)"},"citationItems":[{"id":69,"uris":["http://zotero.org/users/2176449/items/FC6SF7S7"],"uri":["http://zotero.org/users/2176449/items/FC6SF7S7"],"itemData":{"id":69,"type":"book","title":"Inattentional Blindness.","publisher":"The MIT Press","author":[{"family":"Mack, Arien","given":""},{"family":"Rock, Irvin","given":""}],"issued":{"date-parts":[["1998"]]}}}],"schema":"https://github.com/citation-style-language/schema/raw/master/csl-citation.json"} </w:instrText>
+        <w:instrText xml:space="preserve"> ADDIN ZOTERO_ITEM CSL_CITATION {"citationID":"2alpjahud1","properties":{"formattedCitation":"(Mack, Arien &amp; Rock, Irvin, 1998)","plainCitation":"(Mack, Arien &amp; Rock, Irvin, 1998)"},"citationItems":[{"id":65,"uris":["http://zotero.org/users/2176449/items/FC6SF7S7"],"uri":["http://zotero.org/users/2176449/items/FC6SF7S7"],"itemData":{"id":65,"type":"book","title":"Inattentional Blindness.","publisher":"The MIT Press","author":[{"family":"Mack, Arien","given":""},{"family":"Rock, Irvin","given":""}],"issued":{"date-parts":[["1998"]]}}}],"schema":"https://github.com/citation-style-language/schema/raw/master/csl-citation.json"} </w:instrText>
       </w:r>
       <w:r>
         <w:fldChar w:fldCharType="separate"/>
@@ -633,6 +644,7 @@
     </w:p>
     <w:p>
       <w:pPr>
+        <w:ind w:firstLine="720"/>
         <w:jc w:val="both"/>
       </w:pPr>
       <w:r>
@@ -645,16 +657,43 @@
         <w:t xml:space="preserve"> as a local context-dependent modulation of neural activit</w:t>
       </w:r>
       <w:r>
-        <w:t xml:space="preserve">y in precise regions of visual cortex. In contrast, visual awareness appears to be a downstream property of neural activation that is dependent on activations in visual cortex. </w:t>
-      </w:r>
-      <w:r>
-        <w:t xml:space="preserve">Based on these relatively </w:t>
-      </w:r>
-      <w:r>
-        <w:t>well-established</w:t>
-      </w:r>
-      <w:r>
-        <w:t xml:space="preserve"> assumptions we predict that any asymmetries in how attention interacts with awareness should be well predicted by the topology and interconnections in cortex. For example, the unexpected result that scene gist is abolished by motion </w:t>
+        <w:t xml:space="preserve">y in </w:t>
+      </w:r>
+      <w:r>
+        <w:t>a precise region</w:t>
+      </w:r>
+      <w:r>
+        <w:t xml:space="preserve"> of visual cortex. In contrast, visual awareness appears to be a downstream property of neural activation that is dependent on activations in visual cortex. </w:t>
+      </w:r>
+      <w:r>
+        <w:t>T</w:t>
+      </w:r>
+      <w:r>
+        <w:t xml:space="preserve">hese assumptions predict that asymmetries in how attention interacts with awareness should be well predicted by the topology and interconnections </w:t>
+      </w:r>
+      <w:r>
+        <w:t>of visual</w:t>
+      </w:r>
+      <w:r>
+        <w:t xml:space="preserve"> cortex.</w:t>
+      </w:r>
+      <w:r>
+        <w:t xml:space="preserve"> In this study we test the specific prediction that</w:t>
+      </w:r>
+      <w:r>
+        <w:t xml:space="preserve"> the </w:t>
+      </w:r>
+      <w:r>
+        <w:t>asymmetry between</w:t>
+      </w:r>
+      <w:r>
+        <w:t xml:space="preserve"> scene gist </w:t>
+      </w:r>
+      <w:r>
+        <w:t>being</w:t>
+      </w:r>
+      <w:r>
+        <w:t xml:space="preserve"> abolished by motion </w:t>
       </w:r>
       <w:r>
         <w:fldChar w:fldCharType="begin"/>
@@ -696,19 +735,34 @@
         <w:fldChar w:fldCharType="end"/>
       </w:r>
       <w:r>
-        <w:t xml:space="preserve"> may be explained by the interconnections between the regions that underlie scene recognition and those that are responsible for representing motion. Based on this hypothesis we predicted that in a task where contrast and motion coherence are set </w:t>
-      </w:r>
-      <w:r>
-        <w:t>up,</w:t>
-      </w:r>
-      <w:r>
-        <w:t xml:space="preserve"> as opposing features performance </w:t>
+        <w:t xml:space="preserve"> </w:t>
+      </w:r>
+      <w:r>
+        <w:t>can</w:t>
+      </w:r>
+      <w:r>
+        <w:t xml:space="preserve"> be explained by the interconnections between the regions that underlie scene recognition and those that are responsible for representing motion. Based on this hypothesis we predicted that in a task </w:t>
+      </w:r>
+      <w:r>
+        <w:t>involving judgments of</w:t>
+      </w:r>
+      <w:r>
+        <w:t xml:space="preserve"> contrast and motion coherence performance </w:t>
       </w:r>
       <w:r>
         <w:t>would</w:t>
       </w:r>
       <w:r>
-        <w:t xml:space="preserve"> be asymmetrically reduced on motion judgments when participants are cued to attend to contrast. We expect that this relationship will be precisely explained by the variability, due to attention, in neural responses captured by the BOLD response in contrast and motion responsive regions of visual cortex.</w:t>
+        <w:t xml:space="preserve"> only be </w:t>
+      </w:r>
+      <w:r>
+        <w:t xml:space="preserve">reduced on motion judgments when participants are cued to attend to contrast. We expect that this relationship will be precisely explained by the variability, due to </w:t>
+      </w:r>
+      <w:r>
+        <w:t>attentional cueing</w:t>
+      </w:r>
+      <w:r>
+        <w:t>, in neural responses in contrast and motion responsive regions of visual cortex.</w:t>
       </w:r>
       <w:r>
         <w:t xml:space="preserve"> Understanding this process and characterizing this asymmetrical </w:t>
@@ -776,7 +830,6 @@
         <w:rPr>
           <w:b/>
         </w:rPr>
-        <w:lastRenderedPageBreak/>
         <w:t>Subjects</w:t>
       </w:r>
     </w:p>
@@ -825,13 +878,29 @@
         <w:t xml:space="preserve">imaging experiment. They </w:t>
       </w:r>
       <w:r>
-        <w:t xml:space="preserve">performed a retinotopic mapping (1 hr, consisting of ten 4 minute scans) and </w:t>
+        <w:t xml:space="preserve">performed a retinotopic mapping (1 </w:t>
+      </w:r>
+      <w:proofErr w:type="spellStart"/>
+      <w:r>
+        <w:t>hr</w:t>
+      </w:r>
+      <w:proofErr w:type="spellEnd"/>
+      <w:r>
+        <w:t xml:space="preserve">, consisting of ten 4 minute scans) and </w:t>
       </w:r>
       <w:r>
         <w:t xml:space="preserve">three </w:t>
       </w:r>
       <w:r>
-        <w:t>sessions of the main experiment (2 hrs each, consisting of ten</w:t>
+        <w:t xml:space="preserve">sessions of the main experiment (2 </w:t>
+      </w:r>
+      <w:proofErr w:type="spellStart"/>
+      <w:r>
+        <w:t>hrs</w:t>
+      </w:r>
+      <w:proofErr w:type="spellEnd"/>
+      <w:r>
+        <w:t xml:space="preserve"> each, consisting of ten</w:t>
       </w:r>
       <w:r>
         <w:t>, eight, and eight</w:t>
@@ -976,10 +1045,26 @@
         <w:t>Through the experiment p</w:t>
       </w:r>
       <w:r>
-        <w:t>articipants fixated a central cross (1 deg x 1</w:t>
-      </w:r>
-      <w:r>
-        <w:t xml:space="preserve"> deg visual angle, 1 pixel wide</w:t>
+        <w:t xml:space="preserve">articipants fixated a central cross (1 </w:t>
+      </w:r>
+      <w:proofErr w:type="spellStart"/>
+      <w:r>
+        <w:t>deg</w:t>
+      </w:r>
+      <w:proofErr w:type="spellEnd"/>
+      <w:r>
+        <w:t xml:space="preserve"> x 1</w:t>
+      </w:r>
+      <w:r>
+        <w:t xml:space="preserve"> </w:t>
+      </w:r>
+      <w:proofErr w:type="spellStart"/>
+      <w:r>
+        <w:t>deg</w:t>
+      </w:r>
+      <w:proofErr w:type="spellEnd"/>
+      <w:r>
+        <w:t xml:space="preserve"> visual angle, 1 pixel wide</w:t>
       </w:r>
       <w:r>
         <w:t>).</w:t>
@@ -1058,7 +1143,15 @@
         <w:t xml:space="preserve"> length</w:t>
       </w:r>
       <w:r>
-        <w:t xml:space="preserve">: 750 ms, mask: 250 ms, ISI: 200-1000 ms, resp: 1000 ms, ITI: 2000-10000 ms. </w:t>
+        <w:t xml:space="preserve">: 750 ms, mask: 250 ms, ISI: 200-1000 ms, </w:t>
+      </w:r>
+      <w:proofErr w:type="spellStart"/>
+      <w:r>
+        <w:t>resp</w:t>
+      </w:r>
+      <w:proofErr w:type="spellEnd"/>
+      <w:r>
+        <w:t xml:space="preserve">: 1000 ms, ITI: 2000-10000 ms. </w:t>
       </w:r>
     </w:p>
     <w:p>
@@ -1114,11 +1207,11 @@
         <w:jc w:val="both"/>
       </w:pPr>
       <w:r>
-        <w:t xml:space="preserve">Contrast and motion discrimination performance was tested at a single pedestal intensity. Contrast was tested at 60% and motion coherence was tested at 10%. Both features were crossed such that neither feature was informative about the strength of the other feature on any given trial.  For each </w:t>
+        <w:t xml:space="preserve">Contrast and motion discrimination performance was tested at a single pedestal intensity. Contrast was tested at 60% and motion coherence was tested at 10%. Both features were crossed such </w:t>
       </w:r>
       <w:r>
         <w:lastRenderedPageBreak/>
-        <w:t xml:space="preserve">feature a 1-up-3-down staircase (??) was used to set the increments in contrast or motion coherence that was added to the pedestal contrast </w:t>
+        <w:t xml:space="preserve">that neither feature was informative about the strength of the other feature on any given trial.  For each feature a 1-up-3-down staircase (??) was used to set the increments in contrast or motion coherence that was added to the pedestal contrast </w:t>
       </w:r>
       <w:r>
         <w:t xml:space="preserve">on the target side. The independent staircases balanced task difficulty across the features so that subjects were always performing the task at a near-threshold level, eliminating any potential confound with task difficulty between conditions. </w:t>
@@ -1172,10 +1265,34 @@
         <w:jc w:val="both"/>
       </w:pPr>
       <w:r>
-        <w:t>Outside the scanner the visual stimuli were presented on a ViewPixx 22.5” LCD (VPixx Technologies) with a resolution of 1920 x 1200 pixels and a 100 Hz refresh rate at a distance of (?) cm from the subject’s eyes to obtain a field of view of ? x ?. Inside the scanner subjects used an adjustable mirror system to view an image that was</w:t>
-      </w:r>
-      <w:r>
-        <w:t xml:space="preserve"> rear-projected onto a fiberglass screen using an Eiki LC-WUL100L projector operating at 1920x1200, 5000 lumens, projected through a neutral density filter</w:t>
+        <w:t xml:space="preserve">Outside the scanner the visual stimuli were presented on a </w:t>
+      </w:r>
+      <w:proofErr w:type="spellStart"/>
+      <w:r>
+        <w:t>ViewPixx</w:t>
+      </w:r>
+      <w:proofErr w:type="spellEnd"/>
+      <w:r>
+        <w:t xml:space="preserve"> 22.5” LCD (</w:t>
+      </w:r>
+      <w:proofErr w:type="spellStart"/>
+      <w:r>
+        <w:t>VPixx</w:t>
+      </w:r>
+      <w:proofErr w:type="spellEnd"/>
+      <w:r>
+        <w:t xml:space="preserve"> Technologies) with a resolution of 1920 x 1200 pixels and a 100 Hz refresh rate at a distance of (?) cm from the subject’s eyes to obtain a field of view of ? x ?. Inside the scanner subjects used an adjustable mirror system to view an image that was</w:t>
+      </w:r>
+      <w:r>
+        <w:t xml:space="preserve"> rear-projected onto a fiberglass screen using an </w:t>
+      </w:r>
+      <w:proofErr w:type="spellStart"/>
+      <w:r>
+        <w:t>Eiki</w:t>
+      </w:r>
+      <w:proofErr w:type="spellEnd"/>
+      <w:r>
+        <w:t xml:space="preserve"> LC-WUL100L projector operating at 1920x1200, 5000 lumens, projected through a neutral density filter</w:t>
       </w:r>
       <w:r>
         <w:t xml:space="preserve"> at 60 Hz</w:t>
@@ -1184,13 +1301,29 @@
         <w:t xml:space="preserve">. The projector </w:t>
       </w:r>
       <w:r>
-        <w:t xml:space="preserve">and LCD screen were calibrated to have linearized gamma scales using a PR650 Spectroradiometer (Photo Research Inc., Chatsworth, CA.). </w:t>
+        <w:t xml:space="preserve">and LCD screen were calibrated to have linearized gamma scales using a PR650 </w:t>
+      </w:r>
+      <w:proofErr w:type="spellStart"/>
+      <w:r>
+        <w:t>Spectroradiometer</w:t>
+      </w:r>
+      <w:proofErr w:type="spellEnd"/>
+      <w:r>
+        <w:t xml:space="preserve"> (Photo Research Inc., Chatsworth, CA.). </w:t>
       </w:r>
       <w:r>
         <w:t>On each trial w</w:t>
       </w:r>
       <w:r>
-        <w:t>e dynamically adjusted the 10-bit gamma table to achieve the best luminance resolution possible (maintaining the linearized output) for displaying each dot patch. All stimuli were produced using MATLAB (The Mathworks Inc., Natick, MA, USA) and MGL (</w:t>
+        <w:t xml:space="preserve">e dynamically adjusted the 10-bit gamma table to achieve the best luminance resolution possible (maintaining the linearized output) for displaying each dot patch. All stimuli were produced using MATLAB (The </w:t>
+      </w:r>
+      <w:proofErr w:type="spellStart"/>
+      <w:r>
+        <w:t>Mathworks</w:t>
+      </w:r>
+      <w:proofErr w:type="spellEnd"/>
+      <w:r>
+        <w:t xml:space="preserve"> Inc., Natick, MA, USA) and MGL (</w:t>
       </w:r>
       <w:hyperlink r:id="rId7" w:history="1">
         <w:r>
@@ -1218,8 +1351,21 @@
       <w:r>
         <w:t xml:space="preserve"> (</w:t>
       </w:r>
-      <w:r>
-        <w:t xml:space="preserve">cohcon.m and mtloc.m, </w:t>
+      <w:proofErr w:type="spellStart"/>
+      <w:r>
+        <w:t>cohcon.m</w:t>
+      </w:r>
+      <w:proofErr w:type="spellEnd"/>
+      <w:r>
+        <w:t xml:space="preserve"> and </w:t>
+      </w:r>
+      <w:proofErr w:type="spellStart"/>
+      <w:r>
+        <w:t>mtloc.m</w:t>
+      </w:r>
+      <w:proofErr w:type="spellEnd"/>
+      <w:r>
+        <w:t xml:space="preserve">, </w:t>
       </w:r>
       <w:hyperlink r:id="rId8" w:history="1">
         <w:r>
@@ -1275,10 +1421,26 @@
         <w:jc w:val="both"/>
       </w:pPr>
       <w:r>
-        <w:t xml:space="preserve">An Eyelink 1000 eye tracking system (SR Research Ltd., Mississauga, ON, Canada) was used outside the scanner to confirm that subjects maintained fixation throughout the task. Eye tracking was not performed inside the scanner. </w:t>
-      </w:r>
-      <w:r>
-        <w:t>The Eyelink system recorded corneal reflections of an external infrared light source and tracked the center of the pupil. A brief calibration was performed before each 5-minute run. Eye tracking setup was successful for all sessions. The calibration data was used to perform an affine transformation of the acquired eye tracking data to the position of the eye in degrees of visual angle.</w:t>
+        <w:t xml:space="preserve">An </w:t>
+      </w:r>
+      <w:proofErr w:type="spellStart"/>
+      <w:r>
+        <w:t>Eyelink</w:t>
+      </w:r>
+      <w:proofErr w:type="spellEnd"/>
+      <w:r>
+        <w:t xml:space="preserve"> 1000 eye tracking system (SR Research Ltd., Mississauga, ON, Canada) was used outside the scanner to confirm that subjects maintained fixation throughout the task. Eye tracking was not performed inside the scanner. </w:t>
+      </w:r>
+      <w:r>
+        <w:t xml:space="preserve">The </w:t>
+      </w:r>
+      <w:proofErr w:type="spellStart"/>
+      <w:r>
+        <w:t>Eyelink</w:t>
+      </w:r>
+      <w:proofErr w:type="spellEnd"/>
+      <w:r>
+        <w:t xml:space="preserve"> system recorded corneal reflections of an external infrared light source and tracked the center of the pupil. A brief calibration was performed before each 5-minute run. Eye tracking setup was successful for all sessions. The calibration data was used to perform an affine transformation of the acquired eye tracking data to the position of the eye in degrees of visual angle.</w:t>
       </w:r>
     </w:p>
     <w:p>
@@ -1374,6 +1536,7 @@
         <w:autoSpaceDN w:val="0"/>
         <w:adjustRightInd w:val="0"/>
         <w:spacing w:after="0"/>
+        <w:ind w:firstLine="720"/>
         <w:jc w:val="both"/>
       </w:pPr>
       <w:r>
@@ -1384,7 +1547,23 @@
         <w:t>by computing a feature-discrimination function</w:t>
       </w:r>
       <w:r>
-        <w:t>. A feature-discrimination function defined the relationship between the pedestal intensity (i) and the increment in intensity (deltai) required to obtain threshold-level performance. Feature-discrimination functions were computed separately for contrast and motion coherence. For each condition a maximum-likelihood procedure</w:t>
+        <w:t>. A feature-discrimination function defined the relationship between the pedestal intensity (</w:t>
+      </w:r>
+      <w:proofErr w:type="spellStart"/>
+      <w:r>
+        <w:t>i</w:t>
+      </w:r>
+      <w:proofErr w:type="spellEnd"/>
+      <w:r>
+        <w:t>) and the increment in intensity (</w:t>
+      </w:r>
+      <w:proofErr w:type="spellStart"/>
+      <w:r>
+        <w:t>deltai</w:t>
+      </w:r>
+      <w:proofErr w:type="spellEnd"/>
+      <w:r>
+        <w:t>) required to obtain threshold-level performance. Feature-discrimination functions were computed separately for contrast and motion coherence. For each condition a maximum-likelihood procedure</w:t>
       </w:r>
       <w:r>
         <w:t xml:space="preserve"> </w:t>
@@ -1408,7 +1587,15 @@
         <w:fldChar w:fldCharType="end"/>
       </w:r>
       <w:r>
-        <w:t xml:space="preserve"> was used to fit subject responses to a Weibull function </w:t>
+        <w:t xml:space="preserve"> was used to fit subject responses to a </w:t>
+      </w:r>
+      <w:proofErr w:type="spellStart"/>
+      <w:r>
+        <w:t>Weibull</w:t>
+      </w:r>
+      <w:proofErr w:type="spellEnd"/>
+      <w:r>
+        <w:t xml:space="preserve"> function </w:t>
       </w:r>
       <w:r>
         <w:fldChar w:fldCharType="begin"/>
@@ -1440,6 +1627,218 @@
         <w:spacing w:after="0"/>
         <w:jc w:val="both"/>
       </w:pPr>
+      <m:oMathPara>
+        <m:oMath>
+          <m:r>
+            <w:rPr>
+              <w:rFonts w:ascii="Cambria Math" w:hAnsi="Cambria Math"/>
+            </w:rPr>
+            <m:t>p</m:t>
+          </m:r>
+          <m:d>
+            <m:dPr>
+              <m:ctrlPr>
+                <w:rPr>
+                  <w:rFonts w:ascii="Cambria Math" w:hAnsi="Cambria Math"/>
+                  <w:i/>
+                </w:rPr>
+              </m:ctrlPr>
+            </m:dPr>
+            <m:e>
+              <m:r>
+                <w:rPr>
+                  <w:rFonts w:ascii="Cambria Math" w:hAnsi="Cambria Math"/>
+                </w:rPr>
+                <m:t>∆i</m:t>
+              </m:r>
+            </m:e>
+          </m:d>
+          <m:r>
+            <w:rPr>
+              <w:rFonts w:ascii="Cambria Math" w:hAnsi="Cambria Math"/>
+            </w:rPr>
+            <m:t>=</m:t>
+          </m:r>
+          <m:d>
+            <m:dPr>
+              <m:ctrlPr>
+                <w:rPr>
+                  <w:rFonts w:ascii="Cambria Math" w:hAnsi="Cambria Math"/>
+                  <w:i/>
+                </w:rPr>
+              </m:ctrlPr>
+            </m:dPr>
+            <m:e>
+              <m:f>
+                <m:fPr>
+                  <m:ctrlPr>
+                    <w:rPr>
+                      <w:rFonts w:ascii="Cambria Math" w:hAnsi="Cambria Math"/>
+                      <w:i/>
+                    </w:rPr>
+                  </m:ctrlPr>
+                </m:fPr>
+                <m:num>
+                  <m:r>
+                    <w:rPr>
+                      <w:rFonts w:ascii="Cambria Math" w:hAnsi="Cambria Math"/>
+                    </w:rPr>
+                    <m:t>1</m:t>
+                  </m:r>
+                </m:num>
+                <m:den>
+                  <m:r>
+                    <w:rPr>
+                      <w:rFonts w:ascii="Cambria Math" w:hAnsi="Cambria Math"/>
+                    </w:rPr>
+                    <m:t>2</m:t>
+                  </m:r>
+                </m:den>
+              </m:f>
+              <m:r>
+                <w:rPr>
+                  <w:rFonts w:ascii="Cambria Math" w:hAnsi="Cambria Math"/>
+                </w:rPr>
+                <m:t>-δ</m:t>
+              </m:r>
+            </m:e>
+          </m:d>
+          <m:d>
+            <m:dPr>
+              <m:ctrlPr>
+                <w:rPr>
+                  <w:rFonts w:ascii="Cambria Math" w:hAnsi="Cambria Math"/>
+                  <w:i/>
+                </w:rPr>
+              </m:ctrlPr>
+            </m:dPr>
+            <m:e>
+              <m:r>
+                <w:rPr>
+                  <w:rFonts w:ascii="Cambria Math" w:hAnsi="Cambria Math"/>
+                </w:rPr>
+                <m:t>1-</m:t>
+              </m:r>
+              <m:sSup>
+                <m:sSupPr>
+                  <m:ctrlPr>
+                    <w:rPr>
+                      <w:rFonts w:ascii="Cambria Math" w:hAnsi="Cambria Math"/>
+                      <w:i/>
+                    </w:rPr>
+                  </m:ctrlPr>
+                </m:sSupPr>
+                <m:e>
+                  <m:r>
+                    <w:rPr>
+                      <w:rFonts w:ascii="Cambria Math" w:hAnsi="Cambria Math"/>
+                    </w:rPr>
+                    <m:t>e</m:t>
+                  </m:r>
+                </m:e>
+                <m:sup>
+                  <m:r>
+                    <w:rPr>
+                      <w:rFonts w:ascii="Cambria Math" w:hAnsi="Cambria Math"/>
+                    </w:rPr>
+                    <m:t>-</m:t>
+                  </m:r>
+                  <m:sSup>
+                    <m:sSupPr>
+                      <m:ctrlPr>
+                        <w:rPr>
+                          <w:rFonts w:ascii="Cambria Math" w:hAnsi="Cambria Math"/>
+                          <w:i/>
+                        </w:rPr>
+                      </m:ctrlPr>
+                    </m:sSupPr>
+                    <m:e>
+                      <m:d>
+                        <m:dPr>
+                          <m:ctrlPr>
+                            <w:rPr>
+                              <w:rFonts w:ascii="Cambria Math" w:hAnsi="Cambria Math"/>
+                              <w:i/>
+                            </w:rPr>
+                          </m:ctrlPr>
+                        </m:dPr>
+                        <m:e>
+                          <m:f>
+                            <m:fPr>
+                              <m:ctrlPr>
+                                <w:rPr>
+                                  <w:rFonts w:ascii="Cambria Math" w:hAnsi="Cambria Math"/>
+                                  <w:i/>
+                                </w:rPr>
+                              </m:ctrlPr>
+                            </m:fPr>
+                            <m:num>
+                              <m:r>
+                                <w:rPr>
+                                  <w:rFonts w:ascii="Cambria Math" w:hAnsi="Cambria Math"/>
+                                </w:rPr>
+                                <m:t>i</m:t>
+                              </m:r>
+                            </m:num>
+                            <m:den>
+                              <m:r>
+                                <w:rPr>
+                                  <w:rFonts w:ascii="Cambria Math" w:hAnsi="Cambria Math"/>
+                                </w:rPr>
+                                <m:t>τ</m:t>
+                              </m:r>
+                            </m:den>
+                          </m:f>
+                        </m:e>
+                      </m:d>
+                    </m:e>
+                    <m:sup>
+                      <m:r>
+                        <w:rPr>
+                          <w:rFonts w:ascii="Cambria Math" w:hAnsi="Cambria Math"/>
+                        </w:rPr>
+                        <m:t>k</m:t>
+                      </m:r>
+                    </m:sup>
+                  </m:sSup>
+                </m:sup>
+              </m:sSup>
+            </m:e>
+          </m:d>
+          <m:r>
+            <w:rPr>
+              <w:rFonts w:ascii="Cambria Math" w:hAnsi="Cambria Math"/>
+            </w:rPr>
+            <m:t>+</m:t>
+          </m:r>
+          <m:f>
+            <m:fPr>
+              <m:ctrlPr>
+                <w:rPr>
+                  <w:rFonts w:ascii="Cambria Math" w:hAnsi="Cambria Math"/>
+                  <w:i/>
+                </w:rPr>
+              </m:ctrlPr>
+            </m:fPr>
+            <m:num>
+              <m:r>
+                <w:rPr>
+                  <w:rFonts w:ascii="Cambria Math" w:hAnsi="Cambria Math"/>
+                </w:rPr>
+                <m:t>1</m:t>
+              </m:r>
+            </m:num>
+            <m:den>
+              <m:r>
+                <w:rPr>
+                  <w:rFonts w:ascii="Cambria Math" w:hAnsi="Cambria Math"/>
+                </w:rPr>
+                <m:t>2</m:t>
+              </m:r>
+            </m:den>
+          </m:f>
+        </m:oMath>
+      </m:oMathPara>
     </w:p>
     <w:p>
       <w:pPr>
@@ -1447,86 +1846,18 @@
         <w:autoSpaceDN w:val="0"/>
         <w:adjustRightInd w:val="0"/>
         <w:spacing w:after="0"/>
+        <w:ind w:firstLine="720"/>
         <w:jc w:val="both"/>
       </w:pPr>
       <w:r>
-        <w:t>p (c ) = ….</w:t>
-      </w:r>
-    </w:p>
-    <w:p>
-      <w:pPr>
-        <w:autoSpaceDE w:val="0"/>
-        <w:autoSpaceDN w:val="0"/>
-        <w:adjustRightInd w:val="0"/>
-        <w:spacing w:after="0"/>
-        <w:jc w:val="both"/>
-      </w:pPr>
-    </w:p>
-    <w:p>
-      <w:pPr>
-        <w:autoSpaceDE w:val="0"/>
-        <w:autoSpaceDN w:val="0"/>
-        <w:adjustRightInd w:val="0"/>
-        <w:spacing w:after="0"/>
-        <w:jc w:val="both"/>
-      </w:pPr>
-      <w:r>
-        <w:t xml:space="preserve">Where p(delta i) is the probability of being correct given an intensity increment of delta I, lambda is the lapse rate, epsilon is the delta I for which the probability correct reaches 63% of the difference between chance and maximal performance, and m is the slope of the psychometric function. Subjects performed on average </w:t>
-      </w:r>
-      <w:r>
-        <w:t xml:space="preserve">X psychometric functions with X trials each. A minimum of 50 trials were allowed per function, sufficient to estimate the discrimination threshold accurately </w:t>
-      </w:r>
-      <w:r>
-        <w:fldChar w:fldCharType="begin"/>
-      </w:r>
-      <w:r>
-        <w:instrText xml:space="preserve"> ADDIN ZOTERO_ITEM CSL_CITATION {"citationID":"27m5o575d8","properties":{"formattedCitation":"(Kontsevich &amp; Tyler, 1999)","plainCitation":"(Kontsevich &amp; Tyler, 1999)"},"citationItems":[{"id":156,"uris":["http://zotero.org/users/2176449/items/8TERFZ55"],"uri":["http://zotero.org/users/2176449/items/8TERFZ55"],"itemData":{"id":156,"type":"article-journal","title":"Bayesian adaptive estimation of psychometric slope and threshold","container-title":"Vision research","page":"2729–2737","volume":"39","issue":"16","source":"Google Scholar","author":[{"family":"Kontsevich","given":"Leonid L."},{"family":"Tyler","given":"Christopher W."}],"issued":{"date-parts":[["1999"]]},"accessed":{"date-parts":[["2015",4,23]]}}}],"schema":"https://github.com/citation-style-language/schema/raw/master/csl-citation.json"} </w:instrText>
-      </w:r>
-      <w:r>
-        <w:fldChar w:fldCharType="separate"/>
-      </w:r>
-      <w:r>
-        <w:rPr>
-          <w:noProof/>
-        </w:rPr>
-        <w:t>(Kontsevich &amp; Tyler, 1999)</w:t>
-      </w:r>
-      <w:r>
-        <w:fldChar w:fldCharType="end"/>
-      </w:r>
-      <w:r>
-        <w:t>. By running multiple staircases we were able to</w:t>
-      </w:r>
-      <w:r>
-        <w:t xml:space="preserve"> compute the variability of these functions across runs.</w:t>
-      </w:r>
-    </w:p>
-    <w:p>
-      <w:pPr>
-        <w:autoSpaceDE w:val="0"/>
-        <w:autoSpaceDN w:val="0"/>
-        <w:adjustRightInd w:val="0"/>
-        <w:spacing w:after="0"/>
-        <w:jc w:val="both"/>
-      </w:pPr>
-      <w:r>
-        <w:t>For each participant we estimated</w:t>
-      </w:r>
-      <w:r>
-        <w:t xml:space="preserve"> </w:t>
-      </w:r>
-      <w:r>
-        <w:t>their discrimination functions for control runs, task cued tr</w:t>
-      </w:r>
-      <w:r>
-        <w:t xml:space="preserve">ials, and task miscued trials. Each of these discrimination functions therefore plots the performance </w:t>
+        <w:t xml:space="preserve">Where </w:t>
       </w:r>
       <m:oMath>
         <m:r>
           <w:rPr>
             <w:rFonts w:ascii="Cambria Math" w:hAnsi="Cambria Math"/>
           </w:rPr>
-          <m:t>P</m:t>
+          <m:t>p</m:t>
         </m:r>
         <m:d>
           <m:dPr>
@@ -1542,140 +1873,176 @@
               <w:rPr>
                 <w:rFonts w:ascii="Cambria Math" w:hAnsi="Cambria Math"/>
               </w:rPr>
-              <m:t>c</m:t>
+              <m:t>∆i</m:t>
             </m:r>
           </m:e>
         </m:d>
       </m:oMath>
       <w:r>
+        <w:t xml:space="preserve"> is the probability of being correct given an intensity increment of </w:t>
+      </w:r>
+      <m:oMath>
+        <m:r>
+          <w:rPr>
+            <w:rFonts w:ascii="Cambria Math" w:hAnsi="Cambria Math"/>
+          </w:rPr>
+          <m:t>∆i</m:t>
+        </m:r>
+      </m:oMath>
+      <w:r>
+        <w:t>,</w:t>
+      </w:r>
+      <w:r>
+        <w:t xml:space="preserve"> </w:t>
+      </w:r>
+      <m:oMath>
+        <m:r>
+          <w:rPr>
+            <w:rFonts w:ascii="Cambria Math" w:hAnsi="Cambria Math"/>
+          </w:rPr>
+          <m:t>δ</m:t>
+        </m:r>
+      </m:oMath>
+      <w:r>
         <w:rPr>
           <w:rFonts w:eastAsiaTheme="minorEastAsia"/>
         </w:rPr>
-        <w:t xml:space="preserve"> at all possible feature thresholds. To make quantitative comparisons </w:t>
-      </w:r>
-      <w:r>
-        <w:rPr>
-          <w:rFonts w:eastAsiaTheme="minorEastAsia"/>
-        </w:rPr>
-        <w:t>between</w:t>
-      </w:r>
-      <w:r>
-        <w:rPr>
-          <w:rFonts w:eastAsiaTheme="minorEastAsia"/>
-        </w:rPr>
-        <w:t xml:space="preserve"> these </w:t>
-      </w:r>
-      <w:r>
-        <w:rPr>
-          <w:rFonts w:eastAsiaTheme="minorEastAsia"/>
-        </w:rPr>
-        <w:t xml:space="preserve">performance curves they were normalized to the threshold </w:t>
-      </w:r>
-    </w:p>
-    <w:p>
-      <w:pPr>
-        <w:autoSpaceDE w:val="0"/>
-        <w:autoSpaceDN w:val="0"/>
-        <w:adjustRightInd w:val="0"/>
-        <w:spacing w:after="0"/>
-        <w:jc w:val="both"/>
-      </w:pPr>
-    </w:p>
-    <w:p>
-      <w:pPr>
-        <w:autoSpaceDE w:val="0"/>
-        <w:autoSpaceDN w:val="0"/>
-        <w:adjustRightInd w:val="0"/>
-        <w:spacing w:after="0"/>
-        <w:jc w:val="both"/>
-        <w:rPr>
-          <w:b/>
-        </w:rPr>
-      </w:pPr>
-      <w:r>
-        <w:rPr>
-          <w:b/>
-        </w:rPr>
-        <w:t>MRI Acquisition and Preprocessing</w:t>
-      </w:r>
-    </w:p>
-    <w:p>
-      <w:pPr>
-        <w:autoSpaceDE w:val="0"/>
-        <w:autoSpaceDN w:val="0"/>
-        <w:adjustRightInd w:val="0"/>
-        <w:spacing w:after="0"/>
-        <w:jc w:val="both"/>
-        <w:rPr>
-          <w:b/>
-        </w:rPr>
-      </w:pPr>
-    </w:p>
-    <w:p>
-      <w:pPr>
-        <w:autoSpaceDE w:val="0"/>
-        <w:autoSpaceDN w:val="0"/>
-        <w:adjustRightInd w:val="0"/>
-        <w:spacing w:after="0"/>
-        <w:jc w:val="both"/>
-      </w:pPr>
-      <w:r>
-        <w:t xml:space="preserve">MRI data were acquired on a GE Discovery MR 750 on a Nova Medical 32ch head coil. Retinotopy experiments were collected on a Nova Medical 16ch visual array. </w:t>
-      </w:r>
-      <w:r>
-        <w:t>For each subject we acquired a high-resolution 3D anatomical image (“canonical anatomy”) which was segmented via FREESURFER (</w:t>
-      </w:r>
-      <w:r>
-        <w:rPr>
-          <w:rFonts w:ascii="TimesNewRoman" w:hAnsi="TimesNewRoman" w:cs="TimesNewRoman"/>
-          <w:color w:val="00009B"/>
-          <w:sz w:val="23"/>
-          <w:szCs w:val="23"/>
-        </w:rPr>
-        <w:t>http://surfer.nmr.mgh.harvard.edu</w:t>
-      </w:r>
-      <w:r>
-        <w:rPr>
-          <w:rFonts w:ascii="TimesNewRoman" w:hAnsi="TimesNewRoman" w:cs="TimesNewRoman"/>
-          <w:color w:val="000000"/>
-          <w:sz w:val="23"/>
-          <w:szCs w:val="23"/>
-        </w:rPr>
-        <w:t>)</w:t>
-      </w:r>
-      <w:r>
-        <w:t xml:space="preserve"> to generate white matter and gray matter segmentation </w:t>
+        <w:t xml:space="preserve"> is the lapse rate,</w:t>
+      </w:r>
+      <w:r>
+        <w:t xml:space="preserve"> </w:t>
+      </w:r>
+      <m:oMath>
+        <m:r>
+          <w:rPr>
+            <w:rFonts w:ascii="Cambria Math" w:hAnsi="Cambria Math"/>
+          </w:rPr>
+          <m:t>k</m:t>
+        </m:r>
+      </m:oMath>
+      <w:r>
+        <w:t xml:space="preserve"> </w:t>
+      </w:r>
+      <w:r>
+        <w:t xml:space="preserve">is the </w:t>
+      </w:r>
+      <w:r>
+        <w:t>slope of the psychometric function on a log-log axis</w:t>
+      </w:r>
+      <w:r>
+        <w:t xml:space="preserve">, </w:t>
+      </w:r>
+      <m:oMath>
+        <m:r>
+          <w:rPr>
+            <w:rFonts w:ascii="Cambria Math" w:hAnsi="Cambria Math"/>
+          </w:rPr>
+          <m:t>τ</m:t>
+        </m:r>
+      </m:oMath>
+      <w:r>
+        <w:t xml:space="preserve"> </w:t>
+      </w:r>
+      <w:r>
+        <w:t xml:space="preserve">is the </w:t>
+      </w:r>
+      <m:oMath>
+        <m:r>
+          <w:rPr>
+            <w:rFonts w:ascii="Cambria Math" w:hAnsi="Cambria Math"/>
+          </w:rPr>
+          <m:t>∆i</m:t>
+        </m:r>
+      </m:oMath>
+      <w:r>
+        <w:t xml:space="preserve"> </w:t>
+      </w:r>
+      <w:r>
+        <w:t xml:space="preserve">for which the probability correct reaches 63% of the difference between chance and maximal performance, and m is the slope of the psychometric function. Subjects performed on average </w:t>
+      </w:r>
+      <w:r>
+        <w:t>4 psychometric function staircases with 50-100</w:t>
+      </w:r>
+      <w:r>
+        <w:t xml:space="preserve"> trials each. A minimum of 50 trials were allowed per function, sufficient to estimate the discrimination threshold accurately </w:t>
       </w:r>
       <w:r>
         <w:fldChar w:fldCharType="begin"/>
       </w:r>
       <w:r>
-        <w:instrText xml:space="preserve"> ADDIN ZOTERO_ITEM CSL_CITATION {"citationID":"1m1p919pu3","properties":{"formattedCitation":"(Dale, Fischl, &amp; Sereno, 1999)","plainCitation":"(Dale, Fischl, &amp; Sereno, 1999)"},"citationItems":[{"id":191,"uris":["http://zotero.org/users/2176449/items/ZWM9FG5B"],"uri":["http://zotero.org/users/2176449/items/ZWM9FG5B"],"itemData":{"id":191,"type":"article-journal","title":"Cortical surface-based analysis: I. Segmentation and surface reconstruction","container-title":"Neuroimage","page":"179–194","volume":"9","issue":"2","source":"Google Scholar","shortTitle":"Cortical surface-based analysis","author":[{"family":"Dale","given":"Anders M."},{"family":"Fischl","given":"Bruce"},{"family":"Sereno","given":"Martin I."}],"issued":{"date-parts":[["1999"]]},"accessed":{"date-parts":[["2015",5,26]]}}}],"schema":"https://github.com/citation-style-language/schema/raw/master/csl-citation.json"} </w:instrText>
+        <w:instrText xml:space="preserve"> ADDIN ZOTERO_ITEM CSL_CITATION {"citationID":"27m5o575d8","properties":{"formattedCitation":"(Kontsevich &amp; Tyler, 1999)","plainCitation":"(Kontsevich &amp; Tyler, 1999)"},"citationItems":[{"id":156,"uris":["http://zotero.org/users/2176449/items/8TERFZ55"],"uri":["http://zotero.org/users/2176449/items/8TERFZ55"],"itemData":{"id":156,"type":"article-journal","title":"Bayesian adaptive estimation of psychometric slope and threshold","container-title":"Vision research","page":"2729–2737","volume":"39","issue":"16","source":"Google Scholar","author":[{"family":"Kontsevich","given":"Leonid L."},{"family":"Tyler","given":"Christopher W."}],"issued":{"date-parts":[["1999"]]},"accessed":{"date-parts":[["2015",4,23]]}}}],"schema":"https://github.com/citation-style-language/schema/raw/master/csl-citation.json"} </w:instrText>
       </w:r>
       <w:r>
         <w:fldChar w:fldCharType="separate"/>
       </w:r>
       <w:r>
         <w:rPr>
-          <w:rFonts w:ascii="Calibri" w:hAnsi="Calibri"/>
-        </w:rPr>
-        <w:t>(Dale, Fischl, &amp; Sereno, 1999)</w:t>
+          <w:noProof/>
+        </w:rPr>
+        <w:t>(Kontsevich &amp; Tyler, 1999)</w:t>
       </w:r>
       <w:r>
         <w:fldChar w:fldCharType="end"/>
       </w:r>
       <w:r>
-        <w:t>. We collected a single T1-weighted image (MPRAGE TR ??, TI ??, TE ??, FA ??, voxel size ??, matrix ??. Regions of interest were drawn on flattened representations of the cortical surface including the visual areas and the motion sensitive regions that defined hMT+. These regions of interest were constrained to voxels that intersected the gray matter. Analyses were conducted on original untransformed data while flattened representations were used for visualization.</w:t>
-      </w:r>
-    </w:p>
-    <w:p>
-      <w:pPr>
-        <w:autoSpaceDE w:val="0"/>
-        <w:autoSpaceDN w:val="0"/>
-        <w:adjustRightInd w:val="0"/>
-        <w:spacing w:after="0"/>
-        <w:jc w:val="both"/>
-      </w:pPr>
+        <w:t xml:space="preserve">. By running multiple staircases we </w:t>
+      </w:r>
+      <w:r>
+        <w:t xml:space="preserve">ensured that we were able to capture any drift in threshold performance over time (for example due to motivation). Running multiple staircases also allowed us to directly compute the </w:t>
+      </w:r>
+      <w:r>
+        <w:t xml:space="preserve">variability of </w:t>
+      </w:r>
+      <w:r>
+        <w:t xml:space="preserve">parameter estimates </w:t>
+      </w:r>
+      <w:r>
+        <w:t>across runs.</w:t>
+      </w:r>
+      <w:r>
+        <w:t xml:space="preserve"> </w:t>
+      </w:r>
+      <w:r>
+        <w:t>Variability</w:t>
+      </w:r>
+      <w:r>
+        <w:t xml:space="preserve"> can also be estimated by pooling staircases across runs and performing a bootstrap procedure </w:t>
+      </w:r>
+      <w:r>
+        <w:fldChar w:fldCharType="begin"/>
+      </w:r>
+      <w:r>
+        <w:instrText xml:space="preserve"> ADDIN ZOTERO_ITEM CSL_CITATION {"citationID":"2g2e6291gn","properties":{"formattedCitation":"(Wichmann &amp; Hill, 2001)","plainCitation":"(Wichmann &amp; Hill, 2001)"},"citationItems":[{"id":197,"uris":["http://zotero.org/users/2176449/items/ZW58RCP6"],"uri":["http://zotero.org/users/2176449/items/ZW58RCP6"],"itemData":{"id":197,"type":"article-journal","title":"The psychometric function I: Fitting, sampling, and goodness of fit.","container-title":"Perception &amp; Psychophysics","author":[{"family":"Wichmann","given":"Felix A."},{"family":"Hill","given":"N. Jeremy"}],"issued":{"date-parts":[["2001"]]}}}],"schema":"https://github.com/citation-style-language/schema/raw/master/csl-citation.json"} </w:instrText>
+      </w:r>
+      <w:r>
+        <w:fldChar w:fldCharType="separate"/>
+      </w:r>
+      <w:r>
+        <w:rPr>
+          <w:rFonts w:ascii="Calibri" w:hAnsi="Calibri"/>
+        </w:rPr>
+        <w:t>(</w:t>
+      </w:r>
+      <w:proofErr w:type="spellStart"/>
+      <w:r>
+        <w:rPr>
+          <w:rFonts w:ascii="Calibri" w:hAnsi="Calibri"/>
+        </w:rPr>
+        <w:t>Wichmann</w:t>
+      </w:r>
+      <w:proofErr w:type="spellEnd"/>
+      <w:r>
+        <w:rPr>
+          <w:rFonts w:ascii="Calibri" w:hAnsi="Calibri"/>
+        </w:rPr>
+        <w:t xml:space="preserve"> &amp; Hill, 2001)</w:t>
+      </w:r>
+      <w:r>
+        <w:fldChar w:fldCharType="end"/>
+      </w:r>
+      <w:r>
+        <w:t>.</w:t>
+      </w:r>
     </w:p>
     <w:p>
       <w:pPr>
@@ -1687,61 +2054,84 @@
         <w:jc w:val="both"/>
       </w:pPr>
       <w:r>
-        <w:t xml:space="preserve">Each functional </w:t>
-      </w:r>
-      <w:r>
-        <w:t>experimental session</w:t>
-      </w:r>
-      <w:r>
-        <w:t xml:space="preserve"> consisted of a lower resolution T1-weighted image (“session anatomy”) (????) and multiple T2*-weighted functional scans</w:t>
-      </w:r>
-      <w:r>
-        <w:t xml:space="preserve"> (multiband 8,</w:t>
-      </w:r>
-      <w:r>
-        <w:t xml:space="preserve"> TR 500 ms, TE 30 ms, flip angle ??,</w:t>
-      </w:r>
-      <w:r>
-        <w:t xml:space="preserve"> voxel size 2.5 x 2.5 x 2.5 mm, matrix 88 x 88)</w:t>
-      </w:r>
-      <w:r>
-        <w:t xml:space="preserve">. An automated procedure was used to find the best affine transform to align the session and canonical anatomy </w:t>
-      </w:r>
-      <w:r>
-        <w:fldChar w:fldCharType="begin"/>
-      </w:r>
-      <w:r>
-        <w:instrText xml:space="preserve"> ADDIN ZOTERO_ITEM CSL_CITATION {"citationID":"sc57gksds","properties":{"formattedCitation":"(Nestares &amp; Heeger, 2000)","plainCitation":"(Nestares &amp; Heeger, 2000)"},"citationItems":[{"id":193,"uris":["http://zotero.org/users/2176449/items/CTDCEBPK"],"uri":["http://zotero.org/users/2176449/items/CTDCEBPK"],"itemData":{"id":193,"type":"article-journal","title":"Robust multiresolution alignment of MRI brain volumes","container-title":"Magnetic Resonance in Medicine","page":"705–715","volume":"43","issue":"5","source":"Google Scholar","author":[{"family":"Nestares","given":"Oscar"},{"family":"Heeger","given":"David J."}],"issued":{"date-parts":[["2000"]]},"accessed":{"date-parts":[["2015",5,26]]}}}],"schema":"https://github.com/citation-style-language/schema/raw/master/csl-citation.json"} </w:instrText>
-      </w:r>
-      <w:r>
-        <w:fldChar w:fldCharType="separate"/>
-      </w:r>
-      <w:r>
-        <w:rPr>
-          <w:rFonts w:ascii="Calibri" w:hAnsi="Calibri"/>
-        </w:rPr>
-        <w:t>(Nestares &amp; Heeger, 2000)</w:t>
-      </w:r>
-      <w:r>
-        <w:fldChar w:fldCharType="end"/>
-      </w:r>
-      <w:r>
-        <w:t>. The functional scans were aligned to the session anatomy directly using the coordinates measured by the scanner.</w:t>
+        <w:t>For each participant we estimated</w:t>
       </w:r>
       <w:r>
         <w:t xml:space="preserve"> </w:t>
       </w:r>
       <w:r>
-        <w:t xml:space="preserve">Retinotopic mapping was performed using a T2*-weighted functional scan (multiband 2, TR 1400 ms, TE 30 ms, flip angle ??, voxel size 2.5 x 2.5 x 2.5 mm, matrix size). </w:t>
-      </w:r>
-      <w:r>
-        <w:t xml:space="preserve">Oblique slices were chosen to maximally cover the occipital visual areas, approximately perpendicular to the calcarine sulcus. For all subjects our functional sequences </w:t>
-      </w:r>
-      <w:r>
-        <w:t>achieved</w:t>
-      </w:r>
-      <w:r>
-        <w:t xml:space="preserve"> full brain coverage.</w:t>
+        <w:t>their discrimination functions for control runs, task cued tr</w:t>
+      </w:r>
+      <w:r>
+        <w:t xml:space="preserve">ials, and task miscued trials. Each of these discrimination functions therefore plots the performance </w:t>
+      </w:r>
+      <m:oMath>
+        <m:r>
+          <w:rPr>
+            <w:rFonts w:ascii="Cambria Math" w:hAnsi="Cambria Math"/>
+          </w:rPr>
+          <m:t>p</m:t>
+        </m:r>
+        <m:d>
+          <m:dPr>
+            <m:ctrlPr>
+              <w:rPr>
+                <w:rFonts w:ascii="Cambria Math" w:hAnsi="Cambria Math"/>
+                <w:i/>
+              </w:rPr>
+            </m:ctrlPr>
+          </m:dPr>
+          <m:e>
+            <m:r>
+              <w:rPr>
+                <w:rFonts w:ascii="Cambria Math" w:hAnsi="Cambria Math"/>
+              </w:rPr>
+              <m:t>∆i</m:t>
+            </m:r>
+          </m:e>
+        </m:d>
+      </m:oMath>
+      <w:r>
+        <w:rPr>
+          <w:rFonts w:eastAsiaTheme="minorEastAsia"/>
+        </w:rPr>
+        <w:t xml:space="preserve"> at all possible </w:t>
+      </w:r>
+      <w:r>
+        <w:rPr>
+          <w:rFonts w:eastAsiaTheme="minorEastAsia"/>
+        </w:rPr>
+        <w:t>threshold values</w:t>
+      </w:r>
+      <w:r>
+        <w:rPr>
+          <w:rFonts w:eastAsiaTheme="minorEastAsia"/>
+        </w:rPr>
+        <w:t xml:space="preserve">. To make quantitative comparisons </w:t>
+      </w:r>
+      <w:r>
+        <w:rPr>
+          <w:rFonts w:eastAsiaTheme="minorEastAsia"/>
+        </w:rPr>
+        <w:t>between</w:t>
+      </w:r>
+      <w:r>
+        <w:rPr>
+          <w:rFonts w:eastAsiaTheme="minorEastAsia"/>
+        </w:rPr>
+        <w:t xml:space="preserve"> these </w:t>
+      </w:r>
+      <w:r>
+        <w:rPr>
+          <w:rFonts w:eastAsiaTheme="minorEastAsia"/>
+        </w:rPr>
+        <w:t xml:space="preserve">performance curves they were normalized to the threshold </w:t>
+      </w:r>
+      <w:r>
+        <w:rPr>
+          <w:rFonts w:eastAsiaTheme="minorEastAsia"/>
+        </w:rPr>
+        <w:t>estimated from the control runs, when participants were cued with 100% accuracy about the response feature.</w:t>
       </w:r>
     </w:p>
     <w:p>
@@ -1751,6 +2141,36 @@
         <w:adjustRightInd w:val="0"/>
         <w:spacing w:after="0"/>
         <w:jc w:val="both"/>
+      </w:pPr>
+    </w:p>
+    <w:p>
+      <w:pPr>
+        <w:autoSpaceDE w:val="0"/>
+        <w:autoSpaceDN w:val="0"/>
+        <w:adjustRightInd w:val="0"/>
+        <w:spacing w:after="0"/>
+        <w:jc w:val="both"/>
+        <w:rPr>
+          <w:b/>
+        </w:rPr>
+      </w:pPr>
+      <w:r>
+        <w:rPr>
+          <w:b/>
+        </w:rPr>
+        <w:t>MRI Acquisition and Preprocessing</w:t>
+      </w:r>
+    </w:p>
+    <w:p>
+      <w:pPr>
+        <w:autoSpaceDE w:val="0"/>
+        <w:autoSpaceDN w:val="0"/>
+        <w:adjustRightInd w:val="0"/>
+        <w:spacing w:after="0"/>
+        <w:jc w:val="both"/>
+        <w:rPr>
+          <w:b/>
+        </w:rPr>
       </w:pPr>
     </w:p>
     <w:p>
@@ -1763,16 +2183,325 @@
         <w:jc w:val="both"/>
       </w:pPr>
       <w:r>
+        <w:t xml:space="preserve">MRI data were acquired on a GE Discovery MR 750 on a Nova Medical 32ch head coil. Retinotopy experiments were collected on a Nova Medical 16ch visual array. </w:t>
+      </w:r>
+      <w:r>
+        <w:t>For each subject we acquired a high-</w:t>
+      </w:r>
+      <w:r>
+        <w:t>resolution 3D anatomical image (“canonical anatomy”) which was segmented via FREESURFER (</w:t>
+      </w:r>
+      <w:r>
+        <w:rPr>
+          <w:rFonts w:cs="TimesNewRoman"/>
+          <w:color w:val="00009B"/>
+        </w:rPr>
+        <w:t>http://surfer.nmr.mgh.harvard.edu</w:t>
+      </w:r>
+      <w:r>
+        <w:rPr>
+          <w:rFonts w:cs="TimesNewRoman"/>
+          <w:color w:val="000000"/>
+        </w:rPr>
+        <w:t>)</w:t>
+      </w:r>
+      <w:r>
+        <w:t xml:space="preserve"> to generate white matter and gray matter segmentation </w:t>
+      </w:r>
+      <w:r>
+        <w:fldChar w:fldCharType="begin"/>
+      </w:r>
+      <w:r>
+        <w:instrText xml:space="preserve"> ADDIN ZOTERO_ITEM CSL_CITATION {"citationID":"1m1p919pu3","properties":{"formattedCitation":"(Dale, Fischl, &amp; Sereno, 1999)","plainCitation":"(Dale, Fischl, &amp; Sereno, 1999)"},"citationItems":[{"id":191,"uris":["http://zotero.org/users/2176449/items/ZWM9FG5B"],"uri":["http://zotero.org/users/2176449/items/ZWM9FG5B"],"itemData":{"id":191,"type":"article-journal","title":"Cortical surface-based analysis: I. Segmentation and surface reconstruction","container-title":"Neuroimage","page":"179–194","volume":"9","issue":"2","source":"Google Scholar","shortTitle":"Cortical surface-based analysis","author":[{"family":"Dale","given":"Anders M."},{"family":"Fischl","given":"Bruce"},{"family":"Sereno","given":"Martin I."}],"issued":{"date-parts":[["1999"]]},"accessed":{"date-parts":[["2015",5,26]]}}}],"schema":"https://github.com/citation-style-language/schema/raw/master/csl-citation.json"} </w:instrText>
+      </w:r>
+      <w:r>
+        <w:fldChar w:fldCharType="separate"/>
+      </w:r>
+      <w:r>
+        <w:t xml:space="preserve">(Dale, </w:t>
+      </w:r>
+      <w:proofErr w:type="spellStart"/>
+      <w:r>
+        <w:t>Fischl</w:t>
+      </w:r>
+      <w:proofErr w:type="spellEnd"/>
+      <w:r>
+        <w:t xml:space="preserve">, &amp; </w:t>
+      </w:r>
+      <w:proofErr w:type="spellStart"/>
+      <w:r>
+        <w:t>Sereno</w:t>
+      </w:r>
+      <w:proofErr w:type="spellEnd"/>
+      <w:r>
+        <w:t>, 1999)</w:t>
+      </w:r>
+      <w:r>
+        <w:fldChar w:fldCharType="end"/>
+      </w:r>
+      <w:r>
+        <w:t>. We collected a single T1-weighte</w:t>
+      </w:r>
+      <w:r>
+        <w:t>d image (MPRAGE TR 7.24</w:t>
+      </w:r>
+      <w:r>
+        <w:t xml:space="preserve"> ms</w:t>
+      </w:r>
+      <w:r>
+        <w:t>, TE 2.78 ms, FA 12</w:t>
+      </w:r>
+      <w:r>
+        <w:t>°, voxel size 0.9 x 0.9 x 0.9 mm, matrix 256 x 256</w:t>
+      </w:r>
+      <w:r>
+        <w:t xml:space="preserve">. Regions of interest were drawn on flattened representations of the cortical surface including the visual areas and the motion sensitive regions that defined </w:t>
+      </w:r>
+      <w:proofErr w:type="spellStart"/>
+      <w:r>
+        <w:t>hMT</w:t>
+      </w:r>
+      <w:proofErr w:type="spellEnd"/>
+      <w:r>
+        <w:t>+. These regions of interest were constrained to voxels that intersected the gray matter. A</w:t>
+      </w:r>
+      <w:bookmarkStart w:id="0" w:name="_GoBack"/>
+      <w:bookmarkEnd w:id="0"/>
+      <w:r>
+        <w:t>nalyses were conducted on original untransformed data while flattened representations were used for visualization.</w:t>
+      </w:r>
+    </w:p>
+    <w:p>
+      <w:pPr>
+        <w:autoSpaceDE w:val="0"/>
+        <w:autoSpaceDN w:val="0"/>
+        <w:adjustRightInd w:val="0"/>
+        <w:spacing w:after="0"/>
+        <w:ind w:firstLine="720"/>
+        <w:jc w:val="both"/>
+      </w:pPr>
+      <w:r>
+        <w:t xml:space="preserve">Each functional </w:t>
+      </w:r>
+      <w:r>
+        <w:t>experimental session</w:t>
+      </w:r>
+      <w:r>
+        <w:t xml:space="preserve"> consisted of a lower resolution T1-weighted image (“session anatomy”) and multiple T2*-weighted functional scans</w:t>
+      </w:r>
+      <w:r>
+        <w:t xml:space="preserve"> (multiband 8,</w:t>
+      </w:r>
+      <w:r>
+        <w:t xml:space="preserve"> TR</w:t>
+      </w:r>
+      <w:r>
+        <w:t xml:space="preserve"> 500 ms, TE 30 ms, flip angle 47°</w:t>
+      </w:r>
+      <w:r>
+        <w:t>,</w:t>
+      </w:r>
+      <w:r>
+        <w:t xml:space="preserve"> voxel size 2.5 x 2.5 x 2.5 mm, matrix 88 x 88)</w:t>
+      </w:r>
+      <w:r>
+        <w:t>.</w:t>
+      </w:r>
+      <w:r>
+        <w:t xml:space="preserve"> Additional information about m</w:t>
+      </w:r>
+      <w:r>
+        <w:t xml:space="preserve">ultiband </w:t>
+      </w:r>
+      <w:r>
+        <w:fldChar w:fldCharType="begin"/>
+      </w:r>
+      <w:r>
+        <w:instrText xml:space="preserve"> ADDIN ZOTERO_ITEM CSL_CITATION {"citationID":"28obk971lm","properties":{"formattedCitation":"(Feinberg &amp; Setsompop, 2013)","plainCitation":"(Feinberg &amp; Setsompop, 2013)"},"citationItems":[{"id":205,"uris":["http://zotero.org/users/2176449/items/I9ZJ3RWH"],"uri":["http://zotero.org/users/2176449/items/I9ZJ3RWH"],"itemData":{"id":205,"type":"article-journal","title":"Ultra-fast MRI of the human brain with simultaneous multi-slice imaging","container-title":"Journal of Magnetic Resonance","page":"90-100","volume":"229","source":"CrossRef","DOI":"10.1016/j.jmr.2013.02.002","ISSN":"10907807","language":"en","author":[{"family":"Feinberg","given":"David A."},{"family":"Setsompop","given":"Kawin"}],"issued":{"date-parts":[["2013",4]]},"accessed":{"date-parts":[["2015",5,30]]}}}],"schema":"https://github.com/citation-style-language/schema/raw/master/csl-citation.json"} </w:instrText>
+      </w:r>
+      <w:r>
+        <w:fldChar w:fldCharType="separate"/>
+      </w:r>
+      <w:r>
+        <w:rPr>
+          <w:rFonts w:ascii="Calibri" w:hAnsi="Calibri"/>
+        </w:rPr>
+        <w:t xml:space="preserve">(Feinberg &amp; </w:t>
+      </w:r>
+      <w:proofErr w:type="spellStart"/>
+      <w:r>
+        <w:rPr>
+          <w:rFonts w:ascii="Calibri" w:hAnsi="Calibri"/>
+        </w:rPr>
+        <w:t>Setsompop</w:t>
+      </w:r>
+      <w:proofErr w:type="spellEnd"/>
+      <w:r>
+        <w:rPr>
+          <w:rFonts w:ascii="Calibri" w:hAnsi="Calibri"/>
+        </w:rPr>
+        <w:t>, 2013)</w:t>
+      </w:r>
+      <w:r>
+        <w:fldChar w:fldCharType="end"/>
+      </w:r>
+      <w:r>
+        <w:t xml:space="preserve"> </w:t>
+      </w:r>
+      <w:r>
+        <w:t xml:space="preserve">sequences </w:t>
+      </w:r>
+      <w:r>
+        <w:t>can be obtained through the Stanford Center for Cognitive and Neurobiological Imaging (</w:t>
+      </w:r>
+      <w:hyperlink r:id="rId9" w:history="1">
+        <w:r>
+          <w:rPr>
+            <w:rStyle w:val="Hyperlink"/>
+          </w:rPr>
+          <w:t>http://cni.stanford.edu/wiki/MUX_EPI</w:t>
+        </w:r>
+      </w:hyperlink>
+      <w:r>
+        <w:t>).</w:t>
+      </w:r>
+      <w:r>
+        <w:t xml:space="preserve"> An automated procedure was used to find the best affine transform to align the session </w:t>
+      </w:r>
+      <w:r>
+        <w:t>anatomy to the</w:t>
+      </w:r>
+      <w:r>
+        <w:t xml:space="preserve"> canonical anatomy </w:t>
+      </w:r>
+      <w:r>
+        <w:fldChar w:fldCharType="begin"/>
+      </w:r>
+      <w:r>
+        <w:instrText xml:space="preserve"> ADDIN ZOTERO_ITEM CSL_CITATION {"citationID":"sc57gksds","properties":{"formattedCitation":"(Nestares &amp; Heeger, 2000)","plainCitation":"(Nestares &amp; Heeger, 2000)"},"citationItems":[{"id":193,"uris":["http://zotero.org/users/2176449/items/CTDCEBPK"],"uri":["http://zotero.org/users/2176449/items/CTDCEBPK"],"itemData":{"id":193,"type":"article-journal","title":"Robust multiresolution alignment of MRI brain volumes","container-title":"Magnetic Resonance in Medicine","page":"705–715","volume":"43","issue":"5","source":"Google Scholar","author":[{"family":"Nestares","given":"Oscar"},{"family":"Heeger","given":"David J."}],"issued":{"date-parts":[["2000"]]},"accessed":{"date-parts":[["2015",5,26]]}}}],"schema":"https://github.com/citation-style-language/schema/raw/master/csl-citation.json"} </w:instrText>
+      </w:r>
+      <w:r>
+        <w:fldChar w:fldCharType="separate"/>
+      </w:r>
+      <w:r>
+        <w:rPr>
+          <w:rFonts w:ascii="Calibri" w:hAnsi="Calibri"/>
+        </w:rPr>
+        <w:t>(</w:t>
+      </w:r>
+      <w:proofErr w:type="spellStart"/>
+      <w:r>
+        <w:rPr>
+          <w:rFonts w:ascii="Calibri" w:hAnsi="Calibri"/>
+        </w:rPr>
+        <w:t>Nestares</w:t>
+      </w:r>
+      <w:proofErr w:type="spellEnd"/>
+      <w:r>
+        <w:rPr>
+          <w:rFonts w:ascii="Calibri" w:hAnsi="Calibri"/>
+        </w:rPr>
+        <w:t xml:space="preserve"> </w:t>
+      </w:r>
+      <w:r>
+        <w:rPr>
+          <w:rFonts w:ascii="Calibri" w:hAnsi="Calibri"/>
+        </w:rPr>
         <w:lastRenderedPageBreak/>
+        <w:t xml:space="preserve">&amp; </w:t>
+      </w:r>
+      <w:proofErr w:type="spellStart"/>
+      <w:r>
+        <w:rPr>
+          <w:rFonts w:ascii="Calibri" w:hAnsi="Calibri"/>
+        </w:rPr>
+        <w:t>Heeger</w:t>
+      </w:r>
+      <w:proofErr w:type="spellEnd"/>
+      <w:r>
+        <w:rPr>
+          <w:rFonts w:ascii="Calibri" w:hAnsi="Calibri"/>
+        </w:rPr>
+        <w:t>, 2000)</w:t>
+      </w:r>
+      <w:r>
+        <w:fldChar w:fldCharType="end"/>
+      </w:r>
+      <w:r>
+        <w:t xml:space="preserve">. The functional scans were aligned to the session anatomy directly using the </w:t>
+      </w:r>
+      <w:proofErr w:type="spellStart"/>
+      <w:r>
+        <w:t>qform</w:t>
+      </w:r>
+      <w:proofErr w:type="spellEnd"/>
+      <w:r>
+        <w:t xml:space="preserve"> </w:t>
+      </w:r>
+      <w:r>
+        <w:t xml:space="preserve">coordinates </w:t>
+      </w:r>
+      <w:r>
+        <w:t xml:space="preserve">obtained from </w:t>
+      </w:r>
+      <w:r>
+        <w:t>the scanner.</w:t>
+      </w:r>
+      <w:r>
+        <w:t xml:space="preserve"> </w:t>
+      </w:r>
+      <w:r>
+        <w:t xml:space="preserve">Retinotopic mapping was performed using a T2*-weighted functional scan (multiband 2, TR </w:t>
+      </w:r>
+      <w:r>
+        <w:t>1400 ms, TE 30 ms, flip angle 55°</w:t>
+      </w:r>
+      <w:r>
+        <w:t xml:space="preserve">, voxel size 2.5 x 2.5 x 2.5 mm, matrix size). </w:t>
+      </w:r>
+      <w:r>
+        <w:t xml:space="preserve">Oblique slices were chosen to maximally cover the occipital visual areas, approximately perpendicular to the calcarine sulcus. For all subjects our functional sequences </w:t>
+      </w:r>
+      <w:r>
+        <w:t>achieved</w:t>
+      </w:r>
+      <w:r>
+        <w:t xml:space="preserve"> full brain coverage.</w:t>
+      </w:r>
+    </w:p>
+    <w:p>
+      <w:pPr>
+        <w:autoSpaceDE w:val="0"/>
+        <w:autoSpaceDN w:val="0"/>
+        <w:adjustRightInd w:val="0"/>
+        <w:spacing w:after="0"/>
+        <w:ind w:firstLine="720"/>
+        <w:jc w:val="both"/>
+      </w:pPr>
+      <w:r>
         <w:t xml:space="preserve">fMRI </w:t>
       </w:r>
       <w:r>
-        <w:t>analysis was performed in a custom</w:t>
-      </w:r>
-      <w:r>
-        <w:t xml:space="preserve"> pipeline using MATLAB, mrTools (</w:t>
-      </w:r>
-      <w:hyperlink r:id="rId9" w:history="1">
+        <w:t xml:space="preserve">analysis was performed </w:t>
+      </w:r>
+      <w:r>
+        <w:t>with</w:t>
+      </w:r>
+      <w:r>
+        <w:t xml:space="preserve"> a custom</w:t>
+      </w:r>
+      <w:r>
+        <w:t xml:space="preserve"> pipeline using MATLAB, </w:t>
+      </w:r>
+      <w:proofErr w:type="spellStart"/>
+      <w:r>
+        <w:t>mrTools</w:t>
+      </w:r>
+      <w:proofErr w:type="spellEnd"/>
+      <w:r>
+        <w:t xml:space="preserve"> (</w:t>
+      </w:r>
+      <w:hyperlink r:id="rId10" w:history="1">
         <w:r>
           <w:rPr>
             <w:rStyle w:val="Hyperlink"/>
@@ -1783,7 +2512,7 @@
       <w:r>
         <w:t>), and custom scripts accessible online (</w:t>
       </w:r>
-      <w:hyperlink r:id="rId10" w:history="1">
+      <w:hyperlink r:id="rId11" w:history="1">
         <w:r>
           <w:rPr>
             <w:rStyle w:val="Hyperlink"/>
@@ -1811,7 +2540,175 @@
         <w:adjustRightInd w:val="0"/>
         <w:spacing w:after="0"/>
         <w:jc w:val="both"/>
-      </w:pPr>
+        <w:rPr>
+          <w:b/>
+        </w:rPr>
+      </w:pPr>
+      <w:r>
+        <w:rPr>
+          <w:b/>
+        </w:rPr>
+        <w:t>Retinotopy</w:t>
+      </w:r>
+    </w:p>
+    <w:p>
+      <w:pPr>
+        <w:autoSpaceDE w:val="0"/>
+        <w:autoSpaceDN w:val="0"/>
+        <w:adjustRightInd w:val="0"/>
+        <w:spacing w:after="0"/>
+        <w:ind w:firstLine="720"/>
+        <w:jc w:val="both"/>
+      </w:pPr>
+      <w:r>
+        <w:t>Visual field maps</w:t>
+      </w:r>
+      <w:r>
+        <w:t xml:space="preserve"> were </w:t>
+      </w:r>
+      <w:r>
+        <w:t>drawn</w:t>
+      </w:r>
+      <w:r>
+        <w:t xml:space="preserve"> based on </w:t>
+      </w:r>
+      <w:r>
+        <w:t xml:space="preserve">retinotopy </w:t>
+      </w:r>
+      <w:r>
+        <w:t xml:space="preserve">sequences </w:t>
+      </w:r>
+      <w:r>
+        <w:t>collected</w:t>
+      </w:r>
+      <w:r>
+        <w:t xml:space="preserve"> in a separate scanning session. High-contrast radial checkerboard patterns were presented either as an expand</w:t>
+      </w:r>
+      <w:r>
+        <w:t>ing or contracting ring or a 90°</w:t>
+      </w:r>
+      <w:r>
+        <w:t xml:space="preserve"> rotating wedge. Each scan consisted of 10.5 cycles (24 s per cycle) of the ring expanding/contracting or the wedge completing a full rotation with a sampling rate of 17 volumes per cycle (178 volumes per scan). In addition four </w:t>
+      </w:r>
+      <w:r>
+        <w:t xml:space="preserve">presentations of a sweeping bar stimulus were made. </w:t>
+      </w:r>
+      <w:r>
+        <w:t>Each session therefore consisted of two scans of the ring stimulus</w:t>
+      </w:r>
+      <w:r>
+        <w:t xml:space="preserve"> (one expanding, one contracting), four scans of the wedge stimulus (two each clockwise and counter-clockwise), and four scans of the bar stimulus. A generative model of voxel responses (the Popu</w:t>
+      </w:r>
+      <w:r>
+        <w:t xml:space="preserve">lation Receptive Field model, </w:t>
+      </w:r>
+      <w:r>
+        <w:fldChar w:fldCharType="begin"/>
+      </w:r>
+      <w:r>
+        <w:instrText xml:space="preserve"> ADDIN ZOTERO_ITEM CSL_CITATION {"citationID":"1i3ttkj7tc","properties":{"formattedCitation":"(Dumoulin &amp; Wandell, 2008)","plainCitation":"(Dumoulin &amp; Wandell, 2008)"},"citationItems":[{"id":207,"uris":["http://zotero.org/users/2176449/items/8ZTGP8A3"],"uri":["http://zotero.org/users/2176449/items/8ZTGP8A3"],"itemData":{"id":207,"type":"article-journal","title":"Population receptive field estimates in human visual cortex","container-title":"NeuroImage","page":"647-660","volume":"39","issue":"2","source":"CrossRef","DOI":"10.1016/j.neuroimage.2007.09.034","ISSN":"10538119","language":"en","author":[{"family":"Dumoulin","given":"Serge O."},{"family":"Wandell","given":"Brian A."}],"issued":{"date-parts":[["2008",1,15]]},"accessed":{"date-parts":[["2015",5,30]]}}}],"schema":"https://github.com/citation-style-language/schema/raw/master/csl-citation.json"} </w:instrText>
+      </w:r>
+      <w:r>
+        <w:fldChar w:fldCharType="separate"/>
+      </w:r>
+      <w:proofErr w:type="spellStart"/>
+      <w:r>
+        <w:rPr>
+          <w:rFonts w:ascii="Calibri" w:hAnsi="Calibri"/>
+        </w:rPr>
+        <w:t>Dumoulin</w:t>
+      </w:r>
+      <w:proofErr w:type="spellEnd"/>
+      <w:r>
+        <w:rPr>
+          <w:rFonts w:ascii="Calibri" w:hAnsi="Calibri"/>
+        </w:rPr>
+        <w:t xml:space="preserve"> &amp; </w:t>
+      </w:r>
+      <w:proofErr w:type="spellStart"/>
+      <w:r>
+        <w:rPr>
+          <w:rFonts w:ascii="Calibri" w:hAnsi="Calibri"/>
+        </w:rPr>
+        <w:t>Wandell</w:t>
+      </w:r>
+      <w:proofErr w:type="spellEnd"/>
+      <w:r>
+        <w:rPr>
+          <w:rFonts w:ascii="Calibri" w:hAnsi="Calibri"/>
+        </w:rPr>
+        <w:t>, 2008)</w:t>
+      </w:r>
+      <w:r>
+        <w:fldChar w:fldCharType="end"/>
+      </w:r>
+      <w:r>
+        <w:t xml:space="preserve"> was fit to each voxel, identifying the Gaussian parameters</w:t>
+      </w:r>
+      <w:r>
+        <w:t xml:space="preserve"> (x, y, sigma)</w:t>
+      </w:r>
+      <w:r>
+        <w:t xml:space="preserve"> that best fit the recorded response data. Visual fields were then defined according to </w:t>
+      </w:r>
+      <w:r>
+        <w:t xml:space="preserve">established </w:t>
+      </w:r>
+      <w:r>
+        <w:t>criteria</w:t>
+      </w:r>
+      <w:r>
+        <w:t xml:space="preserve"> </w:t>
+      </w:r>
+      <w:r>
+        <w:fldChar w:fldCharType="begin"/>
+      </w:r>
+      <w:r>
+        <w:instrText xml:space="preserve"> ADDIN ZOTERO_ITEM CSL_CITATION {"citationID":"12p97938id","properties":{"formattedCitation":"(Wandell, Dumoulin, &amp; Brewer, 2007)","plainCitation":"(Wandell, Dumoulin, &amp; Brewer, 2007)"},"citationItems":[{"id":202,"uris":["http://zotero.org/users/2176449/items/B9MB4ZZB"],"uri":["http://zotero.org/users/2176449/items/B9MB4ZZB"],"itemData":{"id":202,"type":"article-journal","title":"Visual Field Maps in Human Cortex","container-title":"Neuron","page":"366-383","volume":"56","issue":"2","source":"CrossRef","DOI":"10.1016/j.neuron.2007.10.012","ISSN":"08966273","language":"en","author":[{"family":"Wandell","given":"Brian A."},{"family":"Dumoulin","given":"Serge O."},{"family":"Brewer","given":"Alyssa A."}],"issued":{"date-parts":[["2007",10]]},"accessed":{"date-parts":[["2015",5,28]]}}}],"schema":"https://github.com/citation-style-language/schema/raw/master/csl-citation.json"} </w:instrText>
+      </w:r>
+      <w:r>
+        <w:fldChar w:fldCharType="separate"/>
+      </w:r>
+      <w:r>
+        <w:rPr>
+          <w:rFonts w:ascii="Calibri" w:hAnsi="Calibri"/>
+        </w:rPr>
+        <w:t>(</w:t>
+      </w:r>
+      <w:proofErr w:type="spellStart"/>
+      <w:r>
+        <w:rPr>
+          <w:rFonts w:ascii="Calibri" w:hAnsi="Calibri"/>
+        </w:rPr>
+        <w:t>Wandell</w:t>
+      </w:r>
+      <w:proofErr w:type="spellEnd"/>
+      <w:r>
+        <w:rPr>
+          <w:rFonts w:ascii="Calibri" w:hAnsi="Calibri"/>
+        </w:rPr>
+        <w:t xml:space="preserve">, </w:t>
+      </w:r>
+      <w:proofErr w:type="spellStart"/>
+      <w:r>
+        <w:rPr>
+          <w:rFonts w:ascii="Calibri" w:hAnsi="Calibri"/>
+        </w:rPr>
+        <w:t>Dumoulin</w:t>
+      </w:r>
+      <w:proofErr w:type="spellEnd"/>
+      <w:r>
+        <w:rPr>
+          <w:rFonts w:ascii="Calibri" w:hAnsi="Calibri"/>
+        </w:rPr>
+        <w:t>, &amp; Brewer, 2007)</w:t>
+      </w:r>
+      <w:r>
+        <w:fldChar w:fldCharType="end"/>
+      </w:r>
+      <w:r>
+        <w:t xml:space="preserve">. </w:t>
+      </w:r>
     </w:p>
     <w:p>
       <w:pPr>
@@ -1820,16 +2717,7 @@
         <w:adjustRightInd w:val="0"/>
         <w:spacing w:after="0"/>
         <w:jc w:val="both"/>
-        <w:rPr>
-          <w:b/>
-        </w:rPr>
-      </w:pPr>
-      <w:r>
-        <w:rPr>
-          <w:b/>
-        </w:rPr>
-        <w:t>Retinotopy</w:t>
-      </w:r>
+      </w:pPr>
     </w:p>
     <w:p>
       <w:pPr>
@@ -1839,9 +2727,143 @@
         <w:spacing w:after="0"/>
         <w:jc w:val="both"/>
       </w:pPr>
-    </w:p>
-    <w:p>
-      <w:pPr>
+      <w:r>
+        <w:rPr>
+          <w:b/>
+        </w:rPr>
+        <w:t>Functional Motion Localizer</w:t>
+      </w:r>
+    </w:p>
+    <w:p>
+      <w:pPr>
+        <w:autoSpaceDE w:val="0"/>
+        <w:autoSpaceDN w:val="0"/>
+        <w:adjustRightInd w:val="0"/>
+        <w:spacing w:after="0"/>
+        <w:ind w:firstLine="720"/>
+        <w:jc w:val="both"/>
+      </w:pPr>
+      <w:r>
+        <w:t>In addition to retinotopic mapping of the visual field we identified regions that were responsive to optic flow motion with a functional localizer sequence</w:t>
+      </w:r>
+      <w:r>
+        <w:t xml:space="preserve"> </w:t>
+      </w:r>
+      <w:r>
+        <w:fldChar w:fldCharType="begin"/>
+      </w:r>
+      <w:r>
+        <w:instrText xml:space="preserve"> ADDIN ZOTERO_ITEM CSL_CITATION {"citationID":"j5k3e641k","properties":{"formattedCitation":"(Huk, Dougherty, &amp; Heeger, 2002)","plainCitation":"(Huk, Dougherty, &amp; Heeger, 2002)"},"citationItems":[{"id":209,"uris":["http://zotero.org/users/2176449/items/A7PVHI7C"],"uri":["http://zotero.org/users/2176449/items/A7PVHI7C"],"itemData":{"id":209,"type":"article-journal","title":"Retinotopy and functional subdivision of human areas MT and MST","container-title":"The Journal of Neuroscience","page":"7195–7205","volume":"22","issue":"16","source":"Google Scholar","author":[{"family":"Huk","given":"Alexander C."},{"family":"Dougherty","given":"Robert F."},{"family":"Heeger","given":"David J."}],"issued":{"date-parts":[["2002"]]},"accessed":{"date-parts":[["2015",5,30]]}}}],"schema":"https://github.com/citation-style-language/schema/raw/master/csl-citation.json"} </w:instrText>
+      </w:r>
+      <w:r>
+        <w:fldChar w:fldCharType="separate"/>
+      </w:r>
+      <w:r>
+        <w:rPr>
+          <w:rFonts w:ascii="Calibri" w:hAnsi="Calibri"/>
+        </w:rPr>
+        <w:t>(</w:t>
+      </w:r>
+      <w:proofErr w:type="spellStart"/>
+      <w:r>
+        <w:rPr>
+          <w:rFonts w:ascii="Calibri" w:hAnsi="Calibri"/>
+        </w:rPr>
+        <w:t>Huk</w:t>
+      </w:r>
+      <w:proofErr w:type="spellEnd"/>
+      <w:r>
+        <w:rPr>
+          <w:rFonts w:ascii="Calibri" w:hAnsi="Calibri"/>
+        </w:rPr>
+        <w:t xml:space="preserve">, Dougherty, &amp; </w:t>
+      </w:r>
+      <w:proofErr w:type="spellStart"/>
+      <w:r>
+        <w:rPr>
+          <w:rFonts w:ascii="Calibri" w:hAnsi="Calibri"/>
+        </w:rPr>
+        <w:t>Heeger</w:t>
+      </w:r>
+      <w:proofErr w:type="spellEnd"/>
+      <w:r>
+        <w:rPr>
+          <w:rFonts w:ascii="Calibri" w:hAnsi="Calibri"/>
+        </w:rPr>
+        <w:t>, 2002)</w:t>
+      </w:r>
+      <w:r>
+        <w:fldChar w:fldCharType="end"/>
+      </w:r>
+      <w:r>
+        <w:t xml:space="preserve">. This localizer sequences oscillates every 12 s between an optic flow stimulus (with direction reversals every 0.5 s) and a noisy motion stimulus, where each optic flow dot’s motion vector in 3-d space is rotated randomly on each frame. We identified </w:t>
+      </w:r>
+      <w:proofErr w:type="spellStart"/>
+      <w:r>
+        <w:t>hMT</w:t>
+      </w:r>
+      <w:proofErr w:type="spellEnd"/>
+      <w:r>
+        <w:t xml:space="preserve">+ in our retinotopic maps via established procedures </w:t>
+      </w:r>
+      <w:r>
+        <w:fldChar w:fldCharType="begin"/>
+      </w:r>
+      <w:r>
+        <w:instrText xml:space="preserve"> ADDIN ZOTERO_ITEM CSL_CITATION {"citationID":"nqivim5pn","properties":{"formattedCitation":"(Wandell et al., 2007)","plainCitation":"(Wandell et al., 2007)"},"citationItems":[{"id":202,"uris":["http://zotero.org/users/2176449/items/B9MB4ZZB"],"uri":["http://zotero.org/users/2176449/items/B9MB4ZZB"],"itemData":{"id":202,"type":"article-journal","title":"Visual Field Maps in Human Cortex","container-title":"Neuron","page":"366-383","volume":"56","issue":"2","source":"CrossRef","DOI":"10.1016/j.neuron.2007.10.012","ISSN":"08966273","language":"en","author":[{"family":"Wandell","given":"Brian A."},{"family":"Dumoulin","given":"Serge O."},{"family":"Brewer","given":"Alyssa A."}],"issued":{"date-parts":[["2007",10]]},"accessed":{"date-parts":[["2015",5,28]]}}}],"schema":"https://github.com/citation-style-language/schema/raw/master/csl-citation.json"} </w:instrText>
+      </w:r>
+      <w:r>
+        <w:fldChar w:fldCharType="separate"/>
+      </w:r>
+      <w:r>
+        <w:rPr>
+          <w:rFonts w:ascii="Calibri" w:hAnsi="Calibri"/>
+        </w:rPr>
+        <w:t>(</w:t>
+      </w:r>
+      <w:proofErr w:type="spellStart"/>
+      <w:r>
+        <w:rPr>
+          <w:rFonts w:ascii="Calibri" w:hAnsi="Calibri"/>
+        </w:rPr>
+        <w:t>Wandell</w:t>
+      </w:r>
+      <w:proofErr w:type="spellEnd"/>
+      <w:r>
+        <w:rPr>
+          <w:rFonts w:ascii="Calibri" w:hAnsi="Calibri"/>
+        </w:rPr>
+        <w:t xml:space="preserve"> et al., 2007)</w:t>
+      </w:r>
+      <w:r>
+        <w:fldChar w:fldCharType="end"/>
+      </w:r>
+      <w:r>
+        <w:t>, as well a</w:t>
+      </w:r>
+      <w:r>
+        <w:t xml:space="preserve">s with our functional localizer. </w:t>
+      </w:r>
+      <w:r>
+        <w:t xml:space="preserve">We identified voxels that showed a correlation greater than 0.1 with a sinusoidal model response and excluded voxels in the early visual areas (V1-V4). This procedure identified a patch of voxels </w:t>
+      </w:r>
+      <w:r>
+        <w:t xml:space="preserve">that selectively responded to coherent motion. We restricted subsequent analysis to the conjunction of voxels between retinotopically and functionally defined </w:t>
+      </w:r>
+      <w:proofErr w:type="spellStart"/>
+      <w:r>
+        <w:t>hMT</w:t>
+      </w:r>
+      <w:proofErr w:type="spellEnd"/>
+      <w:r>
+        <w:t xml:space="preserve">+. </w:t>
+      </w:r>
+    </w:p>
+    <w:p>
+      <w:pPr>
+        <w:tabs>
+          <w:tab w:val="left" w:pos="6500"/>
+        </w:tabs>
         <w:autoSpaceDE w:val="0"/>
         <w:autoSpaceDN w:val="0"/>
         <w:adjustRightInd w:val="0"/>
@@ -1849,16 +2871,7 @@
         <w:jc w:val="both"/>
       </w:pPr>
       <w:r>
-        <w:t xml:space="preserve">Visual fields were determined based on a retinotopy performed in a separate scanning session. High-contrast radial checkerboard patterns were presented either as an expanding or contracting ring or a 90* rotating wedge. Each scan consisted of 10.5 cycles (24 s per cycle) of the ring expanding/contracting or the wedge completing a full rotation with a sampling rate of 17 volumes per cycle (178 volumes per scan). In addition four </w:t>
-      </w:r>
-      <w:r>
-        <w:t xml:space="preserve">presentations of a sweeping bar stimulus were made. </w:t>
-      </w:r>
-      <w:r>
-        <w:t>Each session therefore consisted of two scans of the ring stimulus</w:t>
-      </w:r>
-      <w:r>
-        <w:t xml:space="preserve"> (one expanding, one contracting), four scans of the wedge stimulus (two each clockwise and counter-clockwise), and four scans of the bar stimulus. A generative model of voxel responses (the Population Receptive Field model, ??) was fit to each voxel, identifying the Gaussian response field parameters that best fit the recorded response data. Visual fields were then defined according to published criteria. </w:t>
+        <w:tab/>
       </w:r>
     </w:p>
     <w:p>
@@ -1869,6 +2882,12 @@
         <w:spacing w:after="0"/>
         <w:jc w:val="both"/>
       </w:pPr>
+      <w:r>
+        <w:rPr>
+          <w:b/>
+        </w:rPr>
+        <w:t>Feature-response Functions</w:t>
+      </w:r>
     </w:p>
     <w:p>
       <w:pPr>
@@ -1879,102 +2898,6 @@
         <w:jc w:val="both"/>
       </w:pPr>
       <w:r>
-        <w:rPr>
-          <w:b/>
-        </w:rPr>
-        <w:t>Functional Motion Localizer</w:t>
-      </w:r>
-    </w:p>
-    <w:p>
-      <w:pPr>
-        <w:autoSpaceDE w:val="0"/>
-        <w:autoSpaceDN w:val="0"/>
-        <w:adjustRightInd w:val="0"/>
-        <w:spacing w:after="0"/>
-        <w:jc w:val="both"/>
-      </w:pPr>
-    </w:p>
-    <w:p>
-      <w:pPr>
-        <w:autoSpaceDE w:val="0"/>
-        <w:autoSpaceDN w:val="0"/>
-        <w:adjustRightInd w:val="0"/>
-        <w:spacing w:after="0"/>
-        <w:jc w:val="both"/>
-      </w:pPr>
-      <w:r>
-        <w:t xml:space="preserve">In addition to retinotopic mapping of the visual field we identified regions that were responsive to optic flow motion with a functional localizer sequence. This localizer sequences oscillates every 12 s between an optic flow stimulus (with direction reversals every 0.5 s) and a noisy motion stimulus, where each optic flow dot’s motion vector in 3-d space is rotated randomly on each frame. We identified hMT+ in our retinotopic maps via established procedures </w:t>
-      </w:r>
-      <w:r>
-        <w:fldChar w:fldCharType="begin"/>
-      </w:r>
-      <w:r>
-        <w:instrText xml:space="preserve"> ADDIN ZOTERO_ITEM CSL_CITATION {"citationID":"nqivim5pn","properties":{"formattedCitation":"(Wandell, Dumoulin, &amp; Brewer, 2007)","plainCitation":"(Wandell, Dumoulin, &amp; Brewer, 2007)"},"citationItems":[{"id":202,"uris":["http://zotero.org/users/2176449/items/B9MB4ZZB"],"uri":["http://zotero.org/users/2176449/items/B9MB4ZZB"],"itemData":{"id":202,"type":"article-journal","title":"Visual Field Maps in Human Cortex","container-title":"Neuron","page":"366-383","volume":"56","issue":"2","source":"CrossRef","DOI":"10.1016/j.neuron.2007.10.012","ISSN":"08966273","language":"en","author":[{"family":"Wandell","given":"Brian A."},{"family":"Dumoulin","given":"Serge O."},{"family":"Brewer","given":"Alyssa A."}],"issued":{"date-parts":[["2007",10]]},"accessed":{"date-parts":[["2015",5,28]]}}}],"schema":"https://github.com/citation-style-language/schema/raw/master/csl-citation.json"} </w:instrText>
-      </w:r>
-      <w:r>
-        <w:fldChar w:fldCharType="separate"/>
-      </w:r>
-      <w:r>
-        <w:rPr>
-          <w:noProof/>
-        </w:rPr>
-        <w:t>(Wandell, Dumoulin, &amp; Brewer, 2007)</w:t>
-      </w:r>
-      <w:r>
-        <w:fldChar w:fldCharType="end"/>
-      </w:r>
-      <w:r>
-        <w:t xml:space="preserve">, as well as with our functional localizer and found significant overlap between voxels identified with each procedure. </w:t>
-      </w:r>
-      <w:r>
-        <w:t xml:space="preserve">See Figure X for additional information. </w:t>
-      </w:r>
-    </w:p>
-    <w:p>
-      <w:pPr>
-        <w:autoSpaceDE w:val="0"/>
-        <w:autoSpaceDN w:val="0"/>
-        <w:adjustRightInd w:val="0"/>
-        <w:spacing w:after="0"/>
-        <w:jc w:val="both"/>
-      </w:pPr>
-    </w:p>
-    <w:p>
-      <w:pPr>
-        <w:autoSpaceDE w:val="0"/>
-        <w:autoSpaceDN w:val="0"/>
-        <w:adjustRightInd w:val="0"/>
-        <w:spacing w:after="0"/>
-        <w:jc w:val="both"/>
-      </w:pPr>
-      <w:r>
-        <w:rPr>
-          <w:b/>
-        </w:rPr>
-        <w:t>Feature-response Functions</w:t>
-      </w:r>
-    </w:p>
-    <w:p>
-      <w:pPr>
-        <w:autoSpaceDE w:val="0"/>
-        <w:autoSpaceDN w:val="0"/>
-        <w:adjustRightInd w:val="0"/>
-        <w:spacing w:after="0"/>
-        <w:jc w:val="both"/>
-      </w:pPr>
-      <w:r>
-        <w:tab/>
-      </w:r>
-    </w:p>
-    <w:p>
-      <w:pPr>
-        <w:autoSpaceDE w:val="0"/>
-        <w:autoSpaceDN w:val="0"/>
-        <w:adjustRightInd w:val="0"/>
-        <w:spacing w:after="0"/>
-        <w:jc w:val="both"/>
-      </w:pPr>
-      <w:r>
         <w:tab/>
         <w:t xml:space="preserve">To compute the feature-response functions, a deconvolution analysis (for details see: </w:t>
       </w:r>
@@ -2006,7 +2929,11 @@
         <w:t>15</w:t>
       </w:r>
       <w:r>
-        <w:t xml:space="preserve"> s was calculated, assuming linear summation for responses that temporally overlapped. These responses were calculated separately for each combination of feature (contrast, motion coherence) and cueing condition (cued, miscued) at every intensity increment, rounded to the nearest 10%. This resulted in 36 total conditions (contrast: 8 intensities x 2 cueing + coherence: 10 intensities x 2 cueing). A gamma function was fit to </w:t>
+        <w:t xml:space="preserve"> s was calculated, assuming linear summation for responses that temporally overlapped. These responses were calculated separately for each combination of feature (contrast, motion coherence) and cueing condition (cued, miscued) at </w:t>
+      </w:r>
+      <w:r>
+        <w:lastRenderedPageBreak/>
+        <w:t xml:space="preserve">every intensity increment, rounded to the nearest 10%. This resulted in 36 total conditions (contrast: 8 intensities x 2 cueing + coherence: 10 intensities x 2 cueing). A gamma function was fit to </w:t>
       </w:r>
       <w:r>
         <w:t>each</w:t>
@@ -2056,7 +2983,6 @@
             <w:rPr>
               <w:rFonts w:ascii="Cambria Math" w:hAnsi="Cambria Math"/>
             </w:rPr>
-            <w:lastRenderedPageBreak/>
             <m:t>R=</m:t>
           </m:r>
           <m:f>
@@ -2382,15 +3308,6 @@
         <w:autoSpaceDN w:val="0"/>
         <w:adjustRightInd w:val="0"/>
         <w:spacing w:after="0"/>
-        <w:jc w:val="both"/>
-      </w:pPr>
-    </w:p>
-    <w:p>
-      <w:pPr>
-        <w:autoSpaceDE w:val="0"/>
-        <w:autoSpaceDN w:val="0"/>
-        <w:adjustRightInd w:val="0"/>
-        <w:spacing w:after="0"/>
         <w:ind w:firstLine="720"/>
         <w:jc w:val="both"/>
       </w:pPr>
@@ -2431,17 +3348,17 @@
         <w:t xml:space="preserve"> We expected two notable patterns to emerge in these data: (1) performance on each task should be equal during control runs and task cued trials, when participants are attending to one feature and responding about that feature, (2) performance on task miscued trials should be significantly lower (i.e. a higher discrimination threshold) than in either of the other conditions. We expected (1) to be true only if participants were not “splitting” their attention between tasks during the task cued condition. The weaker performance of subjects 21 and 302 on task cued trials for coherence, for example, suggests that they did split their attention to some extent. We expected (2) to be true based on the large wealth of dual-task experiments that show that attention enhances performance on visual perception tasks. Our results corroborate these findings and show that when participants are miscued about the relevant response type this reduces their ability to respond correctly. This result is most pronounced for coherence, but quantitative comparisons cannot be made between tasks in this plot. We chose to normalize the results by the performance in the control runs to better estimate </w:t>
       </w:r>
       <w:r>
-        <w:t>the relative performance on the task runs. We additionally separated the task run data into cued and miscued trials, to separately estimate performance on each task. On task cued trials participants were attending to the same feature that they responded about, while on task miscued trials participants responded about an unattended feature.</w:t>
+        <w:t xml:space="preserve">the relative performance on the task runs. We additionally separated the task run data into cued and miscued trials, to separately estimate performance on each task. On task cued trials participants were attending to the same feature that they </w:t>
+      </w:r>
+      <w:r>
+        <w:lastRenderedPageBreak/>
+        <w:t>responded about, while on task miscued trials participants responded about an unattended feature.</w:t>
       </w:r>
       <w:r>
         <w:t xml:space="preserve"> We found that there was a highly variable but consistent effect showing that, across subjects (Figure 2, inset) the normalized performance for contrast when miscued was within the same range as the performance w</w:t>
       </w:r>
       <w:r>
-        <w:t xml:space="preserve">hen cued or during control runs. In contrast, performance on motion coherence discrimination suffered dramatically during the task miscued trials. We also observed a difference in </w:t>
-      </w:r>
-      <w:r>
-        <w:lastRenderedPageBreak/>
-        <w:t xml:space="preserve">performance between the task cued and control performance for motion coherence. We attribute this to the difficulty of the motion coherence task, relative to the contrast task—participants took longer to learn the motion coherence task and reported that it felt subjectively more difficult to perform. Although we attempted to control task difficulty via the independent staircase procedure (see Methods) it appears that nevertheless </w:t>
+        <w:t xml:space="preserve">hen cued or during control runs. In contrast, performance on motion coherence discrimination suffered dramatically during the task miscued trials. We also observed a difference in performance between the task cued and control performance for motion coherence. We attribute this to the difficulty of the motion coherence task, relative to the contrast task—participants took longer to learn the motion coherence task and reported that it felt subjectively more difficult to perform. Although we attempted to control task difficulty via the independent staircase procedure (see Methods) it appears that nevertheless </w:t>
       </w:r>
       <w:r>
         <w:t>there was</w:t>
@@ -2465,7 +3382,15 @@
         <w:jc w:val="both"/>
       </w:pPr>
       <w:r>
-        <w:t>(todo: eye tracking results)</w:t>
+        <w:t>(</w:t>
+      </w:r>
+      <w:proofErr w:type="spellStart"/>
+      <w:r>
+        <w:t>todo</w:t>
+      </w:r>
+      <w:proofErr w:type="spellEnd"/>
+      <w:r>
+        <w:t>: eye tracking results)</w:t>
       </w:r>
     </w:p>
     <w:p>
@@ -2495,7 +3420,7 @@
         <w:fldChar w:fldCharType="begin"/>
       </w:r>
       <w:r>
-        <w:instrText xml:space="preserve"> ADDIN ZOTERO_ITEM CSL_CITATION {"citationID":"2fmcid5q26","properties":{"formattedCitation":"(Grill-Spector &amp; Malach, 2004)","plainCitation":"(Grill-Spector &amp; Malach, 2004)"},"citationItems":[{"id":22,"uris":["http://zotero.org/users/2176449/items/5JG4ZM7V"],"uri":["http://zotero.org/users/2176449/items/5JG4ZM7V"],"itemData":{"id":22,"type":"article-journal","title":"THE HUMAN VISUAL CORTEX","container-title":"Annual Review of Neuroscience","page":"649-677","volume":"27","issue":"1","source":"CrossRef","DOI":"10.1146/annurev.neuro.27.070203.144220","ISSN":"0147-006X, 1545-4126","language":"en","author":[{"family":"Grill-Spector","given":"Kalanit"},{"family":"Malach","given":"Rafael"}],"issued":{"date-parts":[["2004",7,21]]},"accessed":{"date-parts":[["2014",11,30]]}}}],"schema":"https://github.com/citation-style-language/schema/raw/master/csl-citation.json"} </w:instrText>
+        <w:instrText xml:space="preserve"> ADDIN ZOTERO_ITEM CSL_CITATION {"citationID":"2fmcid5q26","properties":{"formattedCitation":"(Grill-Spector &amp; Malach, 2004)","plainCitation":"(Grill-Spector &amp; Malach, 2004)"},"citationItems":[{"id":22,"uris":["http://zotero.org/users/2176449/items/5JG4ZM7V"],"uri":["http://zotero.org/users/2176449/items/5JG4ZM7V"],"itemData":{"id":22,"type":"article-journal","title":"The Human Visual Cortex","container-title":"Annual Review of Neuroscience","page":"649-677","volume":"27","issue":"1","source":"CrossRef","DOI":"10.1146/annurev.neuro.27.070203.144220","ISSN":"0147-006X, 1545-4126","language":"en","author":[{"family":"Grill-Spector","given":"Kalanit"},{"family":"Malach","given":"Rafael"}],"issued":{"date-parts":[["2004",7,21]]},"accessed":{"date-parts":[["2014",11,30]]}}}],"schema":"https://github.com/citation-style-language/schema/raw/master/csl-citation.json"} </w:instrText>
       </w:r>
       <w:r>
         <w:fldChar w:fldCharType="separate"/>
@@ -2504,7 +3429,21 @@
         <w:rPr>
           <w:rFonts w:ascii="Calibri" w:hAnsi="Calibri"/>
         </w:rPr>
-        <w:t>(Grill-Spector &amp; Malach, 2004)</w:t>
+        <w:t xml:space="preserve">(Grill-Spector &amp; </w:t>
+      </w:r>
+      <w:proofErr w:type="spellStart"/>
+      <w:r>
+        <w:rPr>
+          <w:rFonts w:ascii="Calibri" w:hAnsi="Calibri"/>
+        </w:rPr>
+        <w:t>Malach</w:t>
+      </w:r>
+      <w:proofErr w:type="spellEnd"/>
+      <w:r>
+        <w:rPr>
+          <w:rFonts w:ascii="Calibri" w:hAnsi="Calibri"/>
+        </w:rPr>
+        <w:t>, 2004)</w:t>
       </w:r>
       <w:r>
         <w:fldChar w:fldCharType="end"/>
@@ -2542,8 +3481,6 @@
         <w:tab/>
         <w:t xml:space="preserve">Our results substantiated our predictions (Figure ?). </w:t>
       </w:r>
-      <w:bookmarkStart w:id="0" w:name="_GoBack"/>
-      <w:bookmarkEnd w:id="0"/>
     </w:p>
     <w:p>
       <w:pPr>
@@ -2563,8 +3500,13 @@
         <w:t>Discussion</w:t>
       </w:r>
     </w:p>
-    <w:p/>
-    <w:p>
+    <w:p>
+      <w:pPr>
+        <w:ind w:firstLine="720"/>
+        <w:rPr>
+          <w:b/>
+        </w:rPr>
+      </w:pPr>
       <w:r>
         <w:t xml:space="preserve">Our hypothesis </w:t>
       </w:r>
@@ -2623,17 +3565,17 @@
         <w:fldChar w:fldCharType="end"/>
       </w:r>
       <w:r>
-        <w:t xml:space="preserve">. We propose that reconciling these results requires an understanding of how neural activity in visual cortex is interconnected. </w:t>
+        <w:t xml:space="preserve">. We </w:t>
+      </w:r>
+      <w:r>
+        <w:lastRenderedPageBreak/>
+        <w:t xml:space="preserve">propose that reconciling these results requires an understanding of how neural activity in visual cortex is interconnected. </w:t>
       </w:r>
       <w:r>
         <w:t>In our design we asked participants to report responses abo</w:t>
       </w:r>
       <w:r>
-        <w:t xml:space="preserve">ut a single feature, either stimulus contrast or motion coherence, while simultaneously manipulating the intensities of both </w:t>
-      </w:r>
-      <w:r>
-        <w:lastRenderedPageBreak/>
-        <w:t>features. This allowed us to estimate the impact of being cued and asked to respond about different features (task: miscued), compared to responding about the cued feature. We found behavioral results that supported our hypothesis, showing that miscuing coherence is more detrimental to performance than miscuing contrast. We recorded BOLD responses in visual cortex to investigate whether specific voxel populations might be predictive of this asymmetrical cueing relationship. We found that ??!? I don’t know!?!?</w:t>
+        <w:t>ut a single feature, either stimulus contrast or motion coherence, while simultaneously manipulating the intensities of both features. This allowed us to estimate the impact of being cued and asked to respond about different features (task: miscued), compared to responding about the cued feature. We found behavioral results that supported our hypothesis, showing that miscuing coherence is more detrimental to performance than miscuing contrast. We recorded BOLD responses in visual cortex to investigate whether specific voxel populations might be predictive of this asymmetrical cueing relationship. We found that ??!? I don’t know!?!?</w:t>
       </w:r>
     </w:p>
     <w:p>
@@ -2670,7 +3612,7 @@
                     </pic:cNvPicPr>
                   </pic:nvPicPr>
                   <pic:blipFill>
-                    <a:blip r:embed="rId11">
+                    <a:blip r:embed="rId12">
                       <a:extLst>
                         <a:ext uri="{28A0092B-C50C-407E-A947-70E740481C1C}">
                           <a14:useLocalDpi xmlns:a14="http://schemas.microsoft.com/office/drawing/2010/main" val="0"/>
@@ -2758,7 +3700,7 @@
                     </pic:cNvPicPr>
                   </pic:nvPicPr>
                   <pic:blipFill>
-                    <a:blip r:embed="rId12">
+                    <a:blip r:embed="rId13">
                       <a:extLst>
                         <a:ext uri="{28A0092B-C50C-407E-A947-70E740481C1C}">
                           <a14:useLocalDpi xmlns:a14="http://schemas.microsoft.com/office/drawing/2010/main" val="0"/>
@@ -2845,7 +3787,7 @@
                     </pic:cNvPicPr>
                   </pic:nvPicPr>
                   <pic:blipFill>
-                    <a:blip r:embed="rId13">
+                    <a:blip r:embed="rId14">
                       <a:extLst>
                         <a:ext uri="{28A0092B-C50C-407E-A947-70E740481C1C}">
                           <a14:useLocalDpi xmlns:a14="http://schemas.microsoft.com/office/drawing/2010/main" val="0"/>
@@ -2916,7 +3858,21 @@
         <w:t>. First, a population receptive field model was fit to the voxels in occipital cortex. Second, visual areas were defined according to the polar angle flips at visual area boundaries. Voxels were then projected onto an inflated surface for visualization. Area MT was also defined according to a functional localizer</w:t>
       </w:r>
       <w:r>
-        <w:t xml:space="preserve"> by correlating BOLD activation to a 12 s ON, 12 s OFF motion stimulus with a sinusoidal wave. Area hMT+ was identified by restricting voxel activations to an R^2 value of greater than 0.1 and excluding voxels in the retinotopically defined early visual areas (V1, V2, and V3). </w:t>
+        <w:t xml:space="preserve"> by correlating BOLD activation to a 12 s ON, 12 s OFF motion stimulus with a sinusoidal wave. Area </w:t>
+      </w:r>
+      <w:proofErr w:type="spellStart"/>
+      <w:r>
+        <w:t>hMT</w:t>
+      </w:r>
+      <w:proofErr w:type="spellEnd"/>
+      <w:r>
+        <w:t>+ was identified by restrict</w:t>
+      </w:r>
+      <w:r>
+        <w:t xml:space="preserve">ing voxel activations to correlations </w:t>
+      </w:r>
+      <w:r>
+        <w:t xml:space="preserve">greater than 0.1 and excluding voxels in the retinotopically defined early visual areas (V1, V2, and V3). </w:t>
       </w:r>
     </w:p>
     <w:p>
@@ -2964,8 +3920,8 @@
             <v:path o:extrusionok="f" gradientshapeok="t" o:connecttype="rect"/>
             <o:lock v:ext="edit" aspectratio="t"/>
           </v:shapetype>
-          <v:shape id="_x0000_i1026" type="#_x0000_t75" style="width:467.5pt;height:256.05pt">
-            <v:imagedata r:id="rId14" o:title="l_activation_rel_rois-01"/>
+          <v:shape id="_x0000_i1026" type="#_x0000_t75" style="width:468pt;height:256.15pt">
+            <v:imagedata r:id="rId15" o:title="l_activation_rel_rois-01"/>
           </v:shape>
         </w:pict>
       </w:r>
@@ -3031,7 +3987,15 @@
         <w:t>retinotopically</w:t>
       </w:r>
       <w:r>
-        <w:t xml:space="preserve"> defined V1 and hMT+ ROIs in a left hemisphere occipital cortex flat map. </w:t>
+        <w:t xml:space="preserve"> defined V1 and </w:t>
+      </w:r>
+      <w:proofErr w:type="spellStart"/>
+      <w:r>
+        <w:t>hMT</w:t>
+      </w:r>
+      <w:proofErr w:type="spellEnd"/>
+      <w:r>
+        <w:t xml:space="preserve">+ ROIs in a left hemisphere occipital cortex flat map. </w:t>
       </w:r>
       <w:r>
         <w:t>Heat map</w:t>
@@ -3077,7 +4041,15 @@
         <w:t>he midline.</w:t>
       </w:r>
       <w:r>
-        <w:t xml:space="preserve"> We see active responses as expected in V1 and both dorsal and ventral V2 and V3, as well as a patch of responses in hMT+.</w:t>
+        <w:t xml:space="preserve"> We see active responses as expected in V1 and both dorsal and ventral V2 and V3, as well as a patch of responses in </w:t>
+      </w:r>
+      <w:proofErr w:type="spellStart"/>
+      <w:r>
+        <w:t>hMT</w:t>
+      </w:r>
+      <w:proofErr w:type="spellEnd"/>
+      <w:r>
+        <w:t>+.</w:t>
       </w:r>
       <w:r>
         <w:t xml:space="preserve"> We also observed retinotopically consistent activation in V4, LO-1 and LO-2, and V3a/b</w:t>
@@ -3131,8 +4103,8 @@
         </w:rPr>
         <w:lastRenderedPageBreak/>
         <w:pict w14:anchorId="23EF357A">
-          <v:shape id="_x0000_i1025" type="#_x0000_t75" style="width:468pt;height:343.75pt">
-            <v:imagedata r:id="rId15" o:title="model_comparison"/>
+          <v:shape id="_x0000_i1025" type="#_x0000_t75" style="width:468pt;height:343.4pt">
+            <v:imagedata r:id="rId16" o:title="model_comparison"/>
           </v:shape>
         </w:pict>
       </w:r>
@@ -3160,9 +4132,11 @@
       <w:r>
         <w:t xml:space="preserve">We modeled the response amplitude to feature-intensity according to the Naka-Rushton equation, using the de-convolved response to each feature (contrast, coherence) and cueing condition (cued, </w:t>
       </w:r>
+      <w:proofErr w:type="spellStart"/>
       <w:r>
         <w:t>uncued</w:t>
       </w:r>
+      <w:proofErr w:type="spellEnd"/>
       <w:r>
         <w:t>).</w:t>
       </w:r>
@@ -3225,20 +4199,6 @@
       </w:r>
     </w:p>
     <w:p>
-      <w:pPr>
-        <w:rPr>
-          <w:b/>
-        </w:rPr>
-      </w:pPr>
-      <w:r>
-        <w:rPr>
-          <w:b/>
-        </w:rPr>
-        <w:lastRenderedPageBreak/>
-        <w:br w:type="page"/>
-      </w:r>
-    </w:p>
-    <w:p>
       <w:r>
         <w:rPr>
           <w:b/>
@@ -3309,8 +4269,37 @@
         <w:rPr>
           <w:rFonts w:ascii="Calibri" w:hAnsi="Calibri"/>
         </w:rPr>
-        <w:t xml:space="preserve">Dale, A. M., Fischl, B., &amp; Sereno, M. I. (1999). Cortical surface-based analysis: I. Segmentation and surface reconstruction. </w:t>
-      </w:r>
+        <w:t xml:space="preserve">Dale, A. M., </w:t>
+      </w:r>
+      <w:proofErr w:type="spellStart"/>
+      <w:r>
+        <w:rPr>
+          <w:rFonts w:ascii="Calibri" w:hAnsi="Calibri"/>
+        </w:rPr>
+        <w:t>Fischl</w:t>
+      </w:r>
+      <w:proofErr w:type="spellEnd"/>
+      <w:r>
+        <w:rPr>
+          <w:rFonts w:ascii="Calibri" w:hAnsi="Calibri"/>
+        </w:rPr>
+        <w:t xml:space="preserve">, B., &amp; </w:t>
+      </w:r>
+      <w:proofErr w:type="spellStart"/>
+      <w:r>
+        <w:rPr>
+          <w:rFonts w:ascii="Calibri" w:hAnsi="Calibri"/>
+        </w:rPr>
+        <w:t>Sereno</w:t>
+      </w:r>
+      <w:proofErr w:type="spellEnd"/>
+      <w:r>
+        <w:rPr>
+          <w:rFonts w:ascii="Calibri" w:hAnsi="Calibri"/>
+        </w:rPr>
+        <w:t xml:space="preserve">, M. I. (1999). Cortical surface-based analysis: I. Segmentation and surface reconstruction. </w:t>
+      </w:r>
+      <w:proofErr w:type="spellStart"/>
       <w:r>
         <w:rPr>
           <w:rFonts w:ascii="Calibri" w:hAnsi="Calibri"/>
@@ -3319,6 +4308,7 @@
         </w:rPr>
         <w:t>Neuroimage</w:t>
       </w:r>
+      <w:proofErr w:type="spellEnd"/>
       <w:r>
         <w:rPr>
           <w:rFonts w:ascii="Calibri" w:hAnsi="Calibri"/>
@@ -3347,20 +4337,44 @@
           <w:rFonts w:ascii="Calibri" w:hAnsi="Calibri"/>
         </w:rPr>
       </w:pPr>
-      <w:r>
-        <w:rPr>
-          <w:rFonts w:ascii="Calibri" w:hAnsi="Calibri"/>
-        </w:rPr>
-        <w:t xml:space="preserve">Gardner, J. L., Sun, P., Waggoner, R. A., Ueno, K., Tanaka, K., &amp; Cheng, K. (2005). Contrast adaptation and representation in human early visual cortex. </w:t>
-      </w:r>
+      <w:proofErr w:type="spellStart"/>
+      <w:r>
+        <w:rPr>
+          <w:rFonts w:ascii="Calibri" w:hAnsi="Calibri"/>
+        </w:rPr>
+        <w:t>Dumoulin</w:t>
+      </w:r>
+      <w:proofErr w:type="spellEnd"/>
+      <w:r>
+        <w:rPr>
+          <w:rFonts w:ascii="Calibri" w:hAnsi="Calibri"/>
+        </w:rPr>
+        <w:t xml:space="preserve">, S. O., &amp; </w:t>
+      </w:r>
+      <w:proofErr w:type="spellStart"/>
+      <w:r>
+        <w:rPr>
+          <w:rFonts w:ascii="Calibri" w:hAnsi="Calibri"/>
+        </w:rPr>
+        <w:t>Wandell</w:t>
+      </w:r>
+      <w:proofErr w:type="spellEnd"/>
+      <w:r>
+        <w:rPr>
+          <w:rFonts w:ascii="Calibri" w:hAnsi="Calibri"/>
+        </w:rPr>
+        <w:t xml:space="preserve">, B. A. (2008). Population receptive field estimates in human visual cortex. </w:t>
+      </w:r>
+      <w:proofErr w:type="spellStart"/>
       <w:r>
         <w:rPr>
           <w:rFonts w:ascii="Calibri" w:hAnsi="Calibri"/>
           <w:i/>
           <w:iCs/>
         </w:rPr>
-        <w:t>Neuron</w:t>
-      </w:r>
+        <w:t>NeuroImage</w:t>
+      </w:r>
+      <w:proofErr w:type="spellEnd"/>
       <w:r>
         <w:rPr>
           <w:rFonts w:ascii="Calibri" w:hAnsi="Calibri"/>
@@ -3373,13 +4387,13 @@
           <w:i/>
           <w:iCs/>
         </w:rPr>
-        <w:t>47</w:t>
-      </w:r>
-      <w:r>
-        <w:rPr>
-          <w:rFonts w:ascii="Calibri" w:hAnsi="Calibri"/>
-        </w:rPr>
-        <w:t>(4), 607–20. http://doi.org/10.1016/j.neuron.2005.07.016</w:t>
+        <w:t>39</w:t>
+      </w:r>
+      <w:r>
+        <w:rPr>
+          <w:rFonts w:ascii="Calibri" w:hAnsi="Calibri"/>
+        </w:rPr>
+        <w:t>(2), 647–660. http://doi.org/10.1016/j.neuroimage.2007.09.034</w:t>
       </w:r>
     </w:p>
     <w:p>
@@ -3393,7 +4407,21 @@
         <w:rPr>
           <w:rFonts w:ascii="Calibri" w:hAnsi="Calibri"/>
         </w:rPr>
-        <w:t xml:space="preserve">Grill-Spector, K., &amp; Malach, R. (2004). THE HUMAN VISUAL CORTEX. </w:t>
+        <w:t xml:space="preserve">Feinberg, D. A., &amp; </w:t>
+      </w:r>
+      <w:proofErr w:type="spellStart"/>
+      <w:r>
+        <w:rPr>
+          <w:rFonts w:ascii="Calibri" w:hAnsi="Calibri"/>
+        </w:rPr>
+        <w:t>Setsompop</w:t>
+      </w:r>
+      <w:proofErr w:type="spellEnd"/>
+      <w:r>
+        <w:rPr>
+          <w:rFonts w:ascii="Calibri" w:hAnsi="Calibri"/>
+        </w:rPr>
+        <w:t xml:space="preserve">, K. (2013). Ultra-fast MRI of the human brain with simultaneous multi-slice imaging. </w:t>
       </w:r>
       <w:r>
         <w:rPr>
@@ -3401,7 +4429,7 @@
           <w:i/>
           <w:iCs/>
         </w:rPr>
-        <w:t>Annual Review of Neuroscience</w:t>
+        <w:t>Journal of Magnetic Resonance</w:t>
       </w:r>
       <w:r>
         <w:rPr>
@@ -3415,13 +4443,13 @@
           <w:i/>
           <w:iCs/>
         </w:rPr>
-        <w:t>27</w:t>
-      </w:r>
-      <w:r>
-        <w:rPr>
-          <w:rFonts w:ascii="Calibri" w:hAnsi="Calibri"/>
-        </w:rPr>
-        <w:t>(1), 649–677. http://doi.org/10.1146/annurev.neuro.27.070203.144220</w:t>
+        <w:t>229</w:t>
+      </w:r>
+      <w:r>
+        <w:rPr>
+          <w:rFonts w:ascii="Calibri" w:hAnsi="Calibri"/>
+        </w:rPr>
+        <w:t>, 90–100. http://doi.org/10.1016/j.jmr.2013.02.002</w:t>
       </w:r>
     </w:p>
     <w:p>
@@ -3435,7 +4463,7 @@
         <w:rPr>
           <w:rFonts w:ascii="Calibri" w:hAnsi="Calibri"/>
         </w:rPr>
-        <w:t xml:space="preserve">Hara, Y., &amp; Gardner, J. L. (2014). Encoding of graded changes in spatial specificity of prior cues in human visual cortex. </w:t>
+        <w:t xml:space="preserve">Gardner, J. L., Sun, P., Waggoner, R. A., Ueno, K., Tanaka, K., &amp; Cheng, K. (2005). Contrast adaptation and representation in human early visual cortex. </w:t>
       </w:r>
       <w:r>
         <w:rPr>
@@ -3443,27 +4471,13 @@
           <w:i/>
           <w:iCs/>
         </w:rPr>
-        <w:t>Journal of Neurophysiology</w:t>
-      </w:r>
-      <w:r>
-        <w:rPr>
-          <w:rFonts w:ascii="Calibri" w:hAnsi="Calibri"/>
-        </w:rPr>
-        <w:t>. http://doi.org/10.1152/jn.00729.2013</w:t>
-      </w:r>
-    </w:p>
-    <w:p>
-      <w:pPr>
-        <w:pStyle w:val="Bibliography"/>
-        <w:rPr>
-          <w:rFonts w:ascii="Calibri" w:hAnsi="Calibri"/>
-        </w:rPr>
-      </w:pPr>
-      <w:r>
-        <w:rPr>
-          <w:rFonts w:ascii="Calibri" w:hAnsi="Calibri"/>
-        </w:rPr>
-        <w:t xml:space="preserve">Itthipuripat, S., Ester, E. F., Deering, S., &amp; Serences, J. T. (2014). Sensory Gain Outperforms Efficient Readout Mechanisms in Predicting Attention-Related Improvements in Behavior. </w:t>
+        <w:t>Neuron</w:t>
+      </w:r>
+      <w:r>
+        <w:rPr>
+          <w:rFonts w:ascii="Calibri" w:hAnsi="Calibri"/>
+        </w:rPr>
+        <w:t xml:space="preserve">, </w:t>
       </w:r>
       <w:r>
         <w:rPr>
@@ -3471,13 +4485,41 @@
           <w:i/>
           <w:iCs/>
         </w:rPr>
-        <w:t>Journal of Neuroscience</w:t>
-      </w:r>
-      <w:r>
-        <w:rPr>
-          <w:rFonts w:ascii="Calibri" w:hAnsi="Calibri"/>
-        </w:rPr>
-        <w:t xml:space="preserve">, </w:t>
+        <w:t>47</w:t>
+      </w:r>
+      <w:r>
+        <w:rPr>
+          <w:rFonts w:ascii="Calibri" w:hAnsi="Calibri"/>
+        </w:rPr>
+        <w:t>(4), 607–20. http://doi.org/10.1016/j.neuron.2005.07.016</w:t>
+      </w:r>
+    </w:p>
+    <w:p>
+      <w:pPr>
+        <w:pStyle w:val="Bibliography"/>
+        <w:rPr>
+          <w:rFonts w:ascii="Calibri" w:hAnsi="Calibri"/>
+        </w:rPr>
+      </w:pPr>
+      <w:r>
+        <w:rPr>
+          <w:rFonts w:ascii="Calibri" w:hAnsi="Calibri"/>
+        </w:rPr>
+        <w:t xml:space="preserve">Grill-Spector, K., &amp; </w:t>
+      </w:r>
+      <w:proofErr w:type="spellStart"/>
+      <w:r>
+        <w:rPr>
+          <w:rFonts w:ascii="Calibri" w:hAnsi="Calibri"/>
+        </w:rPr>
+        <w:t>Malach</w:t>
+      </w:r>
+      <w:proofErr w:type="spellEnd"/>
+      <w:r>
+        <w:rPr>
+          <w:rFonts w:ascii="Calibri" w:hAnsi="Calibri"/>
+        </w:rPr>
+        <w:t xml:space="preserve">, R. (2004). The Human Visual Cortex. </w:t>
       </w:r>
       <w:r>
         <w:rPr>
@@ -3485,27 +4527,13 @@
           <w:i/>
           <w:iCs/>
         </w:rPr>
-        <w:t>34</w:t>
-      </w:r>
-      <w:r>
-        <w:rPr>
-          <w:rFonts w:ascii="Calibri" w:hAnsi="Calibri"/>
-        </w:rPr>
-        <w:t>(40), 13384–13398. http://doi.org/10.1523/JNEUROSCI.2277-14.2014</w:t>
-      </w:r>
-    </w:p>
-    <w:p>
-      <w:pPr>
-        <w:pStyle w:val="Bibliography"/>
-        <w:rPr>
-          <w:rFonts w:ascii="Calibri" w:hAnsi="Calibri"/>
-        </w:rPr>
-      </w:pPr>
-      <w:r>
-        <w:rPr>
-          <w:rFonts w:ascii="Calibri" w:hAnsi="Calibri"/>
-        </w:rPr>
-        <w:t xml:space="preserve">Koch, C., &amp; Tsuchiya, N. (2007). Attention and consciousness: two distinct brain processes. </w:t>
+        <w:t>Annual Review of Neuroscience</w:t>
+      </w:r>
+      <w:r>
+        <w:rPr>
+          <w:rFonts w:ascii="Calibri" w:hAnsi="Calibri"/>
+        </w:rPr>
+        <w:t xml:space="preserve">, </w:t>
       </w:r>
       <w:r>
         <w:rPr>
@@ -3513,13 +4541,27 @@
           <w:i/>
           <w:iCs/>
         </w:rPr>
-        <w:t>Trends in Cognitive Sciences</w:t>
-      </w:r>
-      <w:r>
-        <w:rPr>
-          <w:rFonts w:ascii="Calibri" w:hAnsi="Calibri"/>
-        </w:rPr>
-        <w:t xml:space="preserve">, </w:t>
+        <w:t>27</w:t>
+      </w:r>
+      <w:r>
+        <w:rPr>
+          <w:rFonts w:ascii="Calibri" w:hAnsi="Calibri"/>
+        </w:rPr>
+        <w:t>(1), 649–677. http://doi.org/10.1146/annurev.neuro.27.070203.144220</w:t>
+      </w:r>
+    </w:p>
+    <w:p>
+      <w:pPr>
+        <w:pStyle w:val="Bibliography"/>
+        <w:rPr>
+          <w:rFonts w:ascii="Calibri" w:hAnsi="Calibri"/>
+        </w:rPr>
+      </w:pPr>
+      <w:r>
+        <w:rPr>
+          <w:rFonts w:ascii="Calibri" w:hAnsi="Calibri"/>
+        </w:rPr>
+        <w:t xml:space="preserve">Hara, Y., &amp; Gardner, J. L. (2014). Encoding of graded changes in spatial specificity of prior cues in human visual cortex. </w:t>
       </w:r>
       <w:r>
         <w:rPr>
@@ -3527,13 +4569,13 @@
           <w:i/>
           <w:iCs/>
         </w:rPr>
-        <w:t>11</w:t>
-      </w:r>
-      <w:r>
-        <w:rPr>
-          <w:rFonts w:ascii="Calibri" w:hAnsi="Calibri"/>
-        </w:rPr>
-        <w:t>(1). http://doi.org/10.1016/j.tics.2006.10.012</w:t>
+        <w:t>Journal of Neurophysiology</w:t>
+      </w:r>
+      <w:r>
+        <w:rPr>
+          <w:rFonts w:ascii="Calibri" w:hAnsi="Calibri"/>
+        </w:rPr>
+        <w:t>. http://doi.org/10.1152/jn.00729.2013</w:t>
       </w:r>
     </w:p>
     <w:p>
@@ -3543,11 +4585,33 @@
           <w:rFonts w:ascii="Calibri" w:hAnsi="Calibri"/>
         </w:rPr>
       </w:pPr>
-      <w:r>
-        <w:rPr>
-          <w:rFonts w:ascii="Calibri" w:hAnsi="Calibri"/>
-        </w:rPr>
-        <w:t xml:space="preserve">Kontsevich, L. L., &amp; Tyler, C. W. (1999). Bayesian adaptive estimation of psychometric slope and threshold. </w:t>
+      <w:proofErr w:type="spellStart"/>
+      <w:r>
+        <w:rPr>
+          <w:rFonts w:ascii="Calibri" w:hAnsi="Calibri"/>
+        </w:rPr>
+        <w:t>Huk</w:t>
+      </w:r>
+      <w:proofErr w:type="spellEnd"/>
+      <w:r>
+        <w:rPr>
+          <w:rFonts w:ascii="Calibri" w:hAnsi="Calibri"/>
+        </w:rPr>
+        <w:t xml:space="preserve">, A. C., Dougherty, R. F., &amp; </w:t>
+      </w:r>
+      <w:proofErr w:type="spellStart"/>
+      <w:r>
+        <w:rPr>
+          <w:rFonts w:ascii="Calibri" w:hAnsi="Calibri"/>
+        </w:rPr>
+        <w:t>Heeger</w:t>
+      </w:r>
+      <w:proofErr w:type="spellEnd"/>
+      <w:r>
+        <w:rPr>
+          <w:rFonts w:ascii="Calibri" w:hAnsi="Calibri"/>
+        </w:rPr>
+        <w:t xml:space="preserve">, D. J. (2002). Retinotopy and functional subdivision of human areas MT and MST. </w:t>
       </w:r>
       <w:r>
         <w:rPr>
@@ -3555,7 +4619,7 @@
           <w:i/>
           <w:iCs/>
         </w:rPr>
-        <w:t>Vision Research</w:t>
+        <w:t>The Journal of Neuroscience</w:t>
       </w:r>
       <w:r>
         <w:rPr>
@@ -3569,13 +4633,13 @@
           <w:i/>
           <w:iCs/>
         </w:rPr>
-        <w:t>39</w:t>
-      </w:r>
-      <w:r>
-        <w:rPr>
-          <w:rFonts w:ascii="Calibri" w:hAnsi="Calibri"/>
-        </w:rPr>
-        <w:t>(16), 2729–2737.</w:t>
+        <w:t>22</w:t>
+      </w:r>
+      <w:r>
+        <w:rPr>
+          <w:rFonts w:ascii="Calibri" w:hAnsi="Calibri"/>
+        </w:rPr>
+        <w:t>(16), 7195–7205.</w:t>
       </w:r>
     </w:p>
     <w:p>
@@ -3585,11 +4649,47 @@
           <w:rFonts w:ascii="Calibri" w:hAnsi="Calibri"/>
         </w:rPr>
       </w:pPr>
-      <w:r>
-        <w:rPr>
-          <w:rFonts w:ascii="Calibri" w:hAnsi="Calibri"/>
-        </w:rPr>
-        <w:t xml:space="preserve">Lavie, N. (2014). Blinded by the load: attention, awareness and the role of perceptual load. </w:t>
+      <w:proofErr w:type="spellStart"/>
+      <w:r>
+        <w:rPr>
+          <w:rFonts w:ascii="Calibri" w:hAnsi="Calibri"/>
+        </w:rPr>
+        <w:t>Itthipuripat</w:t>
+      </w:r>
+      <w:proofErr w:type="spellEnd"/>
+      <w:r>
+        <w:rPr>
+          <w:rFonts w:ascii="Calibri" w:hAnsi="Calibri"/>
+        </w:rPr>
+        <w:t xml:space="preserve">, S., Ester, E. F., </w:t>
+      </w:r>
+      <w:proofErr w:type="spellStart"/>
+      <w:r>
+        <w:rPr>
+          <w:rFonts w:ascii="Calibri" w:hAnsi="Calibri"/>
+        </w:rPr>
+        <w:t>Deering</w:t>
+      </w:r>
+      <w:proofErr w:type="spellEnd"/>
+      <w:r>
+        <w:rPr>
+          <w:rFonts w:ascii="Calibri" w:hAnsi="Calibri"/>
+        </w:rPr>
+        <w:t xml:space="preserve">, S., &amp; </w:t>
+      </w:r>
+      <w:proofErr w:type="spellStart"/>
+      <w:r>
+        <w:rPr>
+          <w:rFonts w:ascii="Calibri" w:hAnsi="Calibri"/>
+        </w:rPr>
+        <w:t>Serences</w:t>
+      </w:r>
+      <w:proofErr w:type="spellEnd"/>
+      <w:r>
+        <w:rPr>
+          <w:rFonts w:ascii="Calibri" w:hAnsi="Calibri"/>
+        </w:rPr>
+        <w:t xml:space="preserve">, J. T. (2014). Sensory Gain Outperforms Efficient Readout Mechanisms in Predicting Attention-Related Improvements in Behavior. </w:t>
       </w:r>
       <w:r>
         <w:rPr>
@@ -3597,28 +4697,13 @@
           <w:i/>
           <w:iCs/>
         </w:rPr>
-        <w:t>… of the Royal …</w:t>
-      </w:r>
-      <w:r>
-        <w:rPr>
-          <w:rFonts w:ascii="Calibri" w:hAnsi="Calibri"/>
-        </w:rPr>
-        <w:t>, (March). Retrieved from http://rstb.royalsocietypublishing.org/content/369/1641/20130205.short</w:t>
-      </w:r>
-    </w:p>
-    <w:p>
-      <w:pPr>
-        <w:pStyle w:val="Bibliography"/>
-        <w:rPr>
-          <w:rFonts w:ascii="Calibri" w:hAnsi="Calibri"/>
-        </w:rPr>
-      </w:pPr>
-      <w:r>
-        <w:rPr>
-          <w:rFonts w:ascii="Calibri" w:hAnsi="Calibri"/>
-        </w:rPr>
-        <w:lastRenderedPageBreak/>
-        <w:t xml:space="preserve">Li, F. F., VanRullen, R., Koch, C., &amp; Perona, P. (2002). Rapid natural scene categorization in the near absence of attention. </w:t>
+        <w:t>Journal of Neuroscience</w:t>
+      </w:r>
+      <w:r>
+        <w:rPr>
+          <w:rFonts w:ascii="Calibri" w:hAnsi="Calibri"/>
+        </w:rPr>
+        <w:t xml:space="preserve">, </w:t>
       </w:r>
       <w:r>
         <w:rPr>
@@ -3626,13 +4711,27 @@
           <w:i/>
           <w:iCs/>
         </w:rPr>
-        <w:t>Proceedings of the National Academy of Sciences of the United States of America</w:t>
-      </w:r>
-      <w:r>
-        <w:rPr>
-          <w:rFonts w:ascii="Calibri" w:hAnsi="Calibri"/>
-        </w:rPr>
-        <w:t xml:space="preserve">, </w:t>
+        <w:t>34</w:t>
+      </w:r>
+      <w:r>
+        <w:rPr>
+          <w:rFonts w:ascii="Calibri" w:hAnsi="Calibri"/>
+        </w:rPr>
+        <w:t>(40), 13384–13398. http://doi.org/10.1523/JNEUROSCI.2277-14.2014</w:t>
+      </w:r>
+    </w:p>
+    <w:p>
+      <w:pPr>
+        <w:pStyle w:val="Bibliography"/>
+        <w:rPr>
+          <w:rFonts w:ascii="Calibri" w:hAnsi="Calibri"/>
+        </w:rPr>
+      </w:pPr>
+      <w:r>
+        <w:rPr>
+          <w:rFonts w:ascii="Calibri" w:hAnsi="Calibri"/>
+        </w:rPr>
+        <w:t xml:space="preserve">Koch, C., &amp; Tsuchiya, N. (2007). Attention and consciousness: two distinct brain processes. </w:t>
       </w:r>
       <w:r>
         <w:rPr>
@@ -3640,27 +4739,13 @@
           <w:i/>
           <w:iCs/>
         </w:rPr>
-        <w:t>99</w:t>
-      </w:r>
-      <w:r>
-        <w:rPr>
-          <w:rFonts w:ascii="Calibri" w:hAnsi="Calibri"/>
-        </w:rPr>
-        <w:t>(14), 9596–601. http://doi.org/10.1073/pnas.092277599</w:t>
-      </w:r>
-    </w:p>
-    <w:p>
-      <w:pPr>
-        <w:pStyle w:val="Bibliography"/>
-        <w:rPr>
-          <w:rFonts w:ascii="Calibri" w:hAnsi="Calibri"/>
-        </w:rPr>
-      </w:pPr>
-      <w:r>
-        <w:rPr>
-          <w:rFonts w:ascii="Calibri" w:hAnsi="Calibri"/>
-        </w:rPr>
-        <w:t xml:space="preserve">Mack, A., &amp; Clarke, J. (2012). Gist perception requires attention. </w:t>
+        <w:t>Trends in Cognitive Sciences</w:t>
+      </w:r>
+      <w:r>
+        <w:rPr>
+          <w:rFonts w:ascii="Calibri" w:hAnsi="Calibri"/>
+        </w:rPr>
+        <w:t xml:space="preserve">, </w:t>
       </w:r>
       <w:r>
         <w:rPr>
@@ -3668,13 +4753,36 @@
           <w:i/>
           <w:iCs/>
         </w:rPr>
-        <w:t>Visual Cognition</w:t>
-      </w:r>
-      <w:r>
-        <w:rPr>
-          <w:rFonts w:ascii="Calibri" w:hAnsi="Calibri"/>
-        </w:rPr>
-        <w:t xml:space="preserve">, </w:t>
+        <w:t>11</w:t>
+      </w:r>
+      <w:r>
+        <w:rPr>
+          <w:rFonts w:ascii="Calibri" w:hAnsi="Calibri"/>
+        </w:rPr>
+        <w:t>(1). http://doi.org/10.1016/j.tics.2006.10.012</w:t>
+      </w:r>
+    </w:p>
+    <w:p>
+      <w:pPr>
+        <w:pStyle w:val="Bibliography"/>
+        <w:rPr>
+          <w:rFonts w:ascii="Calibri" w:hAnsi="Calibri"/>
+        </w:rPr>
+      </w:pPr>
+      <w:proofErr w:type="spellStart"/>
+      <w:r>
+        <w:rPr>
+          <w:rFonts w:ascii="Calibri" w:hAnsi="Calibri"/>
+        </w:rPr>
+        <w:lastRenderedPageBreak/>
+        <w:t>Kontsevich</w:t>
+      </w:r>
+      <w:proofErr w:type="spellEnd"/>
+      <w:r>
+        <w:rPr>
+          <w:rFonts w:ascii="Calibri" w:hAnsi="Calibri"/>
+        </w:rPr>
+        <w:t xml:space="preserve">, L. L., &amp; Tyler, C. W. (1999). Bayesian adaptive estimation of psychometric slope and threshold. </w:t>
       </w:r>
       <w:r>
         <w:rPr>
@@ -3682,27 +4790,13 @@
           <w:i/>
           <w:iCs/>
         </w:rPr>
-        <w:t>20</w:t>
-      </w:r>
-      <w:r>
-        <w:rPr>
-          <w:rFonts w:ascii="Calibri" w:hAnsi="Calibri"/>
-        </w:rPr>
-        <w:t>(3), 300–327. http://doi.org/10.1080/13506285.2012.666578</w:t>
-      </w:r>
-    </w:p>
-    <w:p>
-      <w:pPr>
-        <w:pStyle w:val="Bibliography"/>
-        <w:rPr>
-          <w:rFonts w:ascii="Calibri" w:hAnsi="Calibri"/>
-        </w:rPr>
-      </w:pPr>
-      <w:r>
-        <w:rPr>
-          <w:rFonts w:ascii="Calibri" w:hAnsi="Calibri"/>
-        </w:rPr>
-        <w:t xml:space="preserve">Mack, Arien, &amp; Rock, Irvin. (1998). </w:t>
+        <w:t>Vision Research</w:t>
+      </w:r>
+      <w:r>
+        <w:rPr>
+          <w:rFonts w:ascii="Calibri" w:hAnsi="Calibri"/>
+        </w:rPr>
+        <w:t xml:space="preserve">, </w:t>
       </w:r>
       <w:r>
         <w:rPr>
@@ -3710,13 +4804,13 @@
           <w:i/>
           <w:iCs/>
         </w:rPr>
-        <w:t>Inattentional Blindness.</w:t>
-      </w:r>
-      <w:r>
-        <w:rPr>
-          <w:rFonts w:ascii="Calibri" w:hAnsi="Calibri"/>
-        </w:rPr>
-        <w:t xml:space="preserve"> The MIT Press.</w:t>
+        <w:t>39</w:t>
+      </w:r>
+      <w:r>
+        <w:rPr>
+          <w:rFonts w:ascii="Calibri" w:hAnsi="Calibri"/>
+        </w:rPr>
+        <w:t>(16), 2729–2737.</w:t>
       </w:r>
     </w:p>
     <w:p>
@@ -3726,11 +4820,19 @@
           <w:rFonts w:ascii="Calibri" w:hAnsi="Calibri"/>
         </w:rPr>
       </w:pPr>
-      <w:r>
-        <w:rPr>
-          <w:rFonts w:ascii="Calibri" w:hAnsi="Calibri"/>
-        </w:rPr>
-        <w:t xml:space="preserve">Nestares, O., &amp; Heeger, D. J. (2000). Robust multiresolution alignment of MRI brain volumes. </w:t>
+      <w:proofErr w:type="spellStart"/>
+      <w:r>
+        <w:rPr>
+          <w:rFonts w:ascii="Calibri" w:hAnsi="Calibri"/>
+        </w:rPr>
+        <w:t>Lavie</w:t>
+      </w:r>
+      <w:proofErr w:type="spellEnd"/>
+      <w:r>
+        <w:rPr>
+          <w:rFonts w:ascii="Calibri" w:hAnsi="Calibri"/>
+        </w:rPr>
+        <w:t xml:space="preserve">, N. (2014). Blinded by the load: attention, awareness and the role of perceptual load. </w:t>
       </w:r>
       <w:r>
         <w:rPr>
@@ -3738,13 +4840,55 @@
           <w:i/>
           <w:iCs/>
         </w:rPr>
-        <w:t>Magnetic Resonance in Medicine</w:t>
-      </w:r>
-      <w:r>
-        <w:rPr>
-          <w:rFonts w:ascii="Calibri" w:hAnsi="Calibri"/>
-        </w:rPr>
-        <w:t xml:space="preserve">, </w:t>
+        <w:t>… of the Royal …</w:t>
+      </w:r>
+      <w:r>
+        <w:rPr>
+          <w:rFonts w:ascii="Calibri" w:hAnsi="Calibri"/>
+        </w:rPr>
+        <w:t>, (March). Retrieved from http://rstb.royalsocietypublishing.org/content/369/1641/20130205.short</w:t>
+      </w:r>
+    </w:p>
+    <w:p>
+      <w:pPr>
+        <w:pStyle w:val="Bibliography"/>
+        <w:rPr>
+          <w:rFonts w:ascii="Calibri" w:hAnsi="Calibri"/>
+        </w:rPr>
+      </w:pPr>
+      <w:r>
+        <w:rPr>
+          <w:rFonts w:ascii="Calibri" w:hAnsi="Calibri"/>
+        </w:rPr>
+        <w:t xml:space="preserve">Li, F. F., </w:t>
+      </w:r>
+      <w:proofErr w:type="spellStart"/>
+      <w:r>
+        <w:rPr>
+          <w:rFonts w:ascii="Calibri" w:hAnsi="Calibri"/>
+        </w:rPr>
+        <w:t>VanRullen</w:t>
+      </w:r>
+      <w:proofErr w:type="spellEnd"/>
+      <w:r>
+        <w:rPr>
+          <w:rFonts w:ascii="Calibri" w:hAnsi="Calibri"/>
+        </w:rPr>
+        <w:t xml:space="preserve">, R., Koch, C., &amp; </w:t>
+      </w:r>
+      <w:proofErr w:type="spellStart"/>
+      <w:r>
+        <w:rPr>
+          <w:rFonts w:ascii="Calibri" w:hAnsi="Calibri"/>
+        </w:rPr>
+        <w:t>Perona</w:t>
+      </w:r>
+      <w:proofErr w:type="spellEnd"/>
+      <w:r>
+        <w:rPr>
+          <w:rFonts w:ascii="Calibri" w:hAnsi="Calibri"/>
+        </w:rPr>
+        <w:t xml:space="preserve">, P. (2002). Rapid natural scene categorization in the near absence of attention. </w:t>
       </w:r>
       <w:r>
         <w:rPr>
@@ -3752,27 +4896,13 @@
           <w:i/>
           <w:iCs/>
         </w:rPr>
-        <w:t>43</w:t>
-      </w:r>
-      <w:r>
-        <w:rPr>
-          <w:rFonts w:ascii="Calibri" w:hAnsi="Calibri"/>
-        </w:rPr>
-        <w:t>(5), 705–715.</w:t>
-      </w:r>
-    </w:p>
-    <w:p>
-      <w:pPr>
-        <w:pStyle w:val="Bibliography"/>
-        <w:rPr>
-          <w:rFonts w:ascii="Calibri" w:hAnsi="Calibri"/>
-        </w:rPr>
-      </w:pPr>
-      <w:r>
-        <w:rPr>
-          <w:rFonts w:ascii="Calibri" w:hAnsi="Calibri"/>
-        </w:rPr>
-        <w:t xml:space="preserve">Pestilli, F., Carrasco, M., Heeger, D. J., &amp; Gardner, J. L. (2011). Attentional enhancement via selection and pooling of early sensory responses in human visual cortex. </w:t>
+        <w:t>Proceedings of the National Academy of Sciences of the United States of America</w:t>
+      </w:r>
+      <w:r>
+        <w:rPr>
+          <w:rFonts w:ascii="Calibri" w:hAnsi="Calibri"/>
+        </w:rPr>
+        <w:t xml:space="preserve">, </w:t>
       </w:r>
       <w:r>
         <w:rPr>
@@ -3780,13 +4910,27 @@
           <w:i/>
           <w:iCs/>
         </w:rPr>
-        <w:t>Neuron</w:t>
-      </w:r>
-      <w:r>
-        <w:rPr>
-          <w:rFonts w:ascii="Calibri" w:hAnsi="Calibri"/>
-        </w:rPr>
-        <w:t xml:space="preserve">, </w:t>
+        <w:t>99</w:t>
+      </w:r>
+      <w:r>
+        <w:rPr>
+          <w:rFonts w:ascii="Calibri" w:hAnsi="Calibri"/>
+        </w:rPr>
+        <w:t>(14), 9596–601. http://doi.org/10.1073/pnas.092277599</w:t>
+      </w:r>
+    </w:p>
+    <w:p>
+      <w:pPr>
+        <w:pStyle w:val="Bibliography"/>
+        <w:rPr>
+          <w:rFonts w:ascii="Calibri" w:hAnsi="Calibri"/>
+        </w:rPr>
+      </w:pPr>
+      <w:r>
+        <w:rPr>
+          <w:rFonts w:ascii="Calibri" w:hAnsi="Calibri"/>
+        </w:rPr>
+        <w:t xml:space="preserve">Mack, A., &amp; Clarke, J. (2012). Gist perception requires attention. </w:t>
       </w:r>
       <w:r>
         <w:rPr>
@@ -3794,27 +4938,13 @@
           <w:i/>
           <w:iCs/>
         </w:rPr>
-        <w:t>72</w:t>
-      </w:r>
-      <w:r>
-        <w:rPr>
-          <w:rFonts w:ascii="Calibri" w:hAnsi="Calibri"/>
-        </w:rPr>
-        <w:t>(5), 832–46. http://doi.org/10.1016/j.neuron.2011.09.025</w:t>
-      </w:r>
-    </w:p>
-    <w:p>
-      <w:pPr>
-        <w:pStyle w:val="Bibliography"/>
-        <w:rPr>
-          <w:rFonts w:ascii="Calibri" w:hAnsi="Calibri"/>
-        </w:rPr>
-      </w:pPr>
-      <w:r>
-        <w:rPr>
-          <w:rFonts w:ascii="Calibri" w:hAnsi="Calibri"/>
-        </w:rPr>
-        <w:t xml:space="preserve">Wandell, B. A., Dumoulin, S. O., &amp; Brewer, A. A. (2007). Visual Field Maps in Human Cortex. </w:t>
+        <w:t>Visual Cognition</w:t>
+      </w:r>
+      <w:r>
+        <w:rPr>
+          <w:rFonts w:ascii="Calibri" w:hAnsi="Calibri"/>
+        </w:rPr>
+        <w:t xml:space="preserve">, </w:t>
       </w:r>
       <w:r>
         <w:rPr>
@@ -3822,13 +4952,41 @@
           <w:i/>
           <w:iCs/>
         </w:rPr>
-        <w:t>Neuron</w:t>
-      </w:r>
-      <w:r>
-        <w:rPr>
-          <w:rFonts w:ascii="Calibri" w:hAnsi="Calibri"/>
-        </w:rPr>
-        <w:t xml:space="preserve">, </w:t>
+        <w:t>20</w:t>
+      </w:r>
+      <w:r>
+        <w:rPr>
+          <w:rFonts w:ascii="Calibri" w:hAnsi="Calibri"/>
+        </w:rPr>
+        <w:t>(3), 300–327. http://doi.org/10.1080/13506285.2012.666578</w:t>
+      </w:r>
+    </w:p>
+    <w:p>
+      <w:pPr>
+        <w:pStyle w:val="Bibliography"/>
+        <w:rPr>
+          <w:rFonts w:ascii="Calibri" w:hAnsi="Calibri"/>
+        </w:rPr>
+      </w:pPr>
+      <w:r>
+        <w:rPr>
+          <w:rFonts w:ascii="Calibri" w:hAnsi="Calibri"/>
+        </w:rPr>
+        <w:t xml:space="preserve">Mack, </w:t>
+      </w:r>
+      <w:proofErr w:type="spellStart"/>
+      <w:r>
+        <w:rPr>
+          <w:rFonts w:ascii="Calibri" w:hAnsi="Calibri"/>
+        </w:rPr>
+        <w:t>Arien</w:t>
+      </w:r>
+      <w:proofErr w:type="spellEnd"/>
+      <w:r>
+        <w:rPr>
+          <w:rFonts w:ascii="Calibri" w:hAnsi="Calibri"/>
+        </w:rPr>
+        <w:t xml:space="preserve">, &amp; Rock, Irvin. (1998). </w:t>
       </w:r>
       <w:r>
         <w:rPr>
@@ -3836,13 +4994,13 @@
           <w:i/>
           <w:iCs/>
         </w:rPr>
-        <w:t>56</w:t>
-      </w:r>
-      <w:r>
-        <w:rPr>
-          <w:rFonts w:ascii="Calibri" w:hAnsi="Calibri"/>
-        </w:rPr>
-        <w:t>(2), 366–383. http://doi.org/10.1016/j.neuron.2007.10.012</w:t>
+        <w:t>Inattentional Blindness.</w:t>
+      </w:r>
+      <w:r>
+        <w:rPr>
+          <w:rFonts w:ascii="Calibri" w:hAnsi="Calibri"/>
+        </w:rPr>
+        <w:t xml:space="preserve"> The MIT Press.</w:t>
       </w:r>
     </w:p>
     <w:p>
@@ -3852,11 +5010,47 @@
           <w:rFonts w:ascii="Calibri" w:hAnsi="Calibri"/>
         </w:rPr>
       </w:pPr>
-      <w:r>
-        <w:rPr>
-          <w:rFonts w:ascii="Calibri" w:hAnsi="Calibri"/>
-        </w:rPr>
-        <w:t xml:space="preserve">Weibull, W. (1951). A Statistical Distribution Function of Wide Applicability. </w:t>
+      <w:proofErr w:type="spellStart"/>
+      <w:r>
+        <w:rPr>
+          <w:rFonts w:ascii="Calibri" w:hAnsi="Calibri"/>
+        </w:rPr>
+        <w:t>Nestares</w:t>
+      </w:r>
+      <w:proofErr w:type="spellEnd"/>
+      <w:r>
+        <w:rPr>
+          <w:rFonts w:ascii="Calibri" w:hAnsi="Calibri"/>
+        </w:rPr>
+        <w:t xml:space="preserve">, O., &amp; </w:t>
+      </w:r>
+      <w:proofErr w:type="spellStart"/>
+      <w:r>
+        <w:rPr>
+          <w:rFonts w:ascii="Calibri" w:hAnsi="Calibri"/>
+        </w:rPr>
+        <w:t>Heeger</w:t>
+      </w:r>
+      <w:proofErr w:type="spellEnd"/>
+      <w:r>
+        <w:rPr>
+          <w:rFonts w:ascii="Calibri" w:hAnsi="Calibri"/>
+        </w:rPr>
+        <w:t xml:space="preserve">, D. J. (2000). Robust </w:t>
+      </w:r>
+      <w:proofErr w:type="spellStart"/>
+      <w:r>
+        <w:rPr>
+          <w:rFonts w:ascii="Calibri" w:hAnsi="Calibri"/>
+        </w:rPr>
+        <w:t>multiresolution</w:t>
+      </w:r>
+      <w:proofErr w:type="spellEnd"/>
+      <w:r>
+        <w:rPr>
+          <w:rFonts w:ascii="Calibri" w:hAnsi="Calibri"/>
+        </w:rPr>
+        <w:t xml:space="preserve"> alignment of MRI brain volumes. </w:t>
       </w:r>
       <w:r>
         <w:rPr>
@@ -3864,6 +5058,184 @@
           <w:i/>
           <w:iCs/>
         </w:rPr>
+        <w:t>Magnetic Resonance in Medicine</w:t>
+      </w:r>
+      <w:r>
+        <w:rPr>
+          <w:rFonts w:ascii="Calibri" w:hAnsi="Calibri"/>
+        </w:rPr>
+        <w:t xml:space="preserve">, </w:t>
+      </w:r>
+      <w:r>
+        <w:rPr>
+          <w:rFonts w:ascii="Calibri" w:hAnsi="Calibri"/>
+          <w:i/>
+          <w:iCs/>
+        </w:rPr>
+        <w:t>43</w:t>
+      </w:r>
+      <w:r>
+        <w:rPr>
+          <w:rFonts w:ascii="Calibri" w:hAnsi="Calibri"/>
+        </w:rPr>
+        <w:t>(5), 705–715.</w:t>
+      </w:r>
+    </w:p>
+    <w:p>
+      <w:pPr>
+        <w:pStyle w:val="Bibliography"/>
+        <w:rPr>
+          <w:rFonts w:ascii="Calibri" w:hAnsi="Calibri"/>
+        </w:rPr>
+      </w:pPr>
+      <w:proofErr w:type="spellStart"/>
+      <w:r>
+        <w:rPr>
+          <w:rFonts w:ascii="Calibri" w:hAnsi="Calibri"/>
+        </w:rPr>
+        <w:t>Pestilli</w:t>
+      </w:r>
+      <w:proofErr w:type="spellEnd"/>
+      <w:r>
+        <w:rPr>
+          <w:rFonts w:ascii="Calibri" w:hAnsi="Calibri"/>
+        </w:rPr>
+        <w:t xml:space="preserve">, F., Carrasco, M., </w:t>
+      </w:r>
+      <w:proofErr w:type="spellStart"/>
+      <w:r>
+        <w:rPr>
+          <w:rFonts w:ascii="Calibri" w:hAnsi="Calibri"/>
+        </w:rPr>
+        <w:t>Heeger</w:t>
+      </w:r>
+      <w:proofErr w:type="spellEnd"/>
+      <w:r>
+        <w:rPr>
+          <w:rFonts w:ascii="Calibri" w:hAnsi="Calibri"/>
+        </w:rPr>
+        <w:t xml:space="preserve">, D. J., &amp; Gardner, J. L. (2011). Attentional enhancement via selection and pooling of early sensory responses in human visual cortex. </w:t>
+      </w:r>
+      <w:r>
+        <w:rPr>
+          <w:rFonts w:ascii="Calibri" w:hAnsi="Calibri"/>
+          <w:i/>
+          <w:iCs/>
+        </w:rPr>
+        <w:t>Neuron</w:t>
+      </w:r>
+      <w:r>
+        <w:rPr>
+          <w:rFonts w:ascii="Calibri" w:hAnsi="Calibri"/>
+        </w:rPr>
+        <w:t xml:space="preserve">, </w:t>
+      </w:r>
+      <w:r>
+        <w:rPr>
+          <w:rFonts w:ascii="Calibri" w:hAnsi="Calibri"/>
+          <w:i/>
+          <w:iCs/>
+        </w:rPr>
+        <w:t>72</w:t>
+      </w:r>
+      <w:r>
+        <w:rPr>
+          <w:rFonts w:ascii="Calibri" w:hAnsi="Calibri"/>
+        </w:rPr>
+        <w:t>(5), 832–46. http://doi.org/10.1016/j.neuron.2011.09.025</w:t>
+      </w:r>
+    </w:p>
+    <w:p>
+      <w:pPr>
+        <w:pStyle w:val="Bibliography"/>
+        <w:rPr>
+          <w:rFonts w:ascii="Calibri" w:hAnsi="Calibri"/>
+        </w:rPr>
+      </w:pPr>
+      <w:proofErr w:type="spellStart"/>
+      <w:r>
+        <w:rPr>
+          <w:rFonts w:ascii="Calibri" w:hAnsi="Calibri"/>
+        </w:rPr>
+        <w:t>Wandell</w:t>
+      </w:r>
+      <w:proofErr w:type="spellEnd"/>
+      <w:r>
+        <w:rPr>
+          <w:rFonts w:ascii="Calibri" w:hAnsi="Calibri"/>
+        </w:rPr>
+        <w:t xml:space="preserve">, B. A., </w:t>
+      </w:r>
+      <w:proofErr w:type="spellStart"/>
+      <w:r>
+        <w:rPr>
+          <w:rFonts w:ascii="Calibri" w:hAnsi="Calibri"/>
+        </w:rPr>
+        <w:t>Dumoulin</w:t>
+      </w:r>
+      <w:proofErr w:type="spellEnd"/>
+      <w:r>
+        <w:rPr>
+          <w:rFonts w:ascii="Calibri" w:hAnsi="Calibri"/>
+        </w:rPr>
+        <w:t xml:space="preserve">, S. O., &amp; Brewer, A. A. (2007). Visual Field Maps in Human Cortex. </w:t>
+      </w:r>
+      <w:r>
+        <w:rPr>
+          <w:rFonts w:ascii="Calibri" w:hAnsi="Calibri"/>
+          <w:i/>
+          <w:iCs/>
+        </w:rPr>
+        <w:t>Neuron</w:t>
+      </w:r>
+      <w:r>
+        <w:rPr>
+          <w:rFonts w:ascii="Calibri" w:hAnsi="Calibri"/>
+        </w:rPr>
+        <w:t xml:space="preserve">, </w:t>
+      </w:r>
+      <w:r>
+        <w:rPr>
+          <w:rFonts w:ascii="Calibri" w:hAnsi="Calibri"/>
+          <w:i/>
+          <w:iCs/>
+        </w:rPr>
+        <w:t>56</w:t>
+      </w:r>
+      <w:r>
+        <w:rPr>
+          <w:rFonts w:ascii="Calibri" w:hAnsi="Calibri"/>
+        </w:rPr>
+        <w:t>(2), 366–383. http://doi.org/10.1016/j.neuron.2007.10.012</w:t>
+      </w:r>
+    </w:p>
+    <w:p>
+      <w:pPr>
+        <w:pStyle w:val="Bibliography"/>
+        <w:rPr>
+          <w:rFonts w:ascii="Calibri" w:hAnsi="Calibri"/>
+        </w:rPr>
+      </w:pPr>
+      <w:proofErr w:type="spellStart"/>
+      <w:r>
+        <w:rPr>
+          <w:rFonts w:ascii="Calibri" w:hAnsi="Calibri"/>
+        </w:rPr>
+        <w:t>Weibull</w:t>
+      </w:r>
+      <w:proofErr w:type="spellEnd"/>
+      <w:r>
+        <w:rPr>
+          <w:rFonts w:ascii="Calibri" w:hAnsi="Calibri"/>
+        </w:rPr>
+        <w:t xml:space="preserve">, W. (1951). A Statistical Distribution Function of Wide Applicability. </w:t>
+      </w:r>
+      <w:r>
+        <w:rPr>
+          <w:rFonts w:ascii="Calibri" w:hAnsi="Calibri"/>
+          <w:i/>
+          <w:iCs/>
+        </w:rPr>
         <w:t>Journal of Applied Mechanics</w:t>
       </w:r>
       <w:r>
@@ -3880,11 +5252,19 @@
           <w:rFonts w:ascii="Calibri" w:hAnsi="Calibri"/>
         </w:rPr>
       </w:pPr>
-      <w:r>
-        <w:rPr>
-          <w:rFonts w:ascii="Calibri" w:hAnsi="Calibri"/>
-        </w:rPr>
-        <w:t xml:space="preserve">Wichmann, F. A., &amp; Hill, N. J. (2001). The psychometric function I: Fitting, sampling, and goodness of fit. </w:t>
+      <w:proofErr w:type="spellStart"/>
+      <w:r>
+        <w:rPr>
+          <w:rFonts w:ascii="Calibri" w:hAnsi="Calibri"/>
+        </w:rPr>
+        <w:t>Wichmann</w:t>
+      </w:r>
+      <w:proofErr w:type="spellEnd"/>
+      <w:r>
+        <w:rPr>
+          <w:rFonts w:ascii="Calibri" w:hAnsi="Calibri"/>
+        </w:rPr>
+        <w:t xml:space="preserve">, F. A., &amp; Hill, N. J. (2001). The psychometric function I: Fitting, sampling, and goodness of fit. </w:t>
       </w:r>
       <w:r>
         <w:rPr>
@@ -4991,7 +6371,7 @@
 </file>
 
 <file path=customXml/itemProps1.xml><?xml version="1.0" encoding="utf-8"?>
-<ds:datastoreItem xmlns:ds="http://schemas.openxmlformats.org/officeDocument/2006/customXml" ds:itemID="{BD5D3672-17BD-46FD-8A54-26491787649A}">
+<ds:datastoreItem xmlns:ds="http://schemas.openxmlformats.org/officeDocument/2006/customXml" ds:itemID="{EB915F38-86BC-4E46-B373-5D276FEA3C27}">
   <ds:schemaRefs>
     <ds:schemaRef ds:uri="http://schemas.openxmlformats.org/officeDocument/2006/bibliography"/>
   </ds:schemaRefs>

</xml_diff>

<commit_message>
Final FYP version update
</commit_message>
<xml_diff>
--- a/Grad School/FYP/Birman_FYP.docx
+++ b/Grad School/FYP/Birman_FYP.docx
@@ -1,6 +1,6 @@
 
 <file path=word/document.xml><?xml version="1.0" encoding="utf-8"?>
-<w:document xmlns:wpc="http://schemas.microsoft.com/office/word/2010/wordprocessingCanvas" xmlns:mc="http://schemas.openxmlformats.org/markup-compatibility/2006" xmlns:o="urn:schemas-microsoft-com:office:office" xmlns:r="http://schemas.openxmlformats.org/officeDocument/2006/relationships" xmlns:m="http://schemas.openxmlformats.org/officeDocument/2006/math" xmlns:v="urn:schemas-microsoft-com:vml" xmlns:wp14="http://schemas.microsoft.com/office/word/2010/wordprocessingDrawing" xmlns:wp="http://schemas.openxmlformats.org/drawingml/2006/wordprocessingDrawing" xmlns:w10="urn:schemas-microsoft-com:office:word" xmlns:w="http://schemas.openxmlformats.org/wordprocessingml/2006/main" xmlns:w14="http://schemas.microsoft.com/office/word/2010/wordml" xmlns:wpg="http://schemas.microsoft.com/office/word/2010/wordprocessingGroup" xmlns:wpi="http://schemas.microsoft.com/office/word/2010/wordprocessingInk" xmlns:wne="http://schemas.microsoft.com/office/word/2006/wordml" xmlns:wps="http://schemas.microsoft.com/office/word/2010/wordprocessingShape" mc:Ignorable="w14 wp14">
+<w:document xmlns:wpc="http://schemas.microsoft.com/office/word/2010/wordprocessingCanvas" xmlns:mo="http://schemas.microsoft.com/office/mac/office/2008/main" xmlns:mc="http://schemas.openxmlformats.org/markup-compatibility/2006" xmlns:mv="urn:schemas-microsoft-com:mac:vml" xmlns:o="urn:schemas-microsoft-com:office:office" xmlns:r="http://schemas.openxmlformats.org/officeDocument/2006/relationships" xmlns:m="http://schemas.openxmlformats.org/officeDocument/2006/math" xmlns:v="urn:schemas-microsoft-com:vml" xmlns:wp14="http://schemas.microsoft.com/office/word/2010/wordprocessingDrawing" xmlns:wp="http://schemas.openxmlformats.org/drawingml/2006/wordprocessingDrawing" xmlns:w10="urn:schemas-microsoft-com:office:word" xmlns:w="http://schemas.openxmlformats.org/wordprocessingml/2006/main" xmlns:w14="http://schemas.microsoft.com/office/word/2010/wordml" xmlns:wpg="http://schemas.microsoft.com/office/word/2010/wordprocessingGroup" xmlns:wpi="http://schemas.microsoft.com/office/word/2010/wordprocessingInk" xmlns:wne="http://schemas.microsoft.com/office/word/2006/wordml" xmlns:wps="http://schemas.microsoft.com/office/word/2010/wordprocessingShape" mc:Ignorable="w14 wp14">
   <w:body>
     <w:p>
       <w:pPr>
@@ -109,7 +109,7 @@
         <w:rPr>
           <w:b/>
         </w:rPr>
-        <w:t xml:space="preserve">Interactions Between Feature Representations are </w:t>
+        <w:t>Neural Substrates of Attention and Awareness</w:t>
       </w:r>
     </w:p>
     <w:p>
@@ -119,52 +119,24 @@
           <w:b/>
         </w:rPr>
       </w:pPr>
-      <w:r>
+      <w:bookmarkStart w:id="0" w:name="_GoBack"/>
+      <w:bookmarkEnd w:id="0"/>
+    </w:p>
+    <w:p>
+      <w:pPr>
+        <w:jc w:val="both"/>
         <w:rPr>
           <w:b/>
         </w:rPr>
-        <w:t>Well Predicted by a Hier</w:t>
-      </w:r>
-      <w:r>
+      </w:pPr>
+    </w:p>
+    <w:p>
+      <w:pPr>
+        <w:jc w:val="both"/>
         <w:rPr>
           <w:b/>
         </w:rPr>
-        <w:t>archical Model of Visual Cortex</w:t>
-      </w:r>
-    </w:p>
-    <w:p>
-      <w:pPr>
-        <w:jc w:val="center"/>
-        <w:rPr>
-          <w:b/>
-        </w:rPr>
-      </w:pPr>
-      <w:r>
-        <w:rPr>
-          <w:b/>
-        </w:rPr>
-        <w:t>Or</w:t>
-      </w:r>
-    </w:p>
-    <w:p>
-      <w:pPr>
-        <w:jc w:val="center"/>
-        <w:rPr>
-          <w:b/>
-        </w:rPr>
-      </w:pPr>
-      <w:r>
-        <w:rPr>
-          <w:b/>
-        </w:rPr>
-        <w:t>Neural Substr</w:t>
-      </w:r>
-      <w:r>
-        <w:rPr>
-          <w:b/>
-        </w:rPr>
-        <w:t>ates of Attention and Awareness</w:t>
-      </w:r>
+      </w:pPr>
     </w:p>
     <w:p>
       <w:pPr>
@@ -393,7 +365,7 @@
         <w:fldChar w:fldCharType="begin"/>
       </w:r>
       <w:r>
-        <w:instrText xml:space="preserve"> ADDIN ZOTERO_ITEM CSL_CITATION {"citationID":"t6ni7un62","properties":{"formattedCitation":"(Mack, Arien &amp; Rock, Irvin, 1998)","plainCitation":"(Mack, Arien &amp; Rock, Irvin, 1998)"},"citationItems":[{"id":65,"uris":["http://zotero.org/users/2176449/items/FC6SF7S7"],"uri":["http://zotero.org/users/2176449/items/FC6SF7S7"],"itemData":{"id":65,"type":"book","title":"Inattentional Blindness.","publisher":"The MIT Press","author":[{"family":"Mack, Arien","given":""},{"family":"Rock, Irvin","given":""}],"issued":{"date-parts":[["1998"]]}}}],"schema":"https://github.com/citation-style-language/schema/raw/master/csl-citation.json"} </w:instrText>
+        <w:instrText xml:space="preserve"> ADDIN ZOTERO_ITEM CSL_CITATION {"citationID":"t6ni7un62","properties":{"formattedCitation":"(Mack, Arien &amp; Rock, Irvin, 1998)","plainCitation":"(Mack, Arien &amp; Rock, Irvin, 1998)"},"citationItems":[{"id":69,"uris":["http://zotero.org/users/2176449/items/FC6SF7S7"],"uri":["http://zotero.org/users/2176449/items/FC6SF7S7"],"itemData":{"id":69,"type":"book","title":"Inattentional Blindness.","publisher":"The MIT Press","author":[{"family":"Mack, Arien","given":""},{"family":"Rock, Irvin","given":""}],"issued":{"date-parts":[["1998"]]}}}],"schema":"https://github.com/citation-style-language/schema/raw/master/csl-citation.json"} </w:instrText>
       </w:r>
       <w:r>
         <w:fldChar w:fldCharType="separate"/>
@@ -447,7 +419,7 @@
         <w:fldChar w:fldCharType="begin"/>
       </w:r>
       <w:r>
-        <w:instrText xml:space="preserve"> ADDIN ZOTERO_ITEM CSL_CITATION {"citationID":"15ce1crhfv","properties":{"formattedCitation":"(Cohen, Alvarez, &amp; Nakayama, 2011)","plainCitation":"(Cohen, Alvarez, &amp; Nakayama, 2011)"},"citationItems":[{"id":1414,"uris":["http://zotero.org/users/2176449/items/F72EU5QP"],"uri":["http://zotero.org/users/2176449/items/F72EU5QP"],"itemData":{"id":1414,"type":"article-journal","title":"Natural-scene perception requires attention.","container-title":"Psychological science","page":"1165-72","volume":"22","issue":"9","abstract":"Is visual attention required for visual consciousness? In the past decade, many researchers have claimed that awareness can arise in the absence of attention. This claim is largely based on the notion that natural scene (or \"gist\") perception occurs without attention. This article presents evidence against this idea. We show that when observers perform a variety of demanding, sustained-attention tasks, inattentional blindness occurs for natural scenes. In addition, scene perception is impaired under dual-task conditions, but only when the primary task is sufficiently demanding. This finding suggests that previous studies that have been interpreted as demonstrating scene perception without attention failed to fully engage attention and that natural-scene perception does indeed require attention. Thus, natural-scene perception is not a preattentive process and cannot be used to support the idea of awareness without attention.","DOI":"10.1177/0956797611419168","author":[{"family":"Cohen","given":"Michael a"},{"family":"Alvarez","given":"George a"},{"family":"Nakayama","given":"Ken"}],"issued":{"date-parts":[["2011",9]]}}}],"schema":"https://github.com/citation-style-language/schema/raw/master/csl-citation.json"} </w:instrText>
+        <w:instrText xml:space="preserve"> ADDIN ZOTERO_ITEM CSL_CITATION {"citationID":"15ce1crhfv","properties":{"formattedCitation":"(Cohen, Alvarez, &amp; Nakayama, 2011)","plainCitation":"(Cohen, Alvarez, &amp; Nakayama, 2011)"},"citationItems":[{"id":67,"uris":["http://zotero.org/users/2176449/items/F72EU5QP"],"uri":["http://zotero.org/users/2176449/items/F72EU5QP"],"itemData":{"id":67,"type":"article-journal","title":"Natural-scene perception requires attention.","container-title":"Psychological science","page":"1165-72","volume":"22","issue":"9","abstract":"Is visual attention required for visual consciousness? In the past decade, many researchers have claimed that awareness can arise in the absence of attention. This claim is largely based on the notion that natural scene (or \"gist\") perception occurs without attention. This article presents evidence against this idea. We show that when observers perform a variety of demanding, sustained-attention tasks, inattentional blindness occurs for natural scenes. In addition, scene perception is impaired under dual-task conditions, but only when the primary task is sufficiently demanding. This finding suggests that previous studies that have been interpreted as demonstrating scene perception without attention failed to fully engage attention and that natural-scene perception does indeed require attention. Thus, natural-scene perception is not a preattentive process and cannot be used to support the idea of awareness without attention.","DOI":"10.1177/0956797611419168","author":[{"family":"Cohen","given":"Michael a"},{"family":"Alvarez","given":"George a"},{"family":"Nakayama","given":"Ken"}],"issued":{"date-parts":[["2011",9]]}}}],"schema":"https://github.com/citation-style-language/schema/raw/master/csl-citation.json"} </w:instrText>
       </w:r>
       <w:r>
         <w:fldChar w:fldCharType="separate"/>
@@ -519,7 +491,7 @@
         <w:fldChar w:fldCharType="begin"/>
       </w:r>
       <w:r>
-        <w:instrText xml:space="preserve"> ADDIN ZOTERO_ITEM CSL_CITATION {"citationID":"2dd8t678mq","properties":{"formattedCitation":"(Itthipuripat, Ester, Deering, &amp; Serences, 2014)","plainCitation":"(Itthipuripat, Ester, Deering, &amp; Serences, 2014)"},"citationItems":[{"id":1465,"uris":["http://zotero.org/users/2176449/items/GG2ADKKD"],"uri":["http://zotero.org/users/2176449/items/GG2ADKKD"],"itemData":{"id":1465,"type":"article-journal","title":"Sensory Gain Outperforms Efficient Readout Mechanisms in Predicting Attention-Related Improvements in Behavior","container-title":"Journal of Neuroscience","page":"13384-13398","volume":"34","issue":"40","DOI":"10.1523/JNEUROSCI.2277-14.2014","author":[{"family":"Itthipuripat","given":"S."},{"family":"Ester","given":"E. F."},{"family":"Deering","given":"S."},{"family":"Serences","given":"J. T."}],"issued":{"date-parts":[["2014",10]]}}}],"schema":"https://github.com/citation-style-language/schema/raw/master/csl-citation.json"} </w:instrText>
+        <w:instrText xml:space="preserve"> ADDIN ZOTERO_ITEM CSL_CITATION {"citationID":"2dd8t678mq","properties":{"formattedCitation":"(Itthipuripat, Ester, Deering, &amp; Serences, 2014)","plainCitation":"(Itthipuripat, Ester, Deering, &amp; Serences, 2014)"},"citationItems":[{"id":83,"uris":["http://zotero.org/users/2176449/items/GG2ADKKD"],"uri":["http://zotero.org/users/2176449/items/GG2ADKKD"],"itemData":{"id":83,"type":"article-journal","title":"Sensory Gain Outperforms Efficient Readout Mechanisms in Predicting Attention-Related Improvements in Behavior","container-title":"Journal of Neuroscience","page":"13384-13398","volume":"34","issue":"40","DOI":"10.1523/JNEUROSCI.2277-14.2014","author":[{"family":"Itthipuripat","given":"S."},{"family":"Ester","given":"E. F."},{"family":"Deering","given":"S."},{"family":"Serences","given":"J. T."}],"issued":{"date-parts":[["2014",10]]}}}],"schema":"https://github.com/citation-style-language/schema/raw/master/csl-citation.json"} </w:instrText>
       </w:r>
       <w:r>
         <w:fldChar w:fldCharType="separate"/>
@@ -546,7 +518,7 @@
         <w:fldChar w:fldCharType="begin"/>
       </w:r>
       <w:r>
-        <w:instrText xml:space="preserve"> ADDIN ZOTERO_ITEM CSL_CITATION {"citationID":"o1240eil7","properties":{"formattedCitation":"(Pestilli, Carrasco, Heeger, &amp; Gardner, 2011)","plainCitation":"(Pestilli, Carrasco, Heeger, &amp; Gardner, 2011)"},"citationItems":[{"id":1390,"uris":["http://zotero.org/users/2176449/items/BJIUWIKG"],"uri":["http://zotero.org/users/2176449/items/BJIUWIKG"],"itemData":{"id":1390,"type":"article-journal","title":"Attentional enhancement via selection and pooling of early sensory responses in human visual cortex.","container-title":"Neuron","page":"832-46","volume":"72","issue":"5","abstract":"The computational processes by which attention improves behavioral performance were characterized by measuring visual cortical activity with functional magnetic resonance imaging as humans performed a contrast-discrimination task with focal and distributed attention. Focal attention yielded robust improvements in behavioral performance accompanied by increases in cortical responses. Quantitative analysis revealed that if performance were limited only by the sensitivity of the measured sensory signals, the improvements in behavioral performance would have corresponded to an unrealistically large reduction in response variability. Instead, behavioral performance was well characterized by a pooling and selection process for which the largest sensory responses, those most strongly modulated by attention, dominated the perceptual decision. This characterization predicts that high-contrast distracters that evoke large responses should negatively impact behavioral performance. We tested and confirmed this prediction. We conclude that attention enhanced behavioral performance predominantly by enabling efficient selection of the behaviorally relevant sensory signals.","DOI":"10.1016/j.neuron.2011.09.025","author":[{"family":"Pestilli","given":"Franco"},{"family":"Carrasco","given":"Marisa"},{"family":"Heeger","given":"David J"},{"family":"Gardner","given":"Justin L"}],"issued":{"date-parts":[["2011",12]]}}}],"schema":"https://github.com/citation-style-language/schema/raw/master/csl-citation.json"} </w:instrText>
+        <w:instrText xml:space="preserve"> ADDIN ZOTERO_ITEM CSL_CITATION {"citationID":"o1240eil7","properties":{"formattedCitation":"(Pestilli, Carrasco, Heeger, &amp; Gardner, 2011)","plainCitation":"(Pestilli, Carrasco, Heeger, &amp; Gardner, 2011)"},"citationItems":[{"id":47,"uris":["http://zotero.org/users/2176449/items/BJIUWIKG"],"uri":["http://zotero.org/users/2176449/items/BJIUWIKG"],"itemData":{"id":47,"type":"article-journal","title":"Attentional enhancement via selection and pooling of early sensory responses in human visual cortex.","container-title":"Neuron","page":"832-46","volume":"72","issue":"5","abstract":"The computational processes by which attention improves behavioral performance were characterized by measuring visual cortical activity with functional magnetic resonance imaging as humans performed a contrast-discrimination task with focal and distributed attention. Focal attention yielded robust improvements in behavioral performance accompanied by increases in cortical responses. Quantitative analysis revealed that if performance were limited only by the sensitivity of the measured sensory signals, the improvements in behavioral performance would have corresponded to an unrealistically large reduction in response variability. Instead, behavioral performance was well characterized by a pooling and selection process for which the largest sensory responses, those most strongly modulated by attention, dominated the perceptual decision. This characterization predicts that high-contrast distracters that evoke large responses should negatively impact behavioral performance. We tested and confirmed this prediction. We conclude that attention enhanced behavioral performance predominantly by enabling efficient selection of the behaviorally relevant sensory signals.","DOI":"10.1016/j.neuron.2011.09.025","author":[{"family":"Pestilli","given":"Franco"},{"family":"Carrasco","given":"Marisa"},{"family":"Heeger","given":"David J"},{"family":"Gardner","given":"Justin L"}],"issued":{"date-parts":[["2011",12]]}}}],"schema":"https://github.com/citation-style-language/schema/raw/master/csl-citation.json"} </w:instrText>
       </w:r>
       <w:r>
         <w:fldChar w:fldCharType="separate"/>
@@ -570,7 +542,7 @@
         <w:fldChar w:fldCharType="begin"/>
       </w:r>
       <w:r>
-        <w:instrText xml:space="preserve"> ADDIN ZOTERO_ITEM CSL_CITATION {"citationID":"1j67t77mtv","properties":{"formattedCitation":"(Cutrone, Heeger, &amp; Carrasco, 2014)","plainCitation":"(Cutrone, Heeger, &amp; Carrasco, 2014)"},"citationItems":[{"id":132,"uris":["http://zotero.org/users/2176449/items/NXCA7P65"],"uri":["http://zotero.org/users/2176449/items/NXCA7P65"],"itemData":{"id":132,"type":"article-journal","title":"Attention enhances contrast appearance via increased input baseline of neural responses","container-title":"Journal of vision","page":"16","volume":"14","issue":"14","source":"Google Scholar","author":[{"family":"Cutrone","given":"Elizabeth K."},{"family":"Heeger","given":"David J."},{"family":"Carrasco","given":"Marisa"}],"issued":{"date-parts":[["2014"]]},"accessed":{"date-parts":[["2015",4,13]]}}}],"schema":"https://github.com/citation-style-language/schema/raw/master/csl-citation.json"} </w:instrText>
+        <w:instrText xml:space="preserve"> ADDIN ZOTERO_ITEM CSL_CITATION {"citationID":"1j67t77mtv","properties":{"formattedCitation":"(Cutrone, Heeger, &amp; Carrasco, 2014)","plainCitation":"(Cutrone, Heeger, &amp; Carrasco, 2014)"},"citationItems":[{"id":347,"uris":["http://zotero.org/users/2176449/items/NXCA7P65"],"uri":["http://zotero.org/users/2176449/items/NXCA7P65"],"itemData":{"id":347,"type":"article-journal","title":"Attention enhances contrast appearance via increased input baseline of neural responses","container-title":"Journal of vision","page":"16","volume":"14","issue":"14","source":"Google Scholar","author":[{"family":"Cutrone","given":"Elizabeth K."},{"family":"Heeger","given":"David J."},{"family":"Carrasco","given":"Marisa"}],"issued":{"date-parts":[["2014"]]},"accessed":{"date-parts":[["2015",4,13]]}}}],"schema":"https://github.com/citation-style-language/schema/raw/master/csl-citation.json"} </w:instrText>
       </w:r>
       <w:r>
         <w:fldChar w:fldCharType="separate"/>
@@ -597,7 +569,7 @@
         <w:fldChar w:fldCharType="begin"/>
       </w:r>
       <w:r>
-        <w:instrText xml:space="preserve"> ADDIN ZOTERO_ITEM CSL_CITATION {"citationID":"1sdfrrit5a","properties":{"formattedCitation":"(Grill-Spector &amp; Malach, 2004)","plainCitation":"(Grill-Spector &amp; Malach, 2004)"},"citationItems":[{"id":22,"uris":["http://zotero.org/users/2176449/items/5JG4ZM7V"],"uri":["http://zotero.org/users/2176449/items/5JG4ZM7V"],"itemData":{"id":22,"type":"article-journal","title":"The Human Visual Cortex","container-title":"Annual Review of Neuroscience","page":"649-677","volume":"27","issue":"1","source":"CrossRef","DOI":"10.1146/annurev.neuro.27.070203.144220","ISSN":"0147-006X, 1545-4126","language":"en","author":[{"family":"Grill-Spector","given":"Kalanit"},{"family":"Malach","given":"Rafael"}],"issued":{"date-parts":[["2004",7,21]]},"accessed":{"date-parts":[["2014",11,30]]}}}],"schema":"https://github.com/citation-style-language/schema/raw/master/csl-citation.json"} </w:instrText>
+        <w:instrText xml:space="preserve"> ADDIN ZOTERO_ITEM CSL_CITATION {"citationID":"1sdfrrit5a","properties":{"formattedCitation":"(Grill-Spector &amp; Malach, 2004)","plainCitation":"(Grill-Spector &amp; Malach, 2004)"},"citationItems":[{"id":16,"uris":["http://zotero.org/users/2176449/items/5JG4ZM7V"],"uri":["http://zotero.org/users/2176449/items/5JG4ZM7V"],"itemData":{"id":16,"type":"article-journal","title":"The Human Visual Cortex","container-title":"Annual Review of Neuroscience","page":"649-677","volume":"27","issue":"1","source":"CrossRef","DOI":"10.1146/annurev.neuro.27.070203.144220","ISSN":"0147-006X, 1545-4126","language":"en","author":[{"family":"Grill-Spector","given":"Kalanit"},{"family":"Malach","given":"Rafael"}],"issued":{"date-parts":[["2004",7,21]]},"accessed":{"date-parts":[["2014",11,30]]}}}],"schema":"https://github.com/citation-style-language/schema/raw/master/csl-citation.json"} </w:instrText>
       </w:r>
       <w:r>
         <w:fldChar w:fldCharType="separate"/>
@@ -615,15 +587,7 @@
         <w:t xml:space="preserve"> it is plausible that modulatory effects will manifest in asymmetrical ways. For example, because </w:t>
       </w:r>
       <w:r>
-        <w:t xml:space="preserve">projections from V1 to </w:t>
-      </w:r>
-      <w:proofErr w:type="spellStart"/>
-      <w:r>
-        <w:t>hMT</w:t>
-      </w:r>
-      <w:proofErr w:type="spellEnd"/>
-      <w:r>
-        <w:t xml:space="preserve">+ are stronger than feedback connections we might expect that only modulations of V1 will impact MT, but not vice versa. This is analogous to saying that attention to features represented by V1 will impact motion perception, but attention to motion will not impact features represented by V1 (under the assumption that MT represents motion). </w:t>
+        <w:t xml:space="preserve">projections from V1 to hMT+ are stronger than feedback connections we might expect that only modulations of V1 will impact MT, but not vice versa. This is analogous to saying that attention to features represented by V1 will impact motion perception, but attention to motion will not impact features represented by V1 (under the assumption that MT represents motion). </w:t>
       </w:r>
       <w:r>
         <w:t>We tested this</w:t>
@@ -648,21 +612,13 @@
         <w:jc w:val="both"/>
       </w:pPr>
       <w:r>
-        <w:t xml:space="preserve">Our behavioral task design resembles work that has been done on “dual task” experiments, in particular the extensive line of literature on </w:t>
-      </w:r>
-      <w:proofErr w:type="spellStart"/>
-      <w:r>
-        <w:t>inattentional</w:t>
-      </w:r>
-      <w:proofErr w:type="spellEnd"/>
-      <w:r>
-        <w:t xml:space="preserve"> blindness </w:t>
+        <w:t xml:space="preserve">Our behavioral task design resembles work that has been done on “dual task” experiments, in particular the extensive line of literature on inattentional blindness </w:t>
       </w:r>
       <w:r>
         <w:fldChar w:fldCharType="begin"/>
       </w:r>
       <w:r>
-        <w:instrText xml:space="preserve"> ADDIN ZOTERO_ITEM CSL_CITATION {"citationID":"2alpjahud1","properties":{"formattedCitation":"(Mack, Arien &amp; Rock, Irvin, 1998)","plainCitation":"(Mack, Arien &amp; Rock, Irvin, 1998)"},"citationItems":[{"id":65,"uris":["http://zotero.org/users/2176449/items/FC6SF7S7"],"uri":["http://zotero.org/users/2176449/items/FC6SF7S7"],"itemData":{"id":65,"type":"book","title":"Inattentional Blindness.","publisher":"The MIT Press","author":[{"family":"Mack, Arien","given":""},{"family":"Rock, Irvin","given":""}],"issued":{"date-parts":[["1998"]]}}}],"schema":"https://github.com/citation-style-language/schema/raw/master/csl-citation.json"} </w:instrText>
+        <w:instrText xml:space="preserve"> ADDIN ZOTERO_ITEM CSL_CITATION {"citationID":"2alpjahud1","properties":{"formattedCitation":"(Mack, Arien &amp; Rock, Irvin, 1998)","plainCitation":"(Mack, Arien &amp; Rock, Irvin, 1998)"},"citationItems":[{"id":69,"uris":["http://zotero.org/users/2176449/items/FC6SF7S7"],"uri":["http://zotero.org/users/2176449/items/FC6SF7S7"],"itemData":{"id":69,"type":"book","title":"Inattentional Blindness.","publisher":"The MIT Press","author":[{"family":"Mack, Arien","given":""},{"family":"Rock, Irvin","given":""}],"issued":{"date-parts":[["1998"]]}}}],"schema":"https://github.com/citation-style-language/schema/raw/master/csl-citation.json"} </w:instrText>
       </w:r>
       <w:r>
         <w:fldChar w:fldCharType="separate"/>
@@ -686,7 +642,7 @@
         <w:fldChar w:fldCharType="begin"/>
       </w:r>
       <w:r>
-        <w:instrText xml:space="preserve"> ADDIN ZOTERO_ITEM CSL_CITATION {"citationID":"9rkv4t8de","properties":{"formattedCitation":"(Cohen et al., 2011; Li et al., 2002; Mack &amp; Clarke, 2012)","plainCitation":"(Cohen et al., 2011; Li et al., 2002; Mack &amp; Clarke, 2012)"},"citationItems":[{"id":1414,"uris":["http://zotero.org/users/2176449/items/F72EU5QP"],"uri":["http://zotero.org/users/2176449/items/F72EU5QP"],"itemData":{"id":1414,"type":"article-journal","title":"Natural-scene perception requires attention.","container-title":"Psychological science","page":"1165-72","volume":"22","issue":"9","abstract":"Is visual attention required for visual consciousness? In the past decade, many researchers have claimed that awareness can arise in the absence of attention. This claim is largely based on the notion that natural scene (or \"gist\") perception occurs without attention. This article presents evidence against this idea. We show that when observers perform a variety of demanding, sustained-attention tasks, inattentional blindness occurs for natural scenes. In addition, scene perception is impaired under dual-task conditions, but only when the primary task is sufficiently demanding. This finding suggests that previous studies that have been interpreted as demonstrating scene perception without attention failed to fully engage attention and that natural-scene perception does indeed require attention. Thus, natural-scene perception is not a preattentive process and cannot be used to support the idea of awareness without attention.","DOI":"10.1177/0956797611419168","author":[{"family":"Cohen","given":"Michael a"},{"family":"Alvarez","given":"George a"},{"family":"Nakayama","given":"Ken"}],"issued":{"date-parts":[["2011",9]]}}},{"id":"1VNbMMkj/xo5pJdU2","uris":["http://www.mendeley.com/documents/?uuid=74ca1560-2d03-4f9d-b236-cdc30cd37c67"],"uri":["http://www.mendeley.com/documents/?uuid=74ca1560-2d03-4f9d-b236-cdc30cd37c67"],"itemData":{"DOI":"10.1073/pnas.092277599","ISSN":"0027-8424","PMID":"12077298","abstract":"What can we see when we do not pay attention? It is well known that we can be \"blind\" even to major aspects of natural scenes when we attend elsewhere. The only tasks that do not need attention appear to be carried out in the early stages of the visual system. Contrary to this common belief, we report that subjects can rapidly detect animals or vehicles in briefly presented novel natural scenes while simultaneously performing another attentionally demanding task. By comparison, they are unable to discriminate large T's from L's, or bisected two-color disks from their mirror images under the same conditions. We conclude that some visual tasks associated with \"high-level\" cortical areas may proceed in the near absence of attention.","author":[{"dropping-particle":"","family":"Li","given":"Fei Fei","non-dropping-particle":"","parse-names":false,"suffix":""},{"dropping-particle":"","family":"VanRullen","given":"Rufin","non-dropping-particle":"","parse-names":false,"suffix":""},{"dropping-particle":"","family":"Koch","given":"Christof","non-dropping-particle":"","parse-names":false,"suffix":""},{"dropping-particle":"","family":"Perona","given":"Pietro","non-dropping-particle":"","parse-names":false,"suffix":""}],"container-title":"Proceedings of the National Academy of Sciences of the United States of America","id":"1VNbMMkj/xo5pJdU2","issue":"14","issued":{"year":2002,"month":7,"day":9},"page":"9596-601","title":"Rapid natural scene categorization in the near absence of attention.","type":"article-journal","volume":"99","page-first":"9596","container-title-short":"Proc. Natl. Acad. Sci. U. S. A."}},{"id":62,"uris":["http://zotero.org/users/2176449/items/PS4C5DSS"],"uri":["http://zotero.org/users/2176449/items/PS4C5DSS"],"itemData":{"id":62,"type":"article-journal","title":"Gist perception requires attention","container-title":"Visual Cognition","page":"300-327","volume":"20","issue":"3","source":"CrossRef","DOI":"10.1080/13506285.2012.666578","ISSN":"1350-6285, 1464-0716","language":"en","author":[{"family":"Mack","given":"Arien"},{"family":"Clarke","given":"Jason"}],"issued":{"date-parts":[["2012",3]]},"accessed":{"date-parts":[["2015",1,26]],"season":"05:43:09"}}}],"schema":"https://github.com/citation-style-language/schema/raw/master/csl-citation.json"} </w:instrText>
+        <w:instrText xml:space="preserve"> ADDIN ZOTERO_ITEM CSL_CITATION {"citationID":"9rkv4t8de","properties":{"formattedCitation":"(Cohen et al., 2011; Li et al., 2002; Mack &amp; Clarke, 2012)","plainCitation":"(Cohen et al., 2011; Li et al., 2002; Mack &amp; Clarke, 2012)"},"citationItems":[{"id":67,"uris":["http://zotero.org/users/2176449/items/F72EU5QP"],"uri":["http://zotero.org/users/2176449/items/F72EU5QP"],"itemData":{"id":67,"type":"article-journal","title":"Natural-scene perception requires attention.","container-title":"Psychological science","page":"1165-72","volume":"22","issue":"9","abstract":"Is visual attention required for visual consciousness? In the past decade, many researchers have claimed that awareness can arise in the absence of attention. This claim is largely based on the notion that natural scene (or \"gist\") perception occurs without attention. This article presents evidence against this idea. We show that when observers perform a variety of demanding, sustained-attention tasks, inattentional blindness occurs for natural scenes. In addition, scene perception is impaired under dual-task conditions, but only when the primary task is sufficiently demanding. This finding suggests that previous studies that have been interpreted as demonstrating scene perception without attention failed to fully engage attention and that natural-scene perception does indeed require attention. Thus, natural-scene perception is not a preattentive process and cannot be used to support the idea of awareness without attention.","DOI":"10.1177/0956797611419168","author":[{"family":"Cohen","given":"Michael a"},{"family":"Alvarez","given":"George a"},{"family":"Nakayama","given":"Ken"}],"issued":{"date-parts":[["2011",9]]}}},{"id":"1VNbMMkj/xo5pJdU2","uris":["http://www.mendeley.com/documents/?uuid=74ca1560-2d03-4f9d-b236-cdc30cd37c67"],"uri":["http://www.mendeley.com/documents/?uuid=74ca1560-2d03-4f9d-b236-cdc30cd37c67"],"itemData":{"DOI":"10.1073/pnas.092277599","ISSN":"0027-8424","PMID":"12077298","abstract":"What can we see when we do not pay attention? It is well known that we can be \"blind\" even to major aspects of natural scenes when we attend elsewhere. The only tasks that do not need attention appear to be carried out in the early stages of the visual system. Contrary to this common belief, we report that subjects can rapidly detect animals or vehicles in briefly presented novel natural scenes while simultaneously performing another attentionally demanding task. By comparison, they are unable to discriminate large T's from L's, or bisected two-color disks from their mirror images under the same conditions. We conclude that some visual tasks associated with \"high-level\" cortical areas may proceed in the near absence of attention.","author":[{"dropping-particle":"","family":"Li","given":"Fei Fei","non-dropping-particle":"","parse-names":false,"suffix":""},{"dropping-particle":"","family":"VanRullen","given":"Rufin","non-dropping-particle":"","parse-names":false,"suffix":""},{"dropping-particle":"","family":"Koch","given":"Christof","non-dropping-particle":"","parse-names":false,"suffix":""},{"dropping-particle":"","family":"Perona","given":"Pietro","non-dropping-particle":"","parse-names":false,"suffix":""}],"container-title":"Proceedings of the National Academy of Sciences of the United States of America","id":"1VNbMMkj/xo5pJdU2","issue":"14","issued":{"year":2002,"month":7,"day":9},"page":"9596-601","title":"Rapid natural scene categorization in the near absence of attention.","type":"article-journal","volume":"99","page-first":"9596","container-title-short":"Proc. Natl. Acad. Sci. U. S. A."}},{"id":127,"uris":["http://zotero.org/users/2176449/items/PS4C5DSS"],"uri":["http://zotero.org/users/2176449/items/PS4C5DSS"],"itemData":{"id":127,"type":"article-journal","title":"Gist perception requires attention","container-title":"Visual Cognition","page":"300-327","volume":"20","issue":"3","source":"CrossRef","DOI":"10.1080/13506285.2012.666578","ISSN":"1350-6285, 1464-0716","language":"en","author":[{"family":"Mack","given":"Arien"},{"family":"Clarke","given":"Jason"}],"issued":{"date-parts":[["2012",3]]},"accessed":{"date-parts":[["2015",1,26]],"season":"05:43:09"}}}],"schema":"https://github.com/citation-style-language/schema/raw/master/csl-citation.json"} </w:instrText>
       </w:r>
       <w:r>
         <w:fldChar w:fldCharType="separate"/>
@@ -788,7 +744,7 @@
         <w:fldChar w:fldCharType="begin"/>
       </w:r>
       <w:r>
-        <w:instrText xml:space="preserve"> ADDIN ZOTERO_ITEM CSL_CITATION {"citationID":"1mk3q1uuoc","properties":{"formattedCitation":"(Cohen et al., 2011)","plainCitation":"(Cohen et al., 2011)"},"citationItems":[{"id":1414,"uris":["http://zotero.org/users/2176449/items/F72EU5QP"],"uri":["http://zotero.org/users/2176449/items/F72EU5QP"],"itemData":{"id":1414,"type":"article-journal","title":"Natural-scene perception requires attention.","container-title":"Psychological science","page":"1165-72","volume":"22","issue":"9","abstract":"Is visual attention required for visual consciousness? In the past decade, many researchers have claimed that awareness can arise in the absence of attention. This claim is largely based on the notion that natural scene (or \"gist\") perception occurs without attention. This article presents evidence against this idea. We show that when observers perform a variety of demanding, sustained-attention tasks, inattentional blindness occurs for natural scenes. In addition, scene perception is impaired under dual-task conditions, but only when the primary task is sufficiently demanding. This finding suggests that previous studies that have been interpreted as demonstrating scene perception without attention failed to fully engage attention and that natural-scene perception does indeed require attention. Thus, natural-scene perception is not a preattentive process and cannot be used to support the idea of awareness without attention.","DOI":"10.1177/0956797611419168","author":[{"family":"Cohen","given":"Michael a"},{"family":"Alvarez","given":"George a"},{"family":"Nakayama","given":"Ken"}],"issued":{"date-parts":[["2011",9]]}}}],"schema":"https://github.com/citation-style-language/schema/raw/master/csl-citation.json"} </w:instrText>
+        <w:instrText xml:space="preserve"> ADDIN ZOTERO_ITEM CSL_CITATION {"citationID":"1mk3q1uuoc","properties":{"formattedCitation":"(Cohen et al., 2011)","plainCitation":"(Cohen et al., 2011)"},"citationItems":[{"id":67,"uris":["http://zotero.org/users/2176449/items/F72EU5QP"],"uri":["http://zotero.org/users/2176449/items/F72EU5QP"],"itemData":{"id":67,"type":"article-journal","title":"Natural-scene perception requires attention.","container-title":"Psychological science","page":"1165-72","volume":"22","issue":"9","abstract":"Is visual attention required for visual consciousness? In the past decade, many researchers have claimed that awareness can arise in the absence of attention. This claim is largely based on the notion that natural scene (or \"gist\") perception occurs without attention. This article presents evidence against this idea. We show that when observers perform a variety of demanding, sustained-attention tasks, inattentional blindness occurs for natural scenes. In addition, scene perception is impaired under dual-task conditions, but only when the primary task is sufficiently demanding. This finding suggests that previous studies that have been interpreted as demonstrating scene perception without attention failed to fully engage attention and that natural-scene perception does indeed require attention. Thus, natural-scene perception is not a preattentive process and cannot be used to support the idea of awareness without attention.","DOI":"10.1177/0956797611419168","author":[{"family":"Cohen","given":"Michael a"},{"family":"Alvarez","given":"George a"},{"family":"Nakayama","given":"Ken"}],"issued":{"date-parts":[["2011",9]]}}}],"schema":"https://github.com/citation-style-language/schema/raw/master/csl-citation.json"} </w:instrText>
       </w:r>
       <w:r>
         <w:fldChar w:fldCharType="separate"/>
@@ -898,6 +854,18 @@
       <w:r>
         <w:t xml:space="preserve">learning, and on any other downstream processes. </w:t>
       </w:r>
+    </w:p>
+    <w:p>
+      <w:pPr>
+        <w:autoSpaceDE w:val="0"/>
+        <w:autoSpaceDN w:val="0"/>
+        <w:adjustRightInd w:val="0"/>
+        <w:spacing w:after="0"/>
+        <w:jc w:val="both"/>
+        <w:rPr>
+          <w:b/>
+        </w:rPr>
+      </w:pPr>
     </w:p>
     <w:p>
       <w:pPr>
@@ -1202,15 +1170,7 @@
         <w:t xml:space="preserve"> response. Participants had 1 second to respond. Each trial was followed by a random inter-trial-interval of 300 to 500 ms. </w:t>
       </w:r>
       <w:r>
-        <w:t xml:space="preserve">To improve estimation of the hemodynamic response the trial timing was modified during scanning. Stimulus length: 750 ms, mask: 250 ms, ISI: 200-1000 ms, </w:t>
-      </w:r>
-      <w:proofErr w:type="spellStart"/>
-      <w:r>
-        <w:t>resp</w:t>
-      </w:r>
-      <w:proofErr w:type="spellEnd"/>
-      <w:r>
-        <w:t xml:space="preserve">: 1000 ms, ITI: 2000-10000 ms. </w:t>
+        <w:t xml:space="preserve">To improve estimation of the hemodynamic response the trial timing was modified during scanning. Stimulus length: 750 ms, mask: 250 ms, ISI: 200-1000 ms, resp: 1000 ms, ITI: 2000-10000 ms. </w:t>
       </w:r>
       <w:r>
         <w:t>Through</w:t>
@@ -1228,26 +1188,10 @@
         <w:t xml:space="preserve"> black</w:t>
       </w:r>
       <w:r>
-        <w:t xml:space="preserve"> central cross (1 </w:t>
-      </w:r>
-      <w:proofErr w:type="spellStart"/>
-      <w:r>
-        <w:t>deg</w:t>
-      </w:r>
-      <w:proofErr w:type="spellEnd"/>
-      <w:r>
-        <w:t xml:space="preserve"> x 1</w:t>
-      </w:r>
-      <w:r>
-        <w:t xml:space="preserve"> </w:t>
-      </w:r>
-      <w:proofErr w:type="spellStart"/>
-      <w:r>
-        <w:t>deg</w:t>
-      </w:r>
-      <w:proofErr w:type="spellEnd"/>
-      <w:r>
-        <w:t xml:space="preserve"> visual angle, 1 pixel wide</w:t>
+        <w:t xml:space="preserve"> central cross (1 deg x 1</w:t>
+      </w:r>
+      <w:r>
+        <w:t xml:space="preserve"> deg visual angle, 1 pixel wide</w:t>
       </w:r>
       <w:r>
         <w:t>).</w:t>
@@ -1451,7 +1395,19 @@
         <w:jc w:val="both"/>
       </w:pPr>
       <w:r>
-        <w:t xml:space="preserve">Contrast and motion discrimination performance was tested at a single pedestal intensity. Contrast was tested at 60% and motion coherence was tested at 10%. </w:t>
+        <w:t xml:space="preserve">Contrast and motion discrimination performance </w:t>
+      </w:r>
+      <w:r>
+        <w:t>were</w:t>
+      </w:r>
+      <w:r>
+        <w:t xml:space="preserve"> tested at </w:t>
+      </w:r>
+      <w:r>
+        <w:t>single pedestal intensities</w:t>
+      </w:r>
+      <w:r>
+        <w:t xml:space="preserve">. Contrast was tested at 60% and motion coherence was tested at 10%. </w:t>
       </w:r>
       <w:r>
         <w:t>The</w:t>
@@ -1482,7 +1438,7 @@
         <w:fldChar w:fldCharType="begin"/>
       </w:r>
       <w:r>
-        <w:instrText xml:space="preserve"> ADDIN ZOTERO_ITEM CSL_CITATION {"citationID":"2jukr9amg","properties":{"formattedCitation":"(Taylor &amp; Creelman, 1967)","plainCitation":"(Taylor &amp; Creelman, 1967)"},"citationItems":[{"id":211,"uris":["http://zotero.org/users/2176449/items/QGZZUSKD"],"uri":["http://zotero.org/users/2176449/items/QGZZUSKD"],"itemData":{"id":211,"type":"article-journal","title":"PEST: Efficient estimates on probability functions","container-title":"The Journal of the Acoustical Society of America","page":"782-787","volume":"41","issue":"4A","author":[{"family":"Taylor","given":"MiM"},{"family":"Creelman","given":"C. Douglas"}],"issued":{"date-parts":[["1967"]]}}}],"schema":"https://github.com/citation-style-language/schema/raw/master/csl-citation.json"} </w:instrText>
+        <w:instrText xml:space="preserve"> ADDIN ZOTERO_ITEM CSL_CITATION {"citationID":"2jukr9amg","properties":{"formattedCitation":"(Taylor &amp; Creelman, 1967)","plainCitation":"(Taylor &amp; Creelman, 1967)"},"citationItems":[{"id":426,"uris":["http://zotero.org/users/2176449/items/QGZZUSKD"],"uri":["http://zotero.org/users/2176449/items/QGZZUSKD"],"itemData":{"id":426,"type":"article-journal","title":"PEST: Efficient estimates on probability functions","container-title":"The Journal of the Acoustical Society of America","page":"782-787","volume":"41","issue":"4A","author":[{"family":"Taylor","given":"MiM"},{"family":"Creelman","given":"C. Douglas"}],"issued":{"date-parts":[["1967"]]}}}],"schema":"https://github.com/citation-style-language/schema/raw/master/csl-citation.json"} </w:instrText>
       </w:r>
       <w:r>
         <w:fldChar w:fldCharType="separate"/>
@@ -1605,40 +1561,19 @@
         <w:jc w:val="both"/>
       </w:pPr>
       <w:r>
-        <w:t xml:space="preserve">Outside the scanner the visual stimuli were presented on a </w:t>
-      </w:r>
-      <w:proofErr w:type="spellStart"/>
-      <w:r>
-        <w:t>ViewPixx</w:t>
-      </w:r>
-      <w:proofErr w:type="spellEnd"/>
-      <w:r>
-        <w:t xml:space="preserve"> 22.5” LCD (</w:t>
-      </w:r>
-      <w:proofErr w:type="spellStart"/>
-      <w:r>
-        <w:t>VPixx</w:t>
-      </w:r>
-      <w:proofErr w:type="spellEnd"/>
-      <w:r>
-        <w:t xml:space="preserve"> Technologies) with a resolution of 1920 x 1200 pixels and a 100 Hz refresh rate at a dist</w:t>
+        <w:t>Outside the scanner the visual stimuli were presented on a ViewPixx 22.5” LCD (VPixx Technologies) with a resolution of 1920 x 1200 pixels and a 100 Hz refresh rate at a dist</w:t>
       </w:r>
       <w:r>
         <w:t>ance of 55</w:t>
       </w:r>
       <w:r>
-        <w:t xml:space="preserve"> cm from the subject’s eyes to obtain a field of view of ? x ?. Inside the scanner subjects used an adjustable mirror system to view an image that was</w:t>
-      </w:r>
-      <w:r>
-        <w:t xml:space="preserve"> rear-projected onto a fiberglass screen using an </w:t>
-      </w:r>
-      <w:proofErr w:type="spellStart"/>
-      <w:r>
-        <w:t>Eiki</w:t>
-      </w:r>
-      <w:proofErr w:type="spellEnd"/>
-      <w:r>
-        <w:t xml:space="preserve"> LC-WUL100L projector operating at 1920x1200, 5000 lumens, projected through a neutral density filter</w:t>
+        <w:t xml:space="preserve"> cm from the subject’s eyes. I</w:t>
+      </w:r>
+      <w:r>
+        <w:t>nside the scanner subjects used an adjustable mirror system to view an image that was</w:t>
+      </w:r>
+      <w:r>
+        <w:t xml:space="preserve"> rear-projected onto a fiberglass screen using an Eiki LC-WUL100L projector operating at 1920x1200, 5000 lumens, projected through a neutral density filter</w:t>
       </w:r>
       <w:r>
         <w:t xml:space="preserve"> at 60 Hz</w:t>
@@ -1647,29 +1582,13 @@
         <w:t xml:space="preserve">. The projector </w:t>
       </w:r>
       <w:r>
-        <w:t xml:space="preserve">and LCD screen were calibrated to have linearized gamma scales using a PR650 </w:t>
-      </w:r>
-      <w:proofErr w:type="spellStart"/>
-      <w:r>
-        <w:t>Spectroradiometer</w:t>
-      </w:r>
-      <w:proofErr w:type="spellEnd"/>
-      <w:r>
-        <w:t xml:space="preserve"> (Photo Research Inc., Chatsworth, CA.). </w:t>
+        <w:t xml:space="preserve">and LCD screen were calibrated to have linearized gamma scales using a PR650 Spectroradiometer (Photo Research Inc., Chatsworth, CA.). </w:t>
       </w:r>
       <w:r>
         <w:t>On each trial w</w:t>
       </w:r>
       <w:r>
-        <w:t xml:space="preserve">e dynamically adjusted the 10-bit gamma table to achieve the best luminance resolution possible (maintaining the linearized output) for displaying each dot patch. All stimuli were produced using MATLAB (The </w:t>
-      </w:r>
-      <w:proofErr w:type="spellStart"/>
-      <w:r>
-        <w:t>Mathworks</w:t>
-      </w:r>
-      <w:proofErr w:type="spellEnd"/>
-      <w:r>
-        <w:t xml:space="preserve"> Inc., Natick, MA, USA) and MGL (</w:t>
+        <w:t>e dynamically adjusted the 10-bit gamma table to achieve the best luminance resolution possible (maintaining the linearized output) for displaying each dot patch. All stimuli were produced using MATLAB (The Mathworks Inc., Natick, MA, USA) and MGL (</w:t>
       </w:r>
       <w:hyperlink r:id="rId9" w:history="1">
         <w:r>
@@ -1697,21 +1616,8 @@
       <w:r>
         <w:t xml:space="preserve"> (</w:t>
       </w:r>
-      <w:proofErr w:type="spellStart"/>
-      <w:r>
-        <w:t>cohcon.m</w:t>
-      </w:r>
-      <w:proofErr w:type="spellEnd"/>
-      <w:r>
-        <w:t xml:space="preserve"> and </w:t>
-      </w:r>
-      <w:proofErr w:type="spellStart"/>
-      <w:r>
-        <w:t>mtloc.m</w:t>
-      </w:r>
-      <w:proofErr w:type="spellEnd"/>
-      <w:r>
-        <w:t xml:space="preserve">, </w:t>
+      <w:r>
+        <w:t xml:space="preserve">cohcon.m and mtloc.m, </w:t>
       </w:r>
       <w:hyperlink r:id="rId10" w:history="1">
         <w:r>
@@ -1767,26 +1673,10 @@
         <w:jc w:val="both"/>
       </w:pPr>
       <w:r>
-        <w:t xml:space="preserve">An </w:t>
-      </w:r>
-      <w:proofErr w:type="spellStart"/>
-      <w:r>
-        <w:t>Eyelink</w:t>
-      </w:r>
-      <w:proofErr w:type="spellEnd"/>
-      <w:r>
-        <w:t xml:space="preserve"> 1000 eye tracking system (SR Research Ltd., Mississauga, ON, Canada) was used outside the scanner to confirm that subjects maintained fixation throughout the task. Eye tracking was not performed inside the scanner. </w:t>
-      </w:r>
-      <w:r>
-        <w:t xml:space="preserve">The </w:t>
-      </w:r>
-      <w:proofErr w:type="spellStart"/>
-      <w:r>
-        <w:t>Eyelink</w:t>
-      </w:r>
-      <w:proofErr w:type="spellEnd"/>
-      <w:r>
-        <w:t xml:space="preserve"> system recorded corneal reflections of an external infrared light source and tracked the center of the pupil. A brief calibration was performed before each 5-minute run. Eye tracking setup was successful for </w:t>
+        <w:t xml:space="preserve">An Eyelink 1000 eye tracking system (SR Research Ltd., Mississauga, ON, Canada) was used outside the scanner to confirm that subjects maintained fixation throughout the task. Eye tracking was not performed inside the scanner. </w:t>
+      </w:r>
+      <w:r>
+        <w:t xml:space="preserve">The Eyelink system recorded corneal reflections of an external infrared light source and tracked the center of the pupil. A brief calibration was performed before each 5-minute run. Eye tracking setup was successful for </w:t>
       </w:r>
       <w:r>
         <w:t>most</w:t>
@@ -1900,23 +1790,7 @@
         <w:t>by computing a feature-discrimination function</w:t>
       </w:r>
       <w:r>
-        <w:t>. A feature-discrimination function defined the relationship between the pedestal intensity (</w:t>
-      </w:r>
-      <w:proofErr w:type="spellStart"/>
-      <w:r>
-        <w:t>i</w:t>
-      </w:r>
-      <w:proofErr w:type="spellEnd"/>
-      <w:r>
-        <w:t>) and the increment in intensity (</w:t>
-      </w:r>
-      <w:proofErr w:type="spellStart"/>
-      <w:r>
-        <w:t>deltai</w:t>
-      </w:r>
-      <w:proofErr w:type="spellEnd"/>
-      <w:r>
-        <w:t>) required to obtain threshold-level performance. Feature-discrimination functions were computed separately for contrast and motion coherence. For each condition a maximum-likelihood procedure</w:t>
+        <w:t>. A feature-discrimination function defined the relationship between the pedestal intensity (i) and the increment in intensity (deltai) required to obtain threshold-level performance. Feature-discrimination functions were computed separately for contrast and motion coherence. For each condition a maximum-likelihood procedure</w:t>
       </w:r>
       <w:r>
         <w:t xml:space="preserve"> </w:t>
@@ -1925,7 +1799,7 @@
         <w:fldChar w:fldCharType="begin"/>
       </w:r>
       <w:r>
-        <w:instrText xml:space="preserve"> ADDIN ZOTERO_ITEM CSL_CITATION {"citationID":"216vrpgh8d","properties":{"formattedCitation":"(Wichmann &amp; Hill, 2001)","plainCitation":"(Wichmann &amp; Hill, 2001)"},"citationItems":[{"id":197,"uris":["http://zotero.org/users/2176449/items/ZW58RCP6"],"uri":["http://zotero.org/users/2176449/items/ZW58RCP6"],"itemData":{"id":197,"type":"article-journal","title":"The psychometric function I: Fitting, sampling, and goodness of fit.","container-title":"Perception &amp; Psychophysics","author":[{"family":"Wichmann","given":"Felix A."},{"family":"Hill","given":"N. Jeremy"}],"issued":{"date-parts":[["2001"]]}}}],"schema":"https://github.com/citation-style-language/schema/raw/master/csl-citation.json"} </w:instrText>
+        <w:instrText xml:space="preserve"> ADDIN ZOTERO_ITEM CSL_CITATION {"citationID":"216vrpgh8d","properties":{"formattedCitation":"(Wichmann &amp; Hill, 2001)","plainCitation":"(Wichmann &amp; Hill, 2001)"},"citationItems":[{"id":413,"uris":["http://zotero.org/users/2176449/items/ZW58RCP6"],"uri":["http://zotero.org/users/2176449/items/ZW58RCP6"],"itemData":{"id":413,"type":"article-journal","title":"The psychometric function I: Fitting, sampling, and goodness of fit.","container-title":"Perception &amp; Psychophysics","author":[{"family":"Wichmann","given":"Felix A."},{"family":"Hill","given":"N. Jeremy"}],"issued":{"date-parts":[["2001"]]}}}],"schema":"https://github.com/citation-style-language/schema/raw/master/csl-citation.json"} </w:instrText>
       </w:r>
       <w:r>
         <w:fldChar w:fldCharType="separate"/>
@@ -1940,21 +1814,13 @@
         <w:fldChar w:fldCharType="end"/>
       </w:r>
       <w:r>
-        <w:t xml:space="preserve"> was used to fit subject responses to a </w:t>
-      </w:r>
-      <w:proofErr w:type="spellStart"/>
-      <w:r>
-        <w:t>Weibull</w:t>
-      </w:r>
-      <w:proofErr w:type="spellEnd"/>
-      <w:r>
-        <w:t xml:space="preserve"> function </w:t>
+        <w:t xml:space="preserve"> was used to fit subject responses to a Weibull function </w:t>
       </w:r>
       <w:r>
         <w:fldChar w:fldCharType="begin"/>
       </w:r>
       <w:r>
-        <w:instrText xml:space="preserve"> ADDIN ZOTERO_ITEM CSL_CITATION {"citationID":"me2tse9bl","properties":{"formattedCitation":"(Weibull, 1951)","plainCitation":"(Weibull, 1951)"},"citationItems":[{"id":196,"uris":["http://zotero.org/users/2176449/items/N9PQZ32Q"],"uri":["http://zotero.org/users/2176449/items/N9PQZ32Q"],"itemData":{"id":196,"type":"article-journal","title":"A Statistical Distribution Function of Wide Applicability","container-title":"Journal of Applied Mechanics","author":[{"family":"Weibull","given":"Waloddi"}],"issued":{"date-parts":[["1951"]]}}}],"schema":"https://github.com/citation-style-language/schema/raw/master/csl-citation.json"} </w:instrText>
+        <w:instrText xml:space="preserve"> ADDIN ZOTERO_ITEM CSL_CITATION {"citationID":"me2tse9bl","properties":{"formattedCitation":"(Weibull, 1951)","plainCitation":"(Weibull, 1951)"},"citationItems":[{"id":415,"uris":["http://zotero.org/users/2176449/items/N9PQZ32Q"],"uri":["http://zotero.org/users/2176449/items/N9PQZ32Q"],"itemData":{"id":415,"type":"article-journal","title":"A Statistical Distribution Function of Wide Applicability","container-title":"Journal of Applied Mechanics","author":[{"family":"Weibull","given":"Waloddi"}],"issued":{"date-parts":[["1951"]]}}}],"schema":"https://github.com/citation-style-language/schema/raw/master/csl-citation.json"} </w:instrText>
       </w:r>
       <w:r>
         <w:fldChar w:fldCharType="separate"/>
@@ -2402,7 +2268,7 @@
         <w:fldChar w:fldCharType="begin"/>
       </w:r>
       <w:r>
-        <w:instrText xml:space="preserve"> ADDIN ZOTERO_ITEM CSL_CITATION {"citationID":"27m5o575d8","properties":{"formattedCitation":"(Kontsevich &amp; Tyler, 1999)","plainCitation":"(Kontsevich &amp; Tyler, 1999)"},"citationItems":[{"id":156,"uris":["http://zotero.org/users/2176449/items/8TERFZ55"],"uri":["http://zotero.org/users/2176449/items/8TERFZ55"],"itemData":{"id":156,"type":"article-journal","title":"Bayesian adaptive estimation of psychometric slope and threshold","container-title":"Vision research","page":"2729–2737","volume":"39","issue":"16","source":"Google Scholar","author":[{"family":"Kontsevich","given":"Leonid L."},{"family":"Tyler","given":"Christopher W."}],"issued":{"date-parts":[["1999"]]},"accessed":{"date-parts":[["2015",4,23]]}}}],"schema":"https://github.com/citation-style-language/schema/raw/master/csl-citation.json"} </w:instrText>
+        <w:instrText xml:space="preserve"> ADDIN ZOTERO_ITEM CSL_CITATION {"citationID":"27m5o575d8","properties":{"formattedCitation":"(Kontsevich &amp; Tyler, 1999)","plainCitation":"(Kontsevich &amp; Tyler, 1999)"},"citationItems":[{"id":367,"uris":["http://zotero.org/users/2176449/items/8TERFZ55"],"uri":["http://zotero.org/users/2176449/items/8TERFZ55"],"itemData":{"id":367,"type":"article-journal","title":"Bayesian adaptive estimation of psychometric slope and threshold","container-title":"Vision research","page":"2729–2737","volume":"39","issue":"16","source":"Google Scholar","author":[{"family":"Kontsevich","given":"Leonid L."},{"family":"Tyler","given":"Christopher W."}],"issued":{"date-parts":[["1999"]]},"accessed":{"date-parts":[["2015",4,23]]}}}],"schema":"https://github.com/citation-style-language/schema/raw/master/csl-citation.json"} </w:instrText>
       </w:r>
       <w:r>
         <w:fldChar w:fldCharType="separate"/>
@@ -2444,7 +2310,7 @@
         <w:fldChar w:fldCharType="begin"/>
       </w:r>
       <w:r>
-        <w:instrText xml:space="preserve"> ADDIN ZOTERO_ITEM CSL_CITATION {"citationID":"2g2e6291gn","properties":{"formattedCitation":"(Wichmann &amp; Hill, 2001)","plainCitation":"(Wichmann &amp; Hill, 2001)"},"citationItems":[{"id":197,"uris":["http://zotero.org/users/2176449/items/ZW58RCP6"],"uri":["http://zotero.org/users/2176449/items/ZW58RCP6"],"itemData":{"id":197,"type":"article-journal","title":"The psychometric function I: Fitting, sampling, and goodness of fit.","container-title":"Perception &amp; Psychophysics","author":[{"family":"Wichmann","given":"Felix A."},{"family":"Hill","given":"N. Jeremy"}],"issued":{"date-parts":[["2001"]]}}}],"schema":"https://github.com/citation-style-language/schema/raw/master/csl-citation.json"} </w:instrText>
+        <w:instrText xml:space="preserve"> ADDIN ZOTERO_ITEM CSL_CITATION {"citationID":"2g2e6291gn","properties":{"formattedCitation":"(Wichmann &amp; Hill, 2001)","plainCitation":"(Wichmann &amp; Hill, 2001)"},"citationItems":[{"id":413,"uris":["http://zotero.org/users/2176449/items/ZW58RCP6"],"uri":["http://zotero.org/users/2176449/items/ZW58RCP6"],"itemData":{"id":413,"type":"article-journal","title":"The psychometric function I: Fitting, sampling, and goodness of fit.","container-title":"Perception &amp; Psychophysics","author":[{"family":"Wichmann","given":"Felix A."},{"family":"Hill","given":"N. Jeremy"}],"issued":{"date-parts":[["2001"]]}}}],"schema":"https://github.com/citation-style-language/schema/raw/master/csl-citation.json"} </w:instrText>
       </w:r>
       <w:r>
         <w:fldChar w:fldCharType="separate"/>
@@ -2630,7 +2496,7 @@
         <w:fldChar w:fldCharType="begin"/>
       </w:r>
       <w:r>
-        <w:instrText xml:space="preserve"> ADDIN ZOTERO_ITEM CSL_CITATION {"citationID":"1m1p919pu3","properties":{"formattedCitation":"(Dale, Fischl, &amp; Sereno, 1999)","plainCitation":"(Dale, Fischl, &amp; Sereno, 1999)"},"citationItems":[{"id":191,"uris":["http://zotero.org/users/2176449/items/ZWM9FG5B"],"uri":["http://zotero.org/users/2176449/items/ZWM9FG5B"],"itemData":{"id":191,"type":"article-journal","title":"Cortical surface-based analysis: I. Segmentation and surface reconstruction","container-title":"Neuroimage","page":"179–194","volume":"9","issue":"2","source":"Google Scholar","shortTitle":"Cortical surface-based analysis","author":[{"family":"Dale","given":"Anders M."},{"family":"Fischl","given":"Bruce"},{"family":"Sereno","given":"Martin I."}],"issued":{"date-parts":[["1999"]]},"accessed":{"date-parts":[["2015",5,26]]}}}],"schema":"https://github.com/citation-style-language/schema/raw/master/csl-citation.json"} </w:instrText>
+        <w:instrText xml:space="preserve"> ADDIN ZOTERO_ITEM CSL_CITATION {"citationID":"1m1p919pu3","properties":{"formattedCitation":"(Dale, Fischl, &amp; Sereno, 1999)","plainCitation":"(Dale, Fischl, &amp; Sereno, 1999)"},"citationItems":[{"id":404,"uris":["http://zotero.org/users/2176449/items/ZWM9FG5B"],"uri":["http://zotero.org/users/2176449/items/ZWM9FG5B"],"itemData":{"id":404,"type":"article-journal","title":"Cortical surface-based analysis: I. Segmentation and surface reconstruction","container-title":"Neuroimage","page":"179–194","volume":"9","issue":"2","source":"Google Scholar","shortTitle":"Cortical surface-based analysis","author":[{"family":"Dale","given":"Anders M."},{"family":"Fischl","given":"Bruce"},{"family":"Sereno","given":"Martin I."}],"issued":{"date-parts":[["1999"]]},"accessed":{"date-parts":[["2015",5,26]]}}}],"schema":"https://github.com/citation-style-language/schema/raw/master/csl-citation.json"} </w:instrText>
       </w:r>
       <w:r>
         <w:fldChar w:fldCharType="separate"/>
@@ -2657,15 +2523,7 @@
         <w:t>°, voxel size 0.9 x 0.9 x 0.9 mm, matrix 256 x 256</w:t>
       </w:r>
       <w:r>
-        <w:t xml:space="preserve">. Regions of interest were drawn on flattened representations of the cortical surface including the visual areas and the motion sensitive regions that defined </w:t>
-      </w:r>
-      <w:proofErr w:type="spellStart"/>
-      <w:r>
-        <w:t>hMT</w:t>
-      </w:r>
-      <w:proofErr w:type="spellEnd"/>
-      <w:r>
-        <w:t>+. These regions of interest were constrained to voxels that intersected the gray matter. Analyses were conducted on original untransformed data while flattened representations were used for visualization.</w:t>
+        <w:t>. Regions of interest were drawn on flattened representations of the cortical surface including the visual areas and the motion sensitive regions that defined hMT+. These regions of interest were constrained to voxels that intersected the gray matter. Analyses were conducted on original untransformed data while flattened representations were used for visualization.</w:t>
       </w:r>
     </w:p>
     <w:p>
@@ -2715,7 +2573,7 @@
         <w:fldChar w:fldCharType="begin"/>
       </w:r>
       <w:r>
-        <w:instrText xml:space="preserve"> ADDIN ZOTERO_ITEM CSL_CITATION {"citationID":"28obk971lm","properties":{"formattedCitation":"(Feinberg &amp; Setsompop, 2013)","plainCitation":"(Feinberg &amp; Setsompop, 2013)"},"citationItems":[{"id":205,"uris":["http://zotero.org/users/2176449/items/I9ZJ3RWH"],"uri":["http://zotero.org/users/2176449/items/I9ZJ3RWH"],"itemData":{"id":205,"type":"article-journal","title":"Ultra-fast MRI of the human brain with simultaneous multi-slice imaging","container-title":"Journal of Magnetic Resonance","page":"90-100","volume":"229","source":"CrossRef","DOI":"10.1016/j.jmr.2013.02.002","ISSN":"10907807","language":"en","author":[{"family":"Feinberg","given":"David A."},{"family":"Setsompop","given":"Kawin"}],"issued":{"date-parts":[["2013",4]]},"accessed":{"date-parts":[["2015",5,30]]}}}],"schema":"https://github.com/citation-style-language/schema/raw/master/csl-citation.json"} </w:instrText>
+        <w:instrText xml:space="preserve"> ADDIN ZOTERO_ITEM CSL_CITATION {"citationID":"28obk971lm","properties":{"formattedCitation":"(Feinberg &amp; Setsompop, 2013)","plainCitation":"(Feinberg &amp; Setsompop, 2013)"},"citationItems":[{"id":422,"uris":["http://zotero.org/users/2176449/items/I9ZJ3RWH"],"uri":["http://zotero.org/users/2176449/items/I9ZJ3RWH"],"itemData":{"id":422,"type":"article-journal","title":"Ultra-fast MRI of the human brain with simultaneous multi-slice imaging","container-title":"Journal of Magnetic Resonance","page":"90-100","volume":"229","source":"CrossRef","DOI":"10.1016/j.jmr.2013.02.002","ISSN":"10907807","language":"en","author":[{"family":"Feinberg","given":"David A."},{"family":"Setsompop","given":"Kawin"}],"issued":{"date-parts":[["2013",4]]},"accessed":{"date-parts":[["2015",5,30]]}}}],"schema":"https://github.com/citation-style-language/schema/raw/master/csl-citation.json"} </w:instrText>
       </w:r>
       <w:r>
         <w:fldChar w:fldCharType="separate"/>
@@ -2762,7 +2620,7 @@
         <w:fldChar w:fldCharType="begin"/>
       </w:r>
       <w:r>
-        <w:instrText xml:space="preserve"> ADDIN ZOTERO_ITEM CSL_CITATION {"citationID":"sc57gksds","properties":{"formattedCitation":"(Nestares &amp; Heeger, 2000)","plainCitation":"(Nestares &amp; Heeger, 2000)"},"citationItems":[{"id":193,"uris":["http://zotero.org/users/2176449/items/CTDCEBPK"],"uri":["http://zotero.org/users/2176449/items/CTDCEBPK"],"itemData":{"id":193,"type":"article-journal","title":"Robust multiresolution alignment of MRI brain volumes","container-title":"Magnetic Resonance in Medicine","page":"705–715","volume":"43","issue":"5","source":"Google Scholar","author":[{"family":"Nestares","given":"Oscar"},{"family":"Heeger","given":"David J."}],"issued":{"date-parts":[["2000"]]},"accessed":{"date-parts":[["2015",5,26]]}}}],"schema":"https://github.com/citation-style-language/schema/raw/master/csl-citation.json"} </w:instrText>
+        <w:instrText xml:space="preserve"> ADDIN ZOTERO_ITEM CSL_CITATION {"citationID":"sc57gksds","properties":{"formattedCitation":"(Nestares &amp; Heeger, 2000)","plainCitation":"(Nestares &amp; Heeger, 2000)"},"citationItems":[{"id":401,"uris":["http://zotero.org/users/2176449/items/CTDCEBPK"],"uri":["http://zotero.org/users/2176449/items/CTDCEBPK"],"itemData":{"id":401,"type":"article-journal","title":"Robust multiresolution alignment of MRI brain volumes","container-title":"Magnetic Resonance in Medicine","page":"705–715","volume":"43","issue":"5","source":"Google Scholar","author":[{"family":"Nestares","given":"Oscar"},{"family":"Heeger","given":"David J."}],"issued":{"date-parts":[["2000"]]},"accessed":{"date-parts":[["2015",5,26]]}}}],"schema":"https://github.com/citation-style-language/schema/raw/master/csl-citation.json"} </w:instrText>
       </w:r>
       <w:r>
         <w:fldChar w:fldCharType="separate"/>
@@ -2779,13 +2637,8 @@
       <w:r>
         <w:t xml:space="preserve">. The functional scans were aligned to the session anatomy directly using the </w:t>
       </w:r>
-      <w:proofErr w:type="spellStart"/>
-      <w:r>
-        <w:t>qform</w:t>
-      </w:r>
-      <w:proofErr w:type="spellEnd"/>
-      <w:r>
-        <w:t xml:space="preserve"> </w:t>
+      <w:r>
+        <w:t xml:space="preserve">qform </w:t>
       </w:r>
       <w:r>
         <w:t xml:space="preserve">coordinates </w:t>
@@ -2840,15 +2693,7 @@
         <w:t xml:space="preserve"> a custom</w:t>
       </w:r>
       <w:r>
-        <w:t xml:space="preserve"> pipeline using MATLAB, </w:t>
-      </w:r>
-      <w:proofErr w:type="spellStart"/>
-      <w:r>
-        <w:t>mrTools</w:t>
-      </w:r>
-      <w:proofErr w:type="spellEnd"/>
-      <w:r>
-        <w:t xml:space="preserve"> (</w:t>
+        <w:t xml:space="preserve"> pipeline using MATLAB, mrTools (</w:t>
       </w:r>
       <w:hyperlink r:id="rId12" w:history="1">
         <w:r>
@@ -2955,7 +2800,7 @@
         <w:fldChar w:fldCharType="begin"/>
       </w:r>
       <w:r>
-        <w:instrText xml:space="preserve"> ADDIN ZOTERO_ITEM CSL_CITATION {"citationID":"1i3ttkj7tc","properties":{"formattedCitation":"(Dumoulin &amp; Wandell, 2008)","plainCitation":"(Dumoulin &amp; Wandell, 2008)"},"citationItems":[{"id":207,"uris":["http://zotero.org/users/2176449/items/8ZTGP8A3"],"uri":["http://zotero.org/users/2176449/items/8ZTGP8A3"],"itemData":{"id":207,"type":"article-journal","title":"Population receptive field estimates in human visual cortex","container-title":"NeuroImage","page":"647-660","volume":"39","issue":"2","source":"CrossRef","DOI":"10.1016/j.neuroimage.2007.09.034","ISSN":"10538119","language":"en","author":[{"family":"Dumoulin","given":"Serge O."},{"family":"Wandell","given":"Brian A."}],"issued":{"date-parts":[["2008",1,15]]},"accessed":{"date-parts":[["2015",5,30]]}}}],"schema":"https://github.com/citation-style-language/schema/raw/master/csl-citation.json"} </w:instrText>
+        <w:instrText xml:space="preserve"> ADDIN ZOTERO_ITEM CSL_CITATION {"citationID":"1i3ttkj7tc","properties":{"formattedCitation":"(Dumoulin &amp; Wandell, 2008)","plainCitation":"(Dumoulin &amp; Wandell, 2008)"},"citationItems":[{"id":420,"uris":["http://zotero.org/users/2176449/items/8ZTGP8A3"],"uri":["http://zotero.org/users/2176449/items/8ZTGP8A3"],"itemData":{"id":420,"type":"article-journal","title":"Population receptive field estimates in human visual cortex","container-title":"NeuroImage","page":"647-660","volume":"39","issue":"2","source":"CrossRef","DOI":"10.1016/j.neuroimage.2007.09.034","ISSN":"10538119","language":"en","author":[{"family":"Dumoulin","given":"Serge O."},{"family":"Wandell","given":"Brian A."}],"issued":{"date-parts":[["2008",1,15]]},"accessed":{"date-parts":[["2015",5,30]]}}}],"schema":"https://github.com/citation-style-language/schema/raw/master/csl-citation.json"} </w:instrText>
       </w:r>
       <w:r>
         <w:fldChar w:fldCharType="separate"/>
@@ -2991,7 +2836,7 @@
         <w:fldChar w:fldCharType="begin"/>
       </w:r>
       <w:r>
-        <w:instrText xml:space="preserve"> ADDIN ZOTERO_ITEM CSL_CITATION {"citationID":"12p97938id","properties":{"formattedCitation":"(Wandell, Dumoulin, &amp; Brewer, 2007)","plainCitation":"(Wandell, Dumoulin, &amp; Brewer, 2007)"},"citationItems":[{"id":202,"uris":["http://zotero.org/users/2176449/items/B9MB4ZZB"],"uri":["http://zotero.org/users/2176449/items/B9MB4ZZB"],"itemData":{"id":202,"type":"article-journal","title":"Visual Field Maps in Human Cortex","container-title":"Neuron","page":"366-383","volume":"56","issue":"2","source":"CrossRef","DOI":"10.1016/j.neuron.2007.10.012","ISSN":"08966273","language":"en","author":[{"family":"Wandell","given":"Brian A."},{"family":"Dumoulin","given":"Serge O."},{"family":"Brewer","given":"Alyssa A."}],"issued":{"date-parts":[["2007",10]]},"accessed":{"date-parts":[["2015",5,28]]}}}],"schema":"https://github.com/citation-style-language/schema/raw/master/csl-citation.json"} </w:instrText>
+        <w:instrText xml:space="preserve"> ADDIN ZOTERO_ITEM CSL_CITATION {"citationID":"12p97938id","properties":{"formattedCitation":"(Wandell, Dumoulin, &amp; Brewer, 2007)","plainCitation":"(Wandell, Dumoulin, &amp; Brewer, 2007)"},"citationItems":[{"id":419,"uris":["http://zotero.org/users/2176449/items/B9MB4ZZB"],"uri":["http://zotero.org/users/2176449/items/B9MB4ZZB"],"itemData":{"id":419,"type":"article-journal","title":"Visual Field Maps in Human Cortex","container-title":"Neuron","page":"366-383","volume":"56","issue":"2","source":"CrossRef","DOI":"10.1016/j.neuron.2007.10.012","ISSN":"08966273","language":"en","author":[{"family":"Wandell","given":"Brian A."},{"family":"Dumoulin","given":"Serge O."},{"family":"Brewer","given":"Alyssa A."}],"issued":{"date-parts":[["2007",10]]},"accessed":{"date-parts":[["2015",5,28]]}}}],"schema":"https://github.com/citation-style-language/schema/raw/master/csl-citation.json"} </w:instrText>
       </w:r>
       <w:r>
         <w:fldChar w:fldCharType="separate"/>
@@ -3052,7 +2897,7 @@
         <w:fldChar w:fldCharType="begin"/>
       </w:r>
       <w:r>
-        <w:instrText xml:space="preserve"> ADDIN ZOTERO_ITEM CSL_CITATION {"citationID":"j5k3e641k","properties":{"formattedCitation":"(Huk, Dougherty, &amp; Heeger, 2002)","plainCitation":"(Huk, Dougherty, &amp; Heeger, 2002)"},"citationItems":[{"id":209,"uris":["http://zotero.org/users/2176449/items/A7PVHI7C"],"uri":["http://zotero.org/users/2176449/items/A7PVHI7C"],"itemData":{"id":209,"type":"article-journal","title":"Retinotopy and functional subdivision of human areas MT and MST","container-title":"The Journal of Neuroscience","page":"7195–7205","volume":"22","issue":"16","source":"Google Scholar","author":[{"family":"Huk","given":"Alexander C."},{"family":"Dougherty","given":"Robert F."},{"family":"Heeger","given":"David J."}],"issued":{"date-parts":[["2002"]]},"accessed":{"date-parts":[["2015",5,30]]}}}],"schema":"https://github.com/citation-style-language/schema/raw/master/csl-citation.json"} </w:instrText>
+        <w:instrText xml:space="preserve"> ADDIN ZOTERO_ITEM CSL_CITATION {"citationID":"j5k3e641k","properties":{"formattedCitation":"(Huk, Dougherty, &amp; Heeger, 2002)","plainCitation":"(Huk, Dougherty, &amp; Heeger, 2002)"},"citationItems":[{"id":421,"uris":["http://zotero.org/users/2176449/items/A7PVHI7C"],"uri":["http://zotero.org/users/2176449/items/A7PVHI7C"],"itemData":{"id":421,"type":"article-journal","title":"Retinotopy and functional subdivision of human areas MT and MST","container-title":"The Journal of Neuroscience","page":"7195–7205","volume":"22","issue":"16","source":"Google Scholar","author":[{"family":"Huk","given":"Alexander C."},{"family":"Dougherty","given":"Robert F."},{"family":"Heeger","given":"David J."}],"issued":{"date-parts":[["2002"]]},"accessed":{"date-parts":[["2015",5,30]]}}}],"schema":"https://github.com/citation-style-language/schema/raw/master/csl-citation.json"} </w:instrText>
       </w:r>
       <w:r>
         <w:fldChar w:fldCharType="separate"/>
@@ -3067,21 +2912,13 @@
         <w:fldChar w:fldCharType="end"/>
       </w:r>
       <w:r>
-        <w:t xml:space="preserve">. This localizer sequences oscillates every 12 s between an optic flow stimulus (with direction reversals every 0.5 s) and a noisy motion stimulus, where each optic flow dot’s motion vector in 3-d space is rotated randomly on each frame. We identified </w:t>
-      </w:r>
-      <w:proofErr w:type="spellStart"/>
-      <w:r>
-        <w:t>hMT</w:t>
-      </w:r>
-      <w:proofErr w:type="spellEnd"/>
-      <w:r>
-        <w:t xml:space="preserve">+ in our retinotopic maps via established procedures </w:t>
+        <w:t xml:space="preserve">. This localizer sequences oscillates every 12 s between an optic flow stimulus (with direction reversals every 0.5 s) and a noisy motion stimulus, where each optic flow dot’s motion vector in 3-d space is rotated randomly on each frame. We identified hMT+ in our retinotopic maps via established procedures </w:t>
       </w:r>
       <w:r>
         <w:fldChar w:fldCharType="begin"/>
       </w:r>
       <w:r>
-        <w:instrText xml:space="preserve"> ADDIN ZOTERO_ITEM CSL_CITATION {"citationID":"nqivim5pn","properties":{"formattedCitation":"(Wandell et al., 2007)","plainCitation":"(Wandell et al., 2007)"},"citationItems":[{"id":202,"uris":["http://zotero.org/users/2176449/items/B9MB4ZZB"],"uri":["http://zotero.org/users/2176449/items/B9MB4ZZB"],"itemData":{"id":202,"type":"article-journal","title":"Visual Field Maps in Human Cortex","container-title":"Neuron","page":"366-383","volume":"56","issue":"2","source":"CrossRef","DOI":"10.1016/j.neuron.2007.10.012","ISSN":"08966273","language":"en","author":[{"family":"Wandell","given":"Brian A."},{"family":"Dumoulin","given":"Serge O."},{"family":"Brewer","given":"Alyssa A."}],"issued":{"date-parts":[["2007",10]]},"accessed":{"date-parts":[["2015",5,28]]}}}],"schema":"https://github.com/citation-style-language/schema/raw/master/csl-citation.json"} </w:instrText>
+        <w:instrText xml:space="preserve"> ADDIN ZOTERO_ITEM CSL_CITATION {"citationID":"nqivim5pn","properties":{"formattedCitation":"(Wandell et al., 2007)","plainCitation":"(Wandell et al., 2007)"},"citationItems":[{"id":419,"uris":["http://zotero.org/users/2176449/items/B9MB4ZZB"],"uri":["http://zotero.org/users/2176449/items/B9MB4ZZB"],"itemData":{"id":419,"type":"article-journal","title":"Visual Field Maps in Human Cortex","container-title":"Neuron","page":"366-383","volume":"56","issue":"2","source":"CrossRef","DOI":"10.1016/j.neuron.2007.10.012","ISSN":"08966273","language":"en","author":[{"family":"Wandell","given":"Brian A."},{"family":"Dumoulin","given":"Serge O."},{"family":"Brewer","given":"Alyssa A."}],"issued":{"date-parts":[["2007",10]]},"accessed":{"date-parts":[["2015",5,28]]}}}],"schema":"https://github.com/citation-style-language/schema/raw/master/csl-citation.json"} </w:instrText>
       </w:r>
       <w:r>
         <w:fldChar w:fldCharType="separate"/>
@@ -3105,15 +2942,7 @@
         <w:t xml:space="preserve">We identified voxels that showed a correlation greater than 0.1 with a sinusoidal model response and excluded voxels in the early visual areas (V1-V4). This procedure identified a patch of voxels </w:t>
       </w:r>
       <w:r>
-        <w:t xml:space="preserve">that selectively responded to coherent motion. We restricted subsequent analysis to the conjunction of voxels between retinotopically and functionally defined </w:t>
-      </w:r>
-      <w:proofErr w:type="spellStart"/>
-      <w:r>
-        <w:t>hMT</w:t>
-      </w:r>
-      <w:proofErr w:type="spellEnd"/>
-      <w:r>
-        <w:t xml:space="preserve">+. </w:t>
+        <w:t xml:space="preserve">that selectively responded to coherent motion. We restricted subsequent analysis to the conjunction of voxels between retinotopically and functionally defined hMT+. </w:t>
       </w:r>
     </w:p>
     <w:p>
@@ -3171,7 +3000,7 @@
         <w:fldChar w:fldCharType="begin"/>
       </w:r>
       <w:r>
-        <w:instrText xml:space="preserve"> ADDIN ZOTERO_ITEM CSL_CITATION {"citationID":"18ku6g6lu0","properties":{"formattedCitation":"(Gardner et al., 2005)","plainCitation":"(Gardner et al., 2005)"},"citationItems":[{"id":1451,"uris":["http://zotero.org/users/2176449/items/S9R5DEI7"],"uri":["http://zotero.org/users/2176449/items/S9R5DEI7"],"itemData":{"id":1451,"type":"article-journal","title":"Contrast adaptation and representation in human early visual cortex.","container-title":"Neuron","page":"607-20","volume":"47","issue":"4","abstract":"The human visual system can distinguish variations in image contrast over a much larger range than measurements of the static relationship between contrast and response in visual cortex would suggest. This discrepancy may be explained if adaptation serves to re-center contrast response functions around the ambient contrast, yet experiments on humans have yet to report such an effect. By using event-related fMRI and a data-driven analysis approach, we found that contrast response functions in V1, V2, and V3 shift to approximately center on the adapting contrast. Furthermore, we discovered that, unlike earlier areas, human V4 (hV4) responds positively to contrast changes, whether increments or decrements, suggesting that hV4 does not faithfully represent contrast, but instead responds to salient changes. These findings suggest that the visual system discounts slow uninformative changes in contrast with adaptation, yet remains exquisitely sensitive to changes that may signal important events in the environment.","DOI":"10.1016/j.neuron.2005.07.016","author":[{"family":"Gardner","given":"Justin L"},{"family":"Sun","given":"Pei"},{"family":"Waggoner","given":"R Allen"},{"family":"Ueno","given":"Kenichi"},{"family":"Tanaka","given":"Keiji"},{"family":"Cheng","given":"Kang"}],"issued":{"date-parts":[["2005",8]]}}}],"schema":"https://github.com/citation-style-language/schema/raw/master/csl-citation.json"} </w:instrText>
+        <w:instrText xml:space="preserve"> ADDIN ZOTERO_ITEM CSL_CITATION {"citationID":"18ku6g6lu0","properties":{"formattedCitation":"(Gardner et al., 2005)","plainCitation":"(Gardner et al., 2005)"},"citationItems":[{"id":145,"uris":["http://zotero.org/users/2176449/items/S9R5DEI7"],"uri":["http://zotero.org/users/2176449/items/S9R5DEI7"],"itemData":{"id":145,"type":"article-journal","title":"Contrast adaptation and representation in human early visual cortex.","container-title":"Neuron","page":"607-20","volume":"47","issue":"4","abstract":"The human visual system can distinguish variations in image contrast over a much larger range than measurements of the static relationship between contrast and response in visual cortex would suggest. This discrepancy may be explained if adaptation serves to re-center contrast response functions around the ambient contrast, yet experiments on humans have yet to report such an effect. By using event-related fMRI and a data-driven analysis approach, we found that contrast response functions in V1, V2, and V3 shift to approximately center on the adapting contrast. Furthermore, we discovered that, unlike earlier areas, human V4 (hV4) responds positively to contrast changes, whether increments or decrements, suggesting that hV4 does not faithfully represent contrast, but instead responds to salient changes. These findings suggest that the visual system discounts slow uninformative changes in contrast with adaptation, yet remains exquisitely sensitive to changes that may signal important events in the environment.","DOI":"10.1016/j.neuron.2005.07.016","author":[{"family":"Gardner","given":"Justin L"},{"family":"Sun","given":"Pei"},{"family":"Waggoner","given":"R Allen"},{"family":"Ueno","given":"Kenichi"},{"family":"Tanaka","given":"Keiji"},{"family":"Cheng","given":"Kang"}],"issued":{"date-parts":[["2005",8]]}}}],"schema":"https://github.com/citation-style-language/schema/raw/master/csl-citation.json"} </w:instrText>
       </w:r>
       <w:r>
         <w:fldChar w:fldCharType="separate"/>
@@ -3680,15 +3509,7 @@
         <w:jc w:val="both"/>
       </w:pPr>
       <w:r>
-        <w:t xml:space="preserve">Discrimination performance is a direct function of neural responses. One of our goals is to understand whether the responses in V1 and </w:t>
-      </w:r>
-      <w:proofErr w:type="spellStart"/>
-      <w:r>
-        <w:t>hMT</w:t>
-      </w:r>
-      <w:proofErr w:type="spellEnd"/>
-      <w:r>
-        <w:t xml:space="preserve">+ are sufficient to explain the discrimination performance that we observe. To test this we will model our discrimination task as a signal discrimination task, using </w:t>
+        <w:t xml:space="preserve">Discrimination performance is a direct function of neural responses. One of our goals is to understand whether the responses in V1 and hMT+ are sufficient to explain the discrimination performance that we observe. To test this we will model our discrimination task as a signal discrimination task, using </w:t>
       </w:r>
       <m:oMath>
         <m:r>
@@ -3715,13 +3536,7 @@
           <w:rPr>
             <w:rFonts w:ascii="Cambria Math" w:hAnsi="Cambria Math"/>
           </w:rPr>
-          <m:t>d</m:t>
-        </m:r>
-        <m:r>
-          <w:rPr>
-            <w:rFonts w:ascii="Cambria Math" w:hAnsi="Cambria Math"/>
-          </w:rPr>
-          <m:t>'</m:t>
+          <m:t>d'</m:t>
         </m:r>
       </m:oMath>
       <w:r>
@@ -4069,7 +3884,7 @@
           <w:sz w:val="20"/>
           <w:szCs w:val="20"/>
         </w:rPr>
-        <w:instrText xml:space="preserve"> ADDIN ZOTERO_ITEM CSL_CITATION {"citationID":"1id88kfe56","properties":{"formattedCitation":"(Pestilli et al., 2011)","plainCitation":"(Pestilli et al., 2011)"},"citationItems":[{"id":1390,"uris":["http://zotero.org/users/2176449/items/BJIUWIKG"],"uri":["http://zotero.org/users/2176449/items/BJIUWIKG"],"itemData":{"id":1390,"type":"article-journal","title":"Attentional enhancement via selection and pooling of early sensory responses in human visual cortex.","container-title":"Neuron","page":"832-46","volume":"72","issue":"5","abstract":"The computational processes by which attention improves behavioral performance were characterized by measuring visual cortical activity with functional magnetic resonance imaging as humans performed a contrast-discrimination task with focal and distributed attention. Focal attention yielded robust improvements in behavioral performance accompanied by increases in cortical responses. Quantitative analysis revealed that if performance were limited only by the sensitivity of the measured sensory signals, the improvements in behavioral performance would have corresponded to an unrealistically large reduction in response variability. Instead, behavioral performance was well characterized by a pooling and selection process for which the largest sensory responses, those most strongly modulated by attention, dominated the perceptual decision. This characterization predicts that high-contrast distracters that evoke large responses should negatively impact behavioral performance. We tested and confirmed this prediction. We conclude that attention enhanced behavioral performance predominantly by enabling efficient selection of the behaviorally relevant sensory signals.","DOI":"10.1016/j.neuron.2011.09.025","author":[{"family":"Pestilli","given":"Franco"},{"family":"Carrasco","given":"Marisa"},{"family":"Heeger","given":"David J"},{"family":"Gardner","given":"Justin L"}],"issued":{"date-parts":[["2011",12]]}}}],"schema":"https://github.com/citation-style-language/schema/raw/master/csl-citation.json"} </w:instrText>
+        <w:instrText xml:space="preserve"> ADDIN ZOTERO_ITEM CSL_CITATION {"citationID":"1id88kfe56","properties":{"formattedCitation":"(Pestilli et al., 2011)","plainCitation":"(Pestilli et al., 2011)"},"citationItems":[{"id":47,"uris":["http://zotero.org/users/2176449/items/BJIUWIKG"],"uri":["http://zotero.org/users/2176449/items/BJIUWIKG"],"itemData":{"id":47,"type":"article-journal","title":"Attentional enhancement via selection and pooling of early sensory responses in human visual cortex.","container-title":"Neuron","page":"832-46","volume":"72","issue":"5","abstract":"The computational processes by which attention improves behavioral performance were characterized by measuring visual cortical activity with functional magnetic resonance imaging as humans performed a contrast-discrimination task with focal and distributed attention. Focal attention yielded robust improvements in behavioral performance accompanied by increases in cortical responses. Quantitative analysis revealed that if performance were limited only by the sensitivity of the measured sensory signals, the improvements in behavioral performance would have corresponded to an unrealistically large reduction in response variability. Instead, behavioral performance was well characterized by a pooling and selection process for which the largest sensory responses, those most strongly modulated by attention, dominated the perceptual decision. This characterization predicts that high-contrast distracters that evoke large responses should negatively impact behavioral performance. We tested and confirmed this prediction. We conclude that attention enhanced behavioral performance predominantly by enabling efficient selection of the behaviorally relevant sensory signals.","DOI":"10.1016/j.neuron.2011.09.025","author":[{"family":"Pestilli","given":"Franco"},{"family":"Carrasco","given":"Marisa"},{"family":"Heeger","given":"David J"},{"family":"Gardner","given":"Justin L"}],"issued":{"date-parts":[["2011",12]]}}}],"schema":"https://github.com/citation-style-language/schema/raw/master/csl-citation.json"} </w:instrText>
       </w:r>
       <w:r>
         <w:rPr>
@@ -4084,23 +3899,7 @@
           <w:rFonts w:ascii="Calibri" w:hAnsi="Calibri"/>
           <w:sz w:val="20"/>
         </w:rPr>
-        <w:t>(</w:t>
-      </w:r>
-      <w:proofErr w:type="spellStart"/>
-      <w:r>
-        <w:rPr>
-          <w:rFonts w:ascii="Calibri" w:hAnsi="Calibri"/>
-          <w:sz w:val="20"/>
-        </w:rPr>
-        <w:t>Pestilli</w:t>
-      </w:r>
-      <w:proofErr w:type="spellEnd"/>
-      <w:r>
-        <w:rPr>
-          <w:rFonts w:ascii="Calibri" w:hAnsi="Calibri"/>
-          <w:sz w:val="20"/>
-        </w:rPr>
-        <w:t xml:space="preserve"> et al., 2011)</w:t>
+        <w:t>(Pestilli et al., 2011)</w:t>
       </w:r>
       <w:r>
         <w:rPr>
@@ -4146,13 +3945,37 @@
         <w:adjustRightInd w:val="0"/>
         <w:spacing w:after="0"/>
         <w:jc w:val="both"/>
-      </w:pPr>
-      <w:r>
         <w:rPr>
           <w:b/>
         </w:rPr>
+      </w:pPr>
+    </w:p>
+    <w:p>
+      <w:pPr>
+        <w:autoSpaceDE w:val="0"/>
+        <w:autoSpaceDN w:val="0"/>
+        <w:adjustRightInd w:val="0"/>
+        <w:spacing w:after="0"/>
+        <w:jc w:val="both"/>
+        <w:rPr>
+          <w:b/>
+        </w:rPr>
+      </w:pPr>
+      <w:r>
+        <w:rPr>
+          <w:b/>
+        </w:rPr>
         <w:t>Results</w:t>
       </w:r>
+    </w:p>
+    <w:p>
+      <w:pPr>
+        <w:autoSpaceDE w:val="0"/>
+        <w:autoSpaceDN w:val="0"/>
+        <w:adjustRightInd w:val="0"/>
+        <w:spacing w:after="0"/>
+        <w:jc w:val="both"/>
+      </w:pPr>
     </w:p>
     <w:p>
       <w:pPr>
@@ -4287,19 +4110,11 @@
     </w:p>
     <w:p>
       <w:pPr>
-        <w:ind w:firstLine="720"/>
-        <w:jc w:val="both"/>
-      </w:pPr>
-      <w:r>
-        <w:t>(</w:t>
-      </w:r>
-      <w:proofErr w:type="spellStart"/>
-      <w:r>
-        <w:t>todo</w:t>
-      </w:r>
-      <w:proofErr w:type="spellEnd"/>
-      <w:r>
-        <w:t>: eye tracking results)</w:t>
+        <w:jc w:val="both"/>
+      </w:pPr>
+      <w:r>
+        <w:tab/>
+        <w:t>The eye tracking analysis hasn’t been completed (as of 6/1/15).</w:t>
       </w:r>
     </w:p>
     <w:p>
@@ -4314,7 +4129,7 @@
         <w:fldChar w:fldCharType="begin"/>
       </w:r>
       <w:r>
-        <w:instrText xml:space="preserve"> ADDIN ZOTERO_ITEM CSL_CITATION {"citationID":"2fmcid5q26","properties":{"formattedCitation":"(Grill-Spector &amp; Malach, 2004)","plainCitation":"(Grill-Spector &amp; Malach, 2004)"},"citationItems":[{"id":22,"uris":["http://zotero.org/users/2176449/items/5JG4ZM7V"],"uri":["http://zotero.org/users/2176449/items/5JG4ZM7V"],"itemData":{"id":22,"type":"article-journal","title":"The Human Visual Cortex","container-title":"Annual Review of Neuroscience","page":"649-677","volume":"27","issue":"1","source":"CrossRef","DOI":"10.1146/annurev.neuro.27.070203.144220","ISSN":"0147-006X, 1545-4126","language":"en","author":[{"family":"Grill-Spector","given":"Kalanit"},{"family":"Malach","given":"Rafael"}],"issued":{"date-parts":[["2004",7,21]]},"accessed":{"date-parts":[["2014",11,30]]}}}],"schema":"https://github.com/citation-style-language/schema/raw/master/csl-citation.json"} </w:instrText>
+        <w:instrText xml:space="preserve"> ADDIN ZOTERO_ITEM CSL_CITATION {"citationID":"2fmcid5q26","properties":{"formattedCitation":"(Grill-Spector &amp; Malach, 2004)","plainCitation":"(Grill-Spector &amp; Malach, 2004)"},"citationItems":[{"id":16,"uris":["http://zotero.org/users/2176449/items/5JG4ZM7V"],"uri":["http://zotero.org/users/2176449/items/5JG4ZM7V"],"itemData":{"id":16,"type":"article-journal","title":"The Human Visual Cortex","container-title":"Annual Review of Neuroscience","page":"649-677","volume":"27","issue":"1","source":"CrossRef","DOI":"10.1146/annurev.neuro.27.070203.144220","ISSN":"0147-006X, 1545-4126","language":"en","author":[{"family":"Grill-Spector","given":"Kalanit"},{"family":"Malach","given":"Rafael"}],"issued":{"date-parts":[["2004",7,21]]},"accessed":{"date-parts":[["2014",11,30]]}}}],"schema":"https://github.com/citation-style-language/schema/raw/master/csl-citation.json"} </w:instrText>
       </w:r>
       <w:r>
         <w:fldChar w:fldCharType="separate"/>
@@ -4363,15 +4178,7 @@
       </w:pPr>
       <w:r>
         <w:tab/>
-        <w:t xml:space="preserve">To assess the responses of V1 and MT to stimulus of varying contrast and motion coherence intensities we first isolated the visual regions. In Figure 3 we present the results of our functional and retinotopic mappings. We found perfect overlap between the functionally defined </w:t>
-      </w:r>
-      <w:proofErr w:type="spellStart"/>
-      <w:r>
-        <w:t>hMT</w:t>
-      </w:r>
-      <w:proofErr w:type="spellEnd"/>
-      <w:r>
-        <w:t>+ and the retinotopically defined map</w:t>
+        <w:t>To assess the responses of V1 and MT to stimulus of varying contrast and motion coherence intensities we first isolated the visual regions. In Figure 3 we present the results of our functional and retinotopic mappings. We found perfect overlap between the functionally defined hMT+ and the retinotopically defined map</w:t>
       </w:r>
       <w:r>
         <w:t xml:space="preserve"> and restricted voxels to the overlap for subsequent analysis</w:t>
@@ -4444,15 +4251,7 @@
         <w:t xml:space="preserve">a retinotopically correct subsection of V1. </w:t>
       </w:r>
       <w:r>
-        <w:t xml:space="preserve">We found voxels that were sensitive to our stimulus in all of the visual field maps, but we focus our subsequent analysis only on V1 and </w:t>
-      </w:r>
-      <w:proofErr w:type="spellStart"/>
-      <w:r>
-        <w:t>hMT</w:t>
-      </w:r>
-      <w:proofErr w:type="spellEnd"/>
-      <w:r>
-        <w:t>+.</w:t>
+        <w:t>We found voxels that were sensitive to our stimulus in all of the visual field maps, but we focus our subsequent analysis only on V1 and hMT+.</w:t>
       </w:r>
     </w:p>
     <w:p>
@@ -4463,69 +4262,128 @@
         <w:tab/>
       </w:r>
       <w:r>
-        <w:t xml:space="preserve">The results presented in Figure 5 substantiate our predictions about neural responses in the visual cortex. We found that in area V1 voxels were responsive to the contrast intensity of the stimulus, but were insensitive to motion. </w:t>
-      </w:r>
-      <w:r>
-        <w:t xml:space="preserve">Voxels in area </w:t>
-      </w:r>
-      <w:proofErr w:type="spellStart"/>
-      <w:r>
-        <w:t>hMT</w:t>
-      </w:r>
-      <w:proofErr w:type="spellEnd"/>
-      <w:r>
-        <w:t>+ were responsive to both the contrast a</w:t>
-      </w:r>
-      <w:r>
-        <w:t>nd motion coherence of stimuli.</w:t>
+        <w:t xml:space="preserve">Figure 5 shows an early view of the neural data regarding contrast and motion coherence representations in visual cortex. So far we have only analyzed the left visual cortex using </w:t>
+      </w:r>
+      <w:r>
+        <w:t>the stimulus</w:t>
+      </w:r>
+      <w:r>
+        <w:t xml:space="preserve"> presentations to the right visual field. These early results do indicate sensitivity to motion coherence and contrast in V1 and MT, as well as possible sensitivity to the cueing conditions. We plan to extend these analyses significantly in the future to obtain a clear view of how visual cortex is representing these features. </w:t>
+      </w:r>
+      <w:r>
+        <w:t>We plan on analyzing both visual cortices separately, then combining data if the HRF fit results are similar across the hemispheres. We also plan to investigate which model (Figure 6) best fits the cueing data to understand what form attentional modulation takes in these visual areas. This analysis can also be repeated in the other visual fields, but we will restrict our initial analysis to V1 and hMT+. In addition, we will look at whether there is sufficient neural data to estimate the hemodynamic response during catch trials, where participants may have been able to attention retroactively to their memory of the stimulus.</w:t>
+      </w:r>
+    </w:p>
+    <w:p>
+      <w:pPr>
+        <w:ind w:firstLine="720"/>
+        <w:jc w:val="both"/>
+      </w:pPr>
+      <w:r>
+        <w:t xml:space="preserve">The modeling analysis hasn’t been completed (6/1/15). The possible alternative models for how attention might modulate visual cortex are presented in Figure 6. We plan to use equation 3 to map the neural responses onto the behavioral responses to estimate whether the magnitude of change in the neural response is directly related to improved behavioral performance, or whether there is a secondary mechanism involved (see e.g. </w:t>
+      </w:r>
+      <w:r>
+        <w:fldChar w:fldCharType="begin"/>
+      </w:r>
+      <w:r>
+        <w:instrText xml:space="preserve"> ADDIN ZOTERO_ITEM CSL_CITATION {"citationID":"2q0iubu2l3","properties":{"formattedCitation":"(Pestilli et al., 2011)","plainCitation":"(Pestilli et al., 2011)"},"citationItems":[{"id":47,"uris":["http://zotero.org/users/2176449/items/BJIUWIKG"],"uri":["http://zotero.org/users/2176449/items/BJIUWIKG"],"itemData":{"id":47,"type":"article-journal","title":"Attentional enhancement via selection and pooling of early sensory responses in human visual cortex.","container-title":"Neuron","page":"832-46","volume":"72","issue":"5","abstract":"The computational processes by which attention improves behavioral performance were characterized by measuring visual cortical activity with functional magnetic resonance imaging as humans performed a contrast-discrimination task with focal and distributed attention. Focal attention yielded robust improvements in behavioral performance accompanied by increases in cortical responses. Quantitative analysis revealed that if performance were limited only by the sensitivity of the measured sensory signals, the improvements in behavioral performance would have corresponded to an unrealistically large reduction in response variability. Instead, behavioral performance was well characterized by a pooling and selection process for which the largest sensory responses, those most strongly modulated by attention, dominated the perceptual decision. This characterization predicts that high-contrast distracters that evoke large responses should negatively impact behavioral performance. We tested and confirmed this prediction. We conclude that attention enhanced behavioral performance predominantly by enabling efficient selection of the behaviorally relevant sensory signals.","DOI":"10.1016/j.neuron.2011.09.025","author":[{"family":"Pestilli","given":"Franco"},{"family":"Carrasco","given":"Marisa"},{"family":"Heeger","given":"David J"},{"family":"Gardner","given":"Justin L"}],"issued":{"date-parts":[["2011",12]]}}}],"schema":"https://github.com/citation-style-language/schema/raw/master/csl-citation.json"} </w:instrText>
+      </w:r>
+      <w:r>
+        <w:fldChar w:fldCharType="separate"/>
+      </w:r>
+      <w:r>
+        <w:rPr>
+          <w:noProof/>
+        </w:rPr>
+        <w:t>Pestilli et al., 2011)</w:t>
+      </w:r>
+      <w:r>
+        <w:fldChar w:fldCharType="end"/>
+      </w:r>
+      <w:r>
+        <w:t>. Our expectation is that spatial feature attention in V1 for contrast is similar to spatial attention and that our results will be well fit by a model of efficient selection on the V1 activity.</w:t>
+      </w:r>
+      <w:r>
+        <w:t xml:space="preserve"> We don’t have any expectation yet about how the results will map in hMT+ for motion coherence, but we do expect that both contrast and motion coherence will impact responses in that region, and therefore have an impact on performance. This assumption is based on our behavioral data where we observed an interaction where cueing to contrast has a strong effect on the ability to perform motion coherence discriminations.</w:t>
+      </w:r>
+    </w:p>
+    <w:p>
+      <w:pPr>
+        <w:jc w:val="both"/>
+      </w:pPr>
+    </w:p>
+    <w:p>
+      <w:pPr>
+        <w:rPr>
+          <w:b/>
+        </w:rPr>
+      </w:pPr>
+      <w:r>
+        <w:rPr>
+          <w:b/>
+        </w:rPr>
+        <w:t>Discussion</w:t>
+      </w:r>
+    </w:p>
+    <w:p>
+      <w:pPr>
+        <w:ind w:firstLine="720"/>
+        <w:jc w:val="both"/>
+      </w:pPr>
+      <w:r>
+        <w:t>Visual cortex in humans is organized in a hierarchical manner, from basic feature representations up to more complex representations of objects, motions, and scenes. The majority of activity in visual cortex proceeds in a feed-forward manner, from input via the lateral geniculate nucleus to V1 and upwards</w:t>
       </w:r>
       <w:r>
         <w:t xml:space="preserve"> </w:t>
       </w:r>
       <w:r>
-        <w:t>In addition we found that cueing introduces a change in voxel responses in both regions. ???X?X? TODO: Write this part</w:t>
-      </w:r>
-      <w:r>
-        <w:rPr>
-          <w:rStyle w:val="FootnoteReference"/>
-        </w:rPr>
-        <w:footnoteReference w:id="1"/>
-      </w:r>
-    </w:p>
-    <w:p>
-      <w:pPr>
-        <w:jc w:val="both"/>
-      </w:pPr>
-    </w:p>
-    <w:p>
-      <w:pPr>
-        <w:rPr>
-          <w:b/>
-        </w:rPr>
-      </w:pPr>
-      <w:r>
-        <w:rPr>
-          <w:b/>
-        </w:rPr>
-        <w:t>Discussion</w:t>
-      </w:r>
-    </w:p>
-    <w:p>
-      <w:pPr>
-        <w:ind w:firstLine="720"/>
-        <w:jc w:val="both"/>
-      </w:pPr>
-      <w:r>
-        <w:t>Visual cortex in humans is organized in a hierarchical manner, from basic feature representations up to more complex representations of objects, motions, and scenes. The majority of activity in visual cortex proceeds in a feed-forward manner, from input via the lateral geniculate nucleus to V1 and upwards</w:t>
+        <w:fldChar w:fldCharType="begin"/>
+      </w:r>
+      <w:r>
+        <w:instrText xml:space="preserve"> ADDIN ZOTERO_ITEM CSL_CITATION {"citationID":"2htgnvcepk","properties":{"formattedCitation":"(Grill-Spector &amp; Malach, 2004)","plainCitation":"(Grill-Spector &amp; Malach, 2004)"},"citationItems":[{"id":16,"uris":["http://zotero.org/users/2176449/items/5JG4ZM7V"],"uri":["http://zotero.org/users/2176449/items/5JG4ZM7V"],"itemData":{"id":16,"type":"article-journal","title":"The Human Visual Cortex","container-title":"Annual Review of Neuroscience","page":"649-677","volume":"27","issue":"1","source":"CrossRef","DOI":"10.1146/annurev.neuro.27.070203.144220","ISSN":"0147-006X, 1545-4126","language":"en","author":[{"family":"Grill-Spector","given":"Kalanit"},{"family":"Malach","given":"Rafael"}],"issued":{"date-parts":[["2004",7,21]]},"accessed":{"date-parts":[["2014",11,30]]}}}],"schema":"https://github.com/citation-style-language/schema/raw/master/csl-citation.json"} </w:instrText>
+      </w:r>
+      <w:r>
+        <w:fldChar w:fldCharType="separate"/>
+      </w:r>
+      <w:r>
+        <w:rPr>
+          <w:rFonts w:ascii="Calibri" w:hAnsi="Calibri"/>
+        </w:rPr>
+        <w:t>(Grill-Spector &amp; Malach, 2004)</w:t>
+      </w:r>
+      <w:r>
+        <w:fldChar w:fldCharType="end"/>
+      </w:r>
+      <w:r>
+        <w:t xml:space="preserve">. Visual cortex also receives local inputs, inputs from other parts of visual cortex, and top-down modulation from other cortical regions. </w:t>
+      </w:r>
+      <w:r>
+        <w:t>This feed-forward connectivity predicts that there will be asymmetries in how</w:t>
+      </w:r>
+      <w:r>
+        <w:t xml:space="preserve"> a local modulation of activity will spread through cortex</w:t>
+      </w:r>
+      <w:r>
+        <w:t>. Modulations of V1, for example, are likely to be pushed forward into other visual regions. In contrast, modulation of downstream regions such as hMT+ are unlikely to spread back to the earlier visual regions.</w:t>
       </w:r>
       <w:r>
         <w:t xml:space="preserve"> </w:t>
       </w:r>
       <w:r>
+        <w:t xml:space="preserve">At the most extreme we can hypothesize that feature specific modulations of a cortical region, such as those introduced by covert feature-based attention, might introduce noise into other visual regions. </w:t>
+      </w:r>
+      <w:r>
+        <w:t xml:space="preserve">We suspect that these mechanics may be responsible for a previously unexplained asymmetry in human performance on dual-tasks involving scene gist recognition. It is known that under some demanding viewing conditions subjects can recognize scene gist for an unattended scene at the </w:t>
+      </w:r>
+      <w:r>
+        <w:lastRenderedPageBreak/>
+        <w:t xml:space="preserve">same accuracy as under free-viewing </w:t>
+      </w:r>
+      <w:r>
         <w:fldChar w:fldCharType="begin"/>
       </w:r>
       <w:r>
-        <w:instrText xml:space="preserve"> ADDIN ZOTERO_ITEM CSL_CITATION {"citationID":"2htgnvcepk","properties":{"formattedCitation":"(Grill-Spector &amp; Malach, 2004)","plainCitation":"(Grill-Spector &amp; Malach, 2004)"},"citationItems":[{"id":22,"uris":["http://zotero.org/users/2176449/items/5JG4ZM7V"],"uri":["http://zotero.org/users/2176449/items/5JG4ZM7V"],"itemData":{"id":22,"type":"article-journal","title":"The Human Visual Cortex","container-title":"Annual Review of Neuroscience","page":"649-677","volume":"27","issue":"1","source":"CrossRef","DOI":"10.1146/annurev.neuro.27.070203.144220","ISSN":"0147-006X, 1545-4126","language":"en","author":[{"family":"Grill-Spector","given":"Kalanit"},{"family":"Malach","given":"Rafael"}],"issued":{"date-parts":[["2004",7,21]]},"accessed":{"date-parts":[["2014",11,30]]}}}],"schema":"https://github.com/citation-style-language/schema/raw/master/csl-citation.json"} </w:instrText>
+        <w:instrText xml:space="preserve"> ADDIN ZOTERO_ITEM CSL_CITATION {"citationID":"2m7vi6am1l","properties":{"formattedCitation":"(Li et al., 2002)","plainCitation":"(Li et al., 2002)"},"citationItems":[{"id":"4XkRmygP/Ic0dQS6K","uris":["http://www.mendeley.com/documents/?uuid=74ca1560-2d03-4f9d-b236-cdc30cd37c67"],"uri":["http://www.mendeley.com/documents/?uuid=74ca1560-2d03-4f9d-b236-cdc30cd37c67"],"itemData":{"DOI":"10.1073/pnas.092277599","ISSN":"0027-8424","PMID":"12077298","abstract":"What can we see when we do not pay attention? It is well known that we can be \"blind\" even to major aspects of natural scenes when we attend elsewhere. The only tasks that do not need attention appear to be carried out in the early stages of the visual system. Contrary to this common belief, we report that subjects can rapidly detect animals or vehicles in briefly presented novel natural scenes while simultaneously performing another attentionally demanding task. By comparison, they are unable to discriminate large T's from L's, or bisected two-color disks from their mirror images under the same conditions. We conclude that some visual tasks associated with \"high-level\" cortical areas may proceed in the near absence of attention.","author":[{"dropping-particle":"","family":"Li","given":"Fei Fei","non-dropping-particle":"","parse-names":false,"suffix":""},{"dropping-particle":"","family":"VanRullen","given":"Rufin","non-dropping-particle":"","parse-names":false,"suffix":""},{"dropping-particle":"","family":"Koch","given":"Christof","non-dropping-particle":"","parse-names":false,"suffix":""},{"dropping-particle":"","family":"Perona","given":"Pietro","non-dropping-particle":"","parse-names":false,"suffix":""}],"container-title":"Proceedings of the National Academy of Sciences of the United States of America","id":"4XkRmygP/Ic0dQS6K","issue":"14","issued":{"year":2002,"month":7,"day":9},"page":"9596-601","title":"Rapid natural scene categorization in the near absence of attention.","type":"article-journal","volume":"99","page-first":"9596","container-title-short":"Proc. Natl. Acad. Sci. U. S. A."}}],"schema":"https://github.com/citation-style-language/schema/raw/master/csl-citation.json"} </w:instrText>
       </w:r>
       <w:r>
         <w:fldChar w:fldCharType="separate"/>
@@ -4534,45 +4392,19 @@
         <w:rPr>
           <w:rFonts w:ascii="Calibri" w:hAnsi="Calibri"/>
         </w:rPr>
-        <w:t>(Grill-Spector &amp; Malach, 2004)</w:t>
+        <w:t>(Li et al., 2002)</w:t>
       </w:r>
       <w:r>
         <w:fldChar w:fldCharType="end"/>
       </w:r>
       <w:r>
-        <w:t xml:space="preserve">. Visual cortex also receives local inputs, inputs from other parts of visual cortex, and top-down modulation from other cortical regions. </w:t>
-      </w:r>
-      <w:r>
-        <w:t>This feed-forward connectivity predicts that there will be asymmetries in how</w:t>
-      </w:r>
-      <w:r>
-        <w:t xml:space="preserve"> a local modulation of activity will spread through cortex</w:t>
-      </w:r>
-      <w:r>
-        <w:t xml:space="preserve">. Modulations of V1, for example, are likely to be pushed forward into other visual regions. In contrast, modulation of downstream regions such as </w:t>
-      </w:r>
-      <w:proofErr w:type="spellStart"/>
-      <w:r>
-        <w:t>hMT</w:t>
-      </w:r>
-      <w:proofErr w:type="spellEnd"/>
-      <w:r>
-        <w:t>+ are unlikely to spread back to the earlier visual regions.</w:t>
-      </w:r>
-      <w:r>
-        <w:t xml:space="preserve"> </w:t>
-      </w:r>
-      <w:r>
-        <w:t xml:space="preserve">At the most extreme we can hypothesize that feature specific modulations of a cortical region, such as those introduced by covert feature-based attention, might introduce noise into other visual regions. </w:t>
-      </w:r>
-      <w:r>
-        <w:t xml:space="preserve">We suspect that these mechanics may be responsible for a previously unexplained asymmetry in human performance on dual-tasks involving scene gist recognition. It is known that under some demanding viewing conditions subjects can recognize scene gist for an unattended scene at the same accuracy as under free-viewing </w:t>
+        <w:t xml:space="preserve">. This relationship breaks down in certain specific circumstances, such as when participants attend to motion </w:t>
       </w:r>
       <w:r>
         <w:fldChar w:fldCharType="begin"/>
       </w:r>
       <w:r>
-        <w:instrText xml:space="preserve"> ADDIN ZOTERO_ITEM CSL_CITATION {"citationID":"2m7vi6am1l","properties":{"formattedCitation":"(Li et al., 2002)","plainCitation":"(Li et al., 2002)"},"citationItems":[{"id":"4XkRmygP/Ic0dQS6K","uris":["http://www.mendeley.com/documents/?uuid=74ca1560-2d03-4f9d-b236-cdc30cd37c67"],"uri":["http://www.mendeley.com/documents/?uuid=74ca1560-2d03-4f9d-b236-cdc30cd37c67"],"itemData":{"DOI":"10.1073/pnas.092277599","ISSN":"0027-8424","PMID":"12077298","abstract":"What can we see when we do not pay attention? It is well known that we can be \"blind\" even to major aspects of natural scenes when we attend elsewhere. The only tasks that do not need attention appear to be carried out in the early stages of the visual system. Contrary to this common belief, we report that subjects can rapidly detect animals or vehicles in briefly presented novel natural scenes while simultaneously performing another attentionally demanding task. By comparison, they are unable to discriminate large T's from L's, or bisected two-color disks from their mirror images under the same conditions. We conclude that some visual tasks associated with \"high-level\" cortical areas may proceed in the near absence of attention.","author":[{"dropping-particle":"","family":"Li","given":"Fei Fei","non-dropping-particle":"","parse-names":false,"suffix":""},{"dropping-particle":"","family":"VanRullen","given":"Rufin","non-dropping-particle":"","parse-names":false,"suffix":""},{"dropping-particle":"","family":"Koch","given":"Christof","non-dropping-particle":"","parse-names":false,"suffix":""},{"dropping-particle":"","family":"Perona","given":"Pietro","non-dropping-particle":"","parse-names":false,"suffix":""}],"container-title":"Proceedings of the National Academy of Sciences of the United States of America","id":"4XkRmygP/Ic0dQS6K","issue":"14","issued":{"year":2002,"month":7,"day":9},"page":"9596-601","title":"Rapid natural scene categorization in the near absence of attention.","type":"article-journal","volume":"99","page-first":"9596","container-title-short":"Proc. Natl. Acad. Sci. U. S. A."}}],"schema":"https://github.com/citation-style-language/schema/raw/master/csl-citation.json"} </w:instrText>
+        <w:instrText xml:space="preserve"> ADDIN ZOTERO_ITEM CSL_CITATION {"citationID":"2l4phe8u8g","properties":{"formattedCitation":"(Cohen et al., 2011)","plainCitation":"(Cohen et al., 2011)"},"citationItems":[{"id":67,"uris":["http://zotero.org/users/2176449/items/F72EU5QP"],"uri":["http://zotero.org/users/2176449/items/F72EU5QP"],"itemData":{"id":67,"type":"article-journal","title":"Natural-scene perception requires attention.","container-title":"Psychological science","page":"1165-72","volume":"22","issue":"9","abstract":"Is visual attention required for visual consciousness? In the past decade, many researchers have claimed that awareness can arise in the absence of attention. This claim is largely based on the notion that natural scene (or \"gist\") perception occurs without attention. This article presents evidence against this idea. We show that when observers perform a variety of demanding, sustained-attention tasks, inattentional blindness occurs for natural scenes. In addition, scene perception is impaired under dual-task conditions, but only when the primary task is sufficiently demanding. This finding suggests that previous studies that have been interpreted as demonstrating scene perception without attention failed to fully engage attention and that natural-scene perception does indeed require attention. Thus, natural-scene perception is not a preattentive process and cannot be used to support the idea of awareness without attention.","DOI":"10.1177/0956797611419168","author":[{"family":"Cohen","given":"Michael a"},{"family":"Alvarez","given":"George a"},{"family":"Nakayama","given":"Ken"}],"issued":{"date-parts":[["2011",9]]}}}],"schema":"https://github.com/citation-style-language/schema/raw/master/csl-citation.json"} </w:instrText>
       </w:r>
       <w:r>
         <w:fldChar w:fldCharType="separate"/>
@@ -4581,44 +4413,22 @@
         <w:rPr>
           <w:rFonts w:ascii="Calibri" w:hAnsi="Calibri"/>
         </w:rPr>
-        <w:t>(Li et al., 2002)</w:t>
+        <w:t>(Cohen et al., 2011)</w:t>
       </w:r>
       <w:r>
         <w:fldChar w:fldCharType="end"/>
       </w:r>
       <w:r>
-        <w:t xml:space="preserve">. This relationship breaks down in certain specific circumstances, such as when participants attend to motion </w:t>
-      </w:r>
-      <w:r>
-        <w:fldChar w:fldCharType="begin"/>
-      </w:r>
-      <w:r>
-        <w:instrText xml:space="preserve"> ADDIN ZOTERO_ITEM CSL_CITATION {"citationID":"2l4phe8u8g","properties":{"formattedCitation":"(Cohen et al., 2011)","plainCitation":"(Cohen et al., 2011)"},"citationItems":[{"id":1414,"uris":["http://zotero.org/users/2176449/items/F72EU5QP"],"uri":["http://zotero.org/users/2176449/items/F72EU5QP"],"itemData":{"id":1414,"type":"article-journal","title":"Natural-scene perception requires attention.","container-title":"Psychological science","page":"1165-72","volume":"22","issue":"9","abstract":"Is visual attention required for visual consciousness? In the past decade, many researchers have claimed that awareness can arise in the absence of attention. This claim is largely based on the notion that natural scene (or \"gist\") perception occurs without attention. This article presents evidence against this idea. We show that when observers perform a variety of demanding, sustained-attention tasks, inattentional blindness occurs for natural scenes. In addition, scene perception is impaired under dual-task conditions, but only when the primary task is sufficiently demanding. This finding suggests that previous studies that have been interpreted as demonstrating scene perception without attention failed to fully engage attention and that natural-scene perception does indeed require attention. Thus, natural-scene perception is not a preattentive process and cannot be used to support the idea of awareness without attention.","DOI":"10.1177/0956797611419168","author":[{"family":"Cohen","given":"Michael a"},{"family":"Alvarez","given":"George a"},{"family":"Nakayama","given":"Ken"}],"issued":{"date-parts":[["2011",9]]}}}],"schema":"https://github.com/citation-style-language/schema/raw/master/csl-citation.json"} </w:instrText>
-      </w:r>
-      <w:r>
-        <w:fldChar w:fldCharType="separate"/>
-      </w:r>
-      <w:r>
-        <w:rPr>
-          <w:rFonts w:ascii="Calibri" w:hAnsi="Calibri"/>
-        </w:rPr>
-        <w:t>(Cohen et al., 2011)</w:t>
-      </w:r>
-      <w:r>
-        <w:fldChar w:fldCharType="end"/>
-      </w:r>
-      <w:r>
-        <w:t xml:space="preserve">. This study was designed to test the hypothesis that hierarchical organization may be sufficient to explain similar performance </w:t>
-      </w:r>
-      <w:r>
-        <w:lastRenderedPageBreak/>
-        <w:t>asymmetries found for judgments of contrast and motion coherence.</w:t>
+        <w:t>. This study was designed to test the hypothesis that hierarchical organization may be sufficient to explain similar performance asymmetries found for judgments of contrast and motion coherence.</w:t>
       </w:r>
       <w:r>
         <w:t xml:space="preserve"> Explaining this apparent asymmetry would fill a gap in our understanding of how selective attention impacts visual awareness. </w:t>
       </w:r>
     </w:p>
     <w:p>
+      <w:pPr>
+        <w:jc w:val="both"/>
+      </w:pPr>
       <w:r>
         <w:tab/>
         <w:t>We found that</w:t>
@@ -4643,20 +4453,15 @@
       </w:r>
     </w:p>
     <w:p>
+      <w:pPr>
+        <w:jc w:val="both"/>
+      </w:pPr>
       <w:r>
         <w:tab/>
         <w:t>We interpret our behavioral findings as support for the overall hypothesis that hierarchical organization in cortex may be responsible for asymmetries in judgments of unattended stimuli.</w:t>
       </w:r>
       <w:r>
-        <w:t xml:space="preserve"> To fully characterize this relationship we also recorded neural activity from the visual cortex. We isolated activity from two visual regions, V1 and </w:t>
-      </w:r>
-      <w:proofErr w:type="spellStart"/>
-      <w:r>
-        <w:t>hMT</w:t>
-      </w:r>
-      <w:proofErr w:type="spellEnd"/>
-      <w:r>
-        <w:t>+, that are likely candidates for the neural correlates of visual perception for contrast and motion coherence respectively.</w:t>
+        <w:t xml:space="preserve"> To fully characterize this relationship we also recorded neural activity from the visual cortex. We isolated activity from two visual regions, V1 and hMT+, that are likely candidates for the neural correlates of visual perception for contrast and motion coherence respectively.</w:t>
       </w:r>
       <w:r>
         <w:t xml:space="preserve"> Other studies have identified V1 activity as sufficient to fully explain behavioral performance on contrast judgments </w:t>
@@ -4665,7 +4470,7 @@
         <w:fldChar w:fldCharType="begin"/>
       </w:r>
       <w:r>
-        <w:instrText xml:space="preserve"> ADDIN ZOTERO_ITEM CSL_CITATION {"citationID":"2jc7qjub9e","properties":{"formattedCitation":"(Itthipuripat et al., 2014; Pestilli et al., 2011)","plainCitation":"(Itthipuripat et al., 2014; Pestilli et al., 2011)"},"citationItems":[{"id":1465,"uris":["http://zotero.org/users/2176449/items/GG2ADKKD"],"uri":["http://zotero.org/users/2176449/items/GG2ADKKD"],"itemData":{"id":1465,"type":"article-journal","title":"Sensory Gain Outperforms Efficient Readout Mechanisms in Predicting Attention-Related Improvements in Behavior","container-title":"Journal of Neuroscience","page":"13384-13398","volume":"34","issue":"40","DOI":"10.1523/JNEUROSCI.2277-14.2014","author":[{"family":"Itthipuripat","given":"S."},{"family":"Ester","given":"E. F."},{"family":"Deering","given":"S."},{"family":"Serences","given":"J. T."}],"issued":{"date-parts":[["2014",10]]}}},{"id":1390,"uris":["http://zotero.org/users/2176449/items/BJIUWIKG"],"uri":["http://zotero.org/users/2176449/items/BJIUWIKG"],"itemData":{"id":1390,"type":"article-journal","title":"Attentional enhancement via selection and pooling of early sensory responses in human visual cortex.","container-title":"Neuron","page":"832-46","volume":"72","issue":"5","abstract":"The computational processes by which attention improves behavioral performance were characterized by measuring visual cortical activity with functional magnetic resonance imaging as humans performed a contrast-discrimination task with focal and distributed attention. Focal attention yielded robust improvements in behavioral performance accompanied by increases in cortical responses. Quantitative analysis revealed that if performance were limited only by the sensitivity of the measured sensory signals, the improvements in behavioral performance would have corresponded to an unrealistically large reduction in response variability. Instead, behavioral performance was well characterized by a pooling and selection process for which the largest sensory responses, those most strongly modulated by attention, dominated the perceptual decision. This characterization predicts that high-contrast distracters that evoke large responses should negatively impact behavioral performance. We tested and confirmed this prediction. We conclude that attention enhanced behavioral performance predominantly by enabling efficient selection of the behaviorally relevant sensory signals.","DOI":"10.1016/j.neuron.2011.09.025","author":[{"family":"Pestilli","given":"Franco"},{"family":"Carrasco","given":"Marisa"},{"family":"Heeger","given":"David J"},{"family":"Gardner","given":"Justin L"}],"issued":{"date-parts":[["2011",12]]}}}],"schema":"https://github.com/citation-style-language/schema/raw/master/csl-citation.json"} </w:instrText>
+        <w:instrText xml:space="preserve"> ADDIN ZOTERO_ITEM CSL_CITATION {"citationID":"2jc7qjub9e","properties":{"formattedCitation":"(Itthipuripat et al., 2014; Pestilli et al., 2011)","plainCitation":"(Itthipuripat et al., 2014; Pestilli et al., 2011)"},"citationItems":[{"id":83,"uris":["http://zotero.org/users/2176449/items/GG2ADKKD"],"uri":["http://zotero.org/users/2176449/items/GG2ADKKD"],"itemData":{"id":83,"type":"article-journal","title":"Sensory Gain Outperforms Efficient Readout Mechanisms in Predicting Attention-Related Improvements in Behavior","container-title":"Journal of Neuroscience","page":"13384-13398","volume":"34","issue":"40","DOI":"10.1523/JNEUROSCI.2277-14.2014","author":[{"family":"Itthipuripat","given":"S."},{"family":"Ester","given":"E. F."},{"family":"Deering","given":"S."},{"family":"Serences","given":"J. T."}],"issued":{"date-parts":[["2014",10]]}}},{"id":47,"uris":["http://zotero.org/users/2176449/items/BJIUWIKG"],"uri":["http://zotero.org/users/2176449/items/BJIUWIKG"],"itemData":{"id":47,"type":"article-journal","title":"Attentional enhancement via selection and pooling of early sensory responses in human visual cortex.","container-title":"Neuron","page":"832-46","volume":"72","issue":"5","abstract":"The computational processes by which attention improves behavioral performance were characterized by measuring visual cortical activity with functional magnetic resonance imaging as humans performed a contrast-discrimination task with focal and distributed attention. Focal attention yielded robust improvements in behavioral performance accompanied by increases in cortical responses. Quantitative analysis revealed that if performance were limited only by the sensitivity of the measured sensory signals, the improvements in behavioral performance would have corresponded to an unrealistically large reduction in response variability. Instead, behavioral performance was well characterized by a pooling and selection process for which the largest sensory responses, those most strongly modulated by attention, dominated the perceptual decision. This characterization predicts that high-contrast distracters that evoke large responses should negatively impact behavioral performance. We tested and confirmed this prediction. We conclude that attention enhanced behavioral performance predominantly by enabling efficient selection of the behaviorally relevant sensory signals.","DOI":"10.1016/j.neuron.2011.09.025","author":[{"family":"Pestilli","given":"Franco"},{"family":"Carrasco","given":"Marisa"},{"family":"Heeger","given":"David J"},{"family":"Gardner","given":"Justin L"}],"issued":{"date-parts":[["2011",12]]}}}],"schema":"https://github.com/citation-style-language/schema/raw/master/csl-citation.json"} </w:instrText>
       </w:r>
       <w:r>
         <w:fldChar w:fldCharType="separate"/>
@@ -4680,15 +4485,7 @@
         <w:fldChar w:fldCharType="end"/>
       </w:r>
       <w:r>
-        <w:t xml:space="preserve">. Because similar studies have not been performed for discrimination of motion coherence we plan to test our models to establish this fact for </w:t>
-      </w:r>
-      <w:proofErr w:type="spellStart"/>
-      <w:r>
-        <w:t>hMT</w:t>
-      </w:r>
-      <w:proofErr w:type="spellEnd"/>
-      <w:r>
-        <w:t xml:space="preserve">+ as well (this </w:t>
+        <w:t xml:space="preserve">. Because similar studies have not been performed for discrimination of motion coherence we plan to test our models to establish this fact for hMT+ as well (this </w:t>
       </w:r>
       <w:r>
         <w:t xml:space="preserve">part of the project is in progress). </w:t>
@@ -4702,34 +4499,84 @@
     </w:p>
     <w:p>
       <w:pPr>
-        <w:tabs>
-          <w:tab w:val="left" w:pos="5982"/>
-        </w:tabs>
-      </w:pPr>
-      <w:r>
-        <w:t>//TODO: Functional results</w:t>
-      </w:r>
-    </w:p>
-    <w:p>
-      <w:pPr>
         <w:ind w:firstLine="720"/>
-      </w:pPr>
-      <w:r>
-        <w:t xml:space="preserve">Our full results, including the model analysis, remains to be completed, but the initial findings point towards the hypothesis we outlined. We suggested that earlier and contradictory results in the Inattentional blindness literature might be explained by a model of attention that takes into account the hierarchical nature of visual cortex. We tested whether contrast and motion coherence, two features represented in hierarchically distinct parts of cortex would interact in the predicted way. Our results point towards such a relationship: attention to contrast appears to feed forward into visual area </w:t>
-      </w:r>
-      <w:proofErr w:type="spellStart"/>
-      <w:r>
-        <w:t>hMT</w:t>
-      </w:r>
-      <w:proofErr w:type="spellEnd"/>
-      <w:r>
-        <w:t>+ where coherence is represented, but the reverse does not seem to be the case.</w:t>
-      </w:r>
-      <w:r>
-        <w:t xml:space="preserve"> Future work will need to extend these findings into other feature domains and test whether this is a general principle of cortical connectivity.</w:t>
-      </w:r>
-      <w:bookmarkStart w:id="0" w:name="_GoBack"/>
-      <w:bookmarkEnd w:id="0"/>
+        <w:jc w:val="both"/>
+      </w:pPr>
+      <w:r>
+        <w:t xml:space="preserve">Our full results, including the </w:t>
+      </w:r>
+      <w:r>
+        <w:t xml:space="preserve">complete neural data analysis and the </w:t>
+      </w:r>
+      <w:r>
+        <w:t xml:space="preserve">model analysis, remains to be completed, but the initial </w:t>
+      </w:r>
+      <w:r>
+        <w:t xml:space="preserve">behavioral </w:t>
+      </w:r>
+      <w:r>
+        <w:t xml:space="preserve">findings point towards the hypothesis we outlined. We suggested that </w:t>
+      </w:r>
+      <w:r>
+        <w:t xml:space="preserve">taking into account the hierarchical nature of visual cortex might be sufficient account for contradictory results in the inattentional blindness literature. </w:t>
+      </w:r>
+      <w:r>
+        <w:t xml:space="preserve">We tested </w:t>
+      </w:r>
+      <w:r>
+        <w:t xml:space="preserve">this hypothesis using </w:t>
+      </w:r>
+      <w:r>
+        <w:t>contrast and motion coherence, two features represented in hierarc</w:t>
+      </w:r>
+      <w:r>
+        <w:t>hically distinct parts of cortex</w:t>
+      </w:r>
+      <w:r>
+        <w:t>.</w:t>
+      </w:r>
+      <w:r>
+        <w:t xml:space="preserve"> We found that our behavioral results are consistent with the overall hypothesis. It remains to be seen whether the full </w:t>
+      </w:r>
+      <w:r>
+        <w:t>model analysis</w:t>
+      </w:r>
+      <w:r>
+        <w:t xml:space="preserve"> as well as our neural data also point towards a cohesive view.</w:t>
+      </w:r>
+      <w:r>
+        <w:t xml:space="preserve"> </w:t>
+      </w:r>
+      <w:r>
+        <w:t xml:space="preserve">In addition, if this is a general feature of hierarchically organized cortex we might expect a number of unexpected interactions to exist between stimulus dimensions. </w:t>
+      </w:r>
+      <w:r>
+        <w:t>Future work will need to extend these findings into other feature domains and test whether this is a general principle of cortical connectivity.</w:t>
+      </w:r>
+      <w:r>
+        <w:t xml:space="preserve"> If our results extend into other feature domains then this is strong evidence that attention and awareness are more complex than expected. The effect of ‘attention’ to any specific location or feature cannot be predicted without full knowledge of the context</w:t>
+      </w:r>
+      <w:r>
+        <w:t xml:space="preserve">. This includes the specifics of the attended stimuli and of all unattended stimuli. This more complex picture of attention and awareness is not necessarily less understandable, but it requires taking into knowledge of the neural dynamics and cortical connectivity. </w:t>
+      </w:r>
+      <w:r>
+        <w:t xml:space="preserve">Further testing of this </w:t>
+      </w:r>
+      <w:r>
+        <w:t xml:space="preserve">attention-awareness </w:t>
+      </w:r>
+      <w:r>
+        <w:t xml:space="preserve">hypothesis in other domains will help establish whether </w:t>
+      </w:r>
+      <w:r>
+        <w:t>attention always interacts with perception in context specific ways, or whether there are regions of cortex where local connectivity plays a less pronounced role.</w:t>
+      </w:r>
+    </w:p>
+    <w:p>
+      <w:pPr>
+        <w:ind w:firstLine="720"/>
+        <w:jc w:val="both"/>
+      </w:pPr>
       <w:r>
         <w:br w:type="page"/>
       </w:r>
@@ -4815,21 +4662,25 @@
         <w:t>Estimated Discrimination Thresholds Across Participants</w:t>
       </w:r>
       <w:r>
-        <w:t xml:space="preserve">. Each participant was shown several hundred trials in which two moving dot displays varied in both contrast and coherence. On each trial they made a discrimination judgment about which display had a higher feature intensity. On control runs they were cued to attend to the same feature that they discriminated. On task runs they were mostly cued to the correct feature, but 15% of trials were “miscued”: participants had to respond about the unattended feature. We fit each participant’s raw performance at different feature intensity differences to a </w:t>
-      </w:r>
-      <w:proofErr w:type="spellStart"/>
-      <w:r>
-        <w:t>Weibull</w:t>
-      </w:r>
-      <w:proofErr w:type="spellEnd"/>
-      <w:r>
-        <w:t xml:space="preserve"> function (see Methods) and extracted </w:t>
+        <w:t>. Each participant was shown several hundred trials in which two moving dot displays varied in both contrast and coherence. On each trial they made a discrimination judgment about which display had a higher feature intensity. On control runs they were cued to attend to the same feature that they discriminated. On task runs they were mostly cued to the correct feature, but 15% of trials were “miscued”: participants had to respond about the unattended feature. We fit each participant’s raw performance at different feature intensity differences to a Weibull function (</w:t>
+      </w:r>
+      <w:r>
+        <w:t>equation 1</w:t>
+      </w:r>
+      <w:r>
+        <w:t xml:space="preserve">) and extracted </w:t>
       </w:r>
       <w:r>
         <w:t>“</w:t>
       </w:r>
       <w:r>
-        <w:t xml:space="preserve">threshold” performance, corresponding to ##% correct. </w:t>
+        <w:t xml:space="preserve">threshold” performance, corresponding to </w:t>
+      </w:r>
+      <w:r>
+        <w:t>82</w:t>
+      </w:r>
+      <w:r>
+        <w:t xml:space="preserve">% correct. </w:t>
       </w:r>
       <w:r>
         <w:t>Threshold performance is plotted here by feature and condition for each subject individually. We observed a relatively stable pattern</w:t>
@@ -4843,30 +4694,6 @@
       <w:r>
         <w:t xml:space="preserve"> We expected that if participants were focusing their attention entirely on the cued feature, as directed, their performance on the control and task cued trials would be identical. This was the case for contrast, but not for motion coherence where we found that performance was better during control runs compared to task cued runs. We directly compared discrimination across features by normalizing these data to the control runs, see Figure 2 and text for more details.</w:t>
       </w:r>
-    </w:p>
-    <w:p>
-      <w:pPr>
-        <w:jc w:val="both"/>
-      </w:pPr>
-      <w:r>
-        <w:lastRenderedPageBreak/>
-        <w:t>(*</w:t>
-      </w:r>
-      <w:proofErr w:type="spellStart"/>
-      <w:r>
-        <w:t>todo</w:t>
-      </w:r>
-      <w:proofErr w:type="spellEnd"/>
-      <w:r>
-        <w:t>: add stats!*)</w:t>
-      </w:r>
-    </w:p>
-    <w:p>
-      <w:pPr>
-        <w:rPr>
-          <w:b/>
-        </w:rPr>
-      </w:pPr>
     </w:p>
     <w:p>
       <w:pPr>
@@ -4879,11 +4706,12 @@
           <w:b/>
           <w:noProof/>
         </w:rPr>
+        <w:lastRenderedPageBreak/>
         <w:drawing>
-          <wp:inline distT="0" distB="0" distL="0" distR="0" wp14:anchorId="3679631F" wp14:editId="75E39B25">
-            <wp:extent cx="5922010" cy="3776980"/>
-            <wp:effectExtent l="0" t="0" r="0" b="7620"/>
-            <wp:docPr id="8" name="Picture 8" descr="rainbowRaid:Users:dan:proj:att_awe:analysis:figures:behav:300_inset.pdf"/>
+          <wp:inline distT="0" distB="0" distL="0" distR="0" wp14:anchorId="2D50D9D9" wp14:editId="13EF4A72">
+            <wp:extent cx="5920105" cy="3775075"/>
+            <wp:effectExtent l="0" t="0" r="0" b="9525"/>
+            <wp:docPr id="1" name="Picture 1" descr="rainbowRaid:Users:dan:proj:att_awe:analysis:figures:behav:300_inset.pdf"/>
             <wp:cNvGraphicFramePr>
               <a:graphicFrameLocks xmlns:a="http://schemas.openxmlformats.org/drawingml/2006/main" noChangeAspect="1"/>
             </wp:cNvGraphicFramePr>
@@ -4891,7 +4719,7 @@
               <a:graphicData uri="http://schemas.openxmlformats.org/drawingml/2006/picture">
                 <pic:pic xmlns:pic="http://schemas.openxmlformats.org/drawingml/2006/picture">
                   <pic:nvPicPr>
-                    <pic:cNvPr id="0" name="Picture 8" descr="rainbowRaid:Users:dan:proj:att_awe:analysis:figures:behav:300_inset.pdf"/>
+                    <pic:cNvPr id="0" name="Picture 3" descr="rainbowRaid:Users:dan:proj:att_awe:analysis:figures:behav:300_inset.pdf"/>
                     <pic:cNvPicPr>
                       <a:picLocks noChangeAspect="1" noChangeArrowheads="1"/>
                     </pic:cNvPicPr>
@@ -4912,7 +4740,7 @@
                   <pic:spPr bwMode="auto">
                     <a:xfrm>
                       <a:off x="0" y="0"/>
-                      <a:ext cx="5922010" cy="3776980"/>
+                      <a:ext cx="5920105" cy="3775075"/>
                     </a:xfrm>
                     <a:prstGeom prst="rect">
                       <a:avLst/>
@@ -4942,16 +4770,40 @@
         <w:t xml:space="preserve">Normalized </w:t>
       </w:r>
       <w:r>
-        <w:t>Feature-Discrimination Functions. Feature discrimination functions are shown for subject 300 and averaged across participants in the inset. Performance was relatively consistent for all participants in the contrast discrimination trials for both control runs, task cued trials, and task miscued trials. In contrast, motion coherence discrimination suffered during task miscued trials. Performance on motion coherence also suffered a smaller amount during task cued trials, suggesting a possible confound of task difficulty (see the text for details). Discrimination function slopes were relatively consistent across both tasks and conditions, so we compared only the estimated thresholds to determine effect size. We computed a mixed-effects analysis predicting threshold amplitude</w:t>
-      </w:r>
-      <w:r>
-        <w:t xml:space="preserve"> from condition and task and their interaction, with a within-subject intercept. *** results? *** </w:t>
-      </w:r>
-      <w:r>
-        <w:t xml:space="preserve">  </w:t>
+        <w:t xml:space="preserve">Feature-Discrimination Functions. Feature discrimination </w:t>
+      </w:r>
+      <w:r>
+        <w:t xml:space="preserve">function fits (equation 1) </w:t>
+      </w:r>
+      <w:r>
+        <w:t>are shown for subject 300 and averaged across participants in the inset. Performance was relatively consistent for all participants in the contrast discrimination trials for both control runs, task cued trials, and task miscued trials. In contrast, motion coherence discrimination suffered during task miscued trials. Performance on motion coherence also suffered a smaller amount during task cued trials, suggesting a possible confound of task difficulty (see the text for details). Discrimination function slopes were relatively consistent across both tasks and conditions, so we compared only the estimated thresholds to determine effect size. We computed a mixed-effects analysis predicting</w:t>
+      </w:r>
+      <w:r>
+        <w:t xml:space="preserve"> normalized</w:t>
+      </w:r>
+      <w:r>
+        <w:t xml:space="preserve"> thresholds </w:t>
+      </w:r>
+      <w:r>
+        <w:t>from condition and task and their int</w:t>
+      </w:r>
+      <w:r>
+        <w:t>eraction</w:t>
+      </w:r>
+      <w:r>
+        <w:t>.</w:t>
       </w:r>
       <w:r>
         <w:t xml:space="preserve"> </w:t>
+      </w:r>
+      <w:r>
+        <w:t xml:space="preserve">Thresholds were normalized within subject to account for individual variability. </w:t>
+      </w:r>
+      <w:r>
+        <w:t>We found a significant interaction between a quadratic term estimating that task miscued thresholds were significantly higher than both control and task cued thresholds, beta = .82, t(59) = 2.08, p = .042.</w:t>
+      </w:r>
+      <w:r>
+        <w:t xml:space="preserve"> The results obtained for subj. 300 during scanning were qualitatively similar to the results obtained during the behavioral runs.</w:t>
       </w:r>
     </w:p>
     <w:p>
@@ -5038,7 +4890,7 @@
         <w:fldChar w:fldCharType="begin"/>
       </w:r>
       <w:r>
-        <w:instrText xml:space="preserve"> ADDIN ZOTERO_ITEM CSL_CITATION {"citationID":"2k2c7sbldt","properties":{"formattedCitation":"(Wandell et al., 2007)","plainCitation":"(Wandell et al., 2007)"},"citationItems":[{"id":202,"uris":["http://zotero.org/users/2176449/items/B9MB4ZZB"],"uri":["http://zotero.org/users/2176449/items/B9MB4ZZB"],"itemData":{"id":202,"type":"article-journal","title":"Visual Field Maps in Human Cortex","container-title":"Neuron","page":"366-383","volume":"56","issue":"2","source":"CrossRef","DOI":"10.1016/j.neuron.2007.10.012","ISSN":"08966273","language":"en","author":[{"family":"Wandell","given":"Brian A."},{"family":"Dumoulin","given":"Serge O."},{"family":"Brewer","given":"Alyssa A."}],"issued":{"date-parts":[["2007",10]]},"accessed":{"date-parts":[["2015",5,28]]}}}],"schema":"https://github.com/citation-style-language/schema/raw/master/csl-citation.json"} </w:instrText>
+        <w:instrText xml:space="preserve"> ADDIN ZOTERO_ITEM CSL_CITATION {"citationID":"2k2c7sbldt","properties":{"formattedCitation":"(Wandell et al., 2007)","plainCitation":"(Wandell et al., 2007)"},"citationItems":[{"id":419,"uris":["http://zotero.org/users/2176449/items/B9MB4ZZB"],"uri":["http://zotero.org/users/2176449/items/B9MB4ZZB"],"itemData":{"id":419,"type":"article-journal","title":"Visual Field Maps in Human Cortex","container-title":"Neuron","page":"366-383","volume":"56","issue":"2","source":"CrossRef","DOI":"10.1016/j.neuron.2007.10.012","ISSN":"08966273","language":"en","author":[{"family":"Wandell","given":"Brian A."},{"family":"Dumoulin","given":"Serge O."},{"family":"Brewer","given":"Alyssa A."}],"issued":{"date-parts":[["2007",10]]},"accessed":{"date-parts":[["2015",5,28]]}}}],"schema":"https://github.com/citation-style-language/schema/raw/master/csl-citation.json"} </w:instrText>
       </w:r>
       <w:r>
         <w:fldChar w:fldCharType="separate"/>
@@ -5056,15 +4908,7 @@
         <w:t>. First, a population receptive field model was fit to the voxels in occipital cortex. Second, visual areas were defined according to the polar angle flips at visual area boundaries. Voxels were then projected onto an inflated surface for visualization. Area MT was also defined according to a functional localizer</w:t>
       </w:r>
       <w:r>
-        <w:t xml:space="preserve"> by correlating BOLD activation to a 12 s ON, 12 s OFF motion stimulus with a sinusoidal wave. Area </w:t>
-      </w:r>
-      <w:proofErr w:type="spellStart"/>
-      <w:r>
-        <w:t>hMT</w:t>
-      </w:r>
-      <w:proofErr w:type="spellEnd"/>
-      <w:r>
-        <w:t>+ was identified by restrict</w:t>
+        <w:t xml:space="preserve"> by correlating BOLD activation to a 12 s ON, 12 s OFF motion stimulus with a sinusoidal wave. Area hMT+ was identified by restrict</w:t>
       </w:r>
       <w:r>
         <w:t xml:space="preserve">ing </w:t>
@@ -5082,15 +4926,7 @@
         <w:t xml:space="preserve">greater than 0.1 and excluding voxels in the retinotopically defined early visual areas (V1, V2, and V3). </w:t>
       </w:r>
       <w:r>
-        <w:t xml:space="preserve">Functionally defined </w:t>
-      </w:r>
-      <w:proofErr w:type="spellStart"/>
-      <w:r>
-        <w:t>hMT</w:t>
-      </w:r>
-      <w:proofErr w:type="spellEnd"/>
-      <w:r>
-        <w:t xml:space="preserve">+ overlaps completely with the retinotopically defined area. </w:t>
+        <w:t xml:space="preserve">Functionally defined hMT+ overlaps completely with the retinotopically defined area. </w:t>
       </w:r>
     </w:p>
     <w:p>
@@ -5138,7 +4974,7 @@
             <v:path o:extrusionok="f" gradientshapeok="t" o:connecttype="rect"/>
             <o:lock v:ext="edit" aspectratio="t"/>
           </v:shapetype>
-          <v:shape id="_x0000_i1025" type="#_x0000_t75" style="width:468pt;height:256.15pt">
+          <v:shape id="_x0000_i1025" type="#_x0000_t75" style="width:468pt;height:255.7pt">
             <v:imagedata r:id="rId17" o:title="l_activation_rel_rois-01"/>
           </v:shape>
         </w:pict>
@@ -5205,15 +5041,7 @@
         <w:t>retinotopically</w:t>
       </w:r>
       <w:r>
-        <w:t xml:space="preserve"> defined V1 and </w:t>
-      </w:r>
-      <w:proofErr w:type="spellStart"/>
-      <w:r>
-        <w:t>hMT</w:t>
-      </w:r>
-      <w:proofErr w:type="spellEnd"/>
-      <w:r>
-        <w:t xml:space="preserve">+ ROIs in a left hemisphere occipital cortex flat map. </w:t>
+        <w:t xml:space="preserve"> defined V1 and hMT+ ROIs in a left hemisphere occipital cortex flat map. </w:t>
       </w:r>
       <w:r>
         <w:t>Heat map</w:t>
@@ -5259,15 +5087,7 @@
         <w:t>he midline.</w:t>
       </w:r>
       <w:r>
-        <w:t xml:space="preserve"> We see active responses as expected in V1 and both dorsal and ventral V2 and V3, as well as a patch of responses in </w:t>
-      </w:r>
-      <w:proofErr w:type="spellStart"/>
-      <w:r>
-        <w:t>hMT</w:t>
-      </w:r>
-      <w:proofErr w:type="spellEnd"/>
-      <w:r>
-        <w:t>+.</w:t>
+        <w:t xml:space="preserve"> We see active responses as expected in V1 and both dorsal and ventral V2 and V3, as well as a patch of responses in hMT+.</w:t>
       </w:r>
       <w:r>
         <w:t xml:space="preserve"> We also observed retinotopically consistent activation in V4, LO-1 and LO-2, and V3a/b</w:t>
@@ -5282,6 +5102,11 @@
       </w:r>
     </w:p>
     <w:p>
+      <w:pPr>
+        <w:rPr>
+          <w:b/>
+        </w:rPr>
+      </w:pPr>
       <w:r>
         <w:rPr>
           <w:b/>
@@ -5291,8 +5116,39 @@
       </w:r>
     </w:p>
     <w:p>
-      <w:r>
-        <w:t>Feature response functions (BOLD responses in MT/V1 during conditions).</w:t>
+      <w:pPr>
+        <w:rPr>
+          <w:sz w:val="20"/>
+        </w:rPr>
+      </w:pPr>
+      <w:r>
+        <w:rPr>
+          <w:sz w:val="20"/>
+        </w:rPr>
+        <w:t>[Figure 5 has technical issues, the final version couldn’t be generated on time, but I will send an updated version when possible. The version I was going to include didn’t include the full dataset and wouldn’t be useful for interpretation.]</w:t>
+      </w:r>
+    </w:p>
+    <w:p>
+      <w:r>
+        <w:t xml:space="preserve">Feature </w:t>
+      </w:r>
+      <w:r>
+        <w:t>Response Functions. We computed the BOLD response</w:t>
+      </w:r>
+      <w:r>
+        <w:t xml:space="preserve"> in </w:t>
+      </w:r>
+      <w:r>
+        <w:t>the average of responsive voxels in V1 and hMT+ and then de-convolved the response to each stimulus intensity.</w:t>
+      </w:r>
+      <w:r>
+        <w:t xml:space="preserve"> The de-convolved responses were refit to a difference of gamma function and the amplitudes are plotted above. These amplitudes </w:t>
+      </w:r>
+      <w:r>
+        <w:t>values were then fit with the Naka-Rushton equation (equation 2)</w:t>
+      </w:r>
+      <w:r>
+        <w:t xml:space="preserve"> to reduce noise in the estimate. </w:t>
       </w:r>
     </w:p>
     <w:p/>
@@ -5350,11 +5206,9 @@
       <w:r>
         <w:t xml:space="preserve">We modeled the response amplitude to feature-intensity according to the Naka-Rushton equation, using the de-convolved response to each feature (contrast, coherence) and cueing condition (cued, </w:t>
       </w:r>
-      <w:proofErr w:type="spellStart"/>
       <w:r>
         <w:t>uncued</w:t>
       </w:r>
-      <w:proofErr w:type="spellEnd"/>
       <w:r>
         <w:t>).</w:t>
       </w:r>
@@ -5377,16 +5231,46 @@
         <w:t xml:space="preserve">response </w:t>
       </w:r>
       <w:r>
-        <w:t>f</w:t>
-      </w:r>
-      <w:r>
-        <w:t>unction, this is equivalent to changing the perceived feature intensity at a constant response amplitude.</w:t>
+        <w:t>function;</w:t>
+      </w:r>
+      <w:r>
+        <w:t xml:space="preserve"> this is equivalent to changing the perceived feature intensity at </w:t>
+      </w:r>
+      <w:r>
+        <w:t>constant</w:t>
+      </w:r>
+      <w:r>
+        <w:t xml:space="preserve"> response amplitude.</w:t>
       </w:r>
       <w:r>
         <w:t xml:space="preserve"> (d) </w:t>
       </w:r>
       <w:r>
         <w:t>The response gain model predicts that feature intensity will cause a multiplicative gain in response amplitudes during cueing.</w:t>
+      </w:r>
+      <w:r>
+        <w:t xml:space="preserve"> Figure adapted from Soma et al. </w:t>
+      </w:r>
+      <w:r>
+        <w:fldChar w:fldCharType="begin"/>
+      </w:r>
+      <w:r>
+        <w:instrText xml:space="preserve"> ADDIN ZOTERO_ITEM CSL_CITATION {"citationID":"83n6tm2n3","properties":{"formattedCitation":"(Soma, Shimegi, Suematsu, &amp; Sato, 2013)","plainCitation":"(Soma, Shimegi, Suematsu, &amp; Sato, 2013)"},"citationItems":[{"id":429,"uris":["http://zotero.org/users/2176449/items/ZADIT3CV"],"uri":["http://zotero.org/users/2176449/items/ZADIT3CV"],"itemData":{"id":429,"type":"article-journal","title":"Cholinergic modulation of response gain in the rat primary visual cortex","container-title":"Scientific Reports","volume":"3","source":"CrossRef","URL":"http://www.nature.com/doifinder/10.1038/srep01138","DOI":"10.1038/srep01138","ISSN":"2045-2322","author":[{"family":"Soma","given":"Shogo"},{"family":"Shimegi","given":"Satoshi"},{"family":"Suematsu","given":"Naofumi"},{"family":"Sato","given":"Hiromichi"}],"issued":{"date-parts":[["2013",1,31]]},"accessed":{"date-parts":[["2015",6,1]]}}}],"schema":"https://github.com/citation-style-language/schema/raw/master/csl-citation.json"} </w:instrText>
+      </w:r>
+      <w:r>
+        <w:fldChar w:fldCharType="separate"/>
+      </w:r>
+      <w:r>
+        <w:rPr>
+          <w:noProof/>
+        </w:rPr>
+        <w:t>(Soma, Shimegi, Suematsu, &amp; Sato, 2013)</w:t>
+      </w:r>
+      <w:r>
+        <w:fldChar w:fldCharType="end"/>
+      </w:r>
+      <w:r>
+        <w:t>.</w:t>
       </w:r>
     </w:p>
     <w:p/>
@@ -5467,33 +5351,11 @@
           <w:rFonts w:ascii="Calibri" w:hAnsi="Calibri"/>
         </w:rPr>
       </w:pPr>
-      <w:proofErr w:type="spellStart"/>
-      <w:r>
-        <w:rPr>
-          <w:rFonts w:ascii="Calibri" w:hAnsi="Calibri"/>
-        </w:rPr>
-        <w:t>Cutrone</w:t>
-      </w:r>
-      <w:proofErr w:type="spellEnd"/>
-      <w:r>
-        <w:rPr>
-          <w:rFonts w:ascii="Calibri" w:hAnsi="Calibri"/>
-        </w:rPr>
-        <w:t xml:space="preserve">, E. K., </w:t>
-      </w:r>
-      <w:proofErr w:type="spellStart"/>
-      <w:r>
-        <w:rPr>
-          <w:rFonts w:ascii="Calibri" w:hAnsi="Calibri"/>
-        </w:rPr>
-        <w:t>Heeger</w:t>
-      </w:r>
-      <w:proofErr w:type="spellEnd"/>
-      <w:r>
-        <w:rPr>
-          <w:rFonts w:ascii="Calibri" w:hAnsi="Calibri"/>
-        </w:rPr>
-        <w:t xml:space="preserve">, D. J., &amp; Carrasco, M. (2014). Attention enhances contrast appearance via increased input baseline of neural responses. </w:t>
+      <w:r>
+        <w:rPr>
+          <w:rFonts w:ascii="Calibri" w:hAnsi="Calibri"/>
+        </w:rPr>
+        <w:t xml:space="preserve">Cutrone, E. K., Heeger, D. J., &amp; Carrasco, M. (2014). Attention enhances contrast appearance via increased input baseline of neural responses. </w:t>
       </w:r>
       <w:r>
         <w:rPr>
@@ -5535,37 +5397,8 @@
         <w:rPr>
           <w:rFonts w:ascii="Calibri" w:hAnsi="Calibri"/>
         </w:rPr>
-        <w:t xml:space="preserve">Dale, A. M., </w:t>
-      </w:r>
-      <w:proofErr w:type="spellStart"/>
-      <w:r>
-        <w:rPr>
-          <w:rFonts w:ascii="Calibri" w:hAnsi="Calibri"/>
-        </w:rPr>
-        <w:t>Fischl</w:t>
-      </w:r>
-      <w:proofErr w:type="spellEnd"/>
-      <w:r>
-        <w:rPr>
-          <w:rFonts w:ascii="Calibri" w:hAnsi="Calibri"/>
-        </w:rPr>
-        <w:t xml:space="preserve">, B., &amp; </w:t>
-      </w:r>
-      <w:proofErr w:type="spellStart"/>
-      <w:r>
-        <w:rPr>
-          <w:rFonts w:ascii="Calibri" w:hAnsi="Calibri"/>
-        </w:rPr>
-        <w:t>Sereno</w:t>
-      </w:r>
-      <w:proofErr w:type="spellEnd"/>
-      <w:r>
-        <w:rPr>
-          <w:rFonts w:ascii="Calibri" w:hAnsi="Calibri"/>
-        </w:rPr>
-        <w:t xml:space="preserve">, M. I. (1999). Cortical surface-based analysis: I. Segmentation and surface reconstruction. </w:t>
-      </w:r>
-      <w:proofErr w:type="spellStart"/>
+        <w:t xml:space="preserve">Dale, A. M., Fischl, B., &amp; Sereno, M. I. (1999). Cortical surface-based analysis: I. Segmentation and surface reconstruction. </w:t>
+      </w:r>
       <w:r>
         <w:rPr>
           <w:rFonts w:ascii="Calibri" w:hAnsi="Calibri"/>
@@ -5574,7 +5407,6 @@
         </w:rPr>
         <w:t>Neuroimage</w:t>
       </w:r>
-      <w:proofErr w:type="spellEnd"/>
       <w:r>
         <w:rPr>
           <w:rFonts w:ascii="Calibri" w:hAnsi="Calibri"/>
@@ -5603,35 +5435,12 @@
           <w:rFonts w:ascii="Calibri" w:hAnsi="Calibri"/>
         </w:rPr>
       </w:pPr>
-      <w:proofErr w:type="spellStart"/>
-      <w:r>
-        <w:rPr>
-          <w:rFonts w:ascii="Calibri" w:hAnsi="Calibri"/>
-        </w:rPr>
-        <w:t>Dumoulin</w:t>
-      </w:r>
-      <w:proofErr w:type="spellEnd"/>
-      <w:r>
-        <w:rPr>
-          <w:rFonts w:ascii="Calibri" w:hAnsi="Calibri"/>
-        </w:rPr>
-        <w:t xml:space="preserve">, S. O., &amp; </w:t>
-      </w:r>
-      <w:proofErr w:type="spellStart"/>
-      <w:r>
-        <w:rPr>
-          <w:rFonts w:ascii="Calibri" w:hAnsi="Calibri"/>
-        </w:rPr>
-        <w:t>Wandell</w:t>
-      </w:r>
-      <w:proofErr w:type="spellEnd"/>
-      <w:r>
-        <w:rPr>
-          <w:rFonts w:ascii="Calibri" w:hAnsi="Calibri"/>
-        </w:rPr>
-        <w:t xml:space="preserve">, B. A. (2008). Population receptive field estimates in human visual cortex. </w:t>
-      </w:r>
-      <w:proofErr w:type="spellStart"/>
+      <w:r>
+        <w:rPr>
+          <w:rFonts w:ascii="Calibri" w:hAnsi="Calibri"/>
+        </w:rPr>
+        <w:t xml:space="preserve">Dumoulin, S. O., &amp; Wandell, B. A. (2008). Population receptive field estimates in human visual cortex. </w:t>
+      </w:r>
       <w:r>
         <w:rPr>
           <w:rFonts w:ascii="Calibri" w:hAnsi="Calibri"/>
@@ -5640,7 +5449,6 @@
         </w:rPr>
         <w:t>NeuroImage</w:t>
       </w:r>
-      <w:proofErr w:type="spellEnd"/>
       <w:r>
         <w:rPr>
           <w:rFonts w:ascii="Calibri" w:hAnsi="Calibri"/>
@@ -5673,21 +5481,7 @@
         <w:rPr>
           <w:rFonts w:ascii="Calibri" w:hAnsi="Calibri"/>
         </w:rPr>
-        <w:t xml:space="preserve">Feinberg, D. A., &amp; </w:t>
-      </w:r>
-      <w:proofErr w:type="spellStart"/>
-      <w:r>
-        <w:rPr>
-          <w:rFonts w:ascii="Calibri" w:hAnsi="Calibri"/>
-        </w:rPr>
-        <w:t>Setsompop</w:t>
-      </w:r>
-      <w:proofErr w:type="spellEnd"/>
-      <w:r>
-        <w:rPr>
-          <w:rFonts w:ascii="Calibri" w:hAnsi="Calibri"/>
-        </w:rPr>
-        <w:t xml:space="preserve">, K. (2013). Ultra-fast MRI of the human brain with simultaneous multi-slice imaging. </w:t>
+        <w:t xml:space="preserve">Feinberg, D. A., &amp; Setsompop, K. (2013). Ultra-fast MRI of the human brain with simultaneous multi-slice imaging. </w:t>
       </w:r>
       <w:r>
         <w:rPr>
@@ -5771,21 +5565,7 @@
         <w:rPr>
           <w:rFonts w:ascii="Calibri" w:hAnsi="Calibri"/>
         </w:rPr>
-        <w:t xml:space="preserve">Grill-Spector, K., &amp; </w:t>
-      </w:r>
-      <w:proofErr w:type="spellStart"/>
-      <w:r>
-        <w:rPr>
-          <w:rFonts w:ascii="Calibri" w:hAnsi="Calibri"/>
-        </w:rPr>
-        <w:t>Malach</w:t>
-      </w:r>
-      <w:proofErr w:type="spellEnd"/>
-      <w:r>
-        <w:rPr>
-          <w:rFonts w:ascii="Calibri" w:hAnsi="Calibri"/>
-        </w:rPr>
-        <w:t xml:space="preserve">, R. (2004). The Human Visual Cortex. </w:t>
+        <w:t xml:space="preserve">Grill-Spector, K., &amp; Malach, R. (2004). The Human Visual Cortex. </w:t>
       </w:r>
       <w:r>
         <w:rPr>
@@ -5823,33 +5603,11 @@
           <w:rFonts w:ascii="Calibri" w:hAnsi="Calibri"/>
         </w:rPr>
       </w:pPr>
-      <w:proofErr w:type="spellStart"/>
-      <w:r>
-        <w:rPr>
-          <w:rFonts w:ascii="Calibri" w:hAnsi="Calibri"/>
-        </w:rPr>
-        <w:t>Huk</w:t>
-      </w:r>
-      <w:proofErr w:type="spellEnd"/>
-      <w:r>
-        <w:rPr>
-          <w:rFonts w:ascii="Calibri" w:hAnsi="Calibri"/>
-        </w:rPr>
-        <w:t xml:space="preserve">, A. C., Dougherty, R. F., &amp; </w:t>
-      </w:r>
-      <w:proofErr w:type="spellStart"/>
-      <w:r>
-        <w:rPr>
-          <w:rFonts w:ascii="Calibri" w:hAnsi="Calibri"/>
-        </w:rPr>
-        <w:t>Heeger</w:t>
-      </w:r>
-      <w:proofErr w:type="spellEnd"/>
-      <w:r>
-        <w:rPr>
-          <w:rFonts w:ascii="Calibri" w:hAnsi="Calibri"/>
-        </w:rPr>
-        <w:t xml:space="preserve">, D. J. (2002). Retinotopy and functional subdivision of human areas MT and MST. </w:t>
+      <w:r>
+        <w:rPr>
+          <w:rFonts w:ascii="Calibri" w:hAnsi="Calibri"/>
+        </w:rPr>
+        <w:t xml:space="preserve">Huk, A. C., Dougherty, R. F., &amp; Heeger, D. J. (2002). Retinotopy and functional subdivision of human areas MT and MST. </w:t>
       </w:r>
       <w:r>
         <w:rPr>
@@ -5887,47 +5645,11 @@
           <w:rFonts w:ascii="Calibri" w:hAnsi="Calibri"/>
         </w:rPr>
       </w:pPr>
-      <w:proofErr w:type="spellStart"/>
-      <w:r>
-        <w:rPr>
-          <w:rFonts w:ascii="Calibri" w:hAnsi="Calibri"/>
-        </w:rPr>
-        <w:t>Itthipuripat</w:t>
-      </w:r>
-      <w:proofErr w:type="spellEnd"/>
-      <w:r>
-        <w:rPr>
-          <w:rFonts w:ascii="Calibri" w:hAnsi="Calibri"/>
-        </w:rPr>
-        <w:t xml:space="preserve">, S., Ester, E. F., </w:t>
-      </w:r>
-      <w:proofErr w:type="spellStart"/>
-      <w:r>
-        <w:rPr>
-          <w:rFonts w:ascii="Calibri" w:hAnsi="Calibri"/>
-        </w:rPr>
-        <w:t>Deering</w:t>
-      </w:r>
-      <w:proofErr w:type="spellEnd"/>
-      <w:r>
-        <w:rPr>
-          <w:rFonts w:ascii="Calibri" w:hAnsi="Calibri"/>
-        </w:rPr>
-        <w:t xml:space="preserve">, S., &amp; </w:t>
-      </w:r>
-      <w:proofErr w:type="spellStart"/>
-      <w:r>
-        <w:rPr>
-          <w:rFonts w:ascii="Calibri" w:hAnsi="Calibri"/>
-        </w:rPr>
-        <w:t>Serences</w:t>
-      </w:r>
-      <w:proofErr w:type="spellEnd"/>
-      <w:r>
-        <w:rPr>
-          <w:rFonts w:ascii="Calibri" w:hAnsi="Calibri"/>
-        </w:rPr>
-        <w:t xml:space="preserve">, J. T. (2014). Sensory Gain Outperforms Efficient Readout Mechanisms in Predicting Attention-Related Improvements in Behavior. </w:t>
+      <w:r>
+        <w:rPr>
+          <w:rFonts w:ascii="Calibri" w:hAnsi="Calibri"/>
+        </w:rPr>
+        <w:t xml:space="preserve">Itthipuripat, S., Ester, E. F., Deering, S., &amp; Serences, J. T. (2014). Sensory Gain Outperforms Efficient Readout Mechanisms in Predicting Attention-Related Improvements in Behavior. </w:t>
       </w:r>
       <w:r>
         <w:rPr>
@@ -6007,20 +5729,11 @@
           <w:rFonts w:ascii="Calibri" w:hAnsi="Calibri"/>
         </w:rPr>
       </w:pPr>
-      <w:proofErr w:type="spellStart"/>
-      <w:r>
-        <w:rPr>
-          <w:rFonts w:ascii="Calibri" w:hAnsi="Calibri"/>
-        </w:rPr>
-        <w:lastRenderedPageBreak/>
-        <w:t>Kontsevich</w:t>
-      </w:r>
-      <w:proofErr w:type="spellEnd"/>
-      <w:r>
-        <w:rPr>
-          <w:rFonts w:ascii="Calibri" w:hAnsi="Calibri"/>
-        </w:rPr>
-        <w:t xml:space="preserve">, L. L., &amp; Tyler, C. W. (1999). Bayesian adaptive estimation of psychometric slope and threshold. </w:t>
+      <w:r>
+        <w:rPr>
+          <w:rFonts w:ascii="Calibri" w:hAnsi="Calibri"/>
+        </w:rPr>
+        <w:t xml:space="preserve">Kontsevich, L. L., &amp; Tyler, C. W. (1999). Bayesian adaptive estimation of psychometric slope and threshold. </w:t>
       </w:r>
       <w:r>
         <w:rPr>
@@ -6062,35 +5775,7 @@
         <w:rPr>
           <w:rFonts w:ascii="Calibri" w:hAnsi="Calibri"/>
         </w:rPr>
-        <w:t xml:space="preserve">Li, F. F., </w:t>
-      </w:r>
-      <w:proofErr w:type="spellStart"/>
-      <w:r>
-        <w:rPr>
-          <w:rFonts w:ascii="Calibri" w:hAnsi="Calibri"/>
-        </w:rPr>
-        <w:t>VanRullen</w:t>
-      </w:r>
-      <w:proofErr w:type="spellEnd"/>
-      <w:r>
-        <w:rPr>
-          <w:rFonts w:ascii="Calibri" w:hAnsi="Calibri"/>
-        </w:rPr>
-        <w:t xml:space="preserve">, R., Koch, C., &amp; </w:t>
-      </w:r>
-      <w:proofErr w:type="spellStart"/>
-      <w:r>
-        <w:rPr>
-          <w:rFonts w:ascii="Calibri" w:hAnsi="Calibri"/>
-        </w:rPr>
-        <w:t>Perona</w:t>
-      </w:r>
-      <w:proofErr w:type="spellEnd"/>
-      <w:r>
-        <w:rPr>
-          <w:rFonts w:ascii="Calibri" w:hAnsi="Calibri"/>
-        </w:rPr>
-        <w:t xml:space="preserve">, P. (2002). Rapid natural scene categorization in the near absence of attention. </w:t>
+        <w:t xml:space="preserve">Li, F. F., VanRullen, R., Koch, C., &amp; Perona, P. (2002). Rapid natural scene categorization in the near absence of attention. </w:t>
       </w:r>
       <w:r>
         <w:rPr>
@@ -6174,21 +5859,7 @@
         <w:rPr>
           <w:rFonts w:ascii="Calibri" w:hAnsi="Calibri"/>
         </w:rPr>
-        <w:t xml:space="preserve">Mack, </w:t>
-      </w:r>
-      <w:proofErr w:type="spellStart"/>
-      <w:r>
-        <w:rPr>
-          <w:rFonts w:ascii="Calibri" w:hAnsi="Calibri"/>
-        </w:rPr>
-        <w:t>Arien</w:t>
-      </w:r>
-      <w:proofErr w:type="spellEnd"/>
-      <w:r>
-        <w:rPr>
-          <w:rFonts w:ascii="Calibri" w:hAnsi="Calibri"/>
-        </w:rPr>
-        <w:t xml:space="preserve">, &amp; Rock, Irvin. (1998). </w:t>
+        <w:t xml:space="preserve">Mack, Arien, &amp; Rock, Irvin. (1998). </w:t>
       </w:r>
       <w:r>
         <w:rPr>
@@ -6212,47 +5883,11 @@
           <w:rFonts w:ascii="Calibri" w:hAnsi="Calibri"/>
         </w:rPr>
       </w:pPr>
-      <w:proofErr w:type="spellStart"/>
-      <w:r>
-        <w:rPr>
-          <w:rFonts w:ascii="Calibri" w:hAnsi="Calibri"/>
-        </w:rPr>
-        <w:t>Nestares</w:t>
-      </w:r>
-      <w:proofErr w:type="spellEnd"/>
-      <w:r>
-        <w:rPr>
-          <w:rFonts w:ascii="Calibri" w:hAnsi="Calibri"/>
-        </w:rPr>
-        <w:t xml:space="preserve">, O., &amp; </w:t>
-      </w:r>
-      <w:proofErr w:type="spellStart"/>
-      <w:r>
-        <w:rPr>
-          <w:rFonts w:ascii="Calibri" w:hAnsi="Calibri"/>
-        </w:rPr>
-        <w:t>Heeger</w:t>
-      </w:r>
-      <w:proofErr w:type="spellEnd"/>
-      <w:r>
-        <w:rPr>
-          <w:rFonts w:ascii="Calibri" w:hAnsi="Calibri"/>
-        </w:rPr>
-        <w:t xml:space="preserve">, D. J. (2000). Robust </w:t>
-      </w:r>
-      <w:proofErr w:type="spellStart"/>
-      <w:r>
-        <w:rPr>
-          <w:rFonts w:ascii="Calibri" w:hAnsi="Calibri"/>
-        </w:rPr>
-        <w:t>multiresolution</w:t>
-      </w:r>
-      <w:proofErr w:type="spellEnd"/>
-      <w:r>
-        <w:rPr>
-          <w:rFonts w:ascii="Calibri" w:hAnsi="Calibri"/>
-        </w:rPr>
-        <w:t xml:space="preserve"> alignment of MRI brain volumes. </w:t>
+      <w:r>
+        <w:rPr>
+          <w:rFonts w:ascii="Calibri" w:hAnsi="Calibri"/>
+        </w:rPr>
+        <w:t xml:space="preserve">Nestares, O., &amp; Heeger, D. J. (2000). Robust multiresolution alignment of MRI brain volumes. </w:t>
       </w:r>
       <w:r>
         <w:rPr>
@@ -6290,33 +5925,11 @@
           <w:rFonts w:ascii="Calibri" w:hAnsi="Calibri"/>
         </w:rPr>
       </w:pPr>
-      <w:proofErr w:type="spellStart"/>
-      <w:r>
-        <w:rPr>
-          <w:rFonts w:ascii="Calibri" w:hAnsi="Calibri"/>
-        </w:rPr>
-        <w:t>Pestilli</w:t>
-      </w:r>
-      <w:proofErr w:type="spellEnd"/>
-      <w:r>
-        <w:rPr>
-          <w:rFonts w:ascii="Calibri" w:hAnsi="Calibri"/>
-        </w:rPr>
-        <w:t xml:space="preserve">, F., Carrasco, M., </w:t>
-      </w:r>
-      <w:proofErr w:type="spellStart"/>
-      <w:r>
-        <w:rPr>
-          <w:rFonts w:ascii="Calibri" w:hAnsi="Calibri"/>
-        </w:rPr>
-        <w:t>Heeger</w:t>
-      </w:r>
-      <w:proofErr w:type="spellEnd"/>
-      <w:r>
-        <w:rPr>
-          <w:rFonts w:ascii="Calibri" w:hAnsi="Calibri"/>
-        </w:rPr>
-        <w:t xml:space="preserve">, D. J., &amp; Gardner, J. L. (2011). Attentional enhancement via selection and pooling of early sensory responses in human visual cortex. </w:t>
+      <w:r>
+        <w:rPr>
+          <w:rFonts w:ascii="Calibri" w:hAnsi="Calibri"/>
+        </w:rPr>
+        <w:t xml:space="preserve">Pestilli, F., Carrasco, M., Heeger, D. J., &amp; Gardner, J. L. (2011). Attentional enhancement via selection and pooling of early sensory responses in human visual cortex. </w:t>
       </w:r>
       <w:r>
         <w:rPr>
@@ -6358,21 +5971,7 @@
         <w:rPr>
           <w:rFonts w:ascii="Calibri" w:hAnsi="Calibri"/>
         </w:rPr>
-        <w:t xml:space="preserve">Taylor, M., &amp; </w:t>
-      </w:r>
-      <w:proofErr w:type="spellStart"/>
-      <w:r>
-        <w:rPr>
-          <w:rFonts w:ascii="Calibri" w:hAnsi="Calibri"/>
-        </w:rPr>
-        <w:t>Creelman</w:t>
-      </w:r>
-      <w:proofErr w:type="spellEnd"/>
-      <w:r>
-        <w:rPr>
-          <w:rFonts w:ascii="Calibri" w:hAnsi="Calibri"/>
-        </w:rPr>
-        <w:t xml:space="preserve">, C. D. (1967). PEST: Efficient estimates on probability functions. </w:t>
+        <w:t xml:space="preserve">Soma, S., Shimegi, S., Suematsu, N., &amp; Sato, H. (2013). Cholinergic modulation of response gain in the rat primary visual cortex. </w:t>
       </w:r>
       <w:r>
         <w:rPr>
@@ -6380,7 +5979,7 @@
           <w:i/>
           <w:iCs/>
         </w:rPr>
-        <w:t>The Journal of the Acoustical Society of America</w:t>
+        <w:t>Scientific Reports</w:t>
       </w:r>
       <w:r>
         <w:rPr>
@@ -6394,13 +5993,13 @@
           <w:i/>
           <w:iCs/>
         </w:rPr>
-        <w:t>41</w:t>
-      </w:r>
-      <w:r>
-        <w:rPr>
-          <w:rFonts w:ascii="Calibri" w:hAnsi="Calibri"/>
-        </w:rPr>
-        <w:t>(4A), 782–787.</w:t>
+        <w:t>3</w:t>
+      </w:r>
+      <w:r>
+        <w:rPr>
+          <w:rFonts w:ascii="Calibri" w:hAnsi="Calibri"/>
+        </w:rPr>
+        <w:t>. http://doi.org/10.1038/srep01138</w:t>
       </w:r>
     </w:p>
     <w:p>
@@ -6410,33 +6009,11 @@
           <w:rFonts w:ascii="Calibri" w:hAnsi="Calibri"/>
         </w:rPr>
       </w:pPr>
-      <w:proofErr w:type="spellStart"/>
-      <w:r>
-        <w:rPr>
-          <w:rFonts w:ascii="Calibri" w:hAnsi="Calibri"/>
-        </w:rPr>
-        <w:t>Wandell</w:t>
-      </w:r>
-      <w:proofErr w:type="spellEnd"/>
-      <w:r>
-        <w:rPr>
-          <w:rFonts w:ascii="Calibri" w:hAnsi="Calibri"/>
-        </w:rPr>
-        <w:t xml:space="preserve">, B. A., </w:t>
-      </w:r>
-      <w:proofErr w:type="spellStart"/>
-      <w:r>
-        <w:rPr>
-          <w:rFonts w:ascii="Calibri" w:hAnsi="Calibri"/>
-        </w:rPr>
-        <w:t>Dumoulin</w:t>
-      </w:r>
-      <w:proofErr w:type="spellEnd"/>
-      <w:r>
-        <w:rPr>
-          <w:rFonts w:ascii="Calibri" w:hAnsi="Calibri"/>
-        </w:rPr>
-        <w:t xml:space="preserve">, S. O., &amp; Brewer, A. A. (2007). Visual Field Maps in Human Cortex. </w:t>
+      <w:r>
+        <w:rPr>
+          <w:rFonts w:ascii="Calibri" w:hAnsi="Calibri"/>
+        </w:rPr>
+        <w:t xml:space="preserve">Taylor, M., &amp; Creelman, C. D. (1967). PEST: Efficient estimates on probability functions. </w:t>
       </w:r>
       <w:r>
         <w:rPr>
@@ -6444,7 +6021,7 @@
           <w:i/>
           <w:iCs/>
         </w:rPr>
-        <w:t>Neuron</w:t>
+        <w:t>The Journal of the Acoustical Society of America</w:t>
       </w:r>
       <w:r>
         <w:rPr>
@@ -6458,13 +6035,13 @@
           <w:i/>
           <w:iCs/>
         </w:rPr>
-        <w:t>56</w:t>
-      </w:r>
-      <w:r>
-        <w:rPr>
-          <w:rFonts w:ascii="Calibri" w:hAnsi="Calibri"/>
-        </w:rPr>
-        <w:t>(2), 366–383. http://doi.org/10.1016/j.neuron.2007.10.012</w:t>
+        <w:t>41</w:t>
+      </w:r>
+      <w:r>
+        <w:rPr>
+          <w:rFonts w:ascii="Calibri" w:hAnsi="Calibri"/>
+        </w:rPr>
+        <w:t>(4A), 782–787.</w:t>
       </w:r>
     </w:p>
     <w:p>
@@ -6474,19 +6051,11 @@
           <w:rFonts w:ascii="Calibri" w:hAnsi="Calibri"/>
         </w:rPr>
       </w:pPr>
-      <w:proofErr w:type="spellStart"/>
-      <w:r>
-        <w:rPr>
-          <w:rFonts w:ascii="Calibri" w:hAnsi="Calibri"/>
-        </w:rPr>
-        <w:t>Weibull</w:t>
-      </w:r>
-      <w:proofErr w:type="spellEnd"/>
-      <w:r>
-        <w:rPr>
-          <w:rFonts w:ascii="Calibri" w:hAnsi="Calibri"/>
-        </w:rPr>
-        <w:t xml:space="preserve">, W. (1951). A Statistical Distribution Function of Wide Applicability. </w:t>
+      <w:r>
+        <w:rPr>
+          <w:rFonts w:ascii="Calibri" w:hAnsi="Calibri"/>
+        </w:rPr>
+        <w:t xml:space="preserve">Wandell, B. A., Dumoulin, S. O., &amp; Brewer, A. A. (2007). Visual Field Maps in Human Cortex. </w:t>
       </w:r>
       <w:r>
         <w:rPr>
@@ -6494,6 +6063,48 @@
           <w:i/>
           <w:iCs/>
         </w:rPr>
+        <w:t>Neuron</w:t>
+      </w:r>
+      <w:r>
+        <w:rPr>
+          <w:rFonts w:ascii="Calibri" w:hAnsi="Calibri"/>
+        </w:rPr>
+        <w:t xml:space="preserve">, </w:t>
+      </w:r>
+      <w:r>
+        <w:rPr>
+          <w:rFonts w:ascii="Calibri" w:hAnsi="Calibri"/>
+          <w:i/>
+          <w:iCs/>
+        </w:rPr>
+        <w:t>56</w:t>
+      </w:r>
+      <w:r>
+        <w:rPr>
+          <w:rFonts w:ascii="Calibri" w:hAnsi="Calibri"/>
+        </w:rPr>
+        <w:t>(2), 366–383. http://doi.org/10.1016/j.neuron.2007.10.012</w:t>
+      </w:r>
+    </w:p>
+    <w:p>
+      <w:pPr>
+        <w:pStyle w:val="Bibliography"/>
+        <w:rPr>
+          <w:rFonts w:ascii="Calibri" w:hAnsi="Calibri"/>
+        </w:rPr>
+      </w:pPr>
+      <w:r>
+        <w:rPr>
+          <w:rFonts w:ascii="Calibri" w:hAnsi="Calibri"/>
+        </w:rPr>
+        <w:t xml:space="preserve">Weibull, W. (1951). A Statistical Distribution Function of Wide Applicability. </w:t>
+      </w:r>
+      <w:r>
+        <w:rPr>
+          <w:rFonts w:ascii="Calibri" w:hAnsi="Calibri"/>
+          <w:i/>
+          <w:iCs/>
+        </w:rPr>
         <w:t>Journal of Applied Mechanics</w:t>
       </w:r>
       <w:r>
@@ -6510,19 +6121,11 @@
           <w:rFonts w:ascii="Calibri" w:hAnsi="Calibri"/>
         </w:rPr>
       </w:pPr>
-      <w:proofErr w:type="spellStart"/>
-      <w:r>
-        <w:rPr>
-          <w:rFonts w:ascii="Calibri" w:hAnsi="Calibri"/>
-        </w:rPr>
-        <w:t>Wichmann</w:t>
-      </w:r>
-      <w:proofErr w:type="spellEnd"/>
-      <w:r>
-        <w:rPr>
-          <w:rFonts w:ascii="Calibri" w:hAnsi="Calibri"/>
-        </w:rPr>
-        <w:t xml:space="preserve">, F. A., &amp; Hill, N. J. (2001). The psychometric function I: Fitting, sampling, and goodness of fit. </w:t>
+      <w:r>
+        <w:rPr>
+          <w:rFonts w:ascii="Calibri" w:hAnsi="Calibri"/>
+        </w:rPr>
+        <w:t xml:space="preserve">Wichmann, F. A., &amp; Hill, N. J. (2001). The psychometric function I: Fitting, sampling, and goodness of fit. </w:t>
       </w:r>
       <w:r>
         <w:rPr>
@@ -6555,7 +6158,7 @@
 </file>
 
 <file path=word/endnotes.xml><?xml version="1.0" encoding="utf-8"?>
-<w:endnotes xmlns:wpc="http://schemas.microsoft.com/office/word/2010/wordprocessingCanvas" xmlns:mc="http://schemas.openxmlformats.org/markup-compatibility/2006" xmlns:o="urn:schemas-microsoft-com:office:office" xmlns:r="http://schemas.openxmlformats.org/officeDocument/2006/relationships" xmlns:m="http://schemas.openxmlformats.org/officeDocument/2006/math" xmlns:v="urn:schemas-microsoft-com:vml" xmlns:wp14="http://schemas.microsoft.com/office/word/2010/wordprocessingDrawing" xmlns:wp="http://schemas.openxmlformats.org/drawingml/2006/wordprocessingDrawing" xmlns:w10="urn:schemas-microsoft-com:office:word" xmlns:w="http://schemas.openxmlformats.org/wordprocessingml/2006/main" xmlns:w14="http://schemas.microsoft.com/office/word/2010/wordml" xmlns:wpg="http://schemas.microsoft.com/office/word/2010/wordprocessingGroup" xmlns:wpi="http://schemas.microsoft.com/office/word/2010/wordprocessingInk" xmlns:wne="http://schemas.microsoft.com/office/word/2006/wordml" xmlns:wps="http://schemas.microsoft.com/office/word/2010/wordprocessingShape" mc:Ignorable="w14 wp14">
+<w:endnotes xmlns:wpc="http://schemas.microsoft.com/office/word/2010/wordprocessingCanvas" xmlns:mo="http://schemas.microsoft.com/office/mac/office/2008/main" xmlns:mc="http://schemas.openxmlformats.org/markup-compatibility/2006" xmlns:mv="urn:schemas-microsoft-com:mac:vml" xmlns:o="urn:schemas-microsoft-com:office:office" xmlns:r="http://schemas.openxmlformats.org/officeDocument/2006/relationships" xmlns:m="http://schemas.openxmlformats.org/officeDocument/2006/math" xmlns:v="urn:schemas-microsoft-com:vml" xmlns:wp14="http://schemas.microsoft.com/office/word/2010/wordprocessingDrawing" xmlns:wp="http://schemas.openxmlformats.org/drawingml/2006/wordprocessingDrawing" xmlns:w10="urn:schemas-microsoft-com:office:word" xmlns:w="http://schemas.openxmlformats.org/wordprocessingml/2006/main" xmlns:w14="http://schemas.microsoft.com/office/word/2010/wordml" xmlns:wpg="http://schemas.microsoft.com/office/word/2010/wordprocessingGroup" xmlns:wpi="http://schemas.microsoft.com/office/word/2010/wordprocessingInk" xmlns:wne="http://schemas.microsoft.com/office/word/2006/wordml" xmlns:wps="http://schemas.microsoft.com/office/word/2010/wordprocessingShape" mc:Ignorable="w14 wp14">
   <w:endnote w:type="separator" w:id="-1">
     <w:p>
       <w:pPr>
@@ -6580,7 +6183,7 @@
 </file>
 
 <file path=word/footnotes.xml><?xml version="1.0" encoding="utf-8"?>
-<w:footnotes xmlns:wpc="http://schemas.microsoft.com/office/word/2010/wordprocessingCanvas" xmlns:mc="http://schemas.openxmlformats.org/markup-compatibility/2006" xmlns:o="urn:schemas-microsoft-com:office:office" xmlns:r="http://schemas.openxmlformats.org/officeDocument/2006/relationships" xmlns:m="http://schemas.openxmlformats.org/officeDocument/2006/math" xmlns:v="urn:schemas-microsoft-com:vml" xmlns:wp14="http://schemas.microsoft.com/office/word/2010/wordprocessingDrawing" xmlns:wp="http://schemas.openxmlformats.org/drawingml/2006/wordprocessingDrawing" xmlns:w10="urn:schemas-microsoft-com:office:word" xmlns:w="http://schemas.openxmlformats.org/wordprocessingml/2006/main" xmlns:w14="http://schemas.microsoft.com/office/word/2010/wordml" xmlns:wpg="http://schemas.microsoft.com/office/word/2010/wordprocessingGroup" xmlns:wpi="http://schemas.microsoft.com/office/word/2010/wordprocessingInk" xmlns:wne="http://schemas.microsoft.com/office/word/2006/wordml" xmlns:wps="http://schemas.microsoft.com/office/word/2010/wordprocessingShape" mc:Ignorable="w14 wp14">
+<w:footnotes xmlns:wpc="http://schemas.microsoft.com/office/word/2010/wordprocessingCanvas" xmlns:mo="http://schemas.microsoft.com/office/mac/office/2008/main" xmlns:mc="http://schemas.openxmlformats.org/markup-compatibility/2006" xmlns:mv="urn:schemas-microsoft-com:mac:vml" xmlns:o="urn:schemas-microsoft-com:office:office" xmlns:r="http://schemas.openxmlformats.org/officeDocument/2006/relationships" xmlns:m="http://schemas.openxmlformats.org/officeDocument/2006/math" xmlns:v="urn:schemas-microsoft-com:vml" xmlns:wp14="http://schemas.microsoft.com/office/word/2010/wordprocessingDrawing" xmlns:wp="http://schemas.openxmlformats.org/drawingml/2006/wordprocessingDrawing" xmlns:w10="urn:schemas-microsoft-com:office:word" xmlns:w="http://schemas.openxmlformats.org/wordprocessingml/2006/main" xmlns:w14="http://schemas.microsoft.com/office/word/2010/wordml" xmlns:wpg="http://schemas.microsoft.com/office/word/2010/wordprocessingGroup" xmlns:wpi="http://schemas.microsoft.com/office/word/2010/wordprocessingInk" xmlns:wne="http://schemas.microsoft.com/office/word/2006/wordml" xmlns:wps="http://schemas.microsoft.com/office/word/2010/wordprocessingShape" mc:Ignorable="w14 wp14">
   <w:footnote w:type="separator" w:id="-1">
     <w:p>
       <w:pPr>
@@ -6598,28 +6201,6 @@
       </w:pPr>
       <w:r>
         <w:continuationSeparator/>
-      </w:r>
-    </w:p>
-  </w:footnote>
-  <w:footnote w:id="1">
-    <w:p>
-      <w:pPr>
-        <w:pStyle w:val="FootnoteText"/>
-      </w:pPr>
-      <w:r>
-        <w:rPr>
-          <w:rStyle w:val="FootnoteReference"/>
-        </w:rPr>
-        <w:footnoteRef/>
-      </w:r>
-      <w:r>
-        <w:t xml:space="preserve"> As of 6/1/15 I have only analyzed the left hemisphere in 2/3 sessions, the results are based on ~800 of the 1300 total trials that I have data for. At each data point in Fig. 5 there are 5-80 trials used to estimate the response amplitudes.</w:t>
-      </w:r>
-      <w:r>
-        <w:t xml:space="preserve"> In addition I haven’t done the modeling analysis yet</w:t>
-      </w:r>
-      <w:r>
-        <w:t xml:space="preserve">, but Figure 6 shows the idea behind the different plausible models of response modulation in visual cortex (excluding the selection model). </w:t>
       </w:r>
     </w:p>
   </w:footnote>
@@ -6627,7 +6208,7 @@
 </file>
 
 <file path=word/numbering.xml><?xml version="1.0" encoding="utf-8"?>
-<w:numbering xmlns:wpc="http://schemas.microsoft.com/office/word/2010/wordprocessingCanvas" xmlns:mc="http://schemas.openxmlformats.org/markup-compatibility/2006" xmlns:o="urn:schemas-microsoft-com:office:office" xmlns:r="http://schemas.openxmlformats.org/officeDocument/2006/relationships" xmlns:m="http://schemas.openxmlformats.org/officeDocument/2006/math" xmlns:v="urn:schemas-microsoft-com:vml" xmlns:wp14="http://schemas.microsoft.com/office/word/2010/wordprocessingDrawing" xmlns:wp="http://schemas.openxmlformats.org/drawingml/2006/wordprocessingDrawing" xmlns:w10="urn:schemas-microsoft-com:office:word" xmlns:w="http://schemas.openxmlformats.org/wordprocessingml/2006/main" xmlns:w14="http://schemas.microsoft.com/office/word/2010/wordml" xmlns:wpg="http://schemas.microsoft.com/office/word/2010/wordprocessingGroup" xmlns:wpi="http://schemas.microsoft.com/office/word/2010/wordprocessingInk" xmlns:wne="http://schemas.microsoft.com/office/word/2006/wordml" xmlns:wps="http://schemas.microsoft.com/office/word/2010/wordprocessingShape" mc:Ignorable="w14 wp14">
+<w:numbering xmlns:wpc="http://schemas.microsoft.com/office/word/2010/wordprocessingCanvas" xmlns:mo="http://schemas.microsoft.com/office/mac/office/2008/main" xmlns:mc="http://schemas.openxmlformats.org/markup-compatibility/2006" xmlns:mv="urn:schemas-microsoft-com:mac:vml" xmlns:o="urn:schemas-microsoft-com:office:office" xmlns:r="http://schemas.openxmlformats.org/officeDocument/2006/relationships" xmlns:m="http://schemas.openxmlformats.org/officeDocument/2006/math" xmlns:v="urn:schemas-microsoft-com:vml" xmlns:wp14="http://schemas.microsoft.com/office/word/2010/wordprocessingDrawing" xmlns:wp="http://schemas.openxmlformats.org/drawingml/2006/wordprocessingDrawing" xmlns:w10="urn:schemas-microsoft-com:office:word" xmlns:w="http://schemas.openxmlformats.org/wordprocessingml/2006/main" xmlns:w14="http://schemas.microsoft.com/office/word/2010/wordml" xmlns:wpg="http://schemas.microsoft.com/office/word/2010/wordprocessingGroup" xmlns:wpi="http://schemas.microsoft.com/office/word/2010/wordprocessingInk" xmlns:wne="http://schemas.microsoft.com/office/word/2006/wordml" xmlns:wps="http://schemas.microsoft.com/office/word/2010/wordprocessingShape" mc:Ignorable="w14 wp14">
   <w:abstractNum w:abstractNumId="0">
     <w:nsid w:val="3F0B436E"/>
     <w:multiLevelType w:val="hybridMultilevel"/>
@@ -6764,7 +6345,7 @@
       </w:pPr>
     </w:pPrDefault>
   </w:docDefaults>
-  <w:latentStyles w:defLockedState="0" w:defUIPriority="99" w:defSemiHidden="1" w:defUnhideWhenUsed="1" w:defQFormat="0" w:count="267">
+  <w:latentStyles w:defLockedState="0" w:defUIPriority="99" w:defSemiHidden="1" w:defUnhideWhenUsed="1" w:defQFormat="0" w:count="276">
     <w:lsdException w:name="Normal" w:semiHidden="0" w:uiPriority="0" w:unhideWhenUsed="0" w:qFormat="1"/>
     <w:lsdException w:name="heading 1" w:semiHidden="0" w:uiPriority="9" w:unhideWhenUsed="0" w:qFormat="1"/>
     <w:lsdException w:name="heading 2" w:uiPriority="9" w:qFormat="1"/>
@@ -6911,6 +6492,7 @@
   <w:style w:type="character" w:default="1" w:styleId="DefaultParagraphFont">
     <w:name w:val="Default Paragraph Font"/>
     <w:uiPriority w:val="1"/>
+    <w:semiHidden/>
     <w:unhideWhenUsed/>
   </w:style>
   <w:style w:type="table" w:default="1" w:styleId="TableNormal">
@@ -7164,7 +6746,7 @@
 </file>
 
 <file path=word/stylesWithEffects.xml><?xml version="1.0" encoding="utf-8"?>
-<w:styles xmlns:wpc="http://schemas.microsoft.com/office/word/2010/wordprocessingCanvas" xmlns:mc="http://schemas.openxmlformats.org/markup-compatibility/2006" xmlns:o="urn:schemas-microsoft-com:office:office" xmlns:r="http://schemas.openxmlformats.org/officeDocument/2006/relationships" xmlns:m="http://schemas.openxmlformats.org/officeDocument/2006/math" xmlns:v="urn:schemas-microsoft-com:vml" xmlns:wp14="http://schemas.microsoft.com/office/word/2010/wordprocessingDrawing" xmlns:wp="http://schemas.openxmlformats.org/drawingml/2006/wordprocessingDrawing" xmlns:w10="urn:schemas-microsoft-com:office:word" xmlns:w="http://schemas.openxmlformats.org/wordprocessingml/2006/main" xmlns:w14="http://schemas.microsoft.com/office/word/2010/wordml" xmlns:wpg="http://schemas.microsoft.com/office/word/2010/wordprocessingGroup" xmlns:wpi="http://schemas.microsoft.com/office/word/2010/wordprocessingInk" xmlns:wne="http://schemas.microsoft.com/office/word/2006/wordml" xmlns:wps="http://schemas.microsoft.com/office/word/2010/wordprocessingShape" mc:Ignorable="w14 wp14">
+<w:styles xmlns:wpc="http://schemas.microsoft.com/office/word/2010/wordprocessingCanvas" xmlns:mo="http://schemas.microsoft.com/office/mac/office/2008/main" xmlns:mc="http://schemas.openxmlformats.org/markup-compatibility/2006" xmlns:mv="urn:schemas-microsoft-com:mac:vml" xmlns:o="urn:schemas-microsoft-com:office:office" xmlns:r="http://schemas.openxmlformats.org/officeDocument/2006/relationships" xmlns:m="http://schemas.openxmlformats.org/officeDocument/2006/math" xmlns:v="urn:schemas-microsoft-com:vml" xmlns:wp14="http://schemas.microsoft.com/office/word/2010/wordprocessingDrawing" xmlns:wp="http://schemas.openxmlformats.org/drawingml/2006/wordprocessingDrawing" xmlns:w10="urn:schemas-microsoft-com:office:word" xmlns:w="http://schemas.openxmlformats.org/wordprocessingml/2006/main" xmlns:w14="http://schemas.microsoft.com/office/word/2010/wordml" xmlns:wpg="http://schemas.microsoft.com/office/word/2010/wordprocessingGroup" xmlns:wpi="http://schemas.microsoft.com/office/word/2010/wordprocessingInk" xmlns:wne="http://schemas.microsoft.com/office/word/2006/wordml" xmlns:wps="http://schemas.microsoft.com/office/word/2010/wordprocessingShape" mc:Ignorable="w14 wp14">
   <w:docDefaults>
     <w:rPrDefault>
       <w:rPr>
@@ -7180,7 +6762,7 @@
       </w:pPr>
     </w:pPrDefault>
   </w:docDefaults>
-  <w:latentStyles w:defLockedState="0" w:defUIPriority="99" w:defSemiHidden="1" w:defUnhideWhenUsed="1" w:defQFormat="0" w:count="267">
+  <w:latentStyles w:defLockedState="0" w:defUIPriority="99" w:defSemiHidden="1" w:defUnhideWhenUsed="1" w:defQFormat="0" w:count="276">
     <w:lsdException w:name="Normal" w:semiHidden="0" w:uiPriority="0" w:unhideWhenUsed="0" w:qFormat="1"/>
     <w:lsdException w:name="heading 1" w:semiHidden="0" w:uiPriority="9" w:unhideWhenUsed="0" w:qFormat="1"/>
     <w:lsdException w:name="heading 2" w:uiPriority="9" w:qFormat="1"/>
@@ -7327,6 +6909,7 @@
   <w:style w:type="character" w:default="1" w:styleId="DefaultParagraphFont">
     <w:name w:val="Default Paragraph Font"/>
     <w:uiPriority w:val="1"/>
+    <w:semiHidden/>
     <w:unhideWhenUsed/>
   </w:style>
   <w:style w:type="table" w:default="1" w:styleId="TableNormal">
@@ -7869,7 +7452,7 @@
 </file>
 
 <file path=customXml/itemProps1.xml><?xml version="1.0" encoding="utf-8"?>
-<ds:datastoreItem xmlns:ds="http://schemas.openxmlformats.org/officeDocument/2006/customXml" ds:itemID="{6DDBBD44-4164-49EC-BAB5-92FA4E294A42}">
+<ds:datastoreItem xmlns:ds="http://schemas.openxmlformats.org/officeDocument/2006/customXml" ds:itemID="{57AC557F-0238-EC4C-AE2A-C10A604447E5}">
   <ds:schemaRefs>
     <ds:schemaRef ds:uri="http://schemas.openxmlformats.org/officeDocument/2006/bibliography"/>
   </ds:schemaRefs>

</xml_diff>